<commit_message>
MGS-3182 added old and new rent amounts to the fields extractor for RentIncrease form
</commit_message>
<xml_diff>
--- a/housing-service/src/main/resources/templates/rent-increase.docx
+++ b/housing-service/src/main/resources/templates/rent-increase.docx
@@ -1533,29 +1533,11 @@
       </w:r>
     </w:p>
     <w:p>
-      <w:r>
-        <w:fldChar w:fldCharType="begin"/>
-      </w:r>
-      <w:r>
-        <w:instrText xml:space="preserve"> MERGEFIELD tenantNames \* MERGEFORMAT </w:instrText>
-      </w:r>
-      <w:r>
-        <w:fldChar w:fldCharType="separate"/>
-      </w:r>
-      <w:r>
-        <w:t>«</w:t>
-      </w:r>
-      <w:proofErr w:type="spellStart"/>
-      <w:r>
-        <w:t>tenantNames</w:t>
-      </w:r>
-      <w:proofErr w:type="spellEnd"/>
-      <w:r>
-        <w:t>»</w:t>
-      </w:r>
-      <w:r>
-        <w:fldChar w:fldCharType="end"/>
-      </w:r>
+      <w:fldSimple w:instr=" MERGEFIELD tenantNames \* MERGEFORMAT ">
+        <w:r>
+          <w:t>«tenantNames»</w:t>
+        </w:r>
+      </w:fldSimple>
     </w:p>
     <w:p>
       <w:pPr>
@@ -1650,29 +1632,11 @@
       </w:r>
     </w:p>
     <w:p>
-      <w:r>
-        <w:fldChar w:fldCharType="begin"/>
-      </w:r>
-      <w:r>
-        <w:instrText xml:space="preserve"> MERGEFIELD tenantAddresses \* MERGEFORMAT </w:instrText>
-      </w:r>
-      <w:r>
-        <w:fldChar w:fldCharType="separate"/>
-      </w:r>
-      <w:r>
-        <w:t>«</w:t>
-      </w:r>
-      <w:proofErr w:type="spellStart"/>
-      <w:r>
-        <w:t>tenantAddresses</w:t>
-      </w:r>
-      <w:proofErr w:type="spellEnd"/>
-      <w:r>
-        <w:t>»</w:t>
-      </w:r>
-      <w:r>
-        <w:fldChar w:fldCharType="end"/>
-      </w:r>
+      <w:fldSimple w:instr=" MERGEFIELD tenantAddresses \* MERGEFORMAT ">
+        <w:r>
+          <w:t>«tenantAddresses»</w:t>
+        </w:r>
+      </w:fldSimple>
     </w:p>
     <w:p>
       <w:pPr>
@@ -2341,29 +2305,11 @@
       </w:r>
     </w:p>
     <w:p>
-      <w:r>
-        <w:fldChar w:fldCharType="begin"/>
-      </w:r>
-      <w:r>
-        <w:instrText xml:space="preserve"> MERGEFIELD landlordNames \* MERGEFORMAT </w:instrText>
-      </w:r>
-      <w:r>
-        <w:fldChar w:fldCharType="separate"/>
-      </w:r>
-      <w:r>
-        <w:t>«</w:t>
-      </w:r>
-      <w:proofErr w:type="spellStart"/>
-      <w:r>
-        <w:t>landlordNames</w:t>
-      </w:r>
-      <w:proofErr w:type="spellEnd"/>
-      <w:r>
-        <w:t>»</w:t>
-      </w:r>
-      <w:r>
-        <w:fldChar w:fldCharType="end"/>
-      </w:r>
+      <w:fldSimple w:instr=" MERGEFIELD landlordNames \* MERGEFORMAT ">
+        <w:r>
+          <w:t>«landlordNames»</w:t>
+        </w:r>
+      </w:fldSimple>
     </w:p>
     <w:p>
       <w:pPr>
@@ -2452,29 +2398,11 @@
       </w:r>
     </w:p>
     <w:p>
-      <w:r>
-        <w:fldChar w:fldCharType="begin"/>
-      </w:r>
-      <w:r>
-        <w:instrText xml:space="preserve"> MERGEFIELD landlordAddresses \* MERGEFORMAT </w:instrText>
-      </w:r>
-      <w:r>
-        <w:fldChar w:fldCharType="separate"/>
-      </w:r>
-      <w:r>
-        <w:t>«</w:t>
-      </w:r>
-      <w:proofErr w:type="spellStart"/>
-      <w:r>
-        <w:t>landlordAddresses</w:t>
-      </w:r>
-      <w:proofErr w:type="spellEnd"/>
-      <w:r>
-        <w:t>»</w:t>
-      </w:r>
-      <w:r>
-        <w:fldChar w:fldCharType="end"/>
-      </w:r>
+      <w:fldSimple w:instr=" MERGEFIELD landlordAddresses \* MERGEFORMAT ">
+        <w:r>
+          <w:t>«landlordAddresses»</w:t>
+        </w:r>
+      </w:fldSimple>
     </w:p>
     <w:p>
       <w:pPr>
@@ -2542,7 +2470,6 @@
           <w:rFonts w:cs="Arial"/>
           <w:color w:val="000000"/>
           <w:szCs w:val="24"/>
-          <w:shd w:val="clear" w:color="auto" w:fill="F2F2F2" w:themeFill="background1" w:themeFillShade="F2"/>
           <w:lang w:val="en" w:eastAsia="en-GB"/>
         </w:rPr>
         <w:fldChar w:fldCharType="begin"/>
@@ -2552,7 +2479,6 @@
           <w:rFonts w:cs="Arial"/>
           <w:color w:val="000000"/>
           <w:szCs w:val="24"/>
-          <w:shd w:val="clear" w:color="auto" w:fill="F2F2F2" w:themeFill="background1" w:themeFillShade="F2"/>
           <w:lang w:val="en" w:eastAsia="en-GB"/>
         </w:rPr>
         <w:instrText xml:space="preserve"> MERGEFIELD oldRentAmount \* MERGEFORMAT </w:instrText>
@@ -2562,7 +2488,6 @@
           <w:rFonts w:cs="Arial"/>
           <w:color w:val="000000"/>
           <w:szCs w:val="24"/>
-          <w:shd w:val="clear" w:color="auto" w:fill="F2F2F2" w:themeFill="background1" w:themeFillShade="F2"/>
           <w:lang w:val="en" w:eastAsia="en-GB"/>
         </w:rPr>
         <w:fldChar w:fldCharType="separate"/>
@@ -2573,17 +2498,37 @@
           <w:noProof/>
           <w:color w:val="000000"/>
           <w:szCs w:val="24"/>
-          <w:shd w:val="clear" w:color="auto" w:fill="F2F2F2" w:themeFill="background1" w:themeFillShade="F2"/>
-          <w:lang w:val="en" w:eastAsia="en-GB"/>
-        </w:rPr>
-        <w:t>«oldRentAmount»</w:t>
-      </w:r>
-      <w:r>
-        <w:rPr>
-          <w:rFonts w:cs="Arial"/>
-          <w:color w:val="000000"/>
-          <w:szCs w:val="24"/>
-          <w:shd w:val="clear" w:color="auto" w:fill="F2F2F2" w:themeFill="background1" w:themeFillShade="F2"/>
+          <w:lang w:val="en" w:eastAsia="en-GB"/>
+        </w:rPr>
+        <w:t>«</w:t>
+      </w:r>
+      <w:bookmarkStart w:id="0" w:name="_GoBack"/>
+      <w:r>
+        <w:rPr>
+          <w:rFonts w:cs="Arial"/>
+          <w:noProof/>
+          <w:color w:val="000000"/>
+          <w:szCs w:val="24"/>
+          <w:lang w:val="en" w:eastAsia="en-GB"/>
+        </w:rPr>
+        <w:t>oldRen</w:t>
+      </w:r>
+      <w:bookmarkEnd w:id="0"/>
+      <w:r>
+        <w:rPr>
+          <w:rFonts w:cs="Arial"/>
+          <w:noProof/>
+          <w:color w:val="000000"/>
+          <w:szCs w:val="24"/>
+          <w:lang w:val="en" w:eastAsia="en-GB"/>
+        </w:rPr>
+        <w:t>tAmount»</w:t>
+      </w:r>
+      <w:r>
+        <w:rPr>
+          <w:rFonts w:cs="Arial"/>
+          <w:color w:val="000000"/>
+          <w:szCs w:val="24"/>
           <w:lang w:val="en" w:eastAsia="en-GB"/>
         </w:rPr>
         <w:fldChar w:fldCharType="end"/>
@@ -2741,7 +2686,6 @@
           <w:rFonts w:cs="Arial"/>
           <w:color w:val="000000"/>
           <w:szCs w:val="24"/>
-          <w:shd w:val="clear" w:color="auto" w:fill="F2F2F2" w:themeFill="background1" w:themeFillShade="F2"/>
           <w:lang w:val="en" w:eastAsia="en-GB"/>
         </w:rPr>
         <w:fldChar w:fldCharType="begin"/>
@@ -2751,7 +2695,6 @@
           <w:rFonts w:cs="Arial"/>
           <w:color w:val="000000"/>
           <w:szCs w:val="24"/>
-          <w:shd w:val="clear" w:color="auto" w:fill="F2F2F2" w:themeFill="background1" w:themeFillShade="F2"/>
           <w:lang w:val="en" w:eastAsia="en-GB"/>
         </w:rPr>
         <w:instrText xml:space="preserve"> MERGEFIELD newRentAmount \* MERGEFORMAT </w:instrText>
@@ -2761,7 +2704,6 @@
           <w:rFonts w:cs="Arial"/>
           <w:color w:val="000000"/>
           <w:szCs w:val="24"/>
-          <w:shd w:val="clear" w:color="auto" w:fill="F2F2F2" w:themeFill="background1" w:themeFillShade="F2"/>
           <w:lang w:val="en" w:eastAsia="en-GB"/>
         </w:rPr>
         <w:fldChar w:fldCharType="separate"/>
@@ -2772,7 +2714,6 @@
           <w:noProof/>
           <w:color w:val="000000"/>
           <w:szCs w:val="24"/>
-          <w:shd w:val="clear" w:color="auto" w:fill="F2F2F2" w:themeFill="background1" w:themeFillShade="F2"/>
           <w:lang w:val="en" w:eastAsia="en-GB"/>
         </w:rPr>
         <w:t>«newRentAmount»</w:t>
@@ -2782,7 +2723,6 @@
           <w:rFonts w:cs="Arial"/>
           <w:color w:val="000000"/>
           <w:szCs w:val="24"/>
-          <w:shd w:val="clear" w:color="auto" w:fill="F2F2F2" w:themeFill="background1" w:themeFillShade="F2"/>
           <w:lang w:val="en" w:eastAsia="en-GB"/>
         </w:rPr>
         <w:fldChar w:fldCharType="end"/>
@@ -3602,36 +3542,16 @@
         </w:rPr>
       </w:pPr>
     </w:p>
-    <w:bookmarkStart w:id="0" w:name="_GoBack"/>
-    <w:p>
-      <w:r>
-        <w:fldChar w:fldCharType="begin"/>
-      </w:r>
-      <w:r>
-        <w:instrText xml:space="preserve"> MERGEFIELD landlordsAgentAddress \* MERGEFORMAT </w:instrText>
-      </w:r>
-      <w:r>
-        <w:fldChar w:fldCharType="separate"/>
-      </w:r>
-      <w:r>
-        <w:t>«</w:t>
-      </w:r>
-      <w:proofErr w:type="spellStart"/>
-      <w:r>
-        <w:t>landlordsAgentAddress</w:t>
-      </w:r>
-      <w:proofErr w:type="spellEnd"/>
-      <w:r>
-        <w:t>»</w:t>
-      </w:r>
-      <w:r>
-        <w:fldChar w:fldCharType="end"/>
-      </w:r>
+    <w:p>
+      <w:fldSimple w:instr=" MERGEFIELD landlordsAgentAddress \* MERGEFORMAT ">
+        <w:r>
+          <w:t>«landlordsAgentAddress»</w:t>
+        </w:r>
+      </w:fldSimple>
       <w:r>
         <w:br w:type="page"/>
       </w:r>
     </w:p>
-    <w:bookmarkEnd w:id="0"/>
     <w:p>
       <w:pPr>
         <w:shd w:val="clear" w:color="auto" w:fill="FFFFFF"/>
@@ -6532,29 +6452,11 @@
       </w:r>
     </w:p>
     <w:p>
-      <w:r>
-        <w:fldChar w:fldCharType="begin"/>
-      </w:r>
-      <w:r>
-        <w:instrText xml:space="preserve"> MERGEFIELD landlordOrAgentName \* MERGEFORMAT </w:instrText>
-      </w:r>
-      <w:r>
-        <w:fldChar w:fldCharType="separate"/>
-      </w:r>
-      <w:r>
-        <w:t>«</w:t>
-      </w:r>
-      <w:proofErr w:type="spellStart"/>
-      <w:r>
-        <w:t>landlordOrAgentName</w:t>
-      </w:r>
-      <w:proofErr w:type="spellEnd"/>
-      <w:r>
-        <w:t>»</w:t>
-      </w:r>
-      <w:r>
-        <w:fldChar w:fldCharType="end"/>
-      </w:r>
+      <w:fldSimple w:instr=" MERGEFIELD landlordOrAgentName \* MERGEFORMAT ">
+        <w:r>
+          <w:t>«landlordOrAgentName»</w:t>
+        </w:r>
+      </w:fldSimple>
     </w:p>
     <w:p>
       <w:pPr>
@@ -6638,29 +6540,11 @@
       </w:r>
     </w:p>
     <w:p>
-      <w:r>
-        <w:fldChar w:fldCharType="begin"/>
-      </w:r>
-      <w:r>
-        <w:instrText xml:space="preserve"> MERGEFIELD tenantNames \* MERGEFORMAT </w:instrText>
-      </w:r>
-      <w:r>
-        <w:fldChar w:fldCharType="separate"/>
-      </w:r>
-      <w:r>
-        <w:t>«</w:t>
-      </w:r>
-      <w:proofErr w:type="spellStart"/>
-      <w:r>
-        <w:t>tenantNames</w:t>
-      </w:r>
-      <w:proofErr w:type="spellEnd"/>
-      <w:r>
-        <w:t>»</w:t>
-      </w:r>
-      <w:r>
-        <w:fldChar w:fldCharType="end"/>
-      </w:r>
+      <w:fldSimple w:instr=" MERGEFIELD tenantNames \* MERGEFORMAT ">
+        <w:r>
+          <w:t>«tenantNames»</w:t>
+        </w:r>
+      </w:fldSimple>
     </w:p>
     <w:p>
       <w:pPr>
@@ -6793,29 +6677,11 @@
       </w:r>
     </w:p>
     <w:p>
-      <w:r>
-        <w:fldChar w:fldCharType="begin"/>
-      </w:r>
-      <w:r>
-        <w:instrText xml:space="preserve"> MERGEFIELD tenantAddresses \* MERGEFORMAT </w:instrText>
-      </w:r>
-      <w:r>
-        <w:fldChar w:fldCharType="separate"/>
-      </w:r>
-      <w:r>
-        <w:t>«</w:t>
-      </w:r>
-      <w:proofErr w:type="spellStart"/>
-      <w:r>
-        <w:t>tenantAddresses</w:t>
-      </w:r>
-      <w:proofErr w:type="spellEnd"/>
-      <w:r>
-        <w:t>»</w:t>
-      </w:r>
-      <w:r>
-        <w:fldChar w:fldCharType="end"/>
-      </w:r>
+      <w:fldSimple w:instr=" MERGEFIELD tenantAddresses \* MERGEFORMAT ">
+        <w:r>
+          <w:t>«tenantAddresses»</w:t>
+        </w:r>
+      </w:fldSimple>
     </w:p>
     <w:p>
       <w:pPr>
@@ -20177,7 +20043,7 @@
           <w:rPr>
             <w:noProof/>
           </w:rPr>
-          <w:t>2</w:t>
+          <w:t>3</w:t>
         </w:r>
         <w:r>
           <w:rPr>
@@ -23564,7 +23430,7 @@
 </file>
 
 <file path=customXml/itemProps4.xml><?xml version="1.0" encoding="utf-8"?>
-<ds:datastoreItem xmlns:ds="http://schemas.openxmlformats.org/officeDocument/2006/customXml" ds:itemID="{A76DBD81-BA0A-7345-B3A7-F079106B8CBA}">
+<ds:datastoreItem xmlns:ds="http://schemas.openxmlformats.org/officeDocument/2006/customXml" ds:itemID="{50133D87-9421-D74F-8CD4-AAC650610094}">
   <ds:schemaRefs>
     <ds:schemaRef ds:uri="http://schemas.openxmlformats.org/officeDocument/2006/bibliography"/>
   </ds:schemaRefs>

</xml_diff>

<commit_message>
MGS-3182 fix rent pressure zone checkboxes in rent increase template
</commit_message>
<xml_diff>
--- a/housing-service/src/main/resources/templates/rent-increase.docx
+++ b/housing-service/src/main/resources/templates/rent-increase.docx
@@ -1533,11 +1533,21 @@
       </w:r>
     </w:p>
     <w:p>
-      <w:fldSimple w:instr=" MERGEFIELD tenantNames \* MERGEFORMAT ">
-        <w:r>
-          <w:t>«tenantNames»</w:t>
-        </w:r>
-      </w:fldSimple>
+      <w:r>
+        <w:fldChar w:fldCharType="begin"/>
+      </w:r>
+      <w:r>
+        <w:instrText xml:space="preserve"> MERGEFIELD tenantNames \* MERGEFORMAT </w:instrText>
+      </w:r>
+      <w:r>
+        <w:fldChar w:fldCharType="separate"/>
+      </w:r>
+      <w:r>
+        <w:t>«tenantNames»</w:t>
+      </w:r>
+      <w:r>
+        <w:fldChar w:fldCharType="end"/>
+      </w:r>
     </w:p>
     <w:p>
       <w:pPr>
@@ -1632,11 +1642,21 @@
       </w:r>
     </w:p>
     <w:p>
-      <w:fldSimple w:instr=" MERGEFIELD tenantAddresses \* MERGEFORMAT ">
-        <w:r>
-          <w:t>«tenantAddresses»</w:t>
-        </w:r>
-      </w:fldSimple>
+      <w:r>
+        <w:fldChar w:fldCharType="begin"/>
+      </w:r>
+      <w:r>
+        <w:instrText xml:space="preserve"> MERGEFIELD tenantAddresses \* MERGEFORMAT </w:instrText>
+      </w:r>
+      <w:r>
+        <w:fldChar w:fldCharType="separate"/>
+      </w:r>
+      <w:r>
+        <w:t>«tenantAddresses»</w:t>
+      </w:r>
+      <w:r>
+        <w:fldChar w:fldCharType="end"/>
+      </w:r>
     </w:p>
     <w:p>
       <w:pPr>
@@ -1817,7 +1837,7 @@
           <w:bdr w:val="single" w:sz="24" w:space="0" w:color="auto"/>
           <w:lang w:val="en" w:eastAsia="en-GB"/>
         </w:rPr>
-        <w:instrText xml:space="preserve"> MERGEFIELD inRentPressureZoneCheckbox \* MERGEFORMAT </w:instrText>
+        <w:instrText xml:space="preserve"> MERGEFIELD notInRentPressureZoneCheckbox \* MERGEFORMAT </w:instrText>
       </w:r>
       <w:r>
         <w:rPr>
@@ -1838,7 +1858,7 @@
           <w:bdr w:val="single" w:sz="24" w:space="0" w:color="auto"/>
           <w:lang w:val="en" w:eastAsia="en-GB"/>
         </w:rPr>
-        <w:t>«inRentPressureZoneCheckbox»</w:t>
+        <w:t>«notInRentPressureZoneCheckbox»</w:t>
       </w:r>
       <w:r>
         <w:rPr>
@@ -1962,7 +1982,7 @@
           <w:bdr w:val="single" w:sz="24" w:space="0" w:color="auto"/>
           <w:lang w:val="en" w:eastAsia="en-GB"/>
         </w:rPr>
-        <w:instrText xml:space="preserve"> MERGEFIELD notInRentPressureZoneCheckbox \* MERGEFORMAT </w:instrText>
+        <w:instrText xml:space="preserve"> MERGEFIELD inRentPressureZoneCheckbox \* MERGEFORMAT </w:instrText>
       </w:r>
       <w:r>
         <w:rPr>
@@ -1983,7 +2003,7 @@
           <w:bdr w:val="single" w:sz="24" w:space="0" w:color="auto"/>
           <w:lang w:val="en" w:eastAsia="en-GB"/>
         </w:rPr>
-        <w:t>«notInRentPressureZoneCheckbox»</w:t>
+        <w:t>«inRentPressureZoneCheckbox»</w:t>
       </w:r>
       <w:r>
         <w:rPr>
@@ -1995,6 +2015,8 @@
         </w:rPr>
         <w:fldChar w:fldCharType="end"/>
       </w:r>
+      <w:bookmarkStart w:id="0" w:name="_GoBack"/>
+      <w:bookmarkEnd w:id="0"/>
       <w:r>
         <w:rPr>
           <w:rFonts w:cs="Arial"/>
@@ -2305,11 +2327,21 @@
       </w:r>
     </w:p>
     <w:p>
-      <w:fldSimple w:instr=" MERGEFIELD landlordNames \* MERGEFORMAT ">
-        <w:r>
-          <w:t>«landlordNames»</w:t>
-        </w:r>
-      </w:fldSimple>
+      <w:r>
+        <w:fldChar w:fldCharType="begin"/>
+      </w:r>
+      <w:r>
+        <w:instrText xml:space="preserve"> MERGEFIELD landlordNames \* MERGEFORMAT </w:instrText>
+      </w:r>
+      <w:r>
+        <w:fldChar w:fldCharType="separate"/>
+      </w:r>
+      <w:r>
+        <w:t>«landlordNames»</w:t>
+      </w:r>
+      <w:r>
+        <w:fldChar w:fldCharType="end"/>
+      </w:r>
     </w:p>
     <w:p>
       <w:pPr>
@@ -2398,11 +2430,21 @@
       </w:r>
     </w:p>
     <w:p>
-      <w:fldSimple w:instr=" MERGEFIELD landlordAddresses \* MERGEFORMAT ">
-        <w:r>
-          <w:t>«landlordAddresses»</w:t>
-        </w:r>
-      </w:fldSimple>
+      <w:r>
+        <w:fldChar w:fldCharType="begin"/>
+      </w:r>
+      <w:r>
+        <w:instrText xml:space="preserve"> MERGEFIELD landlordAddresses \* MERGEFORMAT </w:instrText>
+      </w:r>
+      <w:r>
+        <w:fldChar w:fldCharType="separate"/>
+      </w:r>
+      <w:r>
+        <w:t>«landlordAddresses»</w:t>
+      </w:r>
+      <w:r>
+        <w:fldChar w:fldCharType="end"/>
+      </w:r>
     </w:p>
     <w:p>
       <w:pPr>
@@ -2500,29 +2542,7 @@
           <w:szCs w:val="24"/>
           <w:lang w:val="en" w:eastAsia="en-GB"/>
         </w:rPr>
-        <w:t>«</w:t>
-      </w:r>
-      <w:bookmarkStart w:id="0" w:name="_GoBack"/>
-      <w:r>
-        <w:rPr>
-          <w:rFonts w:cs="Arial"/>
-          <w:noProof/>
-          <w:color w:val="000000"/>
-          <w:szCs w:val="24"/>
-          <w:lang w:val="en" w:eastAsia="en-GB"/>
-        </w:rPr>
-        <w:t>oldRen</w:t>
-      </w:r>
-      <w:bookmarkEnd w:id="0"/>
-      <w:r>
-        <w:rPr>
-          <w:rFonts w:cs="Arial"/>
-          <w:noProof/>
-          <w:color w:val="000000"/>
-          <w:szCs w:val="24"/>
-          <w:lang w:val="en" w:eastAsia="en-GB"/>
-        </w:rPr>
-        <w:t>tAmount»</w:t>
+        <w:t>«oldRentAmount»</w:t>
       </w:r>
       <w:r>
         <w:rPr>
@@ -3543,11 +3563,21 @@
       </w:pPr>
     </w:p>
     <w:p>
-      <w:fldSimple w:instr=" MERGEFIELD landlordsAgentAddress \* MERGEFORMAT ">
-        <w:r>
-          <w:t>«landlordsAgentAddress»</w:t>
-        </w:r>
-      </w:fldSimple>
+      <w:r>
+        <w:fldChar w:fldCharType="begin"/>
+      </w:r>
+      <w:r>
+        <w:instrText xml:space="preserve"> MERGEFIELD landlordsAgentAddress \* MERGEFORMAT </w:instrText>
+      </w:r>
+      <w:r>
+        <w:fldChar w:fldCharType="separate"/>
+      </w:r>
+      <w:r>
+        <w:t>«landlordsAgentAddress»</w:t>
+      </w:r>
+      <w:r>
+        <w:fldChar w:fldCharType="end"/>
+      </w:r>
       <w:r>
         <w:br w:type="page"/>
       </w:r>
@@ -6452,11 +6482,21 @@
       </w:r>
     </w:p>
     <w:p>
-      <w:fldSimple w:instr=" MERGEFIELD landlordOrAgentName \* MERGEFORMAT ">
-        <w:r>
-          <w:t>«landlordOrAgentName»</w:t>
-        </w:r>
-      </w:fldSimple>
+      <w:r>
+        <w:fldChar w:fldCharType="begin"/>
+      </w:r>
+      <w:r>
+        <w:instrText xml:space="preserve"> MERGEFIELD landlordOrAgentName \* MERGEFORMAT </w:instrText>
+      </w:r>
+      <w:r>
+        <w:fldChar w:fldCharType="separate"/>
+      </w:r>
+      <w:r>
+        <w:t>«landlordOrAgentName»</w:t>
+      </w:r>
+      <w:r>
+        <w:fldChar w:fldCharType="end"/>
+      </w:r>
     </w:p>
     <w:p>
       <w:pPr>
@@ -6540,11 +6580,21 @@
       </w:r>
     </w:p>
     <w:p>
-      <w:fldSimple w:instr=" MERGEFIELD tenantNames \* MERGEFORMAT ">
-        <w:r>
-          <w:t>«tenantNames»</w:t>
-        </w:r>
-      </w:fldSimple>
+      <w:r>
+        <w:fldChar w:fldCharType="begin"/>
+      </w:r>
+      <w:r>
+        <w:instrText xml:space="preserve"> MERGEFIELD tenantNames \* MERGEFORMAT </w:instrText>
+      </w:r>
+      <w:r>
+        <w:fldChar w:fldCharType="separate"/>
+      </w:r>
+      <w:r>
+        <w:t>«tenantNames»</w:t>
+      </w:r>
+      <w:r>
+        <w:fldChar w:fldCharType="end"/>
+      </w:r>
     </w:p>
     <w:p>
       <w:pPr>
@@ -6677,11 +6727,21 @@
       </w:r>
     </w:p>
     <w:p>
-      <w:fldSimple w:instr=" MERGEFIELD tenantAddresses \* MERGEFORMAT ">
-        <w:r>
-          <w:t>«tenantAddresses»</w:t>
-        </w:r>
-      </w:fldSimple>
+      <w:r>
+        <w:fldChar w:fldCharType="begin"/>
+      </w:r>
+      <w:r>
+        <w:instrText xml:space="preserve"> MERGEFIELD tenantAddresses \* MERGEFORMAT </w:instrText>
+      </w:r>
+      <w:r>
+        <w:fldChar w:fldCharType="separate"/>
+      </w:r>
+      <w:r>
+        <w:t>«tenantAddresses»</w:t>
+      </w:r>
+      <w:r>
+        <w:fldChar w:fldCharType="end"/>
+      </w:r>
     </w:p>
     <w:p>
       <w:pPr>
@@ -20043,7 +20103,7 @@
           <w:rPr>
             <w:noProof/>
           </w:rPr>
-          <w:t>3</w:t>
+          <w:t>1</w:t>
         </w:r>
         <w:r>
           <w:rPr>
@@ -23430,7 +23490,7 @@
 </file>
 
 <file path=customXml/itemProps4.xml><?xml version="1.0" encoding="utf-8"?>
-<ds:datastoreItem xmlns:ds="http://schemas.openxmlformats.org/officeDocument/2006/customXml" ds:itemID="{50133D87-9421-D74F-8CD4-AAC650610094}">
+<ds:datastoreItem xmlns:ds="http://schemas.openxmlformats.org/officeDocument/2006/customXml" ds:itemID="{F44FB7DC-F5D2-6A43-BBB5-41E8C678442E}">
   <ds:schemaRefs>
     <ds:schemaRef ds:uri="http://schemas.openxmlformats.org/officeDocument/2006/bibliography"/>
   </ds:schemaRefs>

</xml_diff>

<commit_message>
MGS-3182 rent increase form now has One address and a list of tenant names
</commit_message>
<xml_diff>
--- a/housing-service/src/main/resources/templates/rent-increase.docx
+++ b/housing-service/src/main/resources/templates/rent-increase.docx
@@ -1,6 +1,6 @@
 
 <file path=word/document.xml><?xml version="1.0" encoding="utf-8"?>
-<w:document xmlns:wpc="http://schemas.microsoft.com/office/word/2010/wordprocessingCanvas" xmlns:mo="http://schemas.microsoft.com/office/mac/office/2008/main" xmlns:mc="http://schemas.openxmlformats.org/markup-compatibility/2006" xmlns:mv="urn:schemas-microsoft-com:mac:vml" xmlns:o="urn:schemas-microsoft-com:office:office" xmlns:r="http://schemas.openxmlformats.org/officeDocument/2006/relationships" xmlns:m="http://schemas.openxmlformats.org/officeDocument/2006/math" xmlns:v="urn:schemas-microsoft-com:vml" xmlns:wp14="http://schemas.microsoft.com/office/word/2010/wordprocessingDrawing" xmlns:wp="http://schemas.openxmlformats.org/drawingml/2006/wordprocessingDrawing" xmlns:w10="urn:schemas-microsoft-com:office:word" xmlns:w="http://schemas.openxmlformats.org/wordprocessingml/2006/main" xmlns:w14="http://schemas.microsoft.com/office/word/2010/wordml" xmlns:w15="http://schemas.microsoft.com/office/word/2012/wordml" xmlns:wpg="http://schemas.microsoft.com/office/word/2010/wordprocessingGroup" xmlns:wpi="http://schemas.microsoft.com/office/word/2010/wordprocessingInk" xmlns:wne="http://schemas.microsoft.com/office/word/2006/wordml" xmlns:wps="http://schemas.microsoft.com/office/word/2010/wordprocessingShape" mc:Ignorable="w14 w15 wp14">
+<w:document xmlns:wpc="http://schemas.microsoft.com/office/word/2010/wordprocessingCanvas" xmlns:cx="http://schemas.microsoft.com/office/drawing/2014/chartex" xmlns:cx1="http://schemas.microsoft.com/office/drawing/2015/9/8/chartex" xmlns:cx2="http://schemas.microsoft.com/office/drawing/2015/10/21/chartex" xmlns:cx3="http://schemas.microsoft.com/office/drawing/2016/5/9/chartex" xmlns:cx4="http://schemas.microsoft.com/office/drawing/2016/5/10/chartex" xmlns:cx5="http://schemas.microsoft.com/office/drawing/2016/5/11/chartex" xmlns:cx6="http://schemas.microsoft.com/office/drawing/2016/5/12/chartex" xmlns:cx7="http://schemas.microsoft.com/office/drawing/2016/5/13/chartex" xmlns:cx8="http://schemas.microsoft.com/office/drawing/2016/5/14/chartex" xmlns:mc="http://schemas.openxmlformats.org/markup-compatibility/2006" xmlns:aink="http://schemas.microsoft.com/office/drawing/2016/ink" xmlns:am3d="http://schemas.microsoft.com/office/drawing/2017/model3d" xmlns:o="urn:schemas-microsoft-com:office:office" xmlns:r="http://schemas.openxmlformats.org/officeDocument/2006/relationships" xmlns:m="http://schemas.openxmlformats.org/officeDocument/2006/math" xmlns:v="urn:schemas-microsoft-com:vml" xmlns:wp14="http://schemas.microsoft.com/office/word/2010/wordprocessingDrawing" xmlns:wp="http://schemas.openxmlformats.org/drawingml/2006/wordprocessingDrawing" xmlns:w10="urn:schemas-microsoft-com:office:word" xmlns:w="http://schemas.openxmlformats.org/wordprocessingml/2006/main" xmlns:w14="http://schemas.microsoft.com/office/word/2010/wordml" xmlns:w15="http://schemas.microsoft.com/office/word/2012/wordml" xmlns:w16cid="http://schemas.microsoft.com/office/word/2016/wordml/cid" xmlns:w16se="http://schemas.microsoft.com/office/word/2015/wordml/symex" xmlns:wpg="http://schemas.microsoft.com/office/word/2010/wordprocessingGroup" xmlns:wpi="http://schemas.microsoft.com/office/word/2010/wordprocessingInk" xmlns:wne="http://schemas.microsoft.com/office/word/2006/wordml" xmlns:wps="http://schemas.microsoft.com/office/word/2010/wordprocessingShape" mc:Ignorable="w14 w15 w16se w16cid wp14">
   <w:body>
     <w:p>
       <w:pPr>
@@ -1533,21 +1533,11 @@
       </w:r>
     </w:p>
     <w:p>
-      <w:r>
-        <w:fldChar w:fldCharType="begin"/>
-      </w:r>
-      <w:r>
-        <w:instrText xml:space="preserve"> MERGEFIELD tenantNames \* MERGEFORMAT </w:instrText>
-      </w:r>
-      <w:r>
-        <w:fldChar w:fldCharType="separate"/>
-      </w:r>
-      <w:r>
-        <w:t>«tenantNames»</w:t>
-      </w:r>
-      <w:r>
-        <w:fldChar w:fldCharType="end"/>
-      </w:r>
+      <w:fldSimple w:instr=" MERGEFIELD tenantNames \* MERGEFORMAT ">
+        <w:r>
+          <w:t>«tenantNames»</w:t>
+        </w:r>
+      </w:fldSimple>
     </w:p>
     <w:p>
       <w:pPr>
@@ -1600,37 +1590,19 @@
           <w:szCs w:val="24"/>
           <w:lang w:val="en" w:eastAsia="en-GB"/>
         </w:rPr>
-        <w:t>Tenant(s) address</w:t>
-      </w:r>
-      <w:r>
-        <w:rPr>
-          <w:rFonts w:cs="Arial"/>
-          <w:color w:val="000000"/>
-          <w:szCs w:val="24"/>
-          <w:lang w:val="en" w:eastAsia="en-GB"/>
-        </w:rPr>
-        <w:t>(</w:t>
-      </w:r>
-      <w:proofErr w:type="spellStart"/>
-      <w:r>
-        <w:rPr>
-          <w:rFonts w:cs="Arial"/>
-          <w:color w:val="000000"/>
-          <w:szCs w:val="24"/>
-          <w:lang w:val="en" w:eastAsia="en-GB"/>
-        </w:rPr>
-        <w:t>es</w:t>
-      </w:r>
-      <w:proofErr w:type="spellEnd"/>
-      <w:r>
-        <w:rPr>
-          <w:rFonts w:cs="Arial"/>
-          <w:color w:val="000000"/>
-          <w:szCs w:val="24"/>
-          <w:lang w:val="en" w:eastAsia="en-GB"/>
-        </w:rPr>
-        <w:t>)</w:t>
-      </w:r>
+        <w:t>Let property</w:t>
+      </w:r>
+      <w:r>
+        <w:rPr>
+          <w:rFonts w:cs="Arial"/>
+          <w:color w:val="000000"/>
+          <w:szCs w:val="24"/>
+          <w:lang w:val="en" w:eastAsia="en-GB"/>
+        </w:rPr>
+        <w:t xml:space="preserve"> address</w:t>
+      </w:r>
+      <w:bookmarkStart w:id="0" w:name="_GoBack"/>
+      <w:bookmarkEnd w:id="0"/>
       <w:r>
         <w:rPr>
           <w:rFonts w:cs="Arial"/>
@@ -1639,23 +1611,6 @@
           <w:lang w:val="en" w:eastAsia="en-GB"/>
         </w:rPr>
         <w:t>:</w:t>
-      </w:r>
-    </w:p>
-    <w:p>
-      <w:r>
-        <w:fldChar w:fldCharType="begin"/>
-      </w:r>
-      <w:r>
-        <w:instrText xml:space="preserve"> MERGEFIELD tenantAddresses \* MERGEFORMAT </w:instrText>
-      </w:r>
-      <w:r>
-        <w:fldChar w:fldCharType="separate"/>
-      </w:r>
-      <w:r>
-        <w:t>«tenantAddresses»</w:t>
-      </w:r>
-      <w:r>
-        <w:fldChar w:fldCharType="end"/>
       </w:r>
     </w:p>
     <w:p>
@@ -1672,14 +1627,15 @@
         </w:tabs>
         <w:spacing w:line="240" w:lineRule="auto"/>
         <w:outlineLvl w:val="3"/>
-        <w:rPr>
-          <w:rFonts w:cs="Arial"/>
-          <w:color w:val="000000"/>
-          <w:szCs w:val="24"/>
-          <w:shd w:val="clear" w:color="auto" w:fill="F2F2F2" w:themeFill="background1" w:themeFillShade="F2"/>
-          <w:lang w:val="en" w:eastAsia="en-GB"/>
-        </w:rPr>
-      </w:pPr>
+      </w:pPr>
+      <w:fldSimple w:instr=" MERGEFIELD address \* MERGEFORMAT ">
+        <w:r>
+          <w:rPr>
+            <w:noProof/>
+          </w:rPr>
+          <w:t>«address»</w:t>
+        </w:r>
+      </w:fldSimple>
     </w:p>
     <w:p>
       <w:pPr>
@@ -1699,81 +1655,10 @@
           <w:rFonts w:cs="Arial"/>
           <w:color w:val="000000"/>
           <w:szCs w:val="24"/>
-          <w:lang w:val="en" w:eastAsia="en-GB"/>
-        </w:rPr>
-      </w:pPr>
-      <w:r>
-        <w:rPr>
-          <w:rFonts w:cs="Arial"/>
-          <w:color w:val="000000"/>
-          <w:szCs w:val="24"/>
-          <w:lang w:val="en" w:eastAsia="en-GB"/>
-        </w:rPr>
-        <w:t xml:space="preserve">Is the </w:t>
-      </w:r>
-      <w:r>
-        <w:rPr>
-          <w:rFonts w:cs="Arial"/>
-          <w:color w:val="000000"/>
-          <w:szCs w:val="24"/>
-          <w:lang w:val="en" w:eastAsia="en-GB"/>
-        </w:rPr>
-        <w:t>Let Property</w:t>
-      </w:r>
-      <w:r>
-        <w:rPr>
-          <w:rFonts w:cs="Arial"/>
-          <w:color w:val="000000"/>
-          <w:szCs w:val="24"/>
-          <w:lang w:val="en" w:eastAsia="en-GB"/>
-        </w:rPr>
-        <w:t xml:space="preserve"> </w:t>
-      </w:r>
-      <w:r>
-        <w:rPr>
-          <w:rFonts w:cs="Arial"/>
-          <w:color w:val="000000"/>
-          <w:szCs w:val="24"/>
-          <w:lang w:val="en" w:eastAsia="en-GB"/>
-        </w:rPr>
-        <w:t xml:space="preserve">shown </w:t>
-      </w:r>
-      <w:r>
-        <w:rPr>
-          <w:rFonts w:cs="Arial"/>
-          <w:color w:val="000000"/>
-          <w:szCs w:val="24"/>
-          <w:lang w:val="en" w:eastAsia="en-GB"/>
-        </w:rPr>
-        <w:t xml:space="preserve">above </w:t>
-      </w:r>
-      <w:r>
-        <w:rPr>
-          <w:rFonts w:cs="Arial"/>
-          <w:color w:val="000000"/>
-          <w:szCs w:val="24"/>
-          <w:lang w:val="en" w:eastAsia="en-GB"/>
-        </w:rPr>
-        <w:t xml:space="preserve">located </w:t>
-      </w:r>
-      <w:r>
-        <w:rPr>
-          <w:rFonts w:cs="Arial"/>
-          <w:color w:val="000000"/>
-          <w:szCs w:val="24"/>
-          <w:lang w:val="en" w:eastAsia="en-GB"/>
-        </w:rPr>
-        <w:t>in a rent pressure zone</w:t>
-      </w:r>
-      <w:r>
-        <w:rPr>
-          <w:rFonts w:cs="Arial"/>
-          <w:color w:val="000000"/>
-          <w:szCs w:val="24"/>
-          <w:lang w:val="en" w:eastAsia="en-GB"/>
-        </w:rPr>
-        <w:t>?</w:t>
-      </w:r>
+          <w:shd w:val="clear" w:color="auto" w:fill="F2F2F2" w:themeFill="background1" w:themeFillShade="F2"/>
+          <w:lang w:val="en" w:eastAsia="en-GB"/>
+        </w:rPr>
+      </w:pPr>
     </w:p>
     <w:p>
       <w:pPr>
@@ -1796,6 +1681,78 @@
           <w:lang w:val="en" w:eastAsia="en-GB"/>
         </w:rPr>
       </w:pPr>
+      <w:r>
+        <w:rPr>
+          <w:rFonts w:cs="Arial"/>
+          <w:color w:val="000000"/>
+          <w:szCs w:val="24"/>
+          <w:lang w:val="en" w:eastAsia="en-GB"/>
+        </w:rPr>
+        <w:t xml:space="preserve">Is the </w:t>
+      </w:r>
+      <w:r>
+        <w:rPr>
+          <w:rFonts w:cs="Arial"/>
+          <w:color w:val="000000"/>
+          <w:szCs w:val="24"/>
+          <w:lang w:val="en" w:eastAsia="en-GB"/>
+        </w:rPr>
+        <w:t>Let Property</w:t>
+      </w:r>
+      <w:r>
+        <w:rPr>
+          <w:rFonts w:cs="Arial"/>
+          <w:color w:val="000000"/>
+          <w:szCs w:val="24"/>
+          <w:lang w:val="en" w:eastAsia="en-GB"/>
+        </w:rPr>
+        <w:t xml:space="preserve"> </w:t>
+      </w:r>
+      <w:r>
+        <w:rPr>
+          <w:rFonts w:cs="Arial"/>
+          <w:color w:val="000000"/>
+          <w:szCs w:val="24"/>
+          <w:lang w:val="en" w:eastAsia="en-GB"/>
+        </w:rPr>
+        <w:t xml:space="preserve">shown </w:t>
+      </w:r>
+      <w:r>
+        <w:rPr>
+          <w:rFonts w:cs="Arial"/>
+          <w:color w:val="000000"/>
+          <w:szCs w:val="24"/>
+          <w:lang w:val="en" w:eastAsia="en-GB"/>
+        </w:rPr>
+        <w:t xml:space="preserve">above </w:t>
+      </w:r>
+      <w:r>
+        <w:rPr>
+          <w:rFonts w:cs="Arial"/>
+          <w:color w:val="000000"/>
+          <w:szCs w:val="24"/>
+          <w:lang w:val="en" w:eastAsia="en-GB"/>
+        </w:rPr>
+        <w:t xml:space="preserve">located </w:t>
+      </w:r>
+      <w:r>
+        <w:rPr>
+          <w:rFonts w:cs="Arial"/>
+          <w:color w:val="000000"/>
+          <w:szCs w:val="24"/>
+          <w:lang w:val="en" w:eastAsia="en-GB"/>
+        </w:rPr>
+        <w:t>in a rent pressure zone</w:t>
+      </w:r>
+      <w:r>
+        <w:rPr>
+          <w:rFonts w:cs="Arial"/>
+          <w:color w:val="000000"/>
+          <w:szCs w:val="24"/>
+          <w:lang w:val="en" w:eastAsia="en-GB"/>
+        </w:rPr>
+        <w:t>?</w:t>
+      </w:r>
     </w:p>
     <w:p>
       <w:pPr>
@@ -1813,112 +1770,11 @@
         <w:outlineLvl w:val="3"/>
         <w:rPr>
           <w:rFonts w:cs="Arial"/>
-          <w:i/>
-          <w:color w:val="000000"/>
-          <w:szCs w:val="24"/>
-          <w:lang w:val="en" w:eastAsia="en-GB"/>
-        </w:rPr>
-      </w:pPr>
-      <w:r>
-        <w:rPr>
-          <w:rFonts w:cs="Arial"/>
-          <w:color w:val="000000"/>
-          <w:szCs w:val="24"/>
-          <w:bdr w:val="single" w:sz="24" w:space="0" w:color="auto"/>
-          <w:lang w:val="en" w:eastAsia="en-GB"/>
-        </w:rPr>
-        <w:fldChar w:fldCharType="begin"/>
-      </w:r>
-      <w:r>
-        <w:rPr>
-          <w:rFonts w:cs="Arial"/>
-          <w:color w:val="000000"/>
-          <w:szCs w:val="24"/>
-          <w:bdr w:val="single" w:sz="24" w:space="0" w:color="auto"/>
-          <w:lang w:val="en" w:eastAsia="en-GB"/>
-        </w:rPr>
-        <w:instrText xml:space="preserve"> MERGEFIELD notInRentPressureZoneCheckbox \* MERGEFORMAT </w:instrText>
-      </w:r>
-      <w:r>
-        <w:rPr>
-          <w:rFonts w:cs="Arial"/>
-          <w:color w:val="000000"/>
-          <w:szCs w:val="24"/>
-          <w:bdr w:val="single" w:sz="24" w:space="0" w:color="auto"/>
-          <w:lang w:val="en" w:eastAsia="en-GB"/>
-        </w:rPr>
-        <w:fldChar w:fldCharType="separate"/>
-      </w:r>
-      <w:r>
-        <w:rPr>
-          <w:rFonts w:cs="Arial"/>
-          <w:noProof/>
-          <w:color w:val="000000"/>
-          <w:szCs w:val="24"/>
-          <w:bdr w:val="single" w:sz="24" w:space="0" w:color="auto"/>
-          <w:lang w:val="en" w:eastAsia="en-GB"/>
-        </w:rPr>
-        <w:t>«notInRentPressureZoneCheckbox»</w:t>
-      </w:r>
-      <w:r>
-        <w:rPr>
-          <w:rFonts w:cs="Arial"/>
-          <w:color w:val="000000"/>
-          <w:szCs w:val="24"/>
-          <w:bdr w:val="single" w:sz="24" w:space="0" w:color="auto"/>
-          <w:lang w:val="en" w:eastAsia="en-GB"/>
-        </w:rPr>
-        <w:fldChar w:fldCharType="end"/>
-      </w:r>
-      <w:r>
-        <w:rPr>
-          <w:rFonts w:cs="Arial"/>
-          <w:color w:val="000000"/>
-          <w:szCs w:val="24"/>
-          <w:lang w:val="en" w:eastAsia="en-GB"/>
-        </w:rPr>
-        <w:t xml:space="preserve">          No </w:t>
-      </w:r>
-      <w:r>
-        <w:rPr>
-          <w:rFonts w:cs="Arial"/>
-          <w:i/>
-          <w:color w:val="000000"/>
-          <w:szCs w:val="24"/>
-          <w:lang w:val="en" w:eastAsia="en-GB"/>
-        </w:rPr>
-        <w:t>(</w:t>
-      </w:r>
-      <w:r>
-        <w:rPr>
-          <w:rFonts w:cs="Arial"/>
-          <w:i/>
-          <w:color w:val="000000"/>
-          <w:szCs w:val="24"/>
-          <w:lang w:val="en" w:eastAsia="en-GB"/>
-        </w:rPr>
-        <w:t>Landlord</w:t>
-      </w:r>
-      <w:r>
-        <w:rPr>
-          <w:rFonts w:cs="Arial"/>
-          <w:i/>
-          <w:color w:val="000000"/>
-          <w:szCs w:val="24"/>
-          <w:lang w:val="en" w:eastAsia="en-GB"/>
-        </w:rPr>
-        <w:t xml:space="preserve"> to </w:t>
-      </w:r>
-      <w:r>
-        <w:rPr>
-          <w:rFonts w:cs="Arial"/>
-          <w:i/>
-          <w:color w:val="000000"/>
-          <w:szCs w:val="24"/>
-          <w:lang w:val="en" w:eastAsia="en-GB"/>
-        </w:rPr>
-        <w:t>complete Part 2 only)</w:t>
-      </w:r>
+          <w:color w:val="000000"/>
+          <w:szCs w:val="24"/>
+          <w:lang w:val="en" w:eastAsia="en-GB"/>
+        </w:rPr>
+      </w:pPr>
     </w:p>
     <w:p>
       <w:pPr>
@@ -1936,11 +1792,112 @@
         <w:outlineLvl w:val="3"/>
         <w:rPr>
           <w:rFonts w:cs="Arial"/>
-          <w:color w:val="000000"/>
-          <w:szCs w:val="24"/>
-          <w:lang w:val="en" w:eastAsia="en-GB"/>
-        </w:rPr>
-      </w:pPr>
+          <w:i/>
+          <w:color w:val="000000"/>
+          <w:szCs w:val="24"/>
+          <w:lang w:val="en" w:eastAsia="en-GB"/>
+        </w:rPr>
+      </w:pPr>
+      <w:r>
+        <w:rPr>
+          <w:rFonts w:cs="Arial"/>
+          <w:color w:val="000000"/>
+          <w:szCs w:val="24"/>
+          <w:bdr w:val="single" w:sz="24" w:space="0" w:color="auto"/>
+          <w:lang w:val="en" w:eastAsia="en-GB"/>
+        </w:rPr>
+        <w:fldChar w:fldCharType="begin"/>
+      </w:r>
+      <w:r>
+        <w:rPr>
+          <w:rFonts w:cs="Arial"/>
+          <w:color w:val="000000"/>
+          <w:szCs w:val="24"/>
+          <w:bdr w:val="single" w:sz="24" w:space="0" w:color="auto"/>
+          <w:lang w:val="en" w:eastAsia="en-GB"/>
+        </w:rPr>
+        <w:instrText xml:space="preserve"> MERGEFIELD notInRentPressureZoneCheckbox \* MERGEFORMAT </w:instrText>
+      </w:r>
+      <w:r>
+        <w:rPr>
+          <w:rFonts w:cs="Arial"/>
+          <w:color w:val="000000"/>
+          <w:szCs w:val="24"/>
+          <w:bdr w:val="single" w:sz="24" w:space="0" w:color="auto"/>
+          <w:lang w:val="en" w:eastAsia="en-GB"/>
+        </w:rPr>
+        <w:fldChar w:fldCharType="separate"/>
+      </w:r>
+      <w:r>
+        <w:rPr>
+          <w:rFonts w:cs="Arial"/>
+          <w:noProof/>
+          <w:color w:val="000000"/>
+          <w:szCs w:val="24"/>
+          <w:bdr w:val="single" w:sz="24" w:space="0" w:color="auto"/>
+          <w:lang w:val="en" w:eastAsia="en-GB"/>
+        </w:rPr>
+        <w:t>«notInRentPressureZoneCheckbox»</w:t>
+      </w:r>
+      <w:r>
+        <w:rPr>
+          <w:rFonts w:cs="Arial"/>
+          <w:color w:val="000000"/>
+          <w:szCs w:val="24"/>
+          <w:bdr w:val="single" w:sz="24" w:space="0" w:color="auto"/>
+          <w:lang w:val="en" w:eastAsia="en-GB"/>
+        </w:rPr>
+        <w:fldChar w:fldCharType="end"/>
+      </w:r>
+      <w:r>
+        <w:rPr>
+          <w:rFonts w:cs="Arial"/>
+          <w:color w:val="000000"/>
+          <w:szCs w:val="24"/>
+          <w:lang w:val="en" w:eastAsia="en-GB"/>
+        </w:rPr>
+        <w:t xml:space="preserve">          No </w:t>
+      </w:r>
+      <w:r>
+        <w:rPr>
+          <w:rFonts w:cs="Arial"/>
+          <w:i/>
+          <w:color w:val="000000"/>
+          <w:szCs w:val="24"/>
+          <w:lang w:val="en" w:eastAsia="en-GB"/>
+        </w:rPr>
+        <w:t>(</w:t>
+      </w:r>
+      <w:r>
+        <w:rPr>
+          <w:rFonts w:cs="Arial"/>
+          <w:i/>
+          <w:color w:val="000000"/>
+          <w:szCs w:val="24"/>
+          <w:lang w:val="en" w:eastAsia="en-GB"/>
+        </w:rPr>
+        <w:t>Landlord</w:t>
+      </w:r>
+      <w:r>
+        <w:rPr>
+          <w:rFonts w:cs="Arial"/>
+          <w:i/>
+          <w:color w:val="000000"/>
+          <w:szCs w:val="24"/>
+          <w:lang w:val="en" w:eastAsia="en-GB"/>
+        </w:rPr>
+        <w:t xml:space="preserve"> to </w:t>
+      </w:r>
+      <w:r>
+        <w:rPr>
+          <w:rFonts w:cs="Arial"/>
+          <w:i/>
+          <w:color w:val="000000"/>
+          <w:szCs w:val="24"/>
+          <w:lang w:val="en" w:eastAsia="en-GB"/>
+        </w:rPr>
+        <w:t>complete Part 2 only)</w:t>
+      </w:r>
     </w:p>
     <w:p>
       <w:pPr>
@@ -1958,163 +1915,6 @@
         <w:outlineLvl w:val="3"/>
         <w:rPr>
           <w:rFonts w:cs="Arial"/>
-          <w:b/>
-          <w:color w:val="000000"/>
-          <w:szCs w:val="24"/>
-          <w:lang w:val="en" w:eastAsia="en-GB"/>
-        </w:rPr>
-      </w:pPr>
-      <w:r>
-        <w:rPr>
-          <w:rFonts w:cs="Arial"/>
-          <w:color w:val="000000"/>
-          <w:szCs w:val="24"/>
-          <w:bdr w:val="single" w:sz="24" w:space="0" w:color="auto"/>
-          <w:lang w:val="en" w:eastAsia="en-GB"/>
-        </w:rPr>
-        <w:fldChar w:fldCharType="begin"/>
-      </w:r>
-      <w:r>
-        <w:rPr>
-          <w:rFonts w:cs="Arial"/>
-          <w:color w:val="000000"/>
-          <w:szCs w:val="24"/>
-          <w:bdr w:val="single" w:sz="24" w:space="0" w:color="auto"/>
-          <w:lang w:val="en" w:eastAsia="en-GB"/>
-        </w:rPr>
-        <w:instrText xml:space="preserve"> MERGEFIELD inRentPressureZoneCheckbox \* MERGEFORMAT </w:instrText>
-      </w:r>
-      <w:r>
-        <w:rPr>
-          <w:rFonts w:cs="Arial"/>
-          <w:color w:val="000000"/>
-          <w:szCs w:val="24"/>
-          <w:bdr w:val="single" w:sz="24" w:space="0" w:color="auto"/>
-          <w:lang w:val="en" w:eastAsia="en-GB"/>
-        </w:rPr>
-        <w:fldChar w:fldCharType="separate"/>
-      </w:r>
-      <w:r>
-        <w:rPr>
-          <w:rFonts w:cs="Arial"/>
-          <w:noProof/>
-          <w:color w:val="000000"/>
-          <w:szCs w:val="24"/>
-          <w:bdr w:val="single" w:sz="24" w:space="0" w:color="auto"/>
-          <w:lang w:val="en" w:eastAsia="en-GB"/>
-        </w:rPr>
-        <w:t>«inRentPressureZoneCheckbox»</w:t>
-      </w:r>
-      <w:r>
-        <w:rPr>
-          <w:rFonts w:cs="Arial"/>
-          <w:color w:val="000000"/>
-          <w:szCs w:val="24"/>
-          <w:bdr w:val="single" w:sz="24" w:space="0" w:color="auto"/>
-          <w:lang w:val="en" w:eastAsia="en-GB"/>
-        </w:rPr>
-        <w:fldChar w:fldCharType="end"/>
-      </w:r>
-      <w:bookmarkStart w:id="0" w:name="_GoBack"/>
-      <w:bookmarkEnd w:id="0"/>
-      <w:r>
-        <w:rPr>
-          <w:rFonts w:cs="Arial"/>
-          <w:color w:val="000000"/>
-          <w:szCs w:val="24"/>
-          <w:lang w:val="en" w:eastAsia="en-GB"/>
-        </w:rPr>
-        <w:tab/>
-        <w:t>Yes</w:t>
-      </w:r>
-      <w:r>
-        <w:rPr>
-          <w:rFonts w:cs="Arial"/>
-          <w:color w:val="000000"/>
-          <w:szCs w:val="24"/>
-          <w:lang w:val="en" w:eastAsia="en-GB"/>
-        </w:rPr>
-        <w:t xml:space="preserve"> </w:t>
-      </w:r>
-      <w:r>
-        <w:rPr>
-          <w:rFonts w:cs="Arial"/>
-          <w:i/>
-          <w:color w:val="000000"/>
-          <w:szCs w:val="24"/>
-          <w:lang w:val="en" w:eastAsia="en-GB"/>
-        </w:rPr>
-        <w:t>(</w:t>
-      </w:r>
-      <w:r>
-        <w:rPr>
-          <w:rFonts w:cs="Arial"/>
-          <w:i/>
-          <w:color w:val="000000"/>
-          <w:szCs w:val="24"/>
-          <w:lang w:val="en" w:eastAsia="en-GB"/>
-        </w:rPr>
-        <w:t>Landlord</w:t>
-      </w:r>
-      <w:r>
-        <w:rPr>
-          <w:rFonts w:cs="Arial"/>
-          <w:i/>
-          <w:color w:val="000000"/>
-          <w:szCs w:val="24"/>
-          <w:lang w:val="en" w:eastAsia="en-GB"/>
-        </w:rPr>
-        <w:t xml:space="preserve"> to c</w:t>
-      </w:r>
-      <w:r>
-        <w:rPr>
-          <w:rFonts w:cs="Arial"/>
-          <w:i/>
-          <w:color w:val="000000"/>
-          <w:szCs w:val="24"/>
-          <w:lang w:val="en" w:eastAsia="en-GB"/>
-        </w:rPr>
-        <w:t>omplete</w:t>
-      </w:r>
-      <w:r>
-        <w:rPr>
-          <w:rFonts w:cs="Arial"/>
-          <w:i/>
-          <w:color w:val="000000"/>
-          <w:szCs w:val="24"/>
-          <w:lang w:val="en" w:eastAsia="en-GB"/>
-        </w:rPr>
-        <w:t xml:space="preserve"> both</w:t>
-      </w:r>
-      <w:r>
-        <w:rPr>
-          <w:rFonts w:cs="Arial"/>
-          <w:i/>
-          <w:color w:val="000000"/>
-          <w:szCs w:val="24"/>
-          <w:lang w:val="en" w:eastAsia="en-GB"/>
-        </w:rPr>
-        <w:t xml:space="preserve"> Part 2 and Part 2 (RPZ))</w:t>
-      </w:r>
-      <w:r>
-        <w:rPr>
-          <w:rFonts w:cs="Arial"/>
-          <w:color w:val="000000"/>
-          <w:szCs w:val="24"/>
-          <w:lang w:val="en" w:eastAsia="en-GB"/>
-        </w:rPr>
-        <w:t xml:space="preserve"> </w:t>
-      </w:r>
-    </w:p>
-    <w:p>
-      <w:pPr>
-        <w:shd w:val="clear" w:color="auto" w:fill="FFFFFF"/>
-        <w:spacing w:line="240" w:lineRule="auto"/>
-        <w:ind w:left="240"/>
-        <w:outlineLvl w:val="3"/>
-        <w:rPr>
-          <w:rFonts w:cs="Arial"/>
-          <w:b/>
           <w:color w:val="000000"/>
           <w:szCs w:val="24"/>
           <w:lang w:val="en" w:eastAsia="en-GB"/>
@@ -2146,73 +1946,157 @@
       <w:r>
         <w:rPr>
           <w:rFonts w:cs="Arial"/>
+          <w:color w:val="000000"/>
+          <w:szCs w:val="24"/>
+          <w:bdr w:val="single" w:sz="24" w:space="0" w:color="auto"/>
+          <w:lang w:val="en" w:eastAsia="en-GB"/>
+        </w:rPr>
+        <w:fldChar w:fldCharType="begin"/>
+      </w:r>
+      <w:r>
+        <w:rPr>
+          <w:rFonts w:cs="Arial"/>
+          <w:color w:val="000000"/>
+          <w:szCs w:val="24"/>
+          <w:bdr w:val="single" w:sz="24" w:space="0" w:color="auto"/>
+          <w:lang w:val="en" w:eastAsia="en-GB"/>
+        </w:rPr>
+        <w:instrText xml:space="preserve"> MERGEFIELD inRentPressureZoneCheckbox \* MERGEFORMAT </w:instrText>
+      </w:r>
+      <w:r>
+        <w:rPr>
+          <w:rFonts w:cs="Arial"/>
+          <w:color w:val="000000"/>
+          <w:szCs w:val="24"/>
+          <w:bdr w:val="single" w:sz="24" w:space="0" w:color="auto"/>
+          <w:lang w:val="en" w:eastAsia="en-GB"/>
+        </w:rPr>
+        <w:fldChar w:fldCharType="separate"/>
+      </w:r>
+      <w:r>
+        <w:rPr>
+          <w:rFonts w:cs="Arial"/>
+          <w:noProof/>
+          <w:color w:val="000000"/>
+          <w:szCs w:val="24"/>
+          <w:bdr w:val="single" w:sz="24" w:space="0" w:color="auto"/>
+          <w:lang w:val="en" w:eastAsia="en-GB"/>
+        </w:rPr>
+        <w:t>«inRentPressureZoneCheckbox»</w:t>
+      </w:r>
+      <w:r>
+        <w:rPr>
+          <w:rFonts w:cs="Arial"/>
+          <w:color w:val="000000"/>
+          <w:szCs w:val="24"/>
+          <w:bdr w:val="single" w:sz="24" w:space="0" w:color="auto"/>
+          <w:lang w:val="en" w:eastAsia="en-GB"/>
+        </w:rPr>
+        <w:fldChar w:fldCharType="end"/>
+      </w:r>
+      <w:r>
+        <w:rPr>
+          <w:rFonts w:cs="Arial"/>
+          <w:color w:val="000000"/>
+          <w:szCs w:val="24"/>
+          <w:lang w:val="en" w:eastAsia="en-GB"/>
+        </w:rPr>
+        <w:tab/>
+        <w:t>Yes</w:t>
+      </w:r>
+      <w:r>
+        <w:rPr>
+          <w:rFonts w:cs="Arial"/>
+          <w:color w:val="000000"/>
+          <w:szCs w:val="24"/>
+          <w:lang w:val="en" w:eastAsia="en-GB"/>
+        </w:rPr>
+        <w:t xml:space="preserve"> </w:t>
+      </w:r>
+      <w:r>
+        <w:rPr>
+          <w:rFonts w:cs="Arial"/>
+          <w:i/>
+          <w:color w:val="000000"/>
+          <w:szCs w:val="24"/>
+          <w:lang w:val="en" w:eastAsia="en-GB"/>
+        </w:rPr>
+        <w:t>(</w:t>
+      </w:r>
+      <w:r>
+        <w:rPr>
+          <w:rFonts w:cs="Arial"/>
+          <w:i/>
+          <w:color w:val="000000"/>
+          <w:szCs w:val="24"/>
+          <w:lang w:val="en" w:eastAsia="en-GB"/>
+        </w:rPr>
+        <w:t>Landlord</w:t>
+      </w:r>
+      <w:r>
+        <w:rPr>
+          <w:rFonts w:cs="Arial"/>
+          <w:i/>
+          <w:color w:val="000000"/>
+          <w:szCs w:val="24"/>
+          <w:lang w:val="en" w:eastAsia="en-GB"/>
+        </w:rPr>
+        <w:t xml:space="preserve"> to c</w:t>
+      </w:r>
+      <w:r>
+        <w:rPr>
+          <w:rFonts w:cs="Arial"/>
+          <w:i/>
+          <w:color w:val="000000"/>
+          <w:szCs w:val="24"/>
+          <w:lang w:val="en" w:eastAsia="en-GB"/>
+        </w:rPr>
+        <w:t>omplete</w:t>
+      </w:r>
+      <w:r>
+        <w:rPr>
+          <w:rFonts w:cs="Arial"/>
+          <w:i/>
+          <w:color w:val="000000"/>
+          <w:szCs w:val="24"/>
+          <w:lang w:val="en" w:eastAsia="en-GB"/>
+        </w:rPr>
+        <w:t xml:space="preserve"> both</w:t>
+      </w:r>
+      <w:r>
+        <w:rPr>
+          <w:rFonts w:cs="Arial"/>
+          <w:i/>
+          <w:color w:val="000000"/>
+          <w:szCs w:val="24"/>
+          <w:lang w:val="en" w:eastAsia="en-GB"/>
+        </w:rPr>
+        <w:t xml:space="preserve"> Part 2 and Part 2 (RPZ))</w:t>
+      </w:r>
+      <w:r>
+        <w:rPr>
+          <w:rFonts w:cs="Arial"/>
+          <w:color w:val="000000"/>
+          <w:szCs w:val="24"/>
+          <w:lang w:val="en" w:eastAsia="en-GB"/>
+        </w:rPr>
+        <w:t xml:space="preserve"> </w:t>
+      </w:r>
+    </w:p>
+    <w:p>
+      <w:pPr>
+        <w:shd w:val="clear" w:color="auto" w:fill="FFFFFF"/>
+        <w:spacing w:line="240" w:lineRule="auto"/>
+        <w:ind w:left="240"/>
+        <w:outlineLvl w:val="3"/>
+        <w:rPr>
+          <w:rFonts w:cs="Arial"/>
           <w:b/>
           <w:color w:val="000000"/>
           <w:szCs w:val="24"/>
           <w:lang w:val="en" w:eastAsia="en-GB"/>
         </w:rPr>
-        <w:t>Pa</w:t>
-      </w:r>
-      <w:r>
-        <w:rPr>
-          <w:rFonts w:cs="Arial"/>
-          <w:b/>
-          <w:color w:val="000000"/>
-          <w:szCs w:val="24"/>
-          <w:lang w:val="en" w:eastAsia="en-GB"/>
-        </w:rPr>
-        <w:t>rt 2</w:t>
-      </w:r>
-      <w:r>
-        <w:rPr>
-          <w:rFonts w:cs="Arial"/>
-          <w:b/>
-          <w:color w:val="000000"/>
-          <w:szCs w:val="24"/>
-          <w:lang w:val="en" w:eastAsia="en-GB"/>
-        </w:rPr>
-        <w:t xml:space="preserve"> – </w:t>
-      </w:r>
-      <w:r>
-        <w:rPr>
-          <w:rFonts w:cs="Arial"/>
-          <w:b/>
-          <w:color w:val="000000"/>
-          <w:szCs w:val="24"/>
-          <w:lang w:val="en" w:eastAsia="en-GB"/>
-        </w:rPr>
-        <w:t xml:space="preserve">THE PROPOSED RENT INCREASE </w:t>
-      </w:r>
-      <w:r>
-        <w:rPr>
-          <w:rFonts w:cs="Arial"/>
-          <w:i/>
-          <w:color w:val="000000"/>
-          <w:szCs w:val="24"/>
-          <w:lang w:val="en" w:eastAsia="en-GB"/>
-        </w:rPr>
-        <w:t xml:space="preserve">(this part must always be completed by the </w:t>
-      </w:r>
-      <w:r>
-        <w:rPr>
-          <w:rFonts w:cs="Arial"/>
-          <w:i/>
-          <w:color w:val="000000"/>
-          <w:szCs w:val="24"/>
-          <w:lang w:val="en" w:eastAsia="en-GB"/>
-        </w:rPr>
-        <w:t>Landlord</w:t>
-      </w:r>
-      <w:r>
-        <w:rPr>
-          <w:rFonts w:cs="Arial"/>
-          <w:i/>
-          <w:color w:val="000000"/>
-          <w:szCs w:val="24"/>
-          <w:lang w:val="en" w:eastAsia="en-GB"/>
-        </w:rPr>
-        <w:t>)</w:t>
-      </w:r>
+      </w:pPr>
     </w:p>
     <w:p>
       <w:pPr>
@@ -2230,11 +2114,82 @@
         <w:outlineLvl w:val="3"/>
         <w:rPr>
           <w:rFonts w:cs="Arial"/>
-          <w:color w:val="000000"/>
-          <w:szCs w:val="24"/>
-          <w:lang w:val="en" w:eastAsia="en-GB"/>
-        </w:rPr>
-      </w:pPr>
+          <w:b/>
+          <w:color w:val="000000"/>
+          <w:szCs w:val="24"/>
+          <w:lang w:val="en" w:eastAsia="en-GB"/>
+        </w:rPr>
+      </w:pPr>
+      <w:r>
+        <w:rPr>
+          <w:rFonts w:cs="Arial"/>
+          <w:b/>
+          <w:color w:val="000000"/>
+          <w:szCs w:val="24"/>
+          <w:lang w:val="en" w:eastAsia="en-GB"/>
+        </w:rPr>
+        <w:t>Pa</w:t>
+      </w:r>
+      <w:r>
+        <w:rPr>
+          <w:rFonts w:cs="Arial"/>
+          <w:b/>
+          <w:color w:val="000000"/>
+          <w:szCs w:val="24"/>
+          <w:lang w:val="en" w:eastAsia="en-GB"/>
+        </w:rPr>
+        <w:t>rt 2</w:t>
+      </w:r>
+      <w:r>
+        <w:rPr>
+          <w:rFonts w:cs="Arial"/>
+          <w:b/>
+          <w:color w:val="000000"/>
+          <w:szCs w:val="24"/>
+          <w:lang w:val="en" w:eastAsia="en-GB"/>
+        </w:rPr>
+        <w:t xml:space="preserve"> – </w:t>
+      </w:r>
+      <w:r>
+        <w:rPr>
+          <w:rFonts w:cs="Arial"/>
+          <w:b/>
+          <w:color w:val="000000"/>
+          <w:szCs w:val="24"/>
+          <w:lang w:val="en" w:eastAsia="en-GB"/>
+        </w:rPr>
+        <w:t xml:space="preserve">THE PROPOSED RENT INCREASE </w:t>
+      </w:r>
+      <w:r>
+        <w:rPr>
+          <w:rFonts w:cs="Arial"/>
+          <w:i/>
+          <w:color w:val="000000"/>
+          <w:szCs w:val="24"/>
+          <w:lang w:val="en" w:eastAsia="en-GB"/>
+        </w:rPr>
+        <w:t xml:space="preserve">(this part must always be completed by the </w:t>
+      </w:r>
+      <w:r>
+        <w:rPr>
+          <w:rFonts w:cs="Arial"/>
+          <w:i/>
+          <w:color w:val="000000"/>
+          <w:szCs w:val="24"/>
+          <w:lang w:val="en" w:eastAsia="en-GB"/>
+        </w:rPr>
+        <w:t>Landlord</w:t>
+      </w:r>
+      <w:r>
+        <w:rPr>
+          <w:rFonts w:cs="Arial"/>
+          <w:i/>
+          <w:color w:val="000000"/>
+          <w:szCs w:val="24"/>
+          <w:lang w:val="en" w:eastAsia="en-GB"/>
+        </w:rPr>
+        <w:t>)</w:t>
+      </w:r>
     </w:p>
     <w:p>
       <w:pPr>
@@ -2249,7 +2204,6 @@
           <w:tab w:val="clear" w:pos="9000"/>
         </w:tabs>
         <w:spacing w:line="240" w:lineRule="auto"/>
-        <w:jc w:val="left"/>
         <w:outlineLvl w:val="3"/>
         <w:rPr>
           <w:rFonts w:cs="Arial"/>
@@ -2258,90 +2212,6 @@
           <w:lang w:val="en" w:eastAsia="en-GB"/>
         </w:rPr>
       </w:pPr>
-      <w:r>
-        <w:rPr>
-          <w:rFonts w:cs="Arial"/>
-          <w:color w:val="000000"/>
-          <w:szCs w:val="24"/>
-          <w:lang w:val="en" w:eastAsia="en-GB"/>
-        </w:rPr>
-        <w:t>This gives you notice that</w:t>
-      </w:r>
-      <w:r>
-        <w:rPr>
-          <w:rFonts w:cs="Arial"/>
-          <w:color w:val="000000"/>
-          <w:szCs w:val="24"/>
-          <w:lang w:val="en" w:eastAsia="en-GB"/>
-        </w:rPr>
-        <w:t>:</w:t>
-      </w:r>
-      <w:r>
-        <w:rPr>
-          <w:rFonts w:cs="Arial"/>
-          <w:i/>
-          <w:color w:val="000000"/>
-          <w:szCs w:val="24"/>
-          <w:lang w:val="en" w:eastAsia="en-GB"/>
-        </w:rPr>
-        <w:t xml:space="preserve"> </w:t>
-      </w:r>
-      <w:r>
-        <w:rPr>
-          <w:rFonts w:cs="Arial"/>
-          <w:i/>
-          <w:color w:val="000000"/>
-          <w:szCs w:val="24"/>
-          <w:lang w:val="en" w:eastAsia="en-GB"/>
-        </w:rPr>
-        <w:t xml:space="preserve">(name of </w:t>
-      </w:r>
-      <w:r>
-        <w:rPr>
-          <w:rFonts w:cs="Arial"/>
-          <w:i/>
-          <w:color w:val="000000"/>
-          <w:szCs w:val="24"/>
-          <w:lang w:val="en" w:eastAsia="en-GB"/>
-        </w:rPr>
-        <w:t>Landlord(s)</w:t>
-      </w:r>
-      <w:r>
-        <w:rPr>
-          <w:rFonts w:cs="Arial"/>
-          <w:i/>
-          <w:color w:val="000000"/>
-          <w:szCs w:val="24"/>
-          <w:lang w:val="en" w:eastAsia="en-GB"/>
-        </w:rPr>
-        <w:t>)</w:t>
-      </w:r>
-      <w:r>
-        <w:rPr>
-          <w:rFonts w:cs="Arial"/>
-          <w:color w:val="000000"/>
-          <w:szCs w:val="24"/>
-          <w:lang w:val="en" w:eastAsia="en-GB"/>
-        </w:rPr>
-        <w:t xml:space="preserve"> </w:t>
-      </w:r>
-    </w:p>
-    <w:p>
-      <w:r>
-        <w:fldChar w:fldCharType="begin"/>
-      </w:r>
-      <w:r>
-        <w:instrText xml:space="preserve"> MERGEFIELD landlordNames \* MERGEFORMAT </w:instrText>
-      </w:r>
-      <w:r>
-        <w:fldChar w:fldCharType="separate"/>
-      </w:r>
-      <w:r>
-        <w:t>«landlordNames»</w:t>
-      </w:r>
-      <w:r>
-        <w:fldChar w:fldCharType="end"/>
-      </w:r>
     </w:p>
     <w:p>
       <w:pPr>
@@ -2362,10 +2232,83 @@
           <w:rFonts w:cs="Arial"/>
           <w:color w:val="000000"/>
           <w:szCs w:val="24"/>
-          <w:shd w:val="clear" w:color="auto" w:fill="F2F2F2" w:themeFill="background1" w:themeFillShade="F2"/>
-          <w:lang w:val="en" w:eastAsia="en-GB"/>
-        </w:rPr>
-      </w:pPr>
+          <w:lang w:val="en" w:eastAsia="en-GB"/>
+        </w:rPr>
+      </w:pPr>
+      <w:r>
+        <w:rPr>
+          <w:rFonts w:cs="Arial"/>
+          <w:color w:val="000000"/>
+          <w:szCs w:val="24"/>
+          <w:lang w:val="en" w:eastAsia="en-GB"/>
+        </w:rPr>
+        <w:t>This gives you notice that</w:t>
+      </w:r>
+      <w:r>
+        <w:rPr>
+          <w:rFonts w:cs="Arial"/>
+          <w:color w:val="000000"/>
+          <w:szCs w:val="24"/>
+          <w:lang w:val="en" w:eastAsia="en-GB"/>
+        </w:rPr>
+        <w:t>:</w:t>
+      </w:r>
+      <w:r>
+        <w:rPr>
+          <w:rFonts w:cs="Arial"/>
+          <w:i/>
+          <w:color w:val="000000"/>
+          <w:szCs w:val="24"/>
+          <w:lang w:val="en" w:eastAsia="en-GB"/>
+        </w:rPr>
+        <w:t xml:space="preserve"> </w:t>
+      </w:r>
+      <w:r>
+        <w:rPr>
+          <w:rFonts w:cs="Arial"/>
+          <w:i/>
+          <w:color w:val="000000"/>
+          <w:szCs w:val="24"/>
+          <w:lang w:val="en" w:eastAsia="en-GB"/>
+        </w:rPr>
+        <w:t xml:space="preserve">(name of </w:t>
+      </w:r>
+      <w:r>
+        <w:rPr>
+          <w:rFonts w:cs="Arial"/>
+          <w:i/>
+          <w:color w:val="000000"/>
+          <w:szCs w:val="24"/>
+          <w:lang w:val="en" w:eastAsia="en-GB"/>
+        </w:rPr>
+        <w:t>Landlord(s)</w:t>
+      </w:r>
+      <w:r>
+        <w:rPr>
+          <w:rFonts w:cs="Arial"/>
+          <w:i/>
+          <w:color w:val="000000"/>
+          <w:szCs w:val="24"/>
+          <w:lang w:val="en" w:eastAsia="en-GB"/>
+        </w:rPr>
+        <w:t>)</w:t>
+      </w:r>
+      <w:r>
+        <w:rPr>
+          <w:rFonts w:cs="Arial"/>
+          <w:color w:val="000000"/>
+          <w:szCs w:val="24"/>
+          <w:lang w:val="en" w:eastAsia="en-GB"/>
+        </w:rPr>
+        <w:t xml:space="preserve"> </w:t>
+      </w:r>
+    </w:p>
+    <w:p>
+      <w:fldSimple w:instr=" MERGEFIELD landlordNames \* MERGEFORMAT ">
+        <w:r>
+          <w:t>«landlordNames»</w:t>
+        </w:r>
+      </w:fldSimple>
     </w:p>
     <w:p>
       <w:pPr>
@@ -2384,6 +2327,30 @@
         <w:outlineLvl w:val="3"/>
         <w:rPr>
           <w:rFonts w:cs="Arial"/>
+          <w:color w:val="000000"/>
+          <w:szCs w:val="24"/>
+          <w:shd w:val="clear" w:color="auto" w:fill="F2F2F2" w:themeFill="background1" w:themeFillShade="F2"/>
+          <w:lang w:val="en" w:eastAsia="en-GB"/>
+        </w:rPr>
+      </w:pPr>
+    </w:p>
+    <w:p>
+      <w:pPr>
+        <w:shd w:val="clear" w:color="auto" w:fill="FFFFFF"/>
+        <w:tabs>
+          <w:tab w:val="clear" w:pos="720"/>
+          <w:tab w:val="clear" w:pos="1440"/>
+          <w:tab w:val="clear" w:pos="2160"/>
+          <w:tab w:val="clear" w:pos="2880"/>
+          <w:tab w:val="clear" w:pos="4680"/>
+          <w:tab w:val="clear" w:pos="5400"/>
+          <w:tab w:val="clear" w:pos="9000"/>
+        </w:tabs>
+        <w:spacing w:line="240" w:lineRule="auto"/>
+        <w:jc w:val="left"/>
+        <w:outlineLvl w:val="3"/>
+        <w:rPr>
+          <w:rFonts w:cs="Arial"/>
           <w:i/>
           <w:color w:val="000000"/>
           <w:szCs w:val="24"/>
@@ -2430,21 +2397,11 @@
       </w:r>
     </w:p>
     <w:p>
-      <w:r>
-        <w:fldChar w:fldCharType="begin"/>
-      </w:r>
-      <w:r>
-        <w:instrText xml:space="preserve"> MERGEFIELD landlordAddresses \* MERGEFORMAT </w:instrText>
-      </w:r>
-      <w:r>
-        <w:fldChar w:fldCharType="separate"/>
-      </w:r>
-      <w:r>
-        <w:t>«landlordAddresses»</w:t>
-      </w:r>
-      <w:r>
-        <w:fldChar w:fldCharType="end"/>
-      </w:r>
+      <w:fldSimple w:instr=" MERGEFIELD landlordAddresses \* MERGEFORMAT ">
+        <w:r>
+          <w:t>«landlordAddresses»</w:t>
+        </w:r>
+      </w:fldSimple>
     </w:p>
     <w:p>
       <w:pPr>
@@ -3563,21 +3520,11 @@
       </w:pPr>
     </w:p>
     <w:p>
-      <w:r>
-        <w:fldChar w:fldCharType="begin"/>
-      </w:r>
-      <w:r>
-        <w:instrText xml:space="preserve"> MERGEFIELD landlordsAgentAddress \* MERGEFORMAT </w:instrText>
-      </w:r>
-      <w:r>
-        <w:fldChar w:fldCharType="separate"/>
-      </w:r>
-      <w:r>
-        <w:t>«landlordsAgentAddress»</w:t>
-      </w:r>
-      <w:r>
-        <w:fldChar w:fldCharType="end"/>
-      </w:r>
+      <w:fldSimple w:instr=" MERGEFIELD landlordsAgentAddress \* MERGEFORMAT ">
+        <w:r>
+          <w:t>«landlordsAgentAddress»</w:t>
+        </w:r>
+      </w:fldSimple>
       <w:r>
         <w:br w:type="page"/>
       </w:r>
@@ -6482,21 +6429,11 @@
       </w:r>
     </w:p>
     <w:p>
-      <w:r>
-        <w:fldChar w:fldCharType="begin"/>
-      </w:r>
-      <w:r>
-        <w:instrText xml:space="preserve"> MERGEFIELD landlordOrAgentName \* MERGEFORMAT </w:instrText>
-      </w:r>
-      <w:r>
-        <w:fldChar w:fldCharType="separate"/>
-      </w:r>
-      <w:r>
-        <w:t>«landlordOrAgentName»</w:t>
-      </w:r>
-      <w:r>
-        <w:fldChar w:fldCharType="end"/>
-      </w:r>
+      <w:fldSimple w:instr=" MERGEFIELD landlordOrAgentName \* MERGEFORMAT ">
+        <w:r>
+          <w:t>«landlordOrAgentName»</w:t>
+        </w:r>
+      </w:fldSimple>
     </w:p>
     <w:p>
       <w:pPr>
@@ -6580,21 +6517,11 @@
       </w:r>
     </w:p>
     <w:p>
-      <w:r>
-        <w:fldChar w:fldCharType="begin"/>
-      </w:r>
-      <w:r>
-        <w:instrText xml:space="preserve"> MERGEFIELD tenantNames \* MERGEFORMAT </w:instrText>
-      </w:r>
-      <w:r>
-        <w:fldChar w:fldCharType="separate"/>
-      </w:r>
-      <w:r>
-        <w:t>«tenantNames»</w:t>
-      </w:r>
-      <w:r>
-        <w:fldChar w:fldCharType="end"/>
-      </w:r>
+      <w:fldSimple w:instr=" MERGEFIELD tenantNames \* MERGEFORMAT ">
+        <w:r>
+          <w:t>«tenantNames»</w:t>
+        </w:r>
+      </w:fldSimple>
     </w:p>
     <w:p>
       <w:pPr>
@@ -6727,21 +6654,11 @@
       </w:r>
     </w:p>
     <w:p>
-      <w:r>
-        <w:fldChar w:fldCharType="begin"/>
-      </w:r>
-      <w:r>
-        <w:instrText xml:space="preserve"> MERGEFIELD tenantAddresses \* MERGEFORMAT </w:instrText>
-      </w:r>
-      <w:r>
-        <w:fldChar w:fldCharType="separate"/>
-      </w:r>
-      <w:r>
-        <w:t>«tenantAddresses»</w:t>
-      </w:r>
-      <w:r>
-        <w:fldChar w:fldCharType="end"/>
-      </w:r>
+      <w:fldSimple w:instr=" MERGEFIELD tenantAddresses \* MERGEFORMAT ">
+        <w:r>
+          <w:t>«tenantAddresses»</w:t>
+        </w:r>
+      </w:fldSimple>
     </w:p>
     <w:p>
       <w:pPr>
@@ -7049,7 +6966,7 @@
               </wp:anchor>
             </w:drawing>
           </mc:Choice>
-          <mc:Fallback>
+          <mc:Fallback xmlns:mv="urn:schemas-microsoft-com:mac:vml" xmlns:mo="http://schemas.microsoft.com/office/mac/office/2008/main">
             <w:pict>
               <v:rect id="Rectangle 3" o:spid="_x0000_s1026" style="position:absolute;margin-left:6pt;margin-top:13pt;width:15.75pt;height:15.75pt;z-index:251678720;visibility:visible;mso-wrap-style:square;mso-width-percent:0;mso-height-percent:0;mso-wrap-distance-left:9pt;mso-wrap-distance-top:0;mso-wrap-distance-right:9pt;mso-wrap-distance-bottom:0;mso-position-horizontal:absolute;mso-position-horizontal-relative:text;mso-position-vertical:absolute;mso-position-vertical-relative:text;mso-width-percent:0;mso-height-percent:0;mso-width-relative:page;mso-height-relative:page;v-text-anchor:middle" o:gfxdata="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" fillcolor="#f2f2f2" strokecolor="windowText" strokeweight="1.5pt"/>
             </w:pict>
@@ -7292,7 +7209,7 @@
               </wp:anchor>
             </w:drawing>
           </mc:Choice>
-          <mc:Fallback xmlns:a="http://schemas.openxmlformats.org/drawingml/2006/main">
+          <mc:Fallback xmlns:a="http://schemas.openxmlformats.org/drawingml/2006/main" xmlns:mv="urn:schemas-microsoft-com:mac:vml" xmlns:mo="http://schemas.microsoft.com/office/mac/office/2008/main">
             <w:pict w14:anchorId="42F40950">
               <v:rect id="Rectangle 7" style="position:absolute;margin-left:6pt;margin-top:1.15pt;width:15.75pt;height:15.75pt;z-index:251670528;visibility:visible;mso-wrap-style:square;mso-width-percent:0;mso-height-percent:0;mso-wrap-distance-left:9pt;mso-wrap-distance-top:0;mso-wrap-distance-right:9pt;mso-wrap-distance-bottom:0;mso-position-horizontal:absolute;mso-position-horizontal-relative:text;mso-position-vertical:absolute;mso-position-vertical-relative:text;mso-width-percent:0;mso-height-percent:0;mso-width-relative:page;mso-height-relative:page;v-text-anchor:middle" o:spid="_x0000_s1026" fillcolor="#f2f2f2 [3052]" strokecolor="black [3213]" strokeweight="1.5pt" o:gfxdata="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"/>
             </w:pict>
@@ -7627,7 +7544,7 @@
               </wp:anchor>
             </w:drawing>
           </mc:Choice>
-          <mc:Fallback xmlns:a="http://schemas.openxmlformats.org/drawingml/2006/main">
+          <mc:Fallback xmlns:a="http://schemas.openxmlformats.org/drawingml/2006/main" xmlns:mv="urn:schemas-microsoft-com:mac:vml" xmlns:mo="http://schemas.microsoft.com/office/mac/office/2008/main">
             <w:pict w14:anchorId="6B06B270">
               <v:rect id="Rectangle 8" style="position:absolute;margin-left:6pt;margin-top:1.15pt;width:15.75pt;height:15.75pt;z-index:251672576;visibility:visible;mso-wrap-style:square;mso-width-percent:0;mso-height-percent:0;mso-wrap-distance-left:9pt;mso-wrap-distance-top:0;mso-wrap-distance-right:9pt;mso-wrap-distance-bottom:0;mso-position-horizontal:absolute;mso-position-horizontal-relative:text;mso-position-vertical:absolute;mso-position-vertical-relative:text;mso-width-percent:0;mso-height-percent:0;mso-width-relative:page;mso-height-relative:page;v-text-anchor:middle" o:spid="_x0000_s1026" fillcolor="#f2f2f2 [3052]" strokecolor="black [3213]" strokeweight="1.5pt" o:gfxdata="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"/>
             </w:pict>
@@ -15158,27 +15075,7 @@
           <w:szCs w:val="22"/>
           <w:lang w:eastAsia="en-GB"/>
         </w:rPr>
-        <w:t xml:space="preserve"> at least three months’ notice of the proposed increase.  The </w:t>
-      </w:r>
-      <w:proofErr w:type="gramStart"/>
-      <w:r>
-        <w:rPr>
-          <w:rFonts w:cs="Arial"/>
-          <w:sz w:val="22"/>
-          <w:szCs w:val="22"/>
-          <w:lang w:eastAsia="en-GB"/>
-        </w:rPr>
-        <w:t>three month</w:t>
-      </w:r>
-      <w:proofErr w:type="gramEnd"/>
-      <w:r>
-        <w:rPr>
-          <w:rFonts w:cs="Arial"/>
-          <w:sz w:val="22"/>
-          <w:szCs w:val="22"/>
-          <w:lang w:eastAsia="en-GB"/>
-        </w:rPr>
-        <w:t xml:space="preserve"> notice period starts on the da</w:t>
+        <w:t xml:space="preserve"> at least three months’ notice of the proposed increase.  The three month notice period starts on the da</w:t>
       </w:r>
       <w:r>
         <w:rPr>
@@ -15893,7 +15790,6 @@
         </w:rPr>
         <w:t xml:space="preserve">As </w:t>
       </w:r>
-      <w:proofErr w:type="gramStart"/>
       <w:r>
         <w:rPr>
           <w:rFonts w:cs="Arial"/>
@@ -15903,7 +15799,6 @@
         </w:rPr>
         <w:t>Landlord</w:t>
       </w:r>
-      <w:proofErr w:type="gramEnd"/>
       <w:r>
         <w:rPr>
           <w:rFonts w:cs="Arial"/>
@@ -17513,7 +17408,6 @@
         </w:rPr>
         <w:t xml:space="preserve"> </w:t>
       </w:r>
-      <w:proofErr w:type="gramStart"/>
       <w:r>
         <w:rPr>
           <w:rFonts w:cs="Arial"/>
@@ -17530,17 +17424,7 @@
           <w:szCs w:val="22"/>
           <w:lang w:eastAsia="en-GB"/>
         </w:rPr>
-        <w:t>o</w:t>
-      </w:r>
-      <w:proofErr w:type="gramEnd"/>
-      <w:r>
-        <w:rPr>
-          <w:rFonts w:cs="Arial"/>
-          <w:sz w:val="22"/>
-          <w:szCs w:val="22"/>
-          <w:lang w:eastAsia="en-GB"/>
-        </w:rPr>
-        <w:t xml:space="preserve"> the earliest date the increased rent would </w:t>
+        <w:t xml:space="preserve">o the earliest date the increased rent would </w:t>
       </w:r>
       <w:r>
         <w:rPr>
@@ -19754,29 +19638,7 @@
           <w:szCs w:val="22"/>
           <w:lang w:val="en" w:eastAsia="en-GB"/>
         </w:rPr>
-        <w:t xml:space="preserve">the Scottish Association of Landlords (a membership </w:t>
-      </w:r>
-      <w:proofErr w:type="spellStart"/>
-      <w:r>
-        <w:rPr>
-          <w:rFonts w:eastAsia="Arial" w:cs="Arial"/>
-          <w:color w:val="000000" w:themeColor="text1"/>
-          <w:sz w:val="22"/>
-          <w:szCs w:val="22"/>
-          <w:lang w:val="en" w:eastAsia="en-GB"/>
-        </w:rPr>
-        <w:t>organisation</w:t>
-      </w:r>
-      <w:proofErr w:type="spellEnd"/>
-      <w:r>
-        <w:rPr>
-          <w:rFonts w:eastAsia="Arial" w:cs="Arial"/>
-          <w:color w:val="000000" w:themeColor="text1"/>
-          <w:sz w:val="22"/>
-          <w:szCs w:val="22"/>
-          <w:lang w:val="en" w:eastAsia="en-GB"/>
-        </w:rPr>
-        <w:t xml:space="preserve">)   </w:t>
+        <w:t xml:space="preserve">the Scottish Association of Landlords (a membership organisation)   </w:t>
       </w:r>
     </w:p>
     <w:p>
@@ -20010,7 +19872,7 @@
 </file>
 
 <file path=word/comments.xml><?xml version="1.0" encoding="utf-8"?>
-<w:comments xmlns:wpc="http://schemas.microsoft.com/office/word/2010/wordprocessingCanvas" xmlns:mo="http://schemas.microsoft.com/office/mac/office/2008/main" xmlns:mc="http://schemas.openxmlformats.org/markup-compatibility/2006" xmlns:mv="urn:schemas-microsoft-com:mac:vml" xmlns:o="urn:schemas-microsoft-com:office:office" xmlns:r="http://schemas.openxmlformats.org/officeDocument/2006/relationships" xmlns:m="http://schemas.openxmlformats.org/officeDocument/2006/math" xmlns:v="urn:schemas-microsoft-com:vml" xmlns:wp14="http://schemas.microsoft.com/office/word/2010/wordprocessingDrawing" xmlns:wp="http://schemas.openxmlformats.org/drawingml/2006/wordprocessingDrawing" xmlns:w10="urn:schemas-microsoft-com:office:word" xmlns:w="http://schemas.openxmlformats.org/wordprocessingml/2006/main" xmlns:w14="http://schemas.microsoft.com/office/word/2010/wordml" xmlns:w15="http://schemas.microsoft.com/office/word/2012/wordml" xmlns:wpg="http://schemas.microsoft.com/office/word/2010/wordprocessingGroup" xmlns:wpi="http://schemas.microsoft.com/office/word/2010/wordprocessingInk" xmlns:wne="http://schemas.microsoft.com/office/word/2006/wordml" xmlns:wps="http://schemas.microsoft.com/office/word/2010/wordprocessingShape" mc:Ignorable="w14 w15 wp14">
+<w:comments xmlns:wpc="http://schemas.microsoft.com/office/word/2010/wordprocessingCanvas" xmlns:cx="http://schemas.microsoft.com/office/drawing/2014/chartex" xmlns:cx1="http://schemas.microsoft.com/office/drawing/2015/9/8/chartex" xmlns:cx2="http://schemas.microsoft.com/office/drawing/2015/10/21/chartex" xmlns:cx3="http://schemas.microsoft.com/office/drawing/2016/5/9/chartex" xmlns:cx4="http://schemas.microsoft.com/office/drawing/2016/5/10/chartex" xmlns:cx5="http://schemas.microsoft.com/office/drawing/2016/5/11/chartex" xmlns:cx6="http://schemas.microsoft.com/office/drawing/2016/5/12/chartex" xmlns:cx7="http://schemas.microsoft.com/office/drawing/2016/5/13/chartex" xmlns:cx8="http://schemas.microsoft.com/office/drawing/2016/5/14/chartex" xmlns:mc="http://schemas.openxmlformats.org/markup-compatibility/2006" xmlns:aink="http://schemas.microsoft.com/office/drawing/2016/ink" xmlns:am3d="http://schemas.microsoft.com/office/drawing/2017/model3d" xmlns:o="urn:schemas-microsoft-com:office:office" xmlns:r="http://schemas.openxmlformats.org/officeDocument/2006/relationships" xmlns:m="http://schemas.openxmlformats.org/officeDocument/2006/math" xmlns:v="urn:schemas-microsoft-com:vml" xmlns:wp14="http://schemas.microsoft.com/office/word/2010/wordprocessingDrawing" xmlns:wp="http://schemas.openxmlformats.org/drawingml/2006/wordprocessingDrawing" xmlns:w10="urn:schemas-microsoft-com:office:word" xmlns:w="http://schemas.openxmlformats.org/wordprocessingml/2006/main" xmlns:w14="http://schemas.microsoft.com/office/word/2010/wordml" xmlns:w15="http://schemas.microsoft.com/office/word/2012/wordml" xmlns:w16cid="http://schemas.microsoft.com/office/word/2016/wordml/cid" xmlns:w16se="http://schemas.microsoft.com/office/word/2015/wordml/symex" xmlns:wpg="http://schemas.microsoft.com/office/word/2010/wordprocessingGroup" xmlns:wpi="http://schemas.microsoft.com/office/word/2010/wordprocessingInk" xmlns:wne="http://schemas.microsoft.com/office/word/2006/wordml" xmlns:wps="http://schemas.microsoft.com/office/word/2010/wordprocessingShape" mc:Ignorable="w14 w15 w16se w16cid wp14">
   <w:comment w:id="1" w:author="208204" w:date="2017-03-14T14:42:00Z" w:initials="SG">
     <w:p>
       <w:pPr>
@@ -20023,15 +19885,7 @@
         <w:annotationRef/>
       </w:r>
       <w:r>
-        <w:t xml:space="preserve">Can we include Helen’s RPZ calculator here and add a relevant note for the </w:t>
-      </w:r>
-      <w:proofErr w:type="spellStart"/>
-      <w:r>
-        <w:t>the</w:t>
-      </w:r>
-      <w:proofErr w:type="spellEnd"/>
-      <w:r>
-        <w:t xml:space="preserve"> LL and Tenant?</w:t>
+        <w:t>Can we include Helen’s RPZ calculator here and add a relevant note for the the LL and Tenant?</w:t>
       </w:r>
     </w:p>
   </w:comment>
@@ -20039,13 +19893,13 @@
 </file>
 
 <file path=word/commentsExtended.xml><?xml version="1.0" encoding="utf-8"?>
-<w15:commentsEx xmlns:wpc="http://schemas.microsoft.com/office/word/2010/wordprocessingCanvas" xmlns:mo="http://schemas.microsoft.com/office/mac/office/2008/main" xmlns:mc="http://schemas.openxmlformats.org/markup-compatibility/2006" xmlns:mv="urn:schemas-microsoft-com:mac:vml" xmlns:o="urn:schemas-microsoft-com:office:office" xmlns:r="http://schemas.openxmlformats.org/officeDocument/2006/relationships" xmlns:m="http://schemas.openxmlformats.org/officeDocument/2006/math" xmlns:v="urn:schemas-microsoft-com:vml" xmlns:wp14="http://schemas.microsoft.com/office/word/2010/wordprocessingDrawing" xmlns:wp="http://schemas.openxmlformats.org/drawingml/2006/wordprocessingDrawing" xmlns:w10="urn:schemas-microsoft-com:office:word" xmlns:w="http://schemas.openxmlformats.org/wordprocessingml/2006/main" xmlns:w14="http://schemas.microsoft.com/office/word/2010/wordml" xmlns:w15="http://schemas.microsoft.com/office/word/2012/wordml" xmlns:wpg="http://schemas.microsoft.com/office/word/2010/wordprocessingGroup" xmlns:wpi="http://schemas.microsoft.com/office/word/2010/wordprocessingInk" xmlns:wne="http://schemas.microsoft.com/office/word/2006/wordml" xmlns:wps="http://schemas.microsoft.com/office/word/2010/wordprocessingShape" mc:Ignorable="w14 w15 wp14">
+<w15:commentsEx xmlns:wpc="http://schemas.microsoft.com/office/word/2010/wordprocessingCanvas" xmlns:cx="http://schemas.microsoft.com/office/drawing/2014/chartex" xmlns:cx1="http://schemas.microsoft.com/office/drawing/2015/9/8/chartex" xmlns:cx2="http://schemas.microsoft.com/office/drawing/2015/10/21/chartex" xmlns:cx3="http://schemas.microsoft.com/office/drawing/2016/5/9/chartex" xmlns:cx4="http://schemas.microsoft.com/office/drawing/2016/5/10/chartex" xmlns:cx5="http://schemas.microsoft.com/office/drawing/2016/5/11/chartex" xmlns:cx6="http://schemas.microsoft.com/office/drawing/2016/5/12/chartex" xmlns:cx7="http://schemas.microsoft.com/office/drawing/2016/5/13/chartex" xmlns:cx8="http://schemas.microsoft.com/office/drawing/2016/5/14/chartex" xmlns:mc="http://schemas.openxmlformats.org/markup-compatibility/2006" xmlns:aink="http://schemas.microsoft.com/office/drawing/2016/ink" xmlns:am3d="http://schemas.microsoft.com/office/drawing/2017/model3d" xmlns:o="urn:schemas-microsoft-com:office:office" xmlns:r="http://schemas.openxmlformats.org/officeDocument/2006/relationships" xmlns:m="http://schemas.openxmlformats.org/officeDocument/2006/math" xmlns:v="urn:schemas-microsoft-com:vml" xmlns:wp14="http://schemas.microsoft.com/office/word/2010/wordprocessingDrawing" xmlns:wp="http://schemas.openxmlformats.org/drawingml/2006/wordprocessingDrawing" xmlns:w10="urn:schemas-microsoft-com:office:word" xmlns:w="http://schemas.openxmlformats.org/wordprocessingml/2006/main" xmlns:w14="http://schemas.microsoft.com/office/word/2010/wordml" xmlns:w15="http://schemas.microsoft.com/office/word/2012/wordml" xmlns:w16cid="http://schemas.microsoft.com/office/word/2016/wordml/cid" xmlns:w16se="http://schemas.microsoft.com/office/word/2015/wordml/symex" xmlns:wpg="http://schemas.microsoft.com/office/word/2010/wordprocessingGroup" xmlns:wpi="http://schemas.microsoft.com/office/word/2010/wordprocessingInk" xmlns:wne="http://schemas.microsoft.com/office/word/2006/wordml" xmlns:wps="http://schemas.microsoft.com/office/word/2010/wordprocessingShape" mc:Ignorable="w14 w15 w16se w16cid wp14">
   <w15:commentEx w15:paraId="5F2E8B17" w15:done="0"/>
 </w15:commentsEx>
 </file>
 
 <file path=word/endnotes.xml><?xml version="1.0" encoding="utf-8"?>
-<w:endnotes xmlns:wpc="http://schemas.microsoft.com/office/word/2010/wordprocessingCanvas" xmlns:mo="http://schemas.microsoft.com/office/mac/office/2008/main" xmlns:mc="http://schemas.openxmlformats.org/markup-compatibility/2006" xmlns:mv="urn:schemas-microsoft-com:mac:vml" xmlns:o="urn:schemas-microsoft-com:office:office" xmlns:r="http://schemas.openxmlformats.org/officeDocument/2006/relationships" xmlns:m="http://schemas.openxmlformats.org/officeDocument/2006/math" xmlns:v="urn:schemas-microsoft-com:vml" xmlns:wp14="http://schemas.microsoft.com/office/word/2010/wordprocessingDrawing" xmlns:wp="http://schemas.openxmlformats.org/drawingml/2006/wordprocessingDrawing" xmlns:w10="urn:schemas-microsoft-com:office:word" xmlns:w="http://schemas.openxmlformats.org/wordprocessingml/2006/main" xmlns:w14="http://schemas.microsoft.com/office/word/2010/wordml" xmlns:w15="http://schemas.microsoft.com/office/word/2012/wordml" xmlns:wpg="http://schemas.microsoft.com/office/word/2010/wordprocessingGroup" xmlns:wpi="http://schemas.microsoft.com/office/word/2010/wordprocessingInk" xmlns:wne="http://schemas.microsoft.com/office/word/2006/wordml" xmlns:wps="http://schemas.microsoft.com/office/word/2010/wordprocessingShape" mc:Ignorable="w14 w15 wp14">
+<w:endnotes xmlns:wpc="http://schemas.microsoft.com/office/word/2010/wordprocessingCanvas" xmlns:cx="http://schemas.microsoft.com/office/drawing/2014/chartex" xmlns:cx1="http://schemas.microsoft.com/office/drawing/2015/9/8/chartex" xmlns:cx2="http://schemas.microsoft.com/office/drawing/2015/10/21/chartex" xmlns:cx3="http://schemas.microsoft.com/office/drawing/2016/5/9/chartex" xmlns:cx4="http://schemas.microsoft.com/office/drawing/2016/5/10/chartex" xmlns:cx5="http://schemas.microsoft.com/office/drawing/2016/5/11/chartex" xmlns:cx6="http://schemas.microsoft.com/office/drawing/2016/5/12/chartex" xmlns:cx7="http://schemas.microsoft.com/office/drawing/2016/5/13/chartex" xmlns:cx8="http://schemas.microsoft.com/office/drawing/2016/5/14/chartex" xmlns:mc="http://schemas.openxmlformats.org/markup-compatibility/2006" xmlns:aink="http://schemas.microsoft.com/office/drawing/2016/ink" xmlns:am3d="http://schemas.microsoft.com/office/drawing/2017/model3d" xmlns:o="urn:schemas-microsoft-com:office:office" xmlns:r="http://schemas.openxmlformats.org/officeDocument/2006/relationships" xmlns:m="http://schemas.openxmlformats.org/officeDocument/2006/math" xmlns:v="urn:schemas-microsoft-com:vml" xmlns:wp14="http://schemas.microsoft.com/office/word/2010/wordprocessingDrawing" xmlns:wp="http://schemas.openxmlformats.org/drawingml/2006/wordprocessingDrawing" xmlns:w10="urn:schemas-microsoft-com:office:word" xmlns:w="http://schemas.openxmlformats.org/wordprocessingml/2006/main" xmlns:w14="http://schemas.microsoft.com/office/word/2010/wordml" xmlns:w15="http://schemas.microsoft.com/office/word/2012/wordml" xmlns:w16cid="http://schemas.microsoft.com/office/word/2016/wordml/cid" xmlns:w16se="http://schemas.microsoft.com/office/word/2015/wordml/symex" xmlns:wpg="http://schemas.microsoft.com/office/word/2010/wordprocessingGroup" xmlns:wpi="http://schemas.microsoft.com/office/word/2010/wordprocessingInk" xmlns:wne="http://schemas.microsoft.com/office/word/2006/wordml" xmlns:wps="http://schemas.microsoft.com/office/word/2010/wordprocessingShape" mc:Ignorable="w14 w15 w16se w16cid wp14">
   <w:endnote w:type="separator" w:id="-1">
     <w:p>
       <w:pPr>
@@ -20070,7 +19924,7 @@
 </file>
 
 <file path=word/footer1.xml><?xml version="1.0" encoding="utf-8"?>
-<w:ftr xmlns:wpc="http://schemas.microsoft.com/office/word/2010/wordprocessingCanvas" xmlns:mo="http://schemas.microsoft.com/office/mac/office/2008/main" xmlns:mc="http://schemas.openxmlformats.org/markup-compatibility/2006" xmlns:mv="urn:schemas-microsoft-com:mac:vml" xmlns:o="urn:schemas-microsoft-com:office:office" xmlns:r="http://schemas.openxmlformats.org/officeDocument/2006/relationships" xmlns:m="http://schemas.openxmlformats.org/officeDocument/2006/math" xmlns:v="urn:schemas-microsoft-com:vml" xmlns:wp14="http://schemas.microsoft.com/office/word/2010/wordprocessingDrawing" xmlns:wp="http://schemas.openxmlformats.org/drawingml/2006/wordprocessingDrawing" xmlns:w10="urn:schemas-microsoft-com:office:word" xmlns:w="http://schemas.openxmlformats.org/wordprocessingml/2006/main" xmlns:w14="http://schemas.microsoft.com/office/word/2010/wordml" xmlns:w15="http://schemas.microsoft.com/office/word/2012/wordml" xmlns:wpg="http://schemas.microsoft.com/office/word/2010/wordprocessingGroup" xmlns:wpi="http://schemas.microsoft.com/office/word/2010/wordprocessingInk" xmlns:wne="http://schemas.microsoft.com/office/word/2006/wordml" xmlns:wps="http://schemas.microsoft.com/office/word/2010/wordprocessingShape" mc:Ignorable="w14 w15 wp14">
+<w:ftr xmlns:wpc="http://schemas.microsoft.com/office/word/2010/wordprocessingCanvas" xmlns:cx="http://schemas.microsoft.com/office/drawing/2014/chartex" xmlns:cx1="http://schemas.microsoft.com/office/drawing/2015/9/8/chartex" xmlns:cx2="http://schemas.microsoft.com/office/drawing/2015/10/21/chartex" xmlns:cx3="http://schemas.microsoft.com/office/drawing/2016/5/9/chartex" xmlns:cx4="http://schemas.microsoft.com/office/drawing/2016/5/10/chartex" xmlns:cx5="http://schemas.microsoft.com/office/drawing/2016/5/11/chartex" xmlns:cx6="http://schemas.microsoft.com/office/drawing/2016/5/12/chartex" xmlns:cx7="http://schemas.microsoft.com/office/drawing/2016/5/13/chartex" xmlns:cx8="http://schemas.microsoft.com/office/drawing/2016/5/14/chartex" xmlns:mc="http://schemas.openxmlformats.org/markup-compatibility/2006" xmlns:aink="http://schemas.microsoft.com/office/drawing/2016/ink" xmlns:am3d="http://schemas.microsoft.com/office/drawing/2017/model3d" xmlns:o="urn:schemas-microsoft-com:office:office" xmlns:r="http://schemas.openxmlformats.org/officeDocument/2006/relationships" xmlns:m="http://schemas.openxmlformats.org/officeDocument/2006/math" xmlns:v="urn:schemas-microsoft-com:vml" xmlns:wp14="http://schemas.microsoft.com/office/word/2010/wordprocessingDrawing" xmlns:wp="http://schemas.openxmlformats.org/drawingml/2006/wordprocessingDrawing" xmlns:w10="urn:schemas-microsoft-com:office:word" xmlns:w="http://schemas.openxmlformats.org/wordprocessingml/2006/main" xmlns:w14="http://schemas.microsoft.com/office/word/2010/wordml" xmlns:w15="http://schemas.microsoft.com/office/word/2012/wordml" xmlns:w16cid="http://schemas.microsoft.com/office/word/2016/wordml/cid" xmlns:w16se="http://schemas.microsoft.com/office/word/2015/wordml/symex" xmlns:wpg="http://schemas.microsoft.com/office/word/2010/wordprocessingGroup" xmlns:wpi="http://schemas.microsoft.com/office/word/2010/wordprocessingInk" xmlns:wne="http://schemas.microsoft.com/office/word/2006/wordml" xmlns:wps="http://schemas.microsoft.com/office/word/2010/wordprocessingShape" mc:Ignorable="w14 w15 w16se w16cid wp14">
   <w:sdt>
     <w:sdtPr>
       <w:id w:val="-1379473633"/>
@@ -20133,7 +19987,7 @@
 </file>
 
 <file path=word/footnotes.xml><?xml version="1.0" encoding="utf-8"?>
-<w:footnotes xmlns:wpc="http://schemas.microsoft.com/office/word/2010/wordprocessingCanvas" xmlns:mo="http://schemas.microsoft.com/office/mac/office/2008/main" xmlns:mc="http://schemas.openxmlformats.org/markup-compatibility/2006" xmlns:mv="urn:schemas-microsoft-com:mac:vml" xmlns:o="urn:schemas-microsoft-com:office:office" xmlns:r="http://schemas.openxmlformats.org/officeDocument/2006/relationships" xmlns:m="http://schemas.openxmlformats.org/officeDocument/2006/math" xmlns:v="urn:schemas-microsoft-com:vml" xmlns:wp14="http://schemas.microsoft.com/office/word/2010/wordprocessingDrawing" xmlns:wp="http://schemas.openxmlformats.org/drawingml/2006/wordprocessingDrawing" xmlns:w10="urn:schemas-microsoft-com:office:word" xmlns:w="http://schemas.openxmlformats.org/wordprocessingml/2006/main" xmlns:w14="http://schemas.microsoft.com/office/word/2010/wordml" xmlns:w15="http://schemas.microsoft.com/office/word/2012/wordml" xmlns:wpg="http://schemas.microsoft.com/office/word/2010/wordprocessingGroup" xmlns:wpi="http://schemas.microsoft.com/office/word/2010/wordprocessingInk" xmlns:wne="http://schemas.microsoft.com/office/word/2006/wordml" xmlns:wps="http://schemas.microsoft.com/office/word/2010/wordprocessingShape" mc:Ignorable="w14 w15 wp14">
+<w:footnotes xmlns:wpc="http://schemas.microsoft.com/office/word/2010/wordprocessingCanvas" xmlns:cx="http://schemas.microsoft.com/office/drawing/2014/chartex" xmlns:cx1="http://schemas.microsoft.com/office/drawing/2015/9/8/chartex" xmlns:cx2="http://schemas.microsoft.com/office/drawing/2015/10/21/chartex" xmlns:cx3="http://schemas.microsoft.com/office/drawing/2016/5/9/chartex" xmlns:cx4="http://schemas.microsoft.com/office/drawing/2016/5/10/chartex" xmlns:cx5="http://schemas.microsoft.com/office/drawing/2016/5/11/chartex" xmlns:cx6="http://schemas.microsoft.com/office/drawing/2016/5/12/chartex" xmlns:cx7="http://schemas.microsoft.com/office/drawing/2016/5/13/chartex" xmlns:cx8="http://schemas.microsoft.com/office/drawing/2016/5/14/chartex" xmlns:mc="http://schemas.openxmlformats.org/markup-compatibility/2006" xmlns:aink="http://schemas.microsoft.com/office/drawing/2016/ink" xmlns:am3d="http://schemas.microsoft.com/office/drawing/2017/model3d" xmlns:o="urn:schemas-microsoft-com:office:office" xmlns:r="http://schemas.openxmlformats.org/officeDocument/2006/relationships" xmlns:m="http://schemas.openxmlformats.org/officeDocument/2006/math" xmlns:v="urn:schemas-microsoft-com:vml" xmlns:wp14="http://schemas.microsoft.com/office/word/2010/wordprocessingDrawing" xmlns:wp="http://schemas.openxmlformats.org/drawingml/2006/wordprocessingDrawing" xmlns:w10="urn:schemas-microsoft-com:office:word" xmlns:w="http://schemas.openxmlformats.org/wordprocessingml/2006/main" xmlns:w14="http://schemas.microsoft.com/office/word/2010/wordml" xmlns:w15="http://schemas.microsoft.com/office/word/2012/wordml" xmlns:w16cid="http://schemas.microsoft.com/office/word/2016/wordml/cid" xmlns:w16se="http://schemas.microsoft.com/office/word/2015/wordml/symex" xmlns:wpg="http://schemas.microsoft.com/office/word/2010/wordprocessingGroup" xmlns:wpi="http://schemas.microsoft.com/office/word/2010/wordprocessingInk" xmlns:wne="http://schemas.microsoft.com/office/word/2006/wordml" xmlns:wps="http://schemas.microsoft.com/office/word/2010/wordprocessingShape" mc:Ignorable="w14 w15 w16se w16cid wp14">
   <w:footnote w:type="separator" w:id="-1">
     <w:p>
       <w:pPr>
@@ -20245,23 +20099,7 @@
           <w:sz w:val="17"/>
           <w:szCs w:val="17"/>
         </w:rPr>
-        <w:t xml:space="preserve">is the speed at which the prices of the goods and services bought by households rise or fall. Consumer price inflation is estimated by the Office of National Statistics using price indices. One way to understand a prices index is to think of a very large shopping basket containing all the goods and services bought by households. The prices index estimates </w:t>
-      </w:r>
-      <w:proofErr w:type="gramStart"/>
-      <w:r>
-        <w:rPr>
-          <w:sz w:val="17"/>
-          <w:szCs w:val="17"/>
-        </w:rPr>
-        <w:t>changes</w:t>
-      </w:r>
-      <w:proofErr w:type="gramEnd"/>
-      <w:r>
-        <w:rPr>
-          <w:sz w:val="17"/>
-          <w:szCs w:val="17"/>
-        </w:rPr>
-        <w:t xml:space="preserve"> to the total cost of this basket.</w:t>
+        <w:t>is the speed at which the prices of the goods and services bought by households rise or fall. Consumer price inflation is estimated by the Office of National Statistics using price indices. One way to understand a prices index is to think of a very large shopping basket containing all the goods and services bought by households. The prices index estimates changes to the total cost of this basket.</w:t>
       </w:r>
     </w:p>
   </w:footnote>
@@ -20296,7 +20134,7 @@
 </file>
 
 <file path=word/header1.xml><?xml version="1.0" encoding="utf-8"?>
-<w:hdr xmlns:wpc="http://schemas.microsoft.com/office/word/2010/wordprocessingCanvas" xmlns:mo="http://schemas.microsoft.com/office/mac/office/2008/main" xmlns:mc="http://schemas.openxmlformats.org/markup-compatibility/2006" xmlns:mv="urn:schemas-microsoft-com:mac:vml" xmlns:o="urn:schemas-microsoft-com:office:office" xmlns:r="http://schemas.openxmlformats.org/officeDocument/2006/relationships" xmlns:m="http://schemas.openxmlformats.org/officeDocument/2006/math" xmlns:v="urn:schemas-microsoft-com:vml" xmlns:wp14="http://schemas.microsoft.com/office/word/2010/wordprocessingDrawing" xmlns:wp="http://schemas.openxmlformats.org/drawingml/2006/wordprocessingDrawing" xmlns:w10="urn:schemas-microsoft-com:office:word" xmlns:w="http://schemas.openxmlformats.org/wordprocessingml/2006/main" xmlns:w14="http://schemas.microsoft.com/office/word/2010/wordml" xmlns:w15="http://schemas.microsoft.com/office/word/2012/wordml" xmlns:wpg="http://schemas.microsoft.com/office/word/2010/wordprocessingGroup" xmlns:wpi="http://schemas.microsoft.com/office/word/2010/wordprocessingInk" xmlns:wne="http://schemas.microsoft.com/office/word/2006/wordml" xmlns:wps="http://schemas.microsoft.com/office/word/2010/wordprocessingShape" mc:Ignorable="w14 w15 wp14">
+<w:hdr xmlns:wpc="http://schemas.microsoft.com/office/word/2010/wordprocessingCanvas" xmlns:cx="http://schemas.microsoft.com/office/drawing/2014/chartex" xmlns:cx1="http://schemas.microsoft.com/office/drawing/2015/9/8/chartex" xmlns:cx2="http://schemas.microsoft.com/office/drawing/2015/10/21/chartex" xmlns:cx3="http://schemas.microsoft.com/office/drawing/2016/5/9/chartex" xmlns:cx4="http://schemas.microsoft.com/office/drawing/2016/5/10/chartex" xmlns:cx5="http://schemas.microsoft.com/office/drawing/2016/5/11/chartex" xmlns:cx6="http://schemas.microsoft.com/office/drawing/2016/5/12/chartex" xmlns:cx7="http://schemas.microsoft.com/office/drawing/2016/5/13/chartex" xmlns:cx8="http://schemas.microsoft.com/office/drawing/2016/5/14/chartex" xmlns:mc="http://schemas.openxmlformats.org/markup-compatibility/2006" xmlns:aink="http://schemas.microsoft.com/office/drawing/2016/ink" xmlns:am3d="http://schemas.microsoft.com/office/drawing/2017/model3d" xmlns:o="urn:schemas-microsoft-com:office:office" xmlns:r="http://schemas.openxmlformats.org/officeDocument/2006/relationships" xmlns:m="http://schemas.openxmlformats.org/officeDocument/2006/math" xmlns:v="urn:schemas-microsoft-com:vml" xmlns:wp14="http://schemas.microsoft.com/office/word/2010/wordprocessingDrawing" xmlns:wp="http://schemas.openxmlformats.org/drawingml/2006/wordprocessingDrawing" xmlns:w10="urn:schemas-microsoft-com:office:word" xmlns:w="http://schemas.openxmlformats.org/wordprocessingml/2006/main" xmlns:w14="http://schemas.microsoft.com/office/word/2010/wordml" xmlns:w15="http://schemas.microsoft.com/office/word/2012/wordml" xmlns:w16cid="http://schemas.microsoft.com/office/word/2016/wordml/cid" xmlns:w16se="http://schemas.microsoft.com/office/word/2015/wordml/symex" xmlns:wpg="http://schemas.microsoft.com/office/word/2010/wordprocessingGroup" xmlns:wpi="http://schemas.microsoft.com/office/word/2010/wordprocessingInk" xmlns:wne="http://schemas.microsoft.com/office/word/2006/wordml" xmlns:wps="http://schemas.microsoft.com/office/word/2010/wordprocessingShape" mc:Ignorable="w14 w15 w16se w16cid wp14">
   <w:p>
     <w:pPr>
       <w:pStyle w:val="Header"/>
@@ -20316,8 +20154,8 @@
 </file>
 
 <file path=word/numbering.xml><?xml version="1.0" encoding="utf-8"?>
-<w:numbering xmlns:wpc="http://schemas.microsoft.com/office/word/2010/wordprocessingCanvas" xmlns:mo="http://schemas.microsoft.com/office/mac/office/2008/main" xmlns:mc="http://schemas.openxmlformats.org/markup-compatibility/2006" xmlns:mv="urn:schemas-microsoft-com:mac:vml" xmlns:o="urn:schemas-microsoft-com:office:office" xmlns:r="http://schemas.openxmlformats.org/officeDocument/2006/relationships" xmlns:m="http://schemas.openxmlformats.org/officeDocument/2006/math" xmlns:v="urn:schemas-microsoft-com:vml" xmlns:wp14="http://schemas.microsoft.com/office/word/2010/wordprocessingDrawing" xmlns:wp="http://schemas.openxmlformats.org/drawingml/2006/wordprocessingDrawing" xmlns:w10="urn:schemas-microsoft-com:office:word" xmlns:w="http://schemas.openxmlformats.org/wordprocessingml/2006/main" xmlns:w14="http://schemas.microsoft.com/office/word/2010/wordml" xmlns:w15="http://schemas.microsoft.com/office/word/2012/wordml" xmlns:wpg="http://schemas.microsoft.com/office/word/2010/wordprocessingGroup" xmlns:wpi="http://schemas.microsoft.com/office/word/2010/wordprocessingInk" xmlns:wne="http://schemas.microsoft.com/office/word/2006/wordml" xmlns:wps="http://schemas.microsoft.com/office/word/2010/wordprocessingShape" mc:Ignorable="w14 w15 wp14">
-  <w:abstractNum w:abstractNumId="0">
+<w:numbering xmlns:wpc="http://schemas.microsoft.com/office/word/2010/wordprocessingCanvas" xmlns:cx="http://schemas.microsoft.com/office/drawing/2014/chartex" xmlns:cx1="http://schemas.microsoft.com/office/drawing/2015/9/8/chartex" xmlns:cx2="http://schemas.microsoft.com/office/drawing/2015/10/21/chartex" xmlns:cx3="http://schemas.microsoft.com/office/drawing/2016/5/9/chartex" xmlns:cx4="http://schemas.microsoft.com/office/drawing/2016/5/10/chartex" xmlns:cx5="http://schemas.microsoft.com/office/drawing/2016/5/11/chartex" xmlns:cx6="http://schemas.microsoft.com/office/drawing/2016/5/12/chartex" xmlns:cx7="http://schemas.microsoft.com/office/drawing/2016/5/13/chartex" xmlns:cx8="http://schemas.microsoft.com/office/drawing/2016/5/14/chartex" xmlns:mc="http://schemas.openxmlformats.org/markup-compatibility/2006" xmlns:aink="http://schemas.microsoft.com/office/drawing/2016/ink" xmlns:am3d="http://schemas.microsoft.com/office/drawing/2017/model3d" xmlns:o="urn:schemas-microsoft-com:office:office" xmlns:r="http://schemas.openxmlformats.org/officeDocument/2006/relationships" xmlns:m="http://schemas.openxmlformats.org/officeDocument/2006/math" xmlns:v="urn:schemas-microsoft-com:vml" xmlns:wp14="http://schemas.microsoft.com/office/word/2010/wordprocessingDrawing" xmlns:wp="http://schemas.openxmlformats.org/drawingml/2006/wordprocessingDrawing" xmlns:w10="urn:schemas-microsoft-com:office:word" xmlns:w="http://schemas.openxmlformats.org/wordprocessingml/2006/main" xmlns:w14="http://schemas.microsoft.com/office/word/2010/wordml" xmlns:w15="http://schemas.microsoft.com/office/word/2012/wordml" xmlns:w16cid="http://schemas.microsoft.com/office/word/2016/wordml/cid" xmlns:w16se="http://schemas.microsoft.com/office/word/2015/wordml/symex" xmlns:wpg="http://schemas.microsoft.com/office/word/2010/wordprocessingGroup" xmlns:wpi="http://schemas.microsoft.com/office/word/2010/wordprocessingInk" xmlns:wne="http://schemas.microsoft.com/office/word/2006/wordml" xmlns:wps="http://schemas.microsoft.com/office/word/2010/wordprocessingShape" mc:Ignorable="w14 w15 w16se w16cid wp14">
+  <w:abstractNum w:abstractNumId="0" w15:restartNumberingAfterBreak="0">
     <w:nsid w:val="FFFFFFFB"/>
     <w:multiLevelType w:val="multilevel"/>
     <w:tmpl w:val="FFFFFFFF"/>
@@ -20388,7 +20226,7 @@
       <w:lvlJc w:val="left"/>
     </w:lvl>
   </w:abstractNum>
-  <w:abstractNum w:abstractNumId="1">
+  <w:abstractNum w:abstractNumId="1" w15:restartNumberingAfterBreak="0">
     <w:nsid w:val="05EF5C28"/>
     <w:multiLevelType w:val="hybridMultilevel"/>
     <w:tmpl w:val="505AEBE8"/>
@@ -20501,7 +20339,7 @@
       </w:rPr>
     </w:lvl>
   </w:abstractNum>
-  <w:abstractNum w:abstractNumId="2">
+  <w:abstractNum w:abstractNumId="2" w15:restartNumberingAfterBreak="0">
     <w:nsid w:val="148F5B77"/>
     <w:multiLevelType w:val="hybridMultilevel"/>
     <w:tmpl w:val="448C0F60"/>
@@ -20614,7 +20452,7 @@
       </w:rPr>
     </w:lvl>
   </w:abstractNum>
-  <w:abstractNum w:abstractNumId="3">
+  <w:abstractNum w:abstractNumId="3" w15:restartNumberingAfterBreak="0">
     <w:nsid w:val="170E38B4"/>
     <w:multiLevelType w:val="hybridMultilevel"/>
     <w:tmpl w:val="F59CE796"/>
@@ -20703,7 +20541,7 @@
       </w:pPr>
     </w:lvl>
   </w:abstractNum>
-  <w:abstractNum w:abstractNumId="4">
+  <w:abstractNum w:abstractNumId="4" w15:restartNumberingAfterBreak="0">
     <w:nsid w:val="2E593822"/>
     <w:multiLevelType w:val="hybridMultilevel"/>
     <w:tmpl w:val="85220DC6"/>
@@ -20816,7 +20654,7 @@
       </w:rPr>
     </w:lvl>
   </w:abstractNum>
-  <w:abstractNum w:abstractNumId="5">
+  <w:abstractNum w:abstractNumId="5" w15:restartNumberingAfterBreak="0">
     <w:nsid w:val="2F2B3CC8"/>
     <w:multiLevelType w:val="hybridMultilevel"/>
     <w:tmpl w:val="10CA881A"/>
@@ -20929,7 +20767,7 @@
       </w:rPr>
     </w:lvl>
   </w:abstractNum>
-  <w:abstractNum w:abstractNumId="6">
+  <w:abstractNum w:abstractNumId="6" w15:restartNumberingAfterBreak="0">
     <w:nsid w:val="359C5311"/>
     <w:multiLevelType w:val="hybridMultilevel"/>
     <w:tmpl w:val="5F5CBA2C"/>
@@ -21018,7 +20856,7 @@
       </w:pPr>
     </w:lvl>
   </w:abstractNum>
-  <w:abstractNum w:abstractNumId="7">
+  <w:abstractNum w:abstractNumId="7" w15:restartNumberingAfterBreak="0">
     <w:nsid w:val="373A7017"/>
     <w:multiLevelType w:val="hybridMultilevel"/>
     <w:tmpl w:val="C1986976"/>
@@ -21104,7 +20942,7 @@
       </w:pPr>
     </w:lvl>
   </w:abstractNum>
-  <w:abstractNum w:abstractNumId="8">
+  <w:abstractNum w:abstractNumId="8" w15:restartNumberingAfterBreak="0">
     <w:nsid w:val="3D517EA6"/>
     <w:multiLevelType w:val="hybridMultilevel"/>
     <w:tmpl w:val="F0BAA826"/>
@@ -21217,7 +21055,7 @@
       </w:rPr>
     </w:lvl>
   </w:abstractNum>
-  <w:abstractNum w:abstractNumId="9">
+  <w:abstractNum w:abstractNumId="9" w15:restartNumberingAfterBreak="0">
     <w:nsid w:val="42A73E66"/>
     <w:multiLevelType w:val="hybridMultilevel"/>
     <w:tmpl w:val="29E0D69E"/>
@@ -21303,7 +21141,7 @@
       </w:pPr>
     </w:lvl>
   </w:abstractNum>
-  <w:abstractNum w:abstractNumId="10">
+  <w:abstractNum w:abstractNumId="10" w15:restartNumberingAfterBreak="0">
     <w:nsid w:val="44A06ED7"/>
     <w:multiLevelType w:val="hybridMultilevel"/>
     <w:tmpl w:val="D52EF39E"/>
@@ -21416,7 +21254,7 @@
       </w:rPr>
     </w:lvl>
   </w:abstractNum>
-  <w:abstractNum w:abstractNumId="11">
+  <w:abstractNum w:abstractNumId="11" w15:restartNumberingAfterBreak="0">
     <w:nsid w:val="5D3E6184"/>
     <w:multiLevelType w:val="hybridMultilevel"/>
     <w:tmpl w:val="A710C0DC"/>
@@ -21529,7 +21367,7 @@
       </w:rPr>
     </w:lvl>
   </w:abstractNum>
-  <w:abstractNum w:abstractNumId="12">
+  <w:abstractNum w:abstractNumId="12" w15:restartNumberingAfterBreak="0">
     <w:nsid w:val="5F714F3F"/>
     <w:multiLevelType w:val="singleLevel"/>
     <w:tmpl w:val="523C36BE"/>
@@ -21547,7 +21385,7 @@
       </w:pPr>
     </w:lvl>
   </w:abstractNum>
-  <w:abstractNum w:abstractNumId="13">
+  <w:abstractNum w:abstractNumId="13" w15:restartNumberingAfterBreak="0">
     <w:nsid w:val="6060155C"/>
     <w:multiLevelType w:val="hybridMultilevel"/>
     <w:tmpl w:val="18C2101E"/>
@@ -21660,7 +21498,7 @@
       </w:rPr>
     </w:lvl>
   </w:abstractNum>
-  <w:abstractNum w:abstractNumId="14">
+  <w:abstractNum w:abstractNumId="14" w15:restartNumberingAfterBreak="0">
     <w:nsid w:val="652C1161"/>
     <w:multiLevelType w:val="singleLevel"/>
     <w:tmpl w:val="8946CF6E"/>
@@ -21681,7 +21519,7 @@
       </w:rPr>
     </w:lvl>
   </w:abstractNum>
-  <w:abstractNum w:abstractNumId="15">
+  <w:abstractNum w:abstractNumId="15" w15:restartNumberingAfterBreak="0">
     <w:nsid w:val="66BA34A6"/>
     <w:multiLevelType w:val="hybridMultilevel"/>
     <w:tmpl w:val="EA1CF5C2"/>
@@ -21794,7 +21632,7 @@
       </w:rPr>
     </w:lvl>
   </w:abstractNum>
-  <w:abstractNum w:abstractNumId="16">
+  <w:abstractNum w:abstractNumId="16" w15:restartNumberingAfterBreak="0">
     <w:nsid w:val="6BD2201B"/>
     <w:multiLevelType w:val="hybridMultilevel"/>
     <w:tmpl w:val="C8AE5CBC"/>
@@ -21907,7 +21745,7 @@
       </w:rPr>
     </w:lvl>
   </w:abstractNum>
-  <w:abstractNum w:abstractNumId="17">
+  <w:abstractNum w:abstractNumId="17" w15:restartNumberingAfterBreak="0">
     <w:nsid w:val="7D853075"/>
     <w:multiLevelType w:val="hybridMultilevel"/>
     <w:tmpl w:val="3A1CA142"/>
@@ -22093,7 +21931,7 @@
 </file>
 
 <file path=word/styles.xml><?xml version="1.0" encoding="utf-8"?>
-<w:styles xmlns:mc="http://schemas.openxmlformats.org/markup-compatibility/2006" xmlns:r="http://schemas.openxmlformats.org/officeDocument/2006/relationships" xmlns:w="http://schemas.openxmlformats.org/wordprocessingml/2006/main" xmlns:w14="http://schemas.microsoft.com/office/word/2010/wordml" xmlns:w15="http://schemas.microsoft.com/office/word/2012/wordml" mc:Ignorable="w14 w15">
+<w:styles xmlns:mc="http://schemas.openxmlformats.org/markup-compatibility/2006" xmlns:r="http://schemas.openxmlformats.org/officeDocument/2006/relationships" xmlns:w="http://schemas.openxmlformats.org/wordprocessingml/2006/main" xmlns:w14="http://schemas.microsoft.com/office/word/2010/wordml" xmlns:w15="http://schemas.microsoft.com/office/word/2012/wordml" xmlns:w16cid="http://schemas.microsoft.com/office/word/2016/wordml/cid" xmlns:w16se="http://schemas.microsoft.com/office/word/2015/wordml/symex" mc:Ignorable="w14 w15 w16se w16cid">
   <w:docDefaults>
     <w:rPrDefault>
       <w:rPr>
@@ -22104,7 +21942,7 @@
     </w:rPrDefault>
     <w:pPrDefault/>
   </w:docDefaults>
-  <w:latentStyles w:defLockedState="0" w:defUIPriority="99" w:defSemiHidden="0" w:defUnhideWhenUsed="0" w:defQFormat="0" w:count="382">
+  <w:latentStyles w:defLockedState="0" w:defUIPriority="99" w:defSemiHidden="0" w:defUnhideWhenUsed="0" w:defQFormat="0" w:count="375">
     <w:lsdException w:name="Normal" w:uiPriority="0" w:qFormat="1"/>
     <w:lsdException w:name="heading 1" w:uiPriority="9" w:qFormat="1"/>
     <w:lsdException w:name="heading 2" w:uiPriority="9" w:qFormat="1"/>
@@ -22261,15 +22099,6 @@
     <w:lsdException w:name="Balloon Text" w:semiHidden="1" w:unhideWhenUsed="1"/>
     <w:lsdException w:name="Table Grid" w:uiPriority="59"/>
     <w:lsdException w:name="Table Theme" w:semiHidden="1" w:unhideWhenUsed="1"/>
-    <w:lsdException w:name="Note Level 1" w:semiHidden="1" w:unhideWhenUsed="1"/>
-    <w:lsdException w:name="Note Level 2" w:semiHidden="1" w:unhideWhenUsed="1"/>
-    <w:lsdException w:name="Note Level 3" w:semiHidden="1" w:unhideWhenUsed="1"/>
-    <w:lsdException w:name="Note Level 4" w:semiHidden="1" w:unhideWhenUsed="1"/>
-    <w:lsdException w:name="Note Level 5" w:semiHidden="1" w:unhideWhenUsed="1"/>
-    <w:lsdException w:name="Note Level 6" w:semiHidden="1" w:unhideWhenUsed="1"/>
-    <w:lsdException w:name="Note Level 7" w:semiHidden="1" w:unhideWhenUsed="1"/>
-    <w:lsdException w:name="Note Level 8" w:semiHidden="1" w:unhideWhenUsed="1"/>
-    <w:lsdException w:name="Note Level 9" w:semiHidden="1" w:unhideWhenUsed="1"/>
     <w:lsdException w:name="Placeholder Text" w:semiHidden="1"/>
     <w:lsdException w:name="No Spacing" w:uiPriority="1" w:qFormat="1"/>
     <w:lsdException w:name="Light Shading" w:uiPriority="60"/>
@@ -23274,15 +23103,6 @@
 </file>
 
 <file path=customXml/item1.xml><?xml version="1.0" encoding="utf-8"?>
-<?mso-contentType ?>
-<FormTemplates xmlns="http://schemas.microsoft.com/sharepoint/v3/contenttype/forms">
-  <Display>DocumentLibraryForm</Display>
-  <Edit>DocumentLibraryForm</Edit>
-  <New>DocumentLibraryForm</New>
-</FormTemplates>
-</file>
-
-<file path=customXml/item2.xml><?xml version="1.0" encoding="utf-8"?>
 <ct:contentTypeSchema xmlns:ct="http://schemas.microsoft.com/office/2006/metadata/contentType" xmlns:ma="http://schemas.microsoft.com/office/2006/metadata/properties/metaAttributes" ct:_="" ma:_="" ma:contentTypeName="Document" ma:contentTypeID="0x010100A6AD92B10D60D648AC252C75162EA0F5" ma:contentTypeVersion="4" ma:contentTypeDescription="Create a new document." ma:contentTypeScope="" ma:versionID="d14db0be8c12f9adcf70d0e4517ba46b">
   <xsd:schema xmlns:xsd="http://www.w3.org/2001/XMLSchema" xmlns:xs="http://www.w3.org/2001/XMLSchema" xmlns:p="http://schemas.microsoft.com/office/2006/metadata/properties" xmlns:ns2="65723b6b-0315-46bf-9bb6-3ab4f3437800" targetNamespace="http://schemas.microsoft.com/office/2006/metadata/properties" ma:root="true" ma:fieldsID="0acb2796b672197559e66ec2db4bdbbb" ns2:_="">
     <xsd:import namespace="65723b6b-0315-46bf-9bb6-3ab4f3437800"/>
@@ -23444,6 +23264,15 @@
 </ct:contentTypeSchema>
 </file>
 
+<file path=customXml/item2.xml><?xml version="1.0" encoding="utf-8"?>
+<?mso-contentType ?>
+<FormTemplates xmlns="http://schemas.microsoft.com/sharepoint/v3/contenttype/forms">
+  <Display>DocumentLibraryForm</Display>
+  <Edit>DocumentLibraryForm</Edit>
+  <New>DocumentLibraryForm</New>
+</FormTemplates>
+</file>
+
 <file path=customXml/item3.xml><?xml version="1.0" encoding="utf-8"?>
 <p:properties xmlns:p="http://schemas.microsoft.com/office/2006/metadata/properties" xmlns:xsi="http://www.w3.org/2001/XMLSchema-instance" xmlns:pc="http://schemas.microsoft.com/office/infopath/2007/PartnerControls">
   <documentManagement/>
@@ -23455,14 +23284,6 @@
 </file>
 
 <file path=customXml/itemProps1.xml><?xml version="1.0" encoding="utf-8"?>
-<ds:datastoreItem xmlns:ds="http://schemas.openxmlformats.org/officeDocument/2006/customXml" ds:itemID="{DB6DBA05-57FF-437C-8249-1B24730337B1}">
-  <ds:schemaRefs>
-    <ds:schemaRef ds:uri="http://schemas.microsoft.com/sharepoint/v3/contenttype/forms"/>
-  </ds:schemaRefs>
-</ds:datastoreItem>
-</file>
-
-<file path=customXml/itemProps2.xml><?xml version="1.0" encoding="utf-8"?>
 <ds:datastoreItem xmlns:ds="http://schemas.openxmlformats.org/officeDocument/2006/customXml" ds:itemID="{B197A26B-74DE-40CF-85B8-F7B4329E117D}">
   <ds:schemaRefs>
     <ds:schemaRef ds:uri="http://schemas.microsoft.com/office/2006/metadata/contentType"/>
@@ -23480,6 +23301,14 @@
 </ds:datastoreItem>
 </file>
 
+<file path=customXml/itemProps2.xml><?xml version="1.0" encoding="utf-8"?>
+<ds:datastoreItem xmlns:ds="http://schemas.openxmlformats.org/officeDocument/2006/customXml" ds:itemID="{DB6DBA05-57FF-437C-8249-1B24730337B1}">
+  <ds:schemaRefs>
+    <ds:schemaRef ds:uri="http://schemas.microsoft.com/sharepoint/v3/contenttype/forms"/>
+  </ds:schemaRefs>
+</ds:datastoreItem>
+</file>
+
 <file path=customXml/itemProps3.xml><?xml version="1.0" encoding="utf-8"?>
 <ds:datastoreItem xmlns:ds="http://schemas.openxmlformats.org/officeDocument/2006/customXml" ds:itemID="{C4026981-12CD-4120-8BCC-EB970C096EDF}">
   <ds:schemaRefs>
@@ -23490,7 +23319,7 @@
 </file>
 
 <file path=customXml/itemProps4.xml><?xml version="1.0" encoding="utf-8"?>
-<ds:datastoreItem xmlns:ds="http://schemas.openxmlformats.org/officeDocument/2006/customXml" ds:itemID="{F44FB7DC-F5D2-6A43-BBB5-41E8C678442E}">
+<ds:datastoreItem xmlns:ds="http://schemas.openxmlformats.org/officeDocument/2006/customXml" ds:itemID="{7BCF5BEB-5037-0B4B-BBBA-362BD72D200A}">
   <ds:schemaRefs>
     <ds:schemaRef ds:uri="http://schemas.openxmlformats.org/officeDocument/2006/bibliography"/>
   </ds:schemaRefs>

</xml_diff>

<commit_message>
MGS-3182 improved presentation of calulation formula
</commit_message>
<xml_diff>
--- a/housing-service/src/main/resources/templates/rent-increase.docx
+++ b/housing-service/src/main/resources/templates/rent-increase.docx
@@ -4461,7 +4461,7 @@
               <w:sz w:val="32"/>
               <w:szCs w:val="32"/>
             </w:rPr>
-            <m:t xml:space="preserve"> MERGEFIELD calcR \* MERGEFORMAT </m:t>
+            <m:t xml:space="preserve"> MERGEFIELD oldRentAmount \* MERGEFORMAT </m:t>
           </m:r>
           <m:r>
             <w:rPr>
@@ -4479,7 +4479,7 @@
               <w:sz w:val="32"/>
               <w:szCs w:val="32"/>
             </w:rPr>
-            <m:t>«calcR»</m:t>
+            <m:t>«oldRentAmount»</m:t>
           </m:r>
           <m:r>
             <w:rPr>
@@ -4490,6 +4490,60 @@
             </w:rPr>
             <w:fldChar w:fldCharType="end"/>
           </m:r>
+          <m:r>
+            <w:rPr>
+              <w:rFonts w:ascii="Cambria Math" w:hAnsi="Cambria Math"/>
+              <w:sz w:val="32"/>
+              <w:szCs w:val="32"/>
+            </w:rPr>
+            <m:t xml:space="preserve"> per </m:t>
+          </m:r>
+          <m:r>
+            <w:rPr>
+              <w:rFonts w:ascii="Cambria Math" w:hAnsi="Cambria Math"/>
+              <w:i/>
+              <w:sz w:val="32"/>
+              <w:szCs w:val="32"/>
+            </w:rPr>
+            <w:fldChar w:fldCharType="begin"/>
+          </m:r>
+          <m:r>
+            <w:rPr>
+              <w:rFonts w:ascii="Cambria Math" w:hAnsi="Cambria Math"/>
+              <w:sz w:val="32"/>
+              <w:szCs w:val="32"/>
+            </w:rPr>
+            <m:t xml:space="preserve"> MERGEFIELD oldRentPeriod \* MERGEFORMAT </m:t>
+          </m:r>
+          <m:r>
+            <w:rPr>
+              <w:rFonts w:ascii="Cambria Math" w:hAnsi="Cambria Math"/>
+              <w:i/>
+              <w:sz w:val="32"/>
+              <w:szCs w:val="32"/>
+            </w:rPr>
+            <w:fldChar w:fldCharType="separate"/>
+          </m:r>
+          <m:r>
+            <w:rPr>
+              <w:rFonts w:ascii="Cambria Math" w:hAnsi="Cambria Math"/>
+              <w:noProof/>
+              <w:sz w:val="32"/>
+              <w:szCs w:val="32"/>
+            </w:rPr>
+            <m:t>«oldRentPeriod»</m:t>
+          </m:r>
+          <m:r>
+            <w:rPr>
+              <w:rFonts w:ascii="Cambria Math" w:hAnsi="Cambria Math"/>
+              <w:i/>
+              <w:sz w:val="32"/>
+              <w:szCs w:val="32"/>
+            </w:rPr>
+            <w:fldChar w:fldCharType="end"/>
+          </m:r>
+          <w:bookmarkStart w:id="0" w:name="_GoBack"/>
+          <w:bookmarkEnd w:id="0"/>
           <m:r>
             <w:rPr>
               <w:rFonts w:ascii="Cambria Math" w:hAnsi="Cambria Math"/>
@@ -12653,8 +12707,6 @@
           <w:lang w:val="en" w:eastAsia="en-GB"/>
         </w:rPr>
       </w:pPr>
-      <w:bookmarkStart w:id="0" w:name="_GoBack"/>
-      <w:bookmarkEnd w:id="0"/>
     </w:p>
     <w:sectPr>
       <w:headerReference w:type="default" r:id="rId14"/>
@@ -17680,7 +17732,7 @@
   </w:compat>
   <w:rsids>
     <w:rsidRoot w:val="00750A33"/>
-    <w:rsid w:val="005A2A81"/>
+    <w:rsid w:val="000E19BA"/>
     <w:rsid w:val="00750A33"/>
   </w:rsids>
   <m:mathPr>
@@ -18645,7 +18697,7 @@
 </file>
 
 <file path=customXml/itemProps4.xml><?xml version="1.0" encoding="utf-8"?>
-<ds:datastoreItem xmlns:ds="http://schemas.openxmlformats.org/officeDocument/2006/customXml" ds:itemID="{984253E2-61A9-B042-A9DE-EB11A6BA1636}">
+<ds:datastoreItem xmlns:ds="http://schemas.openxmlformats.org/officeDocument/2006/customXml" ds:itemID="{2D37035D-A566-694F-98BB-9CD541AE1D09}">
   <ds:schemaRefs>
     <ds:schemaRef ds:uri="http://schemas.openxmlformats.org/officeDocument/2006/bibliography"/>
   </ds:schemaRefs>

</xml_diff>

<commit_message>
MGS-3182 added notification date
</commit_message>
<xml_diff>
--- a/housing-service/src/main/resources/templates/rent-increase.docx
+++ b/housing-service/src/main/resources/templates/rent-increase.docx
@@ -870,21 +870,11 @@
       </w:r>
     </w:p>
     <w:p>
-      <w:r>
-        <w:fldChar w:fldCharType="begin"/>
-      </w:r>
-      <w:r>
-        <w:instrText xml:space="preserve"> MERGEFIELD tenantNames \* MERGEFORMAT </w:instrText>
-      </w:r>
-      <w:r>
-        <w:fldChar w:fldCharType="separate"/>
-      </w:r>
-      <w:r>
-        <w:t>«tenantNames»</w:t>
-      </w:r>
-      <w:r>
-        <w:fldChar w:fldCharType="end"/>
-      </w:r>
+      <w:fldSimple w:instr=" MERGEFIELD tenantNames \* MERGEFORMAT ">
+        <w:r>
+          <w:t>«tenantNames»</w:t>
+        </w:r>
+      </w:fldSimple>
     </w:p>
     <w:p>
       <w:pPr>
@@ -991,27 +981,14 @@
         <w:spacing w:line="240" w:lineRule="auto"/>
         <w:outlineLvl w:val="3"/>
       </w:pPr>
-      <w:r>
-        <w:fldChar w:fldCharType="begin"/>
-      </w:r>
-      <w:r>
-        <w:instrText xml:space="preserve"> MERGEFIELD address \* MERGEFORMAT </w:instrText>
-      </w:r>
-      <w:r>
-        <w:fldChar w:fldCharType="separate"/>
-      </w:r>
-      <w:r>
-        <w:rPr>
-          <w:noProof/>
-        </w:rPr>
-        <w:t>«address»</w:t>
-      </w:r>
-      <w:r>
-        <w:rPr>
-          <w:noProof/>
-        </w:rPr>
-        <w:fldChar w:fldCharType="end"/>
-      </w:r>
+      <w:fldSimple w:instr=" MERGEFIELD address \* MERGEFORMAT ">
+        <w:r>
+          <w:rPr>
+            <w:noProof/>
+          </w:rPr>
+          <w:t>«address»</w:t>
+        </w:r>
+      </w:fldSimple>
     </w:p>
     <w:p>
       <w:pPr>
@@ -1819,21 +1796,11 @@
       </w:r>
     </w:p>
     <w:p>
-      <w:r>
-        <w:fldChar w:fldCharType="begin"/>
-      </w:r>
-      <w:r>
-        <w:instrText xml:space="preserve"> MERGEFIELD landlordNames \* MERGEFORMAT </w:instrText>
-      </w:r>
-      <w:r>
-        <w:fldChar w:fldCharType="separate"/>
-      </w:r>
-      <w:r>
-        <w:t>«landlordNames»</w:t>
-      </w:r>
-      <w:r>
-        <w:fldChar w:fldCharType="end"/>
-      </w:r>
+      <w:fldSimple w:instr=" MERGEFIELD landlordNames \* MERGEFORMAT ">
+        <w:r>
+          <w:t>«landlordNames»</w:t>
+        </w:r>
+      </w:fldSimple>
     </w:p>
     <w:p>
       <w:pPr>
@@ -1922,21 +1889,11 @@
       </w:r>
     </w:p>
     <w:p>
-      <w:r>
-        <w:fldChar w:fldCharType="begin"/>
-      </w:r>
-      <w:r>
-        <w:instrText xml:space="preserve"> MERGEFIELD landlordAddresses \* MERGEFORMAT </w:instrText>
-      </w:r>
-      <w:r>
-        <w:fldChar w:fldCharType="separate"/>
-      </w:r>
-      <w:r>
-        <w:t>«landlordAddresses»</w:t>
-      </w:r>
-      <w:r>
-        <w:fldChar w:fldCharType="end"/>
-      </w:r>
+      <w:fldSimple w:instr=" MERGEFIELD landlordAddresses \* MERGEFORMAT ">
+        <w:r>
+          <w:t>«landlordAddresses»</w:t>
+        </w:r>
+      </w:fldSimple>
     </w:p>
     <w:p>
       <w:pPr>
@@ -3055,21 +3012,11 @@
       </w:pPr>
     </w:p>
     <w:p>
-      <w:r>
-        <w:fldChar w:fldCharType="begin"/>
-      </w:r>
-      <w:r>
-        <w:instrText xml:space="preserve"> MERGEFIELD landlordsAgentAddress \* MERGEFORMAT </w:instrText>
-      </w:r>
-      <w:r>
-        <w:fldChar w:fldCharType="separate"/>
-      </w:r>
-      <w:r>
-        <w:t>«landlordsAgentAddress»</w:t>
-      </w:r>
-      <w:r>
-        <w:fldChar w:fldCharType="end"/>
-      </w:r>
+      <w:fldSimple w:instr=" MERGEFIELD landlordsAgentAddress \* MERGEFORMAT ">
+        <w:r>
+          <w:t>«landlordsAgentAddress»</w:t>
+        </w:r>
+      </w:fldSimple>
       <w:r>
         <w:br w:type="page"/>
       </w:r>
@@ -4456,6 +4403,9 @@
             <w:fldChar w:fldCharType="begin"/>
           </m:r>
           <m:r>
+            <m:rPr>
+              <m:sty m:val="p"/>
+            </m:rPr>
             <w:rPr>
               <w:rFonts w:ascii="Cambria Math" w:hAnsi="Cambria Math"/>
               <w:sz w:val="32"/>
@@ -4473,6 +4423,9 @@
             <w:fldChar w:fldCharType="separate"/>
           </m:r>
           <m:r>
+            <m:rPr>
+              <m:sty m:val="p"/>
+            </m:rPr>
             <w:rPr>
               <w:rFonts w:ascii="Cambria Math" w:hAnsi="Cambria Math"/>
               <w:noProof/>
@@ -4508,6 +4461,9 @@
             <w:fldChar w:fldCharType="begin"/>
           </m:r>
           <m:r>
+            <m:rPr>
+              <m:sty m:val="p"/>
+            </m:rPr>
             <w:rPr>
               <w:rFonts w:ascii="Cambria Math" w:hAnsi="Cambria Math"/>
               <w:sz w:val="32"/>
@@ -4525,6 +4481,9 @@
             <w:fldChar w:fldCharType="separate"/>
           </m:r>
           <m:r>
+            <m:rPr>
+              <m:sty m:val="p"/>
+            </m:rPr>
             <w:rPr>
               <w:rFonts w:ascii="Cambria Math" w:hAnsi="Cambria Math"/>
               <w:noProof/>
@@ -4542,8 +4501,6 @@
             </w:rPr>
             <w:fldChar w:fldCharType="end"/>
           </m:r>
-          <w:bookmarkStart w:id="0" w:name="_GoBack"/>
-          <w:bookmarkEnd w:id="0"/>
           <m:r>
             <w:rPr>
               <w:rFonts w:ascii="Cambria Math" w:hAnsi="Cambria Math"/>
@@ -4570,15 +4527,7 @@
                   <w:sz w:val="32"/>
                   <w:szCs w:val="32"/>
                 </w:rPr>
-                <m:t xml:space="preserve"> </m:t>
-              </m:r>
-              <m:r>
-                <w:rPr>
-                  <w:rFonts w:ascii="Cambria Math" w:hAnsi="Cambria Math"/>
-                  <w:sz w:val="32"/>
-                  <w:szCs w:val="32"/>
-                </w:rPr>
-                <m:t xml:space="preserve">1+ </m:t>
+                <m:t xml:space="preserve"> 1+ </m:t>
               </m:r>
               <m:f>
                 <m:fPr>
@@ -4602,6 +4551,9 @@
                     <w:fldChar w:fldCharType="begin"/>
                   </m:r>
                   <m:r>
+                    <m:rPr>
+                      <m:sty m:val="p"/>
+                    </m:rPr>
                     <w:rPr>
                       <w:rFonts w:ascii="Cambria Math" w:hAnsi="Cambria Math"/>
                       <w:sz w:val="32"/>
@@ -4619,6 +4571,9 @@
                     <w:fldChar w:fldCharType="separate"/>
                   </m:r>
                   <m:r>
+                    <m:rPr>
+                      <m:sty m:val="p"/>
+                    </m:rPr>
                     <w:rPr>
                       <w:rFonts w:ascii="Cambria Math" w:hAnsi="Cambria Math"/>
                       <w:noProof/>
@@ -4654,6 +4609,9 @@
                     <w:fldChar w:fldCharType="begin"/>
                   </m:r>
                   <m:r>
+                    <m:rPr>
+                      <m:sty m:val="p"/>
+                    </m:rPr>
                     <w:rPr>
                       <w:rFonts w:ascii="Cambria Math" w:hAnsi="Cambria Math"/>
                       <w:sz w:val="32"/>
@@ -4671,6 +4629,9 @@
                     <w:fldChar w:fldCharType="separate"/>
                   </m:r>
                   <m:r>
+                    <m:rPr>
+                      <m:sty m:val="p"/>
+                    </m:rPr>
                     <w:rPr>
                       <w:rFonts w:ascii="Cambria Math" w:hAnsi="Cambria Math"/>
                       <w:noProof/>
@@ -4716,15 +4677,7 @@
               <w:sz w:val="32"/>
               <w:szCs w:val="32"/>
             </w:rPr>
-            <m:t>+</m:t>
-          </m:r>
-          <m:r>
-            <w:rPr>
-              <w:rFonts w:ascii="Cambria Math" w:hAnsi="Cambria Math"/>
-              <w:sz w:val="32"/>
-              <w:szCs w:val="32"/>
-            </w:rPr>
-            <m:t xml:space="preserve"> </m:t>
+            <m:t xml:space="preserve">+ </m:t>
           </m:r>
           <m:r>
             <w:rPr>
@@ -4736,6 +4689,9 @@
             <w:fldChar w:fldCharType="begin"/>
           </m:r>
           <m:r>
+            <m:rPr>
+              <m:sty m:val="p"/>
+            </m:rPr>
             <w:rPr>
               <w:rFonts w:ascii="Cambria Math" w:hAnsi="Cambria Math"/>
               <w:sz w:val="32"/>
@@ -4753,6 +4709,9 @@
             <w:fldChar w:fldCharType="separate"/>
           </m:r>
           <m:r>
+            <m:rPr>
+              <m:sty m:val="p"/>
+            </m:rPr>
             <w:rPr>
               <w:rFonts w:ascii="Cambria Math" w:hAnsi="Cambria Math"/>
               <w:noProof/>
@@ -4788,6 +4747,9 @@
             <w:fldChar w:fldCharType="begin"/>
           </m:r>
           <m:r>
+            <m:rPr>
+              <m:sty m:val="p"/>
+            </m:rPr>
             <w:rPr>
               <w:rFonts w:ascii="Cambria Math" w:hAnsi="Cambria Math"/>
               <w:sz w:val="32"/>
@@ -4805,6 +4767,9 @@
             <w:fldChar w:fldCharType="separate"/>
           </m:r>
           <m:r>
+            <m:rPr>
+              <m:sty m:val="p"/>
+            </m:rPr>
             <w:rPr>
               <w:rFonts w:ascii="Cambria Math" w:hAnsi="Cambria Math"/>
               <w:noProof/>
@@ -4840,6 +4805,9 @@
             <w:fldChar w:fldCharType="begin"/>
           </m:r>
           <m:r>
+            <m:rPr>
+              <m:sty m:val="p"/>
+            </m:rPr>
             <w:rPr>
               <w:rFonts w:ascii="Cambria Math" w:hAnsi="Cambria Math"/>
               <w:sz w:val="32"/>
@@ -4857,6 +4825,9 @@
             <w:fldChar w:fldCharType="separate"/>
           </m:r>
           <m:r>
+            <m:rPr>
+              <m:sty m:val="p"/>
+            </m:rPr>
             <w:rPr>
               <w:rFonts w:ascii="Cambria Math" w:hAnsi="Cambria Math"/>
               <w:noProof/>
@@ -5702,21 +5673,11 @@
       </w:r>
     </w:p>
     <w:p>
-      <w:r>
-        <w:fldChar w:fldCharType="begin"/>
-      </w:r>
-      <w:r>
-        <w:instrText xml:space="preserve"> MERGEFIELD landlordOrAgentName \* MERGEFORMAT </w:instrText>
-      </w:r>
-      <w:r>
-        <w:fldChar w:fldCharType="separate"/>
-      </w:r>
-      <w:r>
-        <w:t>«landlordOrAgentName»</w:t>
-      </w:r>
-      <w:r>
-        <w:fldChar w:fldCharType="end"/>
-      </w:r>
+      <w:fldSimple w:instr=" MERGEFIELD landlordOrAgentName \* MERGEFORMAT ">
+        <w:r>
+          <w:t>«landlordOrAgentName»</w:t>
+        </w:r>
+      </w:fldSimple>
     </w:p>
     <w:p>
       <w:pPr>
@@ -5800,21 +5761,11 @@
       </w:r>
     </w:p>
     <w:p>
-      <w:r>
-        <w:fldChar w:fldCharType="begin"/>
-      </w:r>
-      <w:r>
-        <w:instrText xml:space="preserve"> MERGEFIELD tenantNames \* MERGEFORMAT </w:instrText>
-      </w:r>
-      <w:r>
-        <w:fldChar w:fldCharType="separate"/>
-      </w:r>
-      <w:r>
-        <w:t>«tenantNames»</w:t>
-      </w:r>
-      <w:r>
-        <w:fldChar w:fldCharType="end"/>
-      </w:r>
+      <w:fldSimple w:instr=" MERGEFIELD tenantNames \* MERGEFORMAT ">
+        <w:r>
+          <w:t>«tenantNames»</w:t>
+        </w:r>
+      </w:fldSimple>
     </w:p>
     <w:p>
       <w:pPr>
@@ -5947,21 +5898,11 @@
       </w:r>
     </w:p>
     <w:p>
-      <w:r>
-        <w:fldChar w:fldCharType="begin"/>
-      </w:r>
-      <w:r>
-        <w:instrText xml:space="preserve"> MERGEFIELD tenantAddresses \* MERGEFORMAT </w:instrText>
-      </w:r>
-      <w:r>
-        <w:fldChar w:fldCharType="separate"/>
-      </w:r>
-      <w:r>
-        <w:t>«tenantAddresses»</w:t>
-      </w:r>
-      <w:r>
-        <w:fldChar w:fldCharType="end"/>
-      </w:r>
+      <w:fldSimple w:instr=" MERGEFIELD tenantAddresses \* MERGEFORMAT ">
+        <w:r>
+          <w:t>«tenantAddresses»</w:t>
+        </w:r>
+      </w:fldSimple>
     </w:p>
     <w:p>
       <w:pPr>
@@ -6113,7 +6054,7 @@
           <w:szCs w:val="24"/>
           <w:lang w:val="en" w:eastAsia="en-GB"/>
         </w:rPr>
-        <w:instrText xml:space="preserve"> MERGEFIELD rentIncreaseDate \* MERGEFORMAT </w:instrText>
+        <w:instrText xml:space="preserve"> MERGEFIELD notificationDate \* MERGEFORMAT </w:instrText>
       </w:r>
       <w:r>
         <w:rPr>
@@ -6132,7 +6073,7 @@
           <w:szCs w:val="24"/>
           <w:lang w:val="en" w:eastAsia="en-GB"/>
         </w:rPr>
-        <w:t>«rentIncreaseDate»</w:t>
+        <w:t>«notificationDate»</w:t>
       </w:r>
       <w:r>
         <w:rPr>
@@ -6148,11 +6089,12 @@
           <w:rFonts w:cs="Arial"/>
           <w:color w:val="000000"/>
           <w:szCs w:val="24"/>
-          <w:shd w:val="clear" w:color="auto" w:fill="F2F2F2" w:themeFill="background1" w:themeFillShade="F2"/>
           <w:lang w:val="en" w:eastAsia="en-GB"/>
         </w:rPr>
         <w:t xml:space="preserve"> </w:t>
       </w:r>
+      <w:bookmarkStart w:id="0" w:name="_GoBack"/>
+      <w:bookmarkEnd w:id="0"/>
       <w:r>
         <w:rPr>
           <w:rFonts w:cs="Arial"/>
@@ -6269,7 +6211,7 @@
               </wp:anchor>
             </w:drawing>
           </mc:Choice>
-          <mc:Fallback xmlns:mo="http://schemas.microsoft.com/office/mac/office/2008/main" xmlns:mv="urn:schemas-microsoft-com:mac:vml">
+          <mc:Fallback xmlns:mv="urn:schemas-microsoft-com:mac:vml" xmlns:mo="http://schemas.microsoft.com/office/mac/office/2008/main">
             <w:pict>
               <v:rect id="Rectangle 3" o:spid="_x0000_s1026" style="position:absolute;margin-left:6pt;margin-top:13pt;width:15.75pt;height:15.75pt;z-index:251678720;visibility:visible;mso-wrap-style:square;mso-width-percent:0;mso-height-percent:0;mso-wrap-distance-left:9pt;mso-wrap-distance-top:0;mso-wrap-distance-right:9pt;mso-wrap-distance-bottom:0;mso-position-horizontal:absolute;mso-position-horizontal-relative:text;mso-position-vertical:absolute;mso-position-vertical-relative:text;mso-width-percent:0;mso-height-percent:0;mso-width-relative:page;mso-height-relative:page;v-text-anchor:middle" o:gfxdata="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" fillcolor="#f2f2f2" strokecolor="windowText" strokeweight="1.5pt"/>
             </w:pict>
@@ -6512,7 +6454,7 @@
               </wp:anchor>
             </w:drawing>
           </mc:Choice>
-          <mc:Fallback xmlns:mo="http://schemas.microsoft.com/office/mac/office/2008/main" xmlns:mv="urn:schemas-microsoft-com:mac:vml" xmlns:a="http://schemas.openxmlformats.org/drawingml/2006/main">
+          <mc:Fallback xmlns:a="http://schemas.openxmlformats.org/drawingml/2006/main" xmlns:mv="urn:schemas-microsoft-com:mac:vml" xmlns:mo="http://schemas.microsoft.com/office/mac/office/2008/main">
             <w:pict w14:anchorId="42F40950">
               <v:rect id="Rectangle 7" style="position:absolute;margin-left:6pt;margin-top:1.15pt;width:15.75pt;height:15.75pt;z-index:251670528;visibility:visible;mso-wrap-style:square;mso-width-percent:0;mso-height-percent:0;mso-wrap-distance-left:9pt;mso-wrap-distance-top:0;mso-wrap-distance-right:9pt;mso-wrap-distance-bottom:0;mso-position-horizontal:absolute;mso-position-horizontal-relative:text;mso-position-vertical:absolute;mso-position-vertical-relative:text;mso-width-percent:0;mso-height-percent:0;mso-width-relative:page;mso-height-relative:page;v-text-anchor:middle" o:spid="_x0000_s1026" fillcolor="#f2f2f2 [3052]" strokecolor="black [3213]" strokeweight="1.5pt" o:gfxdata="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"/>
             </w:pict>
@@ -6847,7 +6789,7 @@
               </wp:anchor>
             </w:drawing>
           </mc:Choice>
-          <mc:Fallback xmlns:mo="http://schemas.microsoft.com/office/mac/office/2008/main" xmlns:mv="urn:schemas-microsoft-com:mac:vml" xmlns:a="http://schemas.openxmlformats.org/drawingml/2006/main">
+          <mc:Fallback xmlns:a="http://schemas.openxmlformats.org/drawingml/2006/main" xmlns:mv="urn:schemas-microsoft-com:mac:vml" xmlns:mo="http://schemas.microsoft.com/office/mac/office/2008/main">
             <w:pict w14:anchorId="6B06B270">
               <v:rect id="Rectangle 8" style="position:absolute;margin-left:6pt;margin-top:1.15pt;width:15.75pt;height:15.75pt;z-index:251672576;visibility:visible;mso-wrap-style:square;mso-width-percent:0;mso-height-percent:0;mso-wrap-distance-left:9pt;mso-wrap-distance-top:0;mso-wrap-distance-right:9pt;mso-wrap-distance-bottom:0;mso-position-horizontal:absolute;mso-position-horizontal-relative:text;mso-position-vertical:absolute;mso-position-vertical-relative:text;mso-width-percent:0;mso-height-percent:0;mso-width-relative:page;mso-height-relative:page;v-text-anchor:middle" o:spid="_x0000_s1026" fillcolor="#f2f2f2 [3052]" strokecolor="black [3213]" strokeweight="1.5pt" o:gfxdata="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"/>
             </w:pict>
@@ -8173,40 +8115,14 @@
                   <w:rStyle w:val="Hyperlink"/>
                   <w:rFonts w:ascii="Arial" w:hAnsi="Arial" w:cs="Arial"/>
                 </w:rPr>
-                <w:t>https://ww</w:t>
-              </w:r>
-              <w:r>
-                <w:rPr>
-                  <w:rStyle w:val="Hyperlink"/>
-                  <w:rFonts w:ascii="Arial" w:hAnsi="Arial" w:cs="Arial"/>
-                </w:rPr>
-                <w:t>w</w:t>
-              </w:r>
-              <w:r>
-                <w:rPr>
-                  <w:rStyle w:val="Hyperlink"/>
-                  <w:rFonts w:ascii="Arial" w:hAnsi="Arial" w:cs="Arial"/>
-                </w:rPr>
-                <w:t>.mygov.scot/rent-pressure-zone-checker/</w:t>
+                <w:t>https://www.mygov.scot/rent-pressure-zone-checker/</w:t>
               </w:r>
             </w:hyperlink>
             <w:r>
               <w:rPr>
                 <w:rFonts w:ascii="Arial" w:hAnsi="Arial" w:cs="Arial"/>
               </w:rPr>
-              <w:t>)</w:t>
-            </w:r>
-            <w:r>
-              <w:rPr>
-                <w:rFonts w:ascii="Arial" w:hAnsi="Arial" w:cs="Arial"/>
-              </w:rPr>
-              <w:t/>
-            </w:r>
-            <w:r>
-              <w:rPr>
-                <w:rFonts w:ascii="Arial" w:hAnsi="Arial" w:cs="Arial"/>
-              </w:rPr>
-              <w:t>.</w:t>
+              <w:t>).</w:t>
             </w:r>
           </w:p>
         </w:tc>
@@ -13179,7 +13095,6 @@
       <w:start w:val="1"/>
       <w:numFmt w:val="decimal"/>
       <w:lvlRestart w:val="0"/>
-      <w:pStyle w:val="Banner"/>
       <w:suff w:val="nothing"/>
       <w:lvlText w:val="%1."/>
       <w:lvlJc w:val="left"/>
@@ -13196,7 +13111,6 @@
     <w:lvl w:ilvl="1">
       <w:start w:val="1"/>
       <w:numFmt w:val="decimal"/>
-      <w:pStyle w:val="subject"/>
       <w:suff w:val="space"/>
       <w:lvlText w:val="(%2)"/>
       <w:lvlJc w:val="left"/>
@@ -13210,7 +13124,6 @@
     <w:lvl w:ilvl="2">
       <w:start w:val="1"/>
       <w:numFmt w:val="lowerLetter"/>
-      <w:pStyle w:val="Caption"/>
       <w:lvlText w:val="(%3)"/>
       <w:lvlJc w:val="left"/>
       <w:pPr>
@@ -13223,7 +13136,6 @@
     <w:lvl w:ilvl="3">
       <w:start w:val="1"/>
       <w:numFmt w:val="lowerRoman"/>
-      <w:pStyle w:val="LQSublist1Cont"/>
       <w:lvlText w:val="(%4)"/>
       <w:lvlJc w:val="right"/>
       <w:pPr>
@@ -13236,7 +13148,6 @@
     <w:lvl w:ilvl="4">
       <w:start w:val="1"/>
       <w:numFmt w:val="lowerLetter"/>
-      <w:pStyle w:val="LQsubPartHead"/>
       <w:lvlText w:val="(%5%5)"/>
       <w:lvlJc w:val="left"/>
       <w:pPr>
@@ -13436,6 +13347,7 @@
     <w:lvl w:ilvl="0" w:tplc="577248DE">
       <w:start w:val="1"/>
       <w:numFmt w:val="lowerLetter"/>
+      <w:pStyle w:val="BillADBullet"/>
       <w:lvlText w:val="%1)"/>
       <w:lvlJc w:val="left"/>
       <w:pPr>
@@ -15032,6 +14944,7 @@
         <w:ilvl w:val="1"/>
       </w:numPr>
       <w:tabs>
+        <w:tab w:val="num" w:pos="360"/>
         <w:tab w:val="num" w:pos="720"/>
       </w:tabs>
       <w:spacing w:before="80"/>
@@ -15077,6 +14990,8 @@
         <w:ilvl w:val="2"/>
       </w:numPr>
       <w:tabs>
+        <w:tab w:val="clear" w:pos="720"/>
+        <w:tab w:val="num" w:pos="360"/>
         <w:tab w:val="num" w:pos="737"/>
       </w:tabs>
       <w:ind w:left="737" w:hanging="397"/>
@@ -16284,6 +16199,7 @@
         <w:ilvl w:val="0"/>
       </w:numPr>
       <w:tabs>
+        <w:tab w:val="num" w:pos="360"/>
         <w:tab w:val="right" w:pos="1020"/>
         <w:tab w:val="left" w:pos="1134"/>
       </w:tabs>
@@ -16299,6 +16215,7 @@
         <w:ilvl w:val="3"/>
       </w:numPr>
       <w:tabs>
+        <w:tab w:val="num" w:pos="360"/>
         <w:tab w:val="num" w:pos="1134"/>
       </w:tabs>
       <w:ind w:left="1134" w:hanging="113"/>
@@ -16314,6 +16231,7 @@
         <w:ilvl w:val="0"/>
       </w:numPr>
       <w:tabs>
+        <w:tab w:val="num" w:pos="360"/>
         <w:tab w:val="right" w:pos="1021"/>
         <w:tab w:val="left" w:pos="1134"/>
         <w:tab w:val="left" w:pos="1701"/>
@@ -16330,6 +16248,7 @@
         <w:ilvl w:val="4"/>
       </w:numPr>
       <w:tabs>
+        <w:tab w:val="num" w:pos="360"/>
         <w:tab w:val="num" w:pos="1701"/>
       </w:tabs>
       <w:ind w:left="1701" w:hanging="567"/>
@@ -17626,575 +17545,6 @@
     </w:rPr>
   </w:style>
 </w:styles>
-</file>
-
-<file path=word/glossary/document.xml><?xml version="1.0" encoding="utf-8"?>
-<w:glossaryDocument xmlns:wpc="http://schemas.microsoft.com/office/word/2010/wordprocessingCanvas" xmlns:cx="http://schemas.microsoft.com/office/drawing/2014/chartex" xmlns:cx1="http://schemas.microsoft.com/office/drawing/2015/9/8/chartex" xmlns:cx2="http://schemas.microsoft.com/office/drawing/2015/10/21/chartex" xmlns:cx3="http://schemas.microsoft.com/office/drawing/2016/5/9/chartex" xmlns:cx4="http://schemas.microsoft.com/office/drawing/2016/5/10/chartex" xmlns:cx5="http://schemas.microsoft.com/office/drawing/2016/5/11/chartex" xmlns:cx6="http://schemas.microsoft.com/office/drawing/2016/5/12/chartex" xmlns:cx7="http://schemas.microsoft.com/office/drawing/2016/5/13/chartex" xmlns:cx8="http://schemas.microsoft.com/office/drawing/2016/5/14/chartex" xmlns:mc="http://schemas.openxmlformats.org/markup-compatibility/2006" xmlns:aink="http://schemas.microsoft.com/office/drawing/2016/ink" xmlns:am3d="http://schemas.microsoft.com/office/drawing/2017/model3d" xmlns:o="urn:schemas-microsoft-com:office:office" xmlns:r="http://schemas.openxmlformats.org/officeDocument/2006/relationships" xmlns:m="http://schemas.openxmlformats.org/officeDocument/2006/math" xmlns:v="urn:schemas-microsoft-com:vml" xmlns:wp14="http://schemas.microsoft.com/office/word/2010/wordprocessingDrawing" xmlns:wp="http://schemas.openxmlformats.org/drawingml/2006/wordprocessingDrawing" xmlns:w10="urn:schemas-microsoft-com:office:word" xmlns:w="http://schemas.openxmlformats.org/wordprocessingml/2006/main" xmlns:w14="http://schemas.microsoft.com/office/word/2010/wordml" xmlns:w15="http://schemas.microsoft.com/office/word/2012/wordml" xmlns:w16cid="http://schemas.microsoft.com/office/word/2016/wordml/cid" xmlns:w16se="http://schemas.microsoft.com/office/word/2015/wordml/symex" xmlns:wpg="http://schemas.microsoft.com/office/word/2010/wordprocessingGroup" xmlns:wpi="http://schemas.microsoft.com/office/word/2010/wordprocessingInk" xmlns:wne="http://schemas.microsoft.com/office/word/2006/wordml" xmlns:wps="http://schemas.microsoft.com/office/word/2010/wordprocessingShape" mc:Ignorable="w14 w15 w16se w16cid wp14"/>
-</file>
-
-<file path=word/glossary/fontTable.xml><?xml version="1.0" encoding="utf-8"?>
-<w:fonts xmlns:mc="http://schemas.openxmlformats.org/markup-compatibility/2006" xmlns:r="http://schemas.openxmlformats.org/officeDocument/2006/relationships" xmlns:w="http://schemas.openxmlformats.org/wordprocessingml/2006/main" xmlns:w14="http://schemas.microsoft.com/office/word/2010/wordml" xmlns:w15="http://schemas.microsoft.com/office/word/2012/wordml" xmlns:w16cid="http://schemas.microsoft.com/office/word/2016/wordml/cid" xmlns:w16se="http://schemas.microsoft.com/office/word/2015/wordml/symex" mc:Ignorable="w14 w15 w16se w16cid">
-  <w:font w:name="Symbol">
-    <w:panose1 w:val="05050102010706020507"/>
-    <w:charset w:val="02"/>
-    <w:family w:val="decorative"/>
-    <w:pitch w:val="variable"/>
-    <w:sig w:usb0="00000000" w:usb1="10000000" w:usb2="00000000" w:usb3="00000000" w:csb0="80000000" w:csb1="00000000"/>
-  </w:font>
-  <w:font w:name="Times New Roman">
-    <w:panose1 w:val="02020603050405020304"/>
-    <w:charset w:val="00"/>
-    <w:family w:val="roman"/>
-    <w:pitch w:val="variable"/>
-    <w:sig w:usb0="20002A87" w:usb1="80000000" w:usb2="00000008" w:usb3="00000000" w:csb0="000001FF" w:csb1="00000000"/>
-  </w:font>
-  <w:font w:name="Courier New">
-    <w:panose1 w:val="02070309020205020404"/>
-    <w:charset w:val="00"/>
-    <w:family w:val="modern"/>
-    <w:pitch w:val="fixed"/>
-    <w:sig w:usb0="E0002AFF" w:usb1="C0007843" w:usb2="00000009" w:usb3="00000000" w:csb0="000001FF" w:csb1="00000000"/>
-  </w:font>
-  <w:font w:name="Wingdings">
-    <w:panose1 w:val="05000000000000000000"/>
-    <w:charset w:val="02"/>
-    <w:family w:val="decorative"/>
-    <w:pitch w:val="variable"/>
-    <w:sig w:usb0="00000000" w:usb1="10000000" w:usb2="00000000" w:usb3="00000000" w:csb0="80000000" w:csb1="00000000"/>
-  </w:font>
-  <w:font w:name="Arial">
-    <w:panose1 w:val="020B0604020202020204"/>
-    <w:charset w:val="00"/>
-    <w:family w:val="swiss"/>
-    <w:pitch w:val="variable"/>
-    <w:sig w:usb0="E0002AFF" w:usb1="C0007843" w:usb2="00000009" w:usb3="00000000" w:csb0="000001FF" w:csb1="00000000"/>
-  </w:font>
-  <w:font w:name="Tahoma">
-    <w:panose1 w:val="020B0604030504040204"/>
-    <w:charset w:val="00"/>
-    <w:family w:val="swiss"/>
-    <w:pitch w:val="variable"/>
-    <w:sig w:usb0="00000003" w:usb1="00000000" w:usb2="00000000" w:usb3="00000000" w:csb0="00000001" w:csb1="00000000"/>
-  </w:font>
-  <w:font w:name="Frutiger 45 Light">
-    <w:altName w:val="Calibri"/>
-    <w:panose1 w:val="020B0604020202020204"/>
-    <w:charset w:val="00"/>
-    <w:family w:val="swiss"/>
-    <w:notTrueType/>
-    <w:pitch w:val="default"/>
-    <w:sig w:usb0="00000003" w:usb1="00000000" w:usb2="00000000" w:usb3="00000000" w:csb0="00000001" w:csb1="00000000"/>
-  </w:font>
-  <w:font w:name="Calibri">
-    <w:panose1 w:val="020F0502020204030204"/>
-    <w:charset w:val="00"/>
-    <w:family w:val="swiss"/>
-    <w:pitch w:val="variable"/>
-    <w:sig w:usb0="A00002EF" w:usb1="4000207B" w:usb2="00000000" w:usb3="00000000" w:csb0="0000009F" w:csb1="00000000"/>
-  </w:font>
-  <w:font w:name="Cambria Math">
-    <w:panose1 w:val="02040503050406030204"/>
-    <w:charset w:val="00"/>
-    <w:family w:val="roman"/>
-    <w:pitch w:val="variable"/>
-    <w:sig w:usb0="E00002FF" w:usb1="420024FF" w:usb2="00000000" w:usb3="00000000" w:csb0="0000019F" w:csb1="00000000"/>
-  </w:font>
-  <w:font w:name="Cambria">
-    <w:panose1 w:val="02040503050406030204"/>
-    <w:charset w:val="00"/>
-    <w:family w:val="roman"/>
-    <w:pitch w:val="variable"/>
-    <w:sig w:usb0="A00002EF" w:usb1="4000004B" w:usb2="00000000" w:usb3="00000000" w:csb0="0000009F" w:csb1="00000000"/>
-  </w:font>
-  <w:font w:name="Calibri Light">
-    <w:panose1 w:val="020F0302020204030204"/>
-    <w:charset w:val="00"/>
-    <w:family w:val="swiss"/>
-    <w:pitch w:val="variable"/>
-    <w:sig w:usb0="E0002AFF" w:usb1="C000247B" w:usb2="00000009" w:usb3="00000000" w:csb0="000001FF" w:csb1="00000000"/>
-  </w:font>
-</w:fonts>
-</file>
-
-<file path=word/glossary/settings.xml><?xml version="1.0" encoding="utf-8"?>
-<w:settings xmlns:mc="http://schemas.openxmlformats.org/markup-compatibility/2006" xmlns:o="urn:schemas-microsoft-com:office:office" xmlns:r="http://schemas.openxmlformats.org/officeDocument/2006/relationships" xmlns:m="http://schemas.openxmlformats.org/officeDocument/2006/math" xmlns:v="urn:schemas-microsoft-com:vml" xmlns:w10="urn:schemas-microsoft-com:office:word" xmlns:w="http://schemas.openxmlformats.org/wordprocessingml/2006/main" xmlns:w14="http://schemas.microsoft.com/office/word/2010/wordml" xmlns:w15="http://schemas.microsoft.com/office/word/2012/wordml" xmlns:w16cid="http://schemas.microsoft.com/office/word/2016/wordml/cid" xmlns:w16se="http://schemas.microsoft.com/office/word/2015/wordml/symex" xmlns:sl="http://schemas.openxmlformats.org/schemaLibrary/2006/main" mc:Ignorable="w14 w15 w16se w16cid">
-  <w:view w:val="normal"/>
-  <w:defaultTabStop w:val="720"/>
-  <w:characterSpacingControl w:val="doNotCompress"/>
-  <w:compat>
-    <w:useFELayout/>
-    <w:compatSetting w:name="compatibilityMode" w:uri="http://schemas.microsoft.com/office/word" w:val="15"/>
-    <w:compatSetting w:name="overrideTableStyleFontSizeAndJustification" w:uri="http://schemas.microsoft.com/office/word" w:val="1"/>
-    <w:compatSetting w:name="enableOpenTypeFeatures" w:uri="http://schemas.microsoft.com/office/word" w:val="1"/>
-    <w:compatSetting w:name="doNotFlipMirrorIndents" w:uri="http://schemas.microsoft.com/office/word" w:val="1"/>
-    <w:compatSetting w:name="differentiateMultirowTableHeaders" w:uri="http://schemas.microsoft.com/office/word" w:val="1"/>
-    <w:compatSetting w:name="useWord2013TrackBottomHyphenation" w:uri="http://schemas.microsoft.com/office/word" w:val="0"/>
-  </w:compat>
-  <w:rsids>
-    <w:rsidRoot w:val="00750A33"/>
-    <w:rsid w:val="000E19BA"/>
-    <w:rsid w:val="00750A33"/>
-  </w:rsids>
-  <m:mathPr>
-    <m:mathFont m:val="Cambria Math"/>
-    <m:brkBin m:val="before"/>
-    <m:brkBinSub m:val="--"/>
-    <m:smallFrac m:val="0"/>
-    <m:dispDef/>
-    <m:lMargin m:val="0"/>
-    <m:rMargin m:val="0"/>
-    <m:defJc m:val="centerGroup"/>
-    <m:wrapIndent m:val="1440"/>
-    <m:intLim m:val="subSup"/>
-    <m:naryLim m:val="undOvr"/>
-  </m:mathPr>
-  <w:themeFontLang w:val="en-GB"/>
-  <w:clrSchemeMapping w:bg1="light1" w:t1="dark1" w:bg2="light2" w:t2="dark2" w:accent1="accent1" w:accent2="accent2" w:accent3="accent3" w:accent4="accent4" w:accent5="accent5" w:accent6="accent6" w:hyperlink="hyperlink" w:followedHyperlink="followedHyperlink"/>
-  <w:decimalSymbol w:val="."/>
-  <w:listSeparator w:val=","/>
-  <w15:chartTrackingRefBased/>
-</w:settings>
-</file>
-
-<file path=word/glossary/styles.xml><?xml version="1.0" encoding="utf-8"?>
-<w:styles xmlns:mc="http://schemas.openxmlformats.org/markup-compatibility/2006" xmlns:r="http://schemas.openxmlformats.org/officeDocument/2006/relationships" xmlns:w="http://schemas.openxmlformats.org/wordprocessingml/2006/main" xmlns:w14="http://schemas.microsoft.com/office/word/2010/wordml" xmlns:w15="http://schemas.microsoft.com/office/word/2012/wordml" xmlns:w16cid="http://schemas.microsoft.com/office/word/2016/wordml/cid" xmlns:w16se="http://schemas.microsoft.com/office/word/2015/wordml/symex" mc:Ignorable="w14 w15 w16se w16cid">
-  <w:docDefaults>
-    <w:rPrDefault>
-      <w:rPr>
-        <w:rFonts w:asciiTheme="minorHAnsi" w:eastAsiaTheme="minorEastAsia" w:hAnsiTheme="minorHAnsi" w:cstheme="minorBidi"/>
-        <w:sz w:val="24"/>
-        <w:szCs w:val="24"/>
-        <w:lang w:val="en-GB" w:eastAsia="en-GB" w:bidi="ar-SA"/>
-      </w:rPr>
-    </w:rPrDefault>
-    <w:pPrDefault/>
-  </w:docDefaults>
-  <w:latentStyles w:defLockedState="0" w:defUIPriority="99" w:defSemiHidden="0" w:defUnhideWhenUsed="0" w:defQFormat="0" w:count="375">
-    <w:lsdException w:name="Normal" w:uiPriority="0" w:qFormat="1"/>
-    <w:lsdException w:name="heading 1" w:uiPriority="9" w:qFormat="1"/>
-    <w:lsdException w:name="heading 2" w:semiHidden="1" w:uiPriority="9" w:unhideWhenUsed="1" w:qFormat="1"/>
-    <w:lsdException w:name="heading 3" w:semiHidden="1" w:uiPriority="9" w:unhideWhenUsed="1" w:qFormat="1"/>
-    <w:lsdException w:name="heading 4" w:semiHidden="1" w:uiPriority="9" w:unhideWhenUsed="1" w:qFormat="1"/>
-    <w:lsdException w:name="heading 5" w:semiHidden="1" w:uiPriority="9" w:unhideWhenUsed="1" w:qFormat="1"/>
-    <w:lsdException w:name="heading 6" w:semiHidden="1" w:uiPriority="9" w:unhideWhenUsed="1" w:qFormat="1"/>
-    <w:lsdException w:name="heading 7" w:semiHidden="1" w:uiPriority="9" w:unhideWhenUsed="1" w:qFormat="1"/>
-    <w:lsdException w:name="heading 8" w:semiHidden="1" w:uiPriority="9" w:unhideWhenUsed="1" w:qFormat="1"/>
-    <w:lsdException w:name="heading 9" w:semiHidden="1" w:uiPriority="9" w:unhideWhenUsed="1" w:qFormat="1"/>
-    <w:lsdException w:name="index 1" w:semiHidden="1" w:unhideWhenUsed="1"/>
-    <w:lsdException w:name="index 2" w:semiHidden="1" w:unhideWhenUsed="1"/>
-    <w:lsdException w:name="index 3" w:semiHidden="1" w:unhideWhenUsed="1"/>
-    <w:lsdException w:name="index 4" w:semiHidden="1" w:unhideWhenUsed="1"/>
-    <w:lsdException w:name="index 5" w:semiHidden="1" w:unhideWhenUsed="1"/>
-    <w:lsdException w:name="index 6" w:semiHidden="1" w:unhideWhenUsed="1"/>
-    <w:lsdException w:name="index 7" w:semiHidden="1" w:unhideWhenUsed="1"/>
-    <w:lsdException w:name="index 8" w:semiHidden="1" w:unhideWhenUsed="1"/>
-    <w:lsdException w:name="index 9" w:semiHidden="1" w:unhideWhenUsed="1"/>
-    <w:lsdException w:name="toc 1" w:semiHidden="1" w:uiPriority="39" w:unhideWhenUsed="1"/>
-    <w:lsdException w:name="toc 2" w:semiHidden="1" w:uiPriority="39" w:unhideWhenUsed="1"/>
-    <w:lsdException w:name="toc 3" w:semiHidden="1" w:uiPriority="39" w:unhideWhenUsed="1"/>
-    <w:lsdException w:name="toc 4" w:semiHidden="1" w:uiPriority="39" w:unhideWhenUsed="1"/>
-    <w:lsdException w:name="toc 5" w:semiHidden="1" w:uiPriority="39" w:unhideWhenUsed="1"/>
-    <w:lsdException w:name="toc 6" w:semiHidden="1" w:uiPriority="39" w:unhideWhenUsed="1"/>
-    <w:lsdException w:name="toc 7" w:semiHidden="1" w:uiPriority="39" w:unhideWhenUsed="1"/>
-    <w:lsdException w:name="toc 8" w:semiHidden="1" w:uiPriority="39" w:unhideWhenUsed="1"/>
-    <w:lsdException w:name="toc 9" w:semiHidden="1" w:uiPriority="39" w:unhideWhenUsed="1"/>
-    <w:lsdException w:name="Normal Indent" w:semiHidden="1" w:unhideWhenUsed="1"/>
-    <w:lsdException w:name="footnote text" w:semiHidden="1" w:unhideWhenUsed="1"/>
-    <w:lsdException w:name="annotation text" w:semiHidden="1" w:unhideWhenUsed="1"/>
-    <w:lsdException w:name="header" w:semiHidden="1" w:unhideWhenUsed="1"/>
-    <w:lsdException w:name="footer" w:semiHidden="1" w:unhideWhenUsed="1"/>
-    <w:lsdException w:name="index heading" w:semiHidden="1" w:unhideWhenUsed="1"/>
-    <w:lsdException w:name="caption" w:semiHidden="1" w:uiPriority="35" w:unhideWhenUsed="1" w:qFormat="1"/>
-    <w:lsdException w:name="table of figures" w:semiHidden="1" w:unhideWhenUsed="1"/>
-    <w:lsdException w:name="envelope address" w:semiHidden="1" w:unhideWhenUsed="1"/>
-    <w:lsdException w:name="envelope return" w:semiHidden="1" w:unhideWhenUsed="1"/>
-    <w:lsdException w:name="footnote reference" w:semiHidden="1" w:unhideWhenUsed="1"/>
-    <w:lsdException w:name="annotation reference" w:semiHidden="1" w:unhideWhenUsed="1"/>
-    <w:lsdException w:name="line number" w:semiHidden="1" w:unhideWhenUsed="1"/>
-    <w:lsdException w:name="page number" w:semiHidden="1" w:unhideWhenUsed="1"/>
-    <w:lsdException w:name="endnote reference" w:semiHidden="1" w:unhideWhenUsed="1"/>
-    <w:lsdException w:name="endnote text" w:semiHidden="1" w:unhideWhenUsed="1"/>
-    <w:lsdException w:name="table of authorities" w:semiHidden="1" w:unhideWhenUsed="1"/>
-    <w:lsdException w:name="macro" w:semiHidden="1" w:unhideWhenUsed="1"/>
-    <w:lsdException w:name="toa heading" w:semiHidden="1" w:unhideWhenUsed="1"/>
-    <w:lsdException w:name="List" w:semiHidden="1" w:unhideWhenUsed="1"/>
-    <w:lsdException w:name="List Bullet" w:semiHidden="1" w:unhideWhenUsed="1"/>
-    <w:lsdException w:name="List Number" w:semiHidden="1" w:unhideWhenUsed="1"/>
-    <w:lsdException w:name="List 2" w:semiHidden="1" w:unhideWhenUsed="1"/>
-    <w:lsdException w:name="List 3" w:semiHidden="1" w:unhideWhenUsed="1"/>
-    <w:lsdException w:name="List 4" w:semiHidden="1" w:unhideWhenUsed="1"/>
-    <w:lsdException w:name="List 5" w:semiHidden="1" w:unhideWhenUsed="1"/>
-    <w:lsdException w:name="List Bullet 2" w:semiHidden="1" w:unhideWhenUsed="1"/>
-    <w:lsdException w:name="List Bullet 3" w:semiHidden="1" w:unhideWhenUsed="1"/>
-    <w:lsdException w:name="List Bullet 4" w:semiHidden="1" w:unhideWhenUsed="1"/>
-    <w:lsdException w:name="List Bullet 5" w:semiHidden="1" w:unhideWhenUsed="1"/>
-    <w:lsdException w:name="List Number 2" w:semiHidden="1" w:unhideWhenUsed="1"/>
-    <w:lsdException w:name="List Number 3" w:semiHidden="1" w:unhideWhenUsed="1"/>
-    <w:lsdException w:name="List Number 4" w:semiHidden="1" w:unhideWhenUsed="1"/>
-    <w:lsdException w:name="List Number 5" w:semiHidden="1" w:unhideWhenUsed="1"/>
-    <w:lsdException w:name="Title" w:uiPriority="10" w:qFormat="1"/>
-    <w:lsdException w:name="Closing" w:semiHidden="1" w:unhideWhenUsed="1"/>
-    <w:lsdException w:name="Signature" w:semiHidden="1" w:unhideWhenUsed="1"/>
-    <w:lsdException w:name="Default Paragraph Font" w:semiHidden="1" w:uiPriority="1" w:unhideWhenUsed="1"/>
-    <w:lsdException w:name="Body Text" w:semiHidden="1" w:unhideWhenUsed="1"/>
-    <w:lsdException w:name="Body Text Indent" w:semiHidden="1" w:unhideWhenUsed="1"/>
-    <w:lsdException w:name="List Continue" w:semiHidden="1" w:unhideWhenUsed="1"/>
-    <w:lsdException w:name="List Continue 2" w:semiHidden="1" w:unhideWhenUsed="1"/>
-    <w:lsdException w:name="List Continue 3" w:semiHidden="1" w:unhideWhenUsed="1"/>
-    <w:lsdException w:name="List Continue 4" w:semiHidden="1" w:unhideWhenUsed="1"/>
-    <w:lsdException w:name="List Continue 5" w:semiHidden="1" w:unhideWhenUsed="1"/>
-    <w:lsdException w:name="Message Header" w:semiHidden="1" w:unhideWhenUsed="1"/>
-    <w:lsdException w:name="Subtitle" w:uiPriority="11" w:qFormat="1"/>
-    <w:lsdException w:name="Salutation" w:semiHidden="1" w:unhideWhenUsed="1"/>
-    <w:lsdException w:name="Date" w:semiHidden="1" w:unhideWhenUsed="1"/>
-    <w:lsdException w:name="Body Text First Indent" w:semiHidden="1" w:unhideWhenUsed="1"/>
-    <w:lsdException w:name="Body Text First Indent 2" w:semiHidden="1" w:unhideWhenUsed="1"/>
-    <w:lsdException w:name="Note Heading" w:semiHidden="1" w:unhideWhenUsed="1"/>
-    <w:lsdException w:name="Body Text 2" w:semiHidden="1" w:unhideWhenUsed="1"/>
-    <w:lsdException w:name="Body Text 3" w:semiHidden="1" w:unhideWhenUsed="1"/>
-    <w:lsdException w:name="Body Text Indent 2" w:semiHidden="1" w:unhideWhenUsed="1"/>
-    <w:lsdException w:name="Body Text Indent 3" w:semiHidden="1" w:unhideWhenUsed="1"/>
-    <w:lsdException w:name="Block Text" w:semiHidden="1" w:unhideWhenUsed="1"/>
-    <w:lsdException w:name="Hyperlink" w:semiHidden="1" w:unhideWhenUsed="1"/>
-    <w:lsdException w:name="FollowedHyperlink" w:semiHidden="1" w:unhideWhenUsed="1"/>
-    <w:lsdException w:name="Strong" w:uiPriority="22" w:qFormat="1"/>
-    <w:lsdException w:name="Emphasis" w:uiPriority="20" w:qFormat="1"/>
-    <w:lsdException w:name="Document Map" w:semiHidden="1" w:unhideWhenUsed="1"/>
-    <w:lsdException w:name="Plain Text" w:semiHidden="1" w:unhideWhenUsed="1"/>
-    <w:lsdException w:name="E-mail Signature" w:semiHidden="1" w:unhideWhenUsed="1"/>
-    <w:lsdException w:name="HTML Top of Form" w:semiHidden="1" w:unhideWhenUsed="1"/>
-    <w:lsdException w:name="HTML Bottom of Form" w:semiHidden="1" w:unhideWhenUsed="1"/>
-    <w:lsdException w:name="Normal (Web)" w:semiHidden="1" w:unhideWhenUsed="1"/>
-    <w:lsdException w:name="HTML Acronym" w:semiHidden="1" w:unhideWhenUsed="1"/>
-    <w:lsdException w:name="HTML Address" w:semiHidden="1" w:unhideWhenUsed="1"/>
-    <w:lsdException w:name="HTML Cite" w:semiHidden="1" w:unhideWhenUsed="1"/>
-    <w:lsdException w:name="HTML Code" w:semiHidden="1" w:unhideWhenUsed="1"/>
-    <w:lsdException w:name="HTML Definition" w:semiHidden="1" w:unhideWhenUsed="1"/>
-    <w:lsdException w:name="HTML Keyboard" w:semiHidden="1" w:unhideWhenUsed="1"/>
-    <w:lsdException w:name="HTML Preformatted" w:semiHidden="1" w:unhideWhenUsed="1"/>
-    <w:lsdException w:name="HTML Sample" w:semiHidden="1" w:unhideWhenUsed="1"/>
-    <w:lsdException w:name="HTML Typewriter" w:semiHidden="1" w:unhideWhenUsed="1"/>
-    <w:lsdException w:name="HTML Variable" w:semiHidden="1" w:unhideWhenUsed="1"/>
-    <w:lsdException w:name="Normal Table" w:semiHidden="1" w:unhideWhenUsed="1"/>
-    <w:lsdException w:name="annotation subject" w:semiHidden="1" w:unhideWhenUsed="1"/>
-    <w:lsdException w:name="No List" w:semiHidden="1" w:unhideWhenUsed="1"/>
-    <w:lsdException w:name="Outline List 1" w:semiHidden="1" w:unhideWhenUsed="1"/>
-    <w:lsdException w:name="Outline List 2" w:semiHidden="1" w:unhideWhenUsed="1"/>
-    <w:lsdException w:name="Outline List 3" w:semiHidden="1" w:unhideWhenUsed="1"/>
-    <w:lsdException w:name="Table Simple 1" w:semiHidden="1" w:unhideWhenUsed="1"/>
-    <w:lsdException w:name="Table Simple 2" w:semiHidden="1" w:unhideWhenUsed="1"/>
-    <w:lsdException w:name="Table Simple 3" w:semiHidden="1" w:unhideWhenUsed="1"/>
-    <w:lsdException w:name="Table Classic 1" w:semiHidden="1" w:unhideWhenUsed="1"/>
-    <w:lsdException w:name="Table Classic 2" w:semiHidden="1" w:unhideWhenUsed="1"/>
-    <w:lsdException w:name="Table Classic 3" w:semiHidden="1" w:unhideWhenUsed="1"/>
-    <w:lsdException w:name="Table Classic 4" w:semiHidden="1" w:unhideWhenUsed="1"/>
-    <w:lsdException w:name="Table Colorful 1" w:semiHidden="1" w:unhideWhenUsed="1"/>
-    <w:lsdException w:name="Table Colorful 2" w:semiHidden="1" w:unhideWhenUsed="1"/>
-    <w:lsdException w:name="Table Colorful 3" w:semiHidden="1" w:unhideWhenUsed="1"/>
-    <w:lsdException w:name="Table Columns 1" w:semiHidden="1" w:unhideWhenUsed="1"/>
-    <w:lsdException w:name="Table Columns 2" w:semiHidden="1" w:unhideWhenUsed="1"/>
-    <w:lsdException w:name="Table Columns 3" w:semiHidden="1" w:unhideWhenUsed="1"/>
-    <w:lsdException w:name="Table Columns 4" w:semiHidden="1" w:unhideWhenUsed="1"/>
-    <w:lsdException w:name="Table Columns 5" w:semiHidden="1" w:unhideWhenUsed="1"/>
-    <w:lsdException w:name="Table Grid 1" w:semiHidden="1" w:unhideWhenUsed="1"/>
-    <w:lsdException w:name="Table Grid 2" w:semiHidden="1" w:unhideWhenUsed="1"/>
-    <w:lsdException w:name="Table Grid 3" w:semiHidden="1" w:unhideWhenUsed="1"/>
-    <w:lsdException w:name="Table Grid 4" w:semiHidden="1" w:unhideWhenUsed="1"/>
-    <w:lsdException w:name="Table Grid 5" w:semiHidden="1" w:unhideWhenUsed="1"/>
-    <w:lsdException w:name="Table Grid 6" w:semiHidden="1" w:unhideWhenUsed="1"/>
-    <w:lsdException w:name="Table Grid 7" w:semiHidden="1" w:unhideWhenUsed="1"/>
-    <w:lsdException w:name="Table Grid 8" w:semiHidden="1" w:unhideWhenUsed="1"/>
-    <w:lsdException w:name="Table List 1" w:semiHidden="1" w:unhideWhenUsed="1"/>
-    <w:lsdException w:name="Table List 2" w:semiHidden="1" w:unhideWhenUsed="1"/>
-    <w:lsdException w:name="Table List 3" w:semiHidden="1" w:unhideWhenUsed="1"/>
-    <w:lsdException w:name="Table List 4" w:semiHidden="1" w:unhideWhenUsed="1"/>
-    <w:lsdException w:name="Table List 5" w:semiHidden="1" w:unhideWhenUsed="1"/>
-    <w:lsdException w:name="Table List 6" w:semiHidden="1" w:unhideWhenUsed="1"/>
-    <w:lsdException w:name="Table List 7" w:semiHidden="1" w:unhideWhenUsed="1"/>
-    <w:lsdException w:name="Table List 8" w:semiHidden="1" w:unhideWhenUsed="1"/>
-    <w:lsdException w:name="Table 3D effects 1" w:semiHidden="1" w:unhideWhenUsed="1"/>
-    <w:lsdException w:name="Table 3D effects 2" w:semiHidden="1" w:unhideWhenUsed="1"/>
-    <w:lsdException w:name="Table 3D effects 3" w:semiHidden="1" w:unhideWhenUsed="1"/>
-    <w:lsdException w:name="Table Contemporary" w:semiHidden="1" w:unhideWhenUsed="1"/>
-    <w:lsdException w:name="Table Elegant" w:semiHidden="1" w:unhideWhenUsed="1"/>
-    <w:lsdException w:name="Table Professional" w:semiHidden="1" w:unhideWhenUsed="1"/>
-    <w:lsdException w:name="Table Subtle 1" w:semiHidden="1" w:unhideWhenUsed="1"/>
-    <w:lsdException w:name="Table Subtle 2" w:semiHidden="1" w:unhideWhenUsed="1"/>
-    <w:lsdException w:name="Table Web 1" w:semiHidden="1" w:unhideWhenUsed="1"/>
-    <w:lsdException w:name="Table Web 2" w:semiHidden="1" w:unhideWhenUsed="1"/>
-    <w:lsdException w:name="Table Web 3" w:semiHidden="1" w:unhideWhenUsed="1"/>
-    <w:lsdException w:name="Balloon Text" w:semiHidden="1" w:unhideWhenUsed="1"/>
-    <w:lsdException w:name="Table Grid" w:uiPriority="39"/>
-    <w:lsdException w:name="Table Theme" w:semiHidden="1" w:unhideWhenUsed="1"/>
-    <w:lsdException w:name="Placeholder Text" w:semiHidden="1"/>
-    <w:lsdException w:name="No Spacing" w:uiPriority="1" w:qFormat="1"/>
-    <w:lsdException w:name="Light Shading" w:uiPriority="60"/>
-    <w:lsdException w:name="Light List" w:uiPriority="61"/>
-    <w:lsdException w:name="Light Grid" w:uiPriority="62"/>
-    <w:lsdException w:name="Medium Shading 1" w:uiPriority="63"/>
-    <w:lsdException w:name="Medium Shading 2" w:uiPriority="64"/>
-    <w:lsdException w:name="Medium List 1" w:uiPriority="65"/>
-    <w:lsdException w:name="Medium List 2" w:uiPriority="66"/>
-    <w:lsdException w:name="Medium Grid 1" w:uiPriority="67"/>
-    <w:lsdException w:name="Medium Grid 2" w:uiPriority="68"/>
-    <w:lsdException w:name="Medium Grid 3" w:uiPriority="69"/>
-    <w:lsdException w:name="Dark List" w:uiPriority="70"/>
-    <w:lsdException w:name="Colorful Shading" w:uiPriority="71"/>
-    <w:lsdException w:name="Colorful List" w:uiPriority="72"/>
-    <w:lsdException w:name="Colorful Grid" w:uiPriority="73"/>
-    <w:lsdException w:name="Light Shading Accent 1" w:uiPriority="60"/>
-    <w:lsdException w:name="Light List Accent 1" w:uiPriority="61"/>
-    <w:lsdException w:name="Light Grid Accent 1" w:uiPriority="62"/>
-    <w:lsdException w:name="Medium Shading 1 Accent 1" w:uiPriority="63"/>
-    <w:lsdException w:name="Medium Shading 2 Accent 1" w:uiPriority="64"/>
-    <w:lsdException w:name="Medium List 1 Accent 1" w:uiPriority="65"/>
-    <w:lsdException w:name="Revision" w:semiHidden="1"/>
-    <w:lsdException w:name="List Paragraph" w:uiPriority="34" w:qFormat="1"/>
-    <w:lsdException w:name="Quote" w:uiPriority="29" w:qFormat="1"/>
-    <w:lsdException w:name="Intense Quote" w:uiPriority="30" w:qFormat="1"/>
-    <w:lsdException w:name="Medium List 2 Accent 1" w:uiPriority="66"/>
-    <w:lsdException w:name="Medium Grid 1 Accent 1" w:uiPriority="67"/>
-    <w:lsdException w:name="Medium Grid 2 Accent 1" w:uiPriority="68"/>
-    <w:lsdException w:name="Medium Grid 3 Accent 1" w:uiPriority="69"/>
-    <w:lsdException w:name="Dark List Accent 1" w:uiPriority="70"/>
-    <w:lsdException w:name="Colorful Shading Accent 1" w:uiPriority="71"/>
-    <w:lsdException w:name="Colorful List Accent 1" w:uiPriority="72"/>
-    <w:lsdException w:name="Colorful Grid Accent 1" w:uiPriority="73"/>
-    <w:lsdException w:name="Light Shading Accent 2" w:uiPriority="60"/>
-    <w:lsdException w:name="Light List Accent 2" w:uiPriority="61"/>
-    <w:lsdException w:name="Light Grid Accent 2" w:uiPriority="62"/>
-    <w:lsdException w:name="Medium Shading 1 Accent 2" w:uiPriority="63"/>
-    <w:lsdException w:name="Medium Shading 2 Accent 2" w:uiPriority="64"/>
-    <w:lsdException w:name="Medium List 1 Accent 2" w:uiPriority="65"/>
-    <w:lsdException w:name="Medium List 2 Accent 2" w:uiPriority="66"/>
-    <w:lsdException w:name="Medium Grid 1 Accent 2" w:uiPriority="67"/>
-    <w:lsdException w:name="Medium Grid 2 Accent 2" w:uiPriority="68"/>
-    <w:lsdException w:name="Medium Grid 3 Accent 2" w:uiPriority="69"/>
-    <w:lsdException w:name="Dark List Accent 2" w:uiPriority="70"/>
-    <w:lsdException w:name="Colorful Shading Accent 2" w:uiPriority="71"/>
-    <w:lsdException w:name="Colorful List Accent 2" w:uiPriority="72"/>
-    <w:lsdException w:name="Colorful Grid Accent 2" w:uiPriority="73"/>
-    <w:lsdException w:name="Light Shading Accent 3" w:uiPriority="60"/>
-    <w:lsdException w:name="Light List Accent 3" w:uiPriority="61"/>
-    <w:lsdException w:name="Light Grid Accent 3" w:uiPriority="62"/>
-    <w:lsdException w:name="Medium Shading 1 Accent 3" w:uiPriority="63"/>
-    <w:lsdException w:name="Medium Shading 2 Accent 3" w:uiPriority="64"/>
-    <w:lsdException w:name="Medium List 1 Accent 3" w:uiPriority="65"/>
-    <w:lsdException w:name="Medium List 2 Accent 3" w:uiPriority="66"/>
-    <w:lsdException w:name="Medium Grid 1 Accent 3" w:uiPriority="67"/>
-    <w:lsdException w:name="Medium Grid 2 Accent 3" w:uiPriority="68"/>
-    <w:lsdException w:name="Medium Grid 3 Accent 3" w:uiPriority="69"/>
-    <w:lsdException w:name="Dark List Accent 3" w:uiPriority="70"/>
-    <w:lsdException w:name="Colorful Shading Accent 3" w:uiPriority="71"/>
-    <w:lsdException w:name="Colorful List Accent 3" w:uiPriority="72"/>
-    <w:lsdException w:name="Colorful Grid Accent 3" w:uiPriority="73"/>
-    <w:lsdException w:name="Light Shading Accent 4" w:uiPriority="60"/>
-    <w:lsdException w:name="Light List Accent 4" w:uiPriority="61"/>
-    <w:lsdException w:name="Light Grid Accent 4" w:uiPriority="62"/>
-    <w:lsdException w:name="Medium Shading 1 Accent 4" w:uiPriority="63"/>
-    <w:lsdException w:name="Medium Shading 2 Accent 4" w:uiPriority="64"/>
-    <w:lsdException w:name="Medium List 1 Accent 4" w:uiPriority="65"/>
-    <w:lsdException w:name="Medium List 2 Accent 4" w:uiPriority="66"/>
-    <w:lsdException w:name="Medium Grid 1 Accent 4" w:uiPriority="67"/>
-    <w:lsdException w:name="Medium Grid 2 Accent 4" w:uiPriority="68"/>
-    <w:lsdException w:name="Medium Grid 3 Accent 4" w:uiPriority="69"/>
-    <w:lsdException w:name="Dark List Accent 4" w:uiPriority="70"/>
-    <w:lsdException w:name="Colorful Shading Accent 4" w:uiPriority="71"/>
-    <w:lsdException w:name="Colorful List Accent 4" w:uiPriority="72"/>
-    <w:lsdException w:name="Colorful Grid Accent 4" w:uiPriority="73"/>
-    <w:lsdException w:name="Light Shading Accent 5" w:uiPriority="60"/>
-    <w:lsdException w:name="Light List Accent 5" w:uiPriority="61"/>
-    <w:lsdException w:name="Light Grid Accent 5" w:uiPriority="62"/>
-    <w:lsdException w:name="Medium Shading 1 Accent 5" w:uiPriority="63"/>
-    <w:lsdException w:name="Medium Shading 2 Accent 5" w:uiPriority="64"/>
-    <w:lsdException w:name="Medium List 1 Accent 5" w:uiPriority="65"/>
-    <w:lsdException w:name="Medium List 2 Accent 5" w:uiPriority="66"/>
-    <w:lsdException w:name="Medium Grid 1 Accent 5" w:uiPriority="67"/>
-    <w:lsdException w:name="Medium Grid 2 Accent 5" w:uiPriority="68"/>
-    <w:lsdException w:name="Medium Grid 3 Accent 5" w:uiPriority="69"/>
-    <w:lsdException w:name="Dark List Accent 5" w:uiPriority="70"/>
-    <w:lsdException w:name="Colorful Shading Accent 5" w:uiPriority="71"/>
-    <w:lsdException w:name="Colorful List Accent 5" w:uiPriority="72"/>
-    <w:lsdException w:name="Colorful Grid Accent 5" w:uiPriority="73"/>
-    <w:lsdException w:name="Light Shading Accent 6" w:uiPriority="60"/>
-    <w:lsdException w:name="Light List Accent 6" w:uiPriority="61"/>
-    <w:lsdException w:name="Light Grid Accent 6" w:uiPriority="62"/>
-    <w:lsdException w:name="Medium Shading 1 Accent 6" w:uiPriority="63"/>
-    <w:lsdException w:name="Medium Shading 2 Accent 6" w:uiPriority="64"/>
-    <w:lsdException w:name="Medium List 1 Accent 6" w:uiPriority="65"/>
-    <w:lsdException w:name="Medium List 2 Accent 6" w:uiPriority="66"/>
-    <w:lsdException w:name="Medium Grid 1 Accent 6" w:uiPriority="67"/>
-    <w:lsdException w:name="Medium Grid 2 Accent 6" w:uiPriority="68"/>
-    <w:lsdException w:name="Medium Grid 3 Accent 6" w:uiPriority="69"/>
-    <w:lsdException w:name="Dark List Accent 6" w:uiPriority="70"/>
-    <w:lsdException w:name="Colorful Shading Accent 6" w:uiPriority="71"/>
-    <w:lsdException w:name="Colorful List Accent 6" w:uiPriority="72"/>
-    <w:lsdException w:name="Colorful Grid Accent 6" w:uiPriority="73"/>
-    <w:lsdException w:name="Subtle Emphasis" w:uiPriority="19" w:qFormat="1"/>
-    <w:lsdException w:name="Intense Emphasis" w:uiPriority="21" w:qFormat="1"/>
-    <w:lsdException w:name="Subtle Reference" w:uiPriority="31" w:qFormat="1"/>
-    <w:lsdException w:name="Intense Reference" w:uiPriority="32" w:qFormat="1"/>
-    <w:lsdException w:name="Book Title" w:uiPriority="33" w:qFormat="1"/>
-    <w:lsdException w:name="Bibliography" w:semiHidden="1" w:uiPriority="37" w:unhideWhenUsed="1"/>
-    <w:lsdException w:name="TOC Heading" w:semiHidden="1" w:uiPriority="39" w:unhideWhenUsed="1" w:qFormat="1"/>
-    <w:lsdException w:name="Plain Table 1" w:uiPriority="41"/>
-    <w:lsdException w:name="Plain Table 2" w:uiPriority="42"/>
-    <w:lsdException w:name="Plain Table 3" w:uiPriority="43"/>
-    <w:lsdException w:name="Plain Table 4" w:uiPriority="44"/>
-    <w:lsdException w:name="Plain Table 5" w:uiPriority="45"/>
-    <w:lsdException w:name="Grid Table Light" w:uiPriority="40"/>
-    <w:lsdException w:name="Grid Table 1 Light" w:uiPriority="46"/>
-    <w:lsdException w:name="Grid Table 2" w:uiPriority="47"/>
-    <w:lsdException w:name="Grid Table 3" w:uiPriority="48"/>
-    <w:lsdException w:name="Grid Table 4" w:uiPriority="49"/>
-    <w:lsdException w:name="Grid Table 5 Dark" w:uiPriority="50"/>
-    <w:lsdException w:name="Grid Table 6 Colorful" w:uiPriority="51"/>
-    <w:lsdException w:name="Grid Table 7 Colorful" w:uiPriority="52"/>
-    <w:lsdException w:name="Grid Table 1 Light Accent 1" w:uiPriority="46"/>
-    <w:lsdException w:name="Grid Table 2 Accent 1" w:uiPriority="47"/>
-    <w:lsdException w:name="Grid Table 3 Accent 1" w:uiPriority="48"/>
-    <w:lsdException w:name="Grid Table 4 Accent 1" w:uiPriority="49"/>
-    <w:lsdException w:name="Grid Table 5 Dark Accent 1" w:uiPriority="50"/>
-    <w:lsdException w:name="Grid Table 6 Colorful Accent 1" w:uiPriority="51"/>
-    <w:lsdException w:name="Grid Table 7 Colorful Accent 1" w:uiPriority="52"/>
-    <w:lsdException w:name="Grid Table 1 Light Accent 2" w:uiPriority="46"/>
-    <w:lsdException w:name="Grid Table 2 Accent 2" w:uiPriority="47"/>
-    <w:lsdException w:name="Grid Table 3 Accent 2" w:uiPriority="48"/>
-    <w:lsdException w:name="Grid Table 4 Accent 2" w:uiPriority="49"/>
-    <w:lsdException w:name="Grid Table 5 Dark Accent 2" w:uiPriority="50"/>
-    <w:lsdException w:name="Grid Table 6 Colorful Accent 2" w:uiPriority="51"/>
-    <w:lsdException w:name="Grid Table 7 Colorful Accent 2" w:uiPriority="52"/>
-    <w:lsdException w:name="Grid Table 1 Light Accent 3" w:uiPriority="46"/>
-    <w:lsdException w:name="Grid Table 2 Accent 3" w:uiPriority="47"/>
-    <w:lsdException w:name="Grid Table 3 Accent 3" w:uiPriority="48"/>
-    <w:lsdException w:name="Grid Table 4 Accent 3" w:uiPriority="49"/>
-    <w:lsdException w:name="Grid Table 5 Dark Accent 3" w:uiPriority="50"/>
-    <w:lsdException w:name="Grid Table 6 Colorful Accent 3" w:uiPriority="51"/>
-    <w:lsdException w:name="Grid Table 7 Colorful Accent 3" w:uiPriority="52"/>
-    <w:lsdException w:name="Grid Table 1 Light Accent 4" w:uiPriority="46"/>
-    <w:lsdException w:name="Grid Table 2 Accent 4" w:uiPriority="47"/>
-    <w:lsdException w:name="Grid Table 3 Accent 4" w:uiPriority="48"/>
-    <w:lsdException w:name="Grid Table 4 Accent 4" w:uiPriority="49"/>
-    <w:lsdException w:name="Grid Table 5 Dark Accent 4" w:uiPriority="50"/>
-    <w:lsdException w:name="Grid Table 6 Colorful Accent 4" w:uiPriority="51"/>
-    <w:lsdException w:name="Grid Table 7 Colorful Accent 4" w:uiPriority="52"/>
-    <w:lsdException w:name="Grid Table 1 Light Accent 5" w:uiPriority="46"/>
-    <w:lsdException w:name="Grid Table 2 Accent 5" w:uiPriority="47"/>
-    <w:lsdException w:name="Grid Table 3 Accent 5" w:uiPriority="48"/>
-    <w:lsdException w:name="Grid Table 4 Accent 5" w:uiPriority="49"/>
-    <w:lsdException w:name="Grid Table 5 Dark Accent 5" w:uiPriority="50"/>
-    <w:lsdException w:name="Grid Table 6 Colorful Accent 5" w:uiPriority="51"/>
-    <w:lsdException w:name="Grid Table 7 Colorful Accent 5" w:uiPriority="52"/>
-    <w:lsdException w:name="Grid Table 1 Light Accent 6" w:uiPriority="46"/>
-    <w:lsdException w:name="Grid Table 2 Accent 6" w:uiPriority="47"/>
-    <w:lsdException w:name="Grid Table 3 Accent 6" w:uiPriority="48"/>
-    <w:lsdException w:name="Grid Table 4 Accent 6" w:uiPriority="49"/>
-    <w:lsdException w:name="Grid Table 5 Dark Accent 6" w:uiPriority="50"/>
-    <w:lsdException w:name="Grid Table 6 Colorful Accent 6" w:uiPriority="51"/>
-    <w:lsdException w:name="Grid Table 7 Colorful Accent 6" w:uiPriority="52"/>
-    <w:lsdException w:name="List Table 1 Light" w:uiPriority="46"/>
-    <w:lsdException w:name="List Table 2" w:uiPriority="47"/>
-    <w:lsdException w:name="List Table 3" w:uiPriority="48"/>
-    <w:lsdException w:name="List Table 4" w:uiPriority="49"/>
-    <w:lsdException w:name="List Table 5 Dark" w:uiPriority="50"/>
-    <w:lsdException w:name="List Table 6 Colorful" w:uiPriority="51"/>
-    <w:lsdException w:name="List Table 7 Colorful" w:uiPriority="52"/>
-    <w:lsdException w:name="List Table 1 Light Accent 1" w:uiPriority="46"/>
-    <w:lsdException w:name="List Table 2 Accent 1" w:uiPriority="47"/>
-    <w:lsdException w:name="List Table 3 Accent 1" w:uiPriority="48"/>
-    <w:lsdException w:name="List Table 4 Accent 1" w:uiPriority="49"/>
-    <w:lsdException w:name="List Table 5 Dark Accent 1" w:uiPriority="50"/>
-    <w:lsdException w:name="List Table 6 Colorful Accent 1" w:uiPriority="51"/>
-    <w:lsdException w:name="List Table 7 Colorful Accent 1" w:uiPriority="52"/>
-    <w:lsdException w:name="List Table 1 Light Accent 2" w:uiPriority="46"/>
-    <w:lsdException w:name="List Table 2 Accent 2" w:uiPriority="47"/>
-    <w:lsdException w:name="List Table 3 Accent 2" w:uiPriority="48"/>
-    <w:lsdException w:name="List Table 4 Accent 2" w:uiPriority="49"/>
-    <w:lsdException w:name="List Table 5 Dark Accent 2" w:uiPriority="50"/>
-    <w:lsdException w:name="List Table 6 Colorful Accent 2" w:uiPriority="51"/>
-    <w:lsdException w:name="List Table 7 Colorful Accent 2" w:uiPriority="52"/>
-    <w:lsdException w:name="List Table 1 Light Accent 3" w:uiPriority="46"/>
-    <w:lsdException w:name="List Table 2 Accent 3" w:uiPriority="47"/>
-    <w:lsdException w:name="List Table 3 Accent 3" w:uiPriority="48"/>
-    <w:lsdException w:name="List Table 4 Accent 3" w:uiPriority="49"/>
-    <w:lsdException w:name="List Table 5 Dark Accent 3" w:uiPriority="50"/>
-    <w:lsdException w:name="List Table 6 Colorful Accent 3" w:uiPriority="51"/>
-    <w:lsdException w:name="List Table 7 Colorful Accent 3" w:uiPriority="52"/>
-    <w:lsdException w:name="List Table 1 Light Accent 4" w:uiPriority="46"/>
-    <w:lsdException w:name="List Table 2 Accent 4" w:uiPriority="47"/>
-    <w:lsdException w:name="List Table 3 Accent 4" w:uiPriority="48"/>
-    <w:lsdException w:name="List Table 4 Accent 4" w:uiPriority="49"/>
-    <w:lsdException w:name="List Table 5 Dark Accent 4" w:uiPriority="50"/>
-    <w:lsdException w:name="List Table 6 Colorful Accent 4" w:uiPriority="51"/>
-    <w:lsdException w:name="List Table 7 Colorful Accent 4" w:uiPriority="52"/>
-    <w:lsdException w:name="List Table 1 Light Accent 5" w:uiPriority="46"/>
-    <w:lsdException w:name="List Table 2 Accent 5" w:uiPriority="47"/>
-    <w:lsdException w:name="List Table 3 Accent 5" w:uiPriority="48"/>
-    <w:lsdException w:name="List Table 4 Accent 5" w:uiPriority="49"/>
-    <w:lsdException w:name="List Table 5 Dark Accent 5" w:uiPriority="50"/>
-    <w:lsdException w:name="List Table 6 Colorful Accent 5" w:uiPriority="51"/>
-    <w:lsdException w:name="List Table 7 Colorful Accent 5" w:uiPriority="52"/>
-    <w:lsdException w:name="List Table 1 Light Accent 6" w:uiPriority="46"/>
-    <w:lsdException w:name="List Table 2 Accent 6" w:uiPriority="47"/>
-    <w:lsdException w:name="List Table 3 Accent 6" w:uiPriority="48"/>
-    <w:lsdException w:name="List Table 4 Accent 6" w:uiPriority="49"/>
-    <w:lsdException w:name="List Table 5 Dark Accent 6" w:uiPriority="50"/>
-    <w:lsdException w:name="List Table 6 Colorful Accent 6" w:uiPriority="51"/>
-    <w:lsdException w:name="List Table 7 Colorful Accent 6" w:uiPriority="52"/>
-    <w:lsdException w:name="Mention" w:semiHidden="1" w:unhideWhenUsed="1"/>
-    <w:lsdException w:name="Smart Hyperlink" w:semiHidden="1" w:unhideWhenUsed="1"/>
-    <w:lsdException w:name="Hashtag" w:semiHidden="1" w:unhideWhenUsed="1"/>
-    <w:lsdException w:name="Unresolved Mention" w:semiHidden="1" w:unhideWhenUsed="1"/>
-  </w:latentStyles>
-  <w:style w:type="paragraph" w:default="1" w:styleId="Normal">
-    <w:name w:val="Normal"/>
-    <w:qFormat/>
-  </w:style>
-  <w:style w:type="character" w:default="1" w:styleId="DefaultParagraphFont">
-    <w:name w:val="Default Paragraph Font"/>
-    <w:uiPriority w:val="1"/>
-    <w:semiHidden/>
-    <w:unhideWhenUsed/>
-  </w:style>
-  <w:style w:type="table" w:default="1" w:styleId="TableNormal">
-    <w:name w:val="Normal Table"/>
-    <w:uiPriority w:val="99"/>
-    <w:semiHidden/>
-    <w:unhideWhenUsed/>
-    <w:tblPr>
-      <w:tblInd w:w="0" w:type="dxa"/>
-      <w:tblCellMar>
-        <w:top w:w="0" w:type="dxa"/>
-        <w:left w:w="108" w:type="dxa"/>
-        <w:bottom w:w="0" w:type="dxa"/>
-        <w:right w:w="108" w:type="dxa"/>
-      </w:tblCellMar>
-    </w:tblPr>
-  </w:style>
-  <w:style w:type="numbering" w:default="1" w:styleId="NoList">
-    <w:name w:val="No List"/>
-    <w:uiPriority w:val="99"/>
-    <w:semiHidden/>
-    <w:unhideWhenUsed/>
-  </w:style>
-  <w:style w:type="character" w:styleId="PlaceholderText">
-    <w:name w:val="Placeholder Text"/>
-    <w:basedOn w:val="DefaultParagraphFont"/>
-    <w:uiPriority w:val="99"/>
-    <w:semiHidden/>
-    <w:rsid w:val="00750A33"/>
-    <w:rPr>
-      <w:color w:val="808080"/>
-    </w:rPr>
-  </w:style>
-</w:styles>
-</file>
-
-<file path=word/glossary/webSettings.xml><?xml version="1.0" encoding="utf-8"?>
-<w:webSettings xmlns:mc="http://schemas.openxmlformats.org/markup-compatibility/2006" xmlns:r="http://schemas.openxmlformats.org/officeDocument/2006/relationships" xmlns:w="http://schemas.openxmlformats.org/wordprocessingml/2006/main" xmlns:w14="http://schemas.microsoft.com/office/word/2010/wordml" xmlns:w15="http://schemas.microsoft.com/office/word/2012/wordml" xmlns:w16cid="http://schemas.microsoft.com/office/word/2016/wordml/cid" xmlns:w16se="http://schemas.microsoft.com/office/word/2015/wordml/symex" mc:Ignorable="w14 w15 w16se w16cid">
-  <w:optimizeForBrowser/>
-  <w:allowPNG/>
-</w:webSettings>
 </file>
 
 <file path=word/theme/theme1.xml><?xml version="1.0" encoding="utf-8"?>
@@ -18481,12 +17831,9 @@
 </file>
 
 <file path=customXml/item1.xml><?xml version="1.0" encoding="utf-8"?>
-<?mso-contentType ?>
-<FormTemplates xmlns="http://schemas.microsoft.com/sharepoint/v3/contenttype/forms">
-  <Display>DocumentLibraryForm</Display>
-  <Edit>DocumentLibraryForm</Edit>
-  <New>DocumentLibraryForm</New>
-</FormTemplates>
+<p:properties xmlns:p="http://schemas.microsoft.com/office/2006/metadata/properties" xmlns:xsi="http://www.w3.org/2001/XMLSchema-instance" xmlns:pc="http://schemas.microsoft.com/office/infopath/2007/PartnerControls">
+  <documentManagement/>
+</p:properties>
 </file>
 
 <file path=customXml/item2.xml><?xml version="1.0" encoding="utf-8"?>
@@ -18652,9 +17999,12 @@
 </file>
 
 <file path=customXml/item3.xml><?xml version="1.0" encoding="utf-8"?>
-<p:properties xmlns:p="http://schemas.microsoft.com/office/2006/metadata/properties" xmlns:xsi="http://www.w3.org/2001/XMLSchema-instance" xmlns:pc="http://schemas.microsoft.com/office/infopath/2007/PartnerControls">
-  <documentManagement/>
-</p:properties>
+<?mso-contentType ?>
+<FormTemplates xmlns="http://schemas.microsoft.com/sharepoint/v3/contenttype/forms">
+  <Display>DocumentLibraryForm</Display>
+  <Edit>DocumentLibraryForm</Edit>
+  <New>DocumentLibraryForm</New>
+</FormTemplates>
 </file>
 
 <file path=customXml/item4.xml><?xml version="1.0" encoding="utf-8"?>
@@ -18662,9 +18012,10 @@
 </file>
 
 <file path=customXml/itemProps1.xml><?xml version="1.0" encoding="utf-8"?>
-<ds:datastoreItem xmlns:ds="http://schemas.openxmlformats.org/officeDocument/2006/customXml" ds:itemID="{DB6DBA05-57FF-437C-8249-1B24730337B1}">
+<ds:datastoreItem xmlns:ds="http://schemas.openxmlformats.org/officeDocument/2006/customXml" ds:itemID="{C4026981-12CD-4120-8BCC-EB970C096EDF}">
   <ds:schemaRefs>
-    <ds:schemaRef ds:uri="http://schemas.microsoft.com/sharepoint/v3/contenttype/forms"/>
+    <ds:schemaRef ds:uri="http://schemas.microsoft.com/office/2006/metadata/properties"/>
+    <ds:schemaRef ds:uri="http://schemas.microsoft.com/office/infopath/2007/PartnerControls"/>
   </ds:schemaRefs>
 </ds:datastoreItem>
 </file>
@@ -18688,16 +18039,15 @@
 </file>
 
 <file path=customXml/itemProps3.xml><?xml version="1.0" encoding="utf-8"?>
-<ds:datastoreItem xmlns:ds="http://schemas.openxmlformats.org/officeDocument/2006/customXml" ds:itemID="{C4026981-12CD-4120-8BCC-EB970C096EDF}">
+<ds:datastoreItem xmlns:ds="http://schemas.openxmlformats.org/officeDocument/2006/customXml" ds:itemID="{DB6DBA05-57FF-437C-8249-1B24730337B1}">
   <ds:schemaRefs>
-    <ds:schemaRef ds:uri="http://schemas.microsoft.com/office/2006/metadata/properties"/>
-    <ds:schemaRef ds:uri="http://schemas.microsoft.com/office/infopath/2007/PartnerControls"/>
+    <ds:schemaRef ds:uri="http://schemas.microsoft.com/sharepoint/v3/contenttype/forms"/>
   </ds:schemaRefs>
 </ds:datastoreItem>
 </file>
 
 <file path=customXml/itemProps4.xml><?xml version="1.0" encoding="utf-8"?>
-<ds:datastoreItem xmlns:ds="http://schemas.openxmlformats.org/officeDocument/2006/customXml" ds:itemID="{2D37035D-A566-694F-98BB-9CD541AE1D09}">
+<ds:datastoreItem xmlns:ds="http://schemas.openxmlformats.org/officeDocument/2006/customXml" ds:itemID="{14F64F66-18DD-F44D-8398-E4B0066EB81C}">
   <ds:schemaRefs>
     <ds:schemaRef ds:uri="http://schemas.openxmlformats.org/officeDocument/2006/bibliography"/>
   </ds:schemaRefs>

</xml_diff>

<commit_message>
MGS-3182 removed unused text in displaying formula
</commit_message>
<xml_diff>
--- a/housing-service/src/main/resources/templates/rent-increase.docx
+++ b/housing-service/src/main/resources/templates/rent-increase.docx
@@ -999,14 +999,6 @@
         <w:spacing w:line="240" w:lineRule="auto"/>
         <w:outlineLvl w:val="3"/>
       </w:pPr>
-      <w:fldSimple w:instr=" MERGEFIELD address \* MERGEFORMAT ">
-        <w:r>
-          <w:rPr>
-            <w:noProof/>
-          </w:rPr>
-          <w:t>«address»</w:t>
-        </w:r>
-      </w:fldSimple>
     </w:p>
     <w:p>
       <w:pPr>
@@ -5205,92 +5197,8 @@
         </w:rPr>
         <w:fldChar w:fldCharType="end"/>
       </w:r>
-    </w:p>
-    <w:p>
-      <w:pPr>
-        <w:shd w:val="clear" w:color="auto" w:fill="FFFFFF"/>
-        <w:tabs>
-          <w:tab w:val="clear" w:pos="720"/>
-          <w:tab w:val="clear" w:pos="1440"/>
-          <w:tab w:val="clear" w:pos="2160"/>
-          <w:tab w:val="clear" w:pos="2880"/>
-          <w:tab w:val="clear" w:pos="4680"/>
-          <w:tab w:val="clear" w:pos="5400"/>
-          <w:tab w:val="clear" w:pos="9000"/>
-        </w:tabs>
-        <w:spacing w:line="240" w:lineRule="auto"/>
-        <w:outlineLvl w:val="3"/>
-        <w:rPr>
-          <w:rFonts w:cs="Arial"/>
-          <w:i/>
-          <w:color w:val="000000"/>
-          <w:szCs w:val="24"/>
-          <w:lang w:val="en" w:eastAsia="en-GB"/>
-        </w:rPr>
-      </w:pPr>
-      <w:r>
-        <w:rPr>
-          <w:rFonts w:cs="Arial"/>
-          <w:i/>
-          <w:color w:val="000000"/>
-          <w:szCs w:val="24"/>
-          <w:lang w:val="en" w:eastAsia="en-GB"/>
-        </w:rPr>
-        <w:t xml:space="preserve">                                                        </w:t>
-      </w:r>
-      <w:r>
-        <w:rPr>
-          <w:rFonts w:cs="Arial"/>
-          <w:i/>
-          <w:color w:val="000000"/>
-          <w:szCs w:val="24"/>
-          <w:lang w:val="en" w:eastAsia="en-GB"/>
-        </w:rPr>
-        <w:t xml:space="preserve">(insert </w:t>
-      </w:r>
-      <w:r>
-        <w:rPr>
-          <w:rFonts w:cs="Arial"/>
-          <w:i/>
-          <w:color w:val="000000"/>
-          <w:szCs w:val="24"/>
-          <w:lang w:val="en" w:eastAsia="en-GB"/>
-        </w:rPr>
-        <w:t>dates cap is in place</w:t>
-      </w:r>
-      <w:r>
-        <w:rPr>
-          <w:rFonts w:cs="Arial"/>
-          <w:i/>
-          <w:color w:val="000000"/>
-          <w:szCs w:val="24"/>
-          <w:lang w:val="en" w:eastAsia="en-GB"/>
-        </w:rPr>
-        <w:t>)</w:t>
-      </w:r>
-    </w:p>
-    <w:p>
-      <w:pPr>
-        <w:shd w:val="clear" w:color="auto" w:fill="FFFFFF"/>
-        <w:tabs>
-          <w:tab w:val="clear" w:pos="720"/>
-          <w:tab w:val="clear" w:pos="1440"/>
-          <w:tab w:val="clear" w:pos="2160"/>
-          <w:tab w:val="clear" w:pos="2880"/>
-          <w:tab w:val="clear" w:pos="4680"/>
-          <w:tab w:val="clear" w:pos="5400"/>
-          <w:tab w:val="clear" w:pos="9000"/>
-        </w:tabs>
-        <w:spacing w:line="240" w:lineRule="auto"/>
-        <w:outlineLvl w:val="3"/>
-        <w:rPr>
-          <w:rFonts w:cs="Arial"/>
-          <w:color w:val="000000"/>
-          <w:szCs w:val="24"/>
-          <w:u w:val="single"/>
-          <w:lang w:val="en" w:eastAsia="en-GB"/>
-        </w:rPr>
-      </w:pPr>
+      <w:bookmarkStart w:id="0" w:name="_GoBack"/>
+      <w:bookmarkEnd w:id="0"/>
     </w:p>
     <w:p>
       <w:pPr>
@@ -6872,8 +6780,6 @@
           <w:lang w:val="en" w:eastAsia="en-GB"/>
         </w:rPr>
       </w:pPr>
-      <w:bookmarkStart w:id="0" w:name="_GoBack"/>
-      <w:bookmarkEnd w:id="0"/>
     </w:p>
     <w:p>
       <w:pPr>
@@ -18377,7 +18283,7 @@
 </file>
 
 <file path=customXml/itemProps4.xml><?xml version="1.0" encoding="utf-8"?>
-<ds:datastoreItem xmlns:ds="http://schemas.openxmlformats.org/officeDocument/2006/customXml" ds:itemID="{92876A8E-32EE-E24F-BA83-19D5B0F634B0}">
+<ds:datastoreItem xmlns:ds="http://schemas.openxmlformats.org/officeDocument/2006/customXml" ds:itemID="{7DDEFC46-D06D-1A42-97AC-06F85AF130BB}">
   <ds:schemaRefs>
     <ds:schemaRef ds:uri="http://schemas.openxmlformats.org/officeDocument/2006/bibliography"/>
   </ds:schemaRefs>

</xml_diff>

<commit_message>
MGS-3182 if no last increase dat then put out n/a
</commit_message>
<xml_diff>
--- a/housing-service/src/main/resources/templates/rent-increase.docx
+++ b/housing-service/src/main/resources/templates/rent-increase.docx
@@ -450,25 +450,7 @@
                 <w:sz w:val="24"/>
                 <w:szCs w:val="24"/>
               </w:rPr>
-              <w:t xml:space="preserve">This notice informs you, as a Tenant, that your Landlord wants to increase the rent for your private residential tenancy. The new rent will start from the date shown in Part 2 of this notice unless you take one of </w:t>
-            </w:r>
-            <w:proofErr w:type="gramStart"/>
-            <w:r>
-              <w:rPr>
-                <w:rFonts w:ascii="Arial" w:eastAsia="Arial" w:hAnsi="Arial" w:cs="Arial"/>
-                <w:sz w:val="24"/>
-                <w:szCs w:val="24"/>
-              </w:rPr>
-              <w:t>the  following</w:t>
-            </w:r>
-            <w:proofErr w:type="gramEnd"/>
-            <w:r>
-              <w:rPr>
-                <w:rFonts w:ascii="Arial" w:eastAsia="Arial" w:hAnsi="Arial" w:cs="Arial"/>
-                <w:sz w:val="24"/>
-                <w:szCs w:val="24"/>
-              </w:rPr>
-              <w:t xml:space="preserve"> actions:</w:t>
+              <w:t>This notice informs you, as a Tenant, that your Landlord wants to increase the rent for your private residential tenancy. The new rent will start from the date shown in Part 2 of this notice unless you take one of the  following actions:</w:t>
             </w:r>
           </w:p>
         </w:tc>
@@ -2001,29 +1983,7 @@
           <w:szCs w:val="24"/>
           <w:lang w:val="en" w:eastAsia="en-GB"/>
         </w:rPr>
-        <w:t>«</w:t>
-      </w:r>
-      <w:proofErr w:type="spellStart"/>
-      <w:r>
-        <w:rPr>
-          <w:rFonts w:cs="Arial"/>
-          <w:noProof/>
-          <w:color w:val="000000"/>
-          <w:szCs w:val="24"/>
-          <w:lang w:val="en" w:eastAsia="en-GB"/>
-        </w:rPr>
-        <w:t>oldRentAmount</w:t>
-      </w:r>
-      <w:proofErr w:type="spellEnd"/>
-      <w:r>
-        <w:rPr>
-          <w:rFonts w:cs="Arial"/>
-          <w:noProof/>
-          <w:color w:val="000000"/>
-          <w:szCs w:val="24"/>
-          <w:lang w:val="en" w:eastAsia="en-GB"/>
-        </w:rPr>
-        <w:t>»</w:t>
+        <w:t>«oldRentAmount»</w:t>
       </w:r>
       <w:r>
         <w:rPr>
@@ -2217,29 +2177,7 @@
           <w:szCs w:val="24"/>
           <w:lang w:val="en" w:eastAsia="en-GB"/>
         </w:rPr>
-        <w:t>«</w:t>
-      </w:r>
-      <w:proofErr w:type="spellStart"/>
-      <w:r>
-        <w:rPr>
-          <w:rFonts w:cs="Arial"/>
-          <w:noProof/>
-          <w:color w:val="000000"/>
-          <w:szCs w:val="24"/>
-          <w:lang w:val="en" w:eastAsia="en-GB"/>
-        </w:rPr>
-        <w:t>newRentAmount</w:t>
-      </w:r>
-      <w:proofErr w:type="spellEnd"/>
-      <w:r>
-        <w:rPr>
-          <w:rFonts w:cs="Arial"/>
-          <w:noProof/>
-          <w:color w:val="000000"/>
-          <w:szCs w:val="24"/>
-          <w:lang w:val="en" w:eastAsia="en-GB"/>
-        </w:rPr>
-        <w:t>»</w:t>
+        <w:t>«newRentAmount»</w:t>
       </w:r>
       <w:r>
         <w:rPr>
@@ -2512,6 +2450,17 @@
           <w:szCs w:val="24"/>
           <w:lang w:val="en" w:eastAsia="en-GB"/>
         </w:rPr>
+        <w:t xml:space="preserve"> </w:t>
+      </w:r>
+      <w:bookmarkStart w:id="0" w:name="_GoBack"/>
+      <w:bookmarkEnd w:id="0"/>
+      <w:r>
+        <w:rPr>
+          <w:rFonts w:cs="Arial"/>
+          <w:color w:val="000000"/>
+          <w:szCs w:val="24"/>
+          <w:lang w:val="en" w:eastAsia="en-GB"/>
+        </w:rPr>
         <w:fldChar w:fldCharType="begin"/>
       </w:r>
       <w:r>
@@ -2540,29 +2489,7 @@
           <w:szCs w:val="24"/>
           <w:lang w:val="en" w:eastAsia="en-GB"/>
         </w:rPr>
-        <w:t>«</w:t>
-      </w:r>
-      <w:proofErr w:type="spellStart"/>
-      <w:r>
-        <w:rPr>
-          <w:rFonts w:cs="Arial"/>
-          <w:noProof/>
-          <w:color w:val="000000"/>
-          <w:szCs w:val="24"/>
-          <w:lang w:val="en" w:eastAsia="en-GB"/>
-        </w:rPr>
-        <w:t>lastRentIncreaseDate</w:t>
-      </w:r>
-      <w:proofErr w:type="spellEnd"/>
-      <w:r>
-        <w:rPr>
-          <w:rFonts w:cs="Arial"/>
-          <w:noProof/>
-          <w:color w:val="000000"/>
-          <w:szCs w:val="24"/>
-          <w:lang w:val="en" w:eastAsia="en-GB"/>
-        </w:rPr>
-        <w:t>»</w:t>
+        <w:t>«lastRentIncreaseDate»</w:t>
       </w:r>
       <w:r>
         <w:rPr>
@@ -2798,18 +2725,7 @@
           <w:szCs w:val="24"/>
           <w:lang w:val="en" w:eastAsia="en-GB"/>
         </w:rPr>
-        <w:t xml:space="preserve">’s </w:t>
-      </w:r>
-      <w:proofErr w:type="gramStart"/>
-      <w:r>
-        <w:rPr>
-          <w:rFonts w:cs="Arial"/>
-          <w:i/>
-          <w:color w:val="000000"/>
-          <w:szCs w:val="24"/>
-          <w:lang w:val="en" w:eastAsia="en-GB"/>
-        </w:rPr>
-        <w:t>agent)</w:t>
+        <w:t>’s agent)</w:t>
       </w:r>
       <w:r>
         <w:rPr>
@@ -2819,18 +2735,7 @@
           <w:shd w:val="clear" w:color="auto" w:fill="F2F2F2" w:themeFill="background1" w:themeFillShade="F2"/>
           <w:lang w:val="en" w:eastAsia="en-GB"/>
         </w:rPr>
-        <w:t>_</w:t>
-      </w:r>
-      <w:proofErr w:type="gramEnd"/>
-      <w:r>
-        <w:rPr>
-          <w:rFonts w:cs="Arial"/>
-          <w:color w:val="000000"/>
-          <w:szCs w:val="24"/>
-          <w:shd w:val="clear" w:color="auto" w:fill="F2F2F2" w:themeFill="background1" w:themeFillShade="F2"/>
-          <w:lang w:val="en" w:eastAsia="en-GB"/>
-        </w:rPr>
-        <w:t>________</w:t>
+        <w:t>_________</w:t>
       </w:r>
       <w:r>
         <w:rPr>
@@ -4385,27 +4290,7 @@
           <w:lang w:val="en" w:eastAsia="en-GB"/>
         </w:rPr>
         <w:lastRenderedPageBreak/>
-        <w:t xml:space="preserve">When </w:t>
-      </w:r>
-      <w:proofErr w:type="gramStart"/>
-      <w:r>
-        <w:rPr>
-          <w:rFonts w:cs="Arial"/>
-          <w:color w:val="000000"/>
-          <w:szCs w:val="24"/>
-          <w:lang w:val="en" w:eastAsia="en-GB"/>
-        </w:rPr>
-        <w:t>you</w:t>
-      </w:r>
-      <w:proofErr w:type="gramEnd"/>
-      <w:r>
-        <w:rPr>
-          <w:rFonts w:cs="Arial"/>
-          <w:color w:val="000000"/>
-          <w:szCs w:val="24"/>
-          <w:lang w:val="en" w:eastAsia="en-GB"/>
-        </w:rPr>
-        <w:t xml:space="preserve"> add-in </w:t>
+        <w:t xml:space="preserve">When you add-in </w:t>
       </w:r>
       <w:r>
         <w:rPr>
@@ -5197,8 +5082,6 @@
         </w:rPr>
         <w:fldChar w:fldCharType="end"/>
       </w:r>
-      <w:bookmarkStart w:id="0" w:name="_GoBack"/>
-      <w:bookmarkEnd w:id="0"/>
     </w:p>
     <w:p>
       <w:pPr>
@@ -6522,27 +6405,7 @@
           <w:lang w:val="en" w:eastAsia="en-GB"/>
         </w:rPr>
         <w:tab/>
-        <w:t xml:space="preserve">*I/We accept the new </w:t>
-      </w:r>
-      <w:proofErr w:type="gramStart"/>
-      <w:r>
-        <w:rPr>
-          <w:rFonts w:cs="Arial"/>
-          <w:color w:val="000000"/>
-          <w:szCs w:val="24"/>
-          <w:lang w:val="en" w:eastAsia="en-GB"/>
-        </w:rPr>
-        <w:t>rent, but</w:t>
-      </w:r>
-      <w:proofErr w:type="gramEnd"/>
-      <w:r>
-        <w:rPr>
-          <w:rFonts w:cs="Arial"/>
-          <w:color w:val="000000"/>
-          <w:szCs w:val="24"/>
-          <w:lang w:val="en" w:eastAsia="en-GB"/>
-        </w:rPr>
-        <w:t xml:space="preserve"> have not been given sufficient notice.  I/we can </w:t>
+        <w:t xml:space="preserve">*I/We accept the new rent, but have not been given sufficient notice.  I/we can </w:t>
       </w:r>
       <w:r>
         <w:rPr>
@@ -6696,9 +6559,8 @@
           <w:shd w:val="clear" w:color="auto" w:fill="F2F2F2" w:themeFill="background1" w:themeFillShade="F2"/>
           <w:lang w:val="en" w:eastAsia="en-GB"/>
         </w:rPr>
-        <w:t>__</w:t>
-      </w:r>
-      <w:proofErr w:type="gramStart"/>
+        <w:t>___</w:t>
+      </w:r>
       <w:r>
         <w:rPr>
           <w:rFonts w:cs="Arial"/>
@@ -6707,28 +6569,7 @@
           <w:shd w:val="clear" w:color="auto" w:fill="F2F2F2" w:themeFill="background1" w:themeFillShade="F2"/>
           <w:lang w:val="en" w:eastAsia="en-GB"/>
         </w:rPr>
-        <w:t>_</w:t>
-      </w:r>
-      <w:r>
-        <w:rPr>
-          <w:rFonts w:cs="Arial"/>
-          <w:color w:val="000000"/>
-          <w:szCs w:val="24"/>
-          <w:shd w:val="clear" w:color="auto" w:fill="F2F2F2" w:themeFill="background1" w:themeFillShade="F2"/>
-          <w:lang w:val="en" w:eastAsia="en-GB"/>
-        </w:rPr>
-        <w:t>(</w:t>
-      </w:r>
-      <w:proofErr w:type="gramEnd"/>
-      <w:r>
-        <w:rPr>
-          <w:rFonts w:cs="Arial"/>
-          <w:color w:val="000000"/>
-          <w:szCs w:val="24"/>
-          <w:shd w:val="clear" w:color="auto" w:fill="F2F2F2" w:themeFill="background1" w:themeFillShade="F2"/>
-          <w:lang w:val="en" w:eastAsia="en-GB"/>
-        </w:rPr>
-        <w:t xml:space="preserve">insert </w:t>
+        <w:t xml:space="preserve">(insert </w:t>
       </w:r>
       <w:r>
         <w:rPr>
@@ -6927,29 +6768,11 @@
         </w:rPr>
         <w:t xml:space="preserve"> </w:t>
       </w:r>
-      <w:r>
-        <w:fldChar w:fldCharType="begin"/>
-      </w:r>
-      <w:r>
-        <w:instrText xml:space="preserve"> MERGEFIELD notificationDate \* MERGEFORMAT </w:instrText>
-      </w:r>
-      <w:r>
-        <w:fldChar w:fldCharType="separate"/>
-      </w:r>
-      <w:r>
-        <w:t>«</w:t>
-      </w:r>
-      <w:proofErr w:type="spellStart"/>
-      <w:r>
-        <w:t>notificationDate</w:t>
-      </w:r>
-      <w:proofErr w:type="spellEnd"/>
-      <w:r>
-        <w:t>»</w:t>
-      </w:r>
-      <w:r>
-        <w:fldChar w:fldCharType="end"/>
-      </w:r>
+      <w:fldSimple w:instr=" MERGEFIELD notificationDate \* MERGEFORMAT ">
+        <w:r>
+          <w:t>«notificationDate»</w:t>
+        </w:r>
+      </w:fldSimple>
       <w:r>
         <w:t xml:space="preserve"> </w:t>
       </w:r>
@@ -7190,9 +7013,8 @@
           <w:shd w:val="clear" w:color="auto" w:fill="F2F2F2" w:themeFill="background1" w:themeFillShade="F2"/>
           <w:lang w:val="en" w:eastAsia="en-GB"/>
         </w:rPr>
-        <w:t xml:space="preserve">(Tenant(s)/Tenant’s </w:t>
-      </w:r>
-      <w:proofErr w:type="gramStart"/>
+        <w:t>(Tenant(s)/Tenant’s agent)</w:t>
+      </w:r>
       <w:r>
         <w:rPr>
           <w:rFonts w:cs="Arial"/>
@@ -7201,28 +7023,7 @@
           <w:shd w:val="clear" w:color="auto" w:fill="F2F2F2" w:themeFill="background1" w:themeFillShade="F2"/>
           <w:lang w:val="en" w:eastAsia="en-GB"/>
         </w:rPr>
-        <w:t>agent)</w:t>
-      </w:r>
-      <w:r>
-        <w:rPr>
-          <w:rFonts w:cs="Arial"/>
-          <w:color w:val="000000"/>
-          <w:szCs w:val="24"/>
-          <w:shd w:val="clear" w:color="auto" w:fill="F2F2F2" w:themeFill="background1" w:themeFillShade="F2"/>
-          <w:lang w:val="en" w:eastAsia="en-GB"/>
-        </w:rPr>
-        <w:t>_</w:t>
-      </w:r>
-      <w:proofErr w:type="gramEnd"/>
-      <w:r>
-        <w:rPr>
-          <w:rFonts w:cs="Arial"/>
-          <w:color w:val="000000"/>
-          <w:szCs w:val="24"/>
-          <w:shd w:val="clear" w:color="auto" w:fill="F2F2F2" w:themeFill="background1" w:themeFillShade="F2"/>
-          <w:lang w:val="en" w:eastAsia="en-GB"/>
-        </w:rPr>
-        <w:t>______________________</w:t>
+        <w:t>_______________________</w:t>
       </w:r>
       <w:r>
         <w:rPr>
@@ -7422,7 +7223,6 @@
           <w:lang w:val="en" w:eastAsia="en-GB"/>
         </w:rPr>
       </w:pPr>
-      <w:proofErr w:type="gramStart"/>
       <w:r>
         <w:rPr>
           <w:rFonts w:cs="Arial"/>
@@ -7440,18 +7240,7 @@
           <w:shd w:val="clear" w:color="auto" w:fill="F2F2F2" w:themeFill="background1" w:themeFillShade="F2"/>
           <w:lang w:val="en" w:eastAsia="en-GB"/>
         </w:rPr>
-        <w:t>_</w:t>
-      </w:r>
-      <w:proofErr w:type="gramEnd"/>
-      <w:r>
-        <w:rPr>
-          <w:rFonts w:cs="Arial"/>
-          <w:color w:val="000000"/>
-          <w:szCs w:val="24"/>
-          <w:shd w:val="clear" w:color="auto" w:fill="F2F2F2" w:themeFill="background1" w:themeFillShade="F2"/>
-          <w:lang w:val="en" w:eastAsia="en-GB"/>
-        </w:rPr>
-        <w:t>______________________________________</w:t>
+        <w:t>_______________________________________</w:t>
       </w:r>
       <w:r>
         <w:rPr>
@@ -7566,9 +7355,8 @@
           <w:szCs w:val="24"/>
           <w:lang w:val="en" w:eastAsia="en-GB"/>
         </w:rPr>
-        <w:t>(if appropriate</w:t>
-      </w:r>
-      <w:proofErr w:type="gramStart"/>
+        <w:t>(if appropriate)</w:t>
+      </w:r>
       <w:r>
         <w:rPr>
           <w:rFonts w:cs="Arial"/>
@@ -7577,16 +7365,6 @@
           <w:szCs w:val="24"/>
           <w:lang w:val="en" w:eastAsia="en-GB"/>
         </w:rPr>
-        <w:t>)</w:t>
-      </w:r>
-      <w:r>
-        <w:rPr>
-          <w:rFonts w:cs="Arial"/>
-          <w:i/>
-          <w:color w:val="000000"/>
-          <w:szCs w:val="24"/>
-          <w:lang w:val="en" w:eastAsia="en-GB"/>
-        </w:rPr>
         <w:t>:</w:t>
       </w:r>
       <w:r>
@@ -7597,18 +7375,7 @@
           <w:shd w:val="clear" w:color="auto" w:fill="F2F2F2" w:themeFill="background1" w:themeFillShade="F2"/>
           <w:lang w:val="en" w:eastAsia="en-GB"/>
         </w:rPr>
-        <w:t>_</w:t>
-      </w:r>
-      <w:proofErr w:type="gramEnd"/>
-      <w:r>
-        <w:rPr>
-          <w:rFonts w:cs="Arial"/>
-          <w:color w:val="000000"/>
-          <w:szCs w:val="24"/>
-          <w:shd w:val="clear" w:color="auto" w:fill="F2F2F2" w:themeFill="background1" w:themeFillShade="F2"/>
-          <w:lang w:val="en" w:eastAsia="en-GB"/>
-        </w:rPr>
-        <w:t>___________________________</w:t>
+        <w:t>____________________________</w:t>
       </w:r>
       <w:r>
         <w:rPr>
@@ -8650,21 +8417,7 @@
               <w:rPr>
                 <w:rFonts w:ascii="Arial" w:hAnsi="Arial" w:cs="Arial"/>
               </w:rPr>
-              <w:t xml:space="preserve">For example, if your Landlord sends this notice to you by recorded delivery on 13 January, you would be expected to receive it on 15 January. </w:t>
-            </w:r>
-            <w:proofErr w:type="gramStart"/>
-            <w:r>
-              <w:rPr>
-                <w:rFonts w:ascii="Arial" w:hAnsi="Arial" w:cs="Arial"/>
-              </w:rPr>
-              <w:t>So</w:t>
-            </w:r>
-            <w:proofErr w:type="gramEnd"/>
-            <w:r>
-              <w:rPr>
-                <w:rFonts w:ascii="Arial" w:hAnsi="Arial" w:cs="Arial"/>
-              </w:rPr>
-              <w:t xml:space="preserve"> the 3 months’ notice period would start on 15 January (see section ‘YOU ARE ENTITLED TO 3 MONTHS’ NOTICE OF ANY RENT INCREASE’).</w:t>
+              <w:t>For example, if your Landlord sends this notice to you by recorded delivery on 13 January, you would be expected to receive it on 15 January. So the 3 months’ notice period would start on 15 January (see section ‘YOU ARE ENTITLED TO 3 MONTHS’ NOTICE OF ANY RENT INCREASE’).</w:t>
             </w:r>
           </w:p>
         </w:tc>
@@ -8886,21 +8639,7 @@
               <w:rPr>
                 <w:rFonts w:ascii="Arial" w:hAnsi="Arial" w:cs="Arial"/>
               </w:rPr>
-              <w:t xml:space="preserve">For example, if you received a rent increase notice on 15 January, the 3 months’ notice period would end on 15 April. </w:t>
-            </w:r>
-            <w:proofErr w:type="gramStart"/>
-            <w:r>
-              <w:rPr>
-                <w:rFonts w:ascii="Arial" w:hAnsi="Arial" w:cs="Arial"/>
-              </w:rPr>
-              <w:t>So</w:t>
-            </w:r>
-            <w:proofErr w:type="gramEnd"/>
-            <w:r>
-              <w:rPr>
-                <w:rFonts w:ascii="Arial" w:hAnsi="Arial" w:cs="Arial"/>
-              </w:rPr>
-              <w:t xml:space="preserve"> the earliest date the increased rent would apply is 16 April.  If you received the notice on 30 November, the notice period would end on 28 or 29 February (depending on whether or not it was a leap year), and the earliest date the increased rent would apply is 1 March.</w:t>
+              <w:t>For example, if you received a rent increase notice on 15 January, the 3 months’ notice period would end on 15 April. So the earliest date the increased rent would apply is 16 April.  If you received the notice on 30 November, the notice period would end on 28 or 29 February (depending on whether or not it was a leap year), and the earliest date the increased rent would apply is 1 March.</w:t>
             </w:r>
           </w:p>
         </w:tc>
@@ -9382,21 +9121,7 @@
               <w:rPr>
                 <w:rFonts w:ascii="Arial" w:hAnsi="Arial" w:cs="Arial"/>
               </w:rPr>
-              <w:t xml:space="preserve">You apply to the Rent Officer by using the specific rent adjudication form (you can get this from Rent Service Scotland (by telephoning them on 0300 244 7000 or emailing at </w:t>
-            </w:r>
-            <w:proofErr w:type="spellStart"/>
-            <w:r>
-              <w:rPr>
-                <w:rFonts w:ascii="Arial" w:hAnsi="Arial" w:cs="Arial"/>
-              </w:rPr>
-              <w:t>rss.dundee@gov.scot</w:t>
-            </w:r>
-            <w:proofErr w:type="spellEnd"/>
-            <w:r>
-              <w:rPr>
-                <w:rFonts w:ascii="Arial" w:hAnsi="Arial" w:cs="Arial"/>
-              </w:rPr>
-              <w:t xml:space="preserve">), the Scottish Government’s website or a housing advice service). The Rent Officer will aim to send you the decision within 40 days of receiving the completed form.  </w:t>
+              <w:t xml:space="preserve">You apply to the Rent Officer by using the specific rent adjudication form (you can get this from Rent Service Scotland (by telephoning them on 0300 244 7000 or emailing at rss.dundee@gov.scot), the Scottish Government’s website or a housing advice service). The Rent Officer will aim to send you the decision within 40 days of receiving the completed form.  </w:t>
             </w:r>
             <w:r>
               <w:rPr>
@@ -9600,21 +9325,7 @@
               <w:rPr>
                 <w:rFonts w:ascii="Arial" w:hAnsi="Arial" w:cs="Arial"/>
               </w:rPr>
-              <w:t xml:space="preserve">Your local authority applied to the Scottish Ministers to have the area you live in classified as a Rent Pressure Zone because rents in your area are rising too much. This is causing difficulties for existing Tenants in that </w:t>
-            </w:r>
-            <w:proofErr w:type="gramStart"/>
-            <w:r>
-              <w:rPr>
-                <w:rFonts w:ascii="Arial" w:hAnsi="Arial" w:cs="Arial"/>
-              </w:rPr>
-              <w:t>area, and</w:t>
-            </w:r>
-            <w:proofErr w:type="gramEnd"/>
-            <w:r>
-              <w:rPr>
-                <w:rFonts w:ascii="Arial" w:hAnsi="Arial" w:cs="Arial"/>
-              </w:rPr>
-              <w:t xml:space="preserve"> having a negative effect on the authority’s housing system.</w:t>
+              <w:t>Your local authority applied to the Scottish Ministers to have the area you live in classified as a Rent Pressure Zone because rents in your area are rising too much. This is causing difficulties for existing Tenants in that area, and having a negative effect on the authority’s housing system.</w:t>
             </w:r>
           </w:p>
         </w:tc>
@@ -10159,21 +9870,7 @@
               <w:rPr>
                 <w:rFonts w:ascii="Arial" w:hAnsi="Arial" w:cs="Arial"/>
               </w:rPr>
-              <w:t xml:space="preserve">You may want to discuss the proposed new rent with your Landlord before you complete and return Part 3. If you contact your Landlord to discuss the proposed rent increase, you should both be aware that you will need to hold the discussion in good </w:t>
-            </w:r>
-            <w:proofErr w:type="gramStart"/>
-            <w:r>
-              <w:rPr>
-                <w:rFonts w:ascii="Arial" w:hAnsi="Arial" w:cs="Arial"/>
-              </w:rPr>
-              <w:t>time</w:t>
-            </w:r>
-            <w:proofErr w:type="gramEnd"/>
-            <w:r>
-              <w:rPr>
-                <w:rFonts w:ascii="Arial" w:hAnsi="Arial" w:cs="Arial"/>
-              </w:rPr>
-              <w:t xml:space="preserve"> so you still have the option to refer the rent increase notice to a Rent Officer (if applicable) for determination of the open market rent.</w:t>
+              <w:t>You may want to discuss the proposed new rent with your Landlord before you complete and return Part 3. If you contact your Landlord to discuss the proposed rent increase, you should both be aware that you will need to hold the discussion in good time so you still have the option to refer the rent increase notice to a Rent Officer (if applicable) for determination of the open market rent.</w:t>
             </w:r>
           </w:p>
         </w:tc>
@@ -10243,21 +9940,7 @@
               <w:rPr>
                 <w:rFonts w:ascii="Arial" w:hAnsi="Arial" w:cs="Arial"/>
               </w:rPr>
-              <w:t xml:space="preserve"> is a measure of Consumer price inflation and is the speed at which the prices of the goods and services bought by households rise or fall. Consumer price inflation is estimated by the Office of National Statistics using price indices. One way to understand a prices index is to think of a very large shopping basket containing all the goods and services bought by households. The prices index estimates </w:t>
-            </w:r>
-            <w:proofErr w:type="gramStart"/>
-            <w:r>
-              <w:rPr>
-                <w:rFonts w:ascii="Arial" w:hAnsi="Arial" w:cs="Arial"/>
-              </w:rPr>
-              <w:t>changes</w:t>
-            </w:r>
-            <w:proofErr w:type="gramEnd"/>
-            <w:r>
-              <w:rPr>
-                <w:rFonts w:ascii="Arial" w:hAnsi="Arial" w:cs="Arial"/>
-              </w:rPr>
-              <w:t xml:space="preserve"> to the total cost of this basket.</w:t>
+              <w:t xml:space="preserve"> is a measure of Consumer price inflation and is the speed at which the prices of the goods and services bought by households rise or fall. Consumer price inflation is estimated by the Office of National Statistics using price indices. One way to understand a prices index is to think of a very large shopping basket containing all the goods and services bought by households. The prices index estimates changes to the total cost of this basket.</w:t>
             </w:r>
           </w:p>
         </w:tc>
@@ -10941,21 +10624,7 @@
               <w:rPr>
                 <w:rFonts w:ascii="Arial" w:hAnsi="Arial" w:cs="Arial"/>
               </w:rPr>
-              <w:t xml:space="preserve">You must give your Tenant at least three months’ notice of the proposed increase.  The three </w:t>
-            </w:r>
-            <w:proofErr w:type="gramStart"/>
-            <w:r>
-              <w:rPr>
-                <w:rFonts w:ascii="Arial" w:hAnsi="Arial" w:cs="Arial"/>
-              </w:rPr>
-              <w:t>month</w:t>
-            </w:r>
-            <w:proofErr w:type="gramEnd"/>
-            <w:r>
-              <w:rPr>
-                <w:rFonts w:ascii="Arial" w:hAnsi="Arial" w:cs="Arial"/>
-              </w:rPr>
-              <w:t xml:space="preserve"> notice period starts on the day the Tenant receives the rent increase notice and ends the same date three months after the Tenant received it.  If the month in which it ends does not have that date, the notice period will end on the last day of that month.</w:t>
+              <w:t>You must give your Tenant at least three months’ notice of the proposed increase.  The three month notice period starts on the day the Tenant receives the rent increase notice and ends the same date three months after the Tenant received it.  If the month in which it ends does not have that date, the notice period will end on the last day of that month.</w:t>
             </w:r>
           </w:p>
         </w:tc>
@@ -11769,21 +11438,7 @@
               <w:rPr>
                 <w:rFonts w:ascii="Arial" w:hAnsi="Arial" w:cs="Arial"/>
               </w:rPr>
-              <w:t xml:space="preserve">For example, if you send your Tenant a rent increase notice by recorded delivery post or email on 13 January, your Tenant would be expected to receive the rent increase notice on 15 January and the 3 months’ notice period would end on 15 April. </w:t>
-            </w:r>
-            <w:proofErr w:type="gramStart"/>
-            <w:r>
-              <w:rPr>
-                <w:rFonts w:ascii="Arial" w:hAnsi="Arial" w:cs="Arial"/>
-              </w:rPr>
-              <w:t>So</w:t>
-            </w:r>
-            <w:proofErr w:type="gramEnd"/>
-            <w:r>
-              <w:rPr>
-                <w:rFonts w:ascii="Arial" w:hAnsi="Arial" w:cs="Arial"/>
-              </w:rPr>
-              <w:t xml:space="preserve"> the earliest date the increased rent would start is 16 April.</w:t>
+              <w:t>For example, if you send your Tenant a rent increase notice by recorded delivery post or email on 13 January, your Tenant would be expected to receive the rent increase notice on 15 January and the 3 months’ notice period would end on 15 April. So the earliest date the increased rent would start is 16 April.</w:t>
             </w:r>
           </w:p>
         </w:tc>
@@ -12352,21 +12007,7 @@
               <w:rPr>
                 <w:rFonts w:ascii="Arial" w:hAnsi="Arial" w:cs="Arial"/>
               </w:rPr>
-              <w:t xml:space="preserve">If your Tenant contacts you to discuss the proposed rent increase, you should both be aware that you will need to have the discussion in plenty of </w:t>
-            </w:r>
-            <w:proofErr w:type="gramStart"/>
-            <w:r>
-              <w:rPr>
-                <w:rFonts w:ascii="Arial" w:hAnsi="Arial" w:cs="Arial"/>
-              </w:rPr>
-              <w:t>time</w:t>
-            </w:r>
-            <w:proofErr w:type="gramEnd"/>
-            <w:r>
-              <w:rPr>
-                <w:rFonts w:ascii="Arial" w:hAnsi="Arial" w:cs="Arial"/>
-              </w:rPr>
-              <w:t xml:space="preserve"> so your Tenant has the option of referring the rent increase notice to a Rent Officer (if applicable) for determination of the open market rent. Your Tenant(s) will have 21 days from when they receive this notice to refer their case to a Rent Officer at Rent Service Scotland.</w:t>
+              <w:t>If your Tenant contacts you to discuss the proposed rent increase, you should both be aware that you will need to have the discussion in plenty of time so your Tenant has the option of referring the rent increase notice to a Rent Officer (if applicable) for determination of the open market rent. Your Tenant(s) will have 21 days from when they receive this notice to refer their case to a Rent Officer at Rent Service Scotland.</w:t>
             </w:r>
           </w:p>
         </w:tc>
@@ -18283,7 +17924,7 @@
 </file>
 
 <file path=customXml/itemProps4.xml><?xml version="1.0" encoding="utf-8"?>
-<ds:datastoreItem xmlns:ds="http://schemas.openxmlformats.org/officeDocument/2006/customXml" ds:itemID="{7DDEFC46-D06D-1A42-97AC-06F85AF130BB}">
+<ds:datastoreItem xmlns:ds="http://schemas.openxmlformats.org/officeDocument/2006/customXml" ds:itemID="{0B473A73-68ED-5E4A-846A-9A0A8926DE6D}">
   <ds:schemaRefs>
     <ds:schemaRef ds:uri="http://schemas.openxmlformats.org/officeDocument/2006/bibliography"/>
   </ds:schemaRefs>

</xml_diff>

<commit_message>
MGS-3182 fixed bugs and improved format of rent increase form
</commit_message>
<xml_diff>
--- a/housing-service/src/main/resources/templates/rent-increase.docx
+++ b/housing-service/src/main/resources/templates/rent-increase.docx
@@ -450,7 +450,25 @@
                 <w:sz w:val="24"/>
                 <w:szCs w:val="24"/>
               </w:rPr>
-              <w:t>This notice informs you, as a Tenant, that your Landlord wants to increase the rent for your private residential tenancy. The new rent will start from the date shown in Part 2 of this notice unless you take one of the  following actions:</w:t>
+              <w:t xml:space="preserve">This notice informs you, as a Tenant, that your Landlord wants to increase the rent for your private residential tenancy. The new rent will start from the date shown in Part 2 of this notice unless you take one of </w:t>
+            </w:r>
+            <w:proofErr w:type="gramStart"/>
+            <w:r>
+              <w:rPr>
+                <w:rFonts w:ascii="Arial" w:eastAsia="Arial" w:hAnsi="Arial" w:cs="Arial"/>
+                <w:sz w:val="24"/>
+                <w:szCs w:val="24"/>
+              </w:rPr>
+              <w:t>the  following</w:t>
+            </w:r>
+            <w:proofErr w:type="gramEnd"/>
+            <w:r>
+              <w:rPr>
+                <w:rFonts w:ascii="Arial" w:eastAsia="Arial" w:hAnsi="Arial" w:cs="Arial"/>
+                <w:sz w:val="24"/>
+                <w:szCs w:val="24"/>
+              </w:rPr>
+              <w:t xml:space="preserve"> actions:</w:t>
             </w:r>
           </w:p>
         </w:tc>
@@ -981,6 +999,14 @@
         <w:spacing w:line="240" w:lineRule="auto"/>
         <w:outlineLvl w:val="3"/>
       </w:pPr>
+      <w:fldSimple w:instr=" MERGEFIELD address \* MERGEFORMAT ">
+        <w:r>
+          <w:rPr>
+            <w:noProof/>
+          </w:rPr>
+          <w:t>«address»</w:t>
+        </w:r>
+      </w:fldSimple>
     </w:p>
     <w:p>
       <w:pPr>
@@ -1983,7 +2009,29 @@
           <w:szCs w:val="24"/>
           <w:lang w:val="en" w:eastAsia="en-GB"/>
         </w:rPr>
-        <w:t>«oldRentAmount»</w:t>
+        <w:t>«</w:t>
+      </w:r>
+      <w:proofErr w:type="spellStart"/>
+      <w:r>
+        <w:rPr>
+          <w:rFonts w:cs="Arial"/>
+          <w:noProof/>
+          <w:color w:val="000000"/>
+          <w:szCs w:val="24"/>
+          <w:lang w:val="en" w:eastAsia="en-GB"/>
+        </w:rPr>
+        <w:t>oldRentAmount</w:t>
+      </w:r>
+      <w:proofErr w:type="spellEnd"/>
+      <w:r>
+        <w:rPr>
+          <w:rFonts w:cs="Arial"/>
+          <w:noProof/>
+          <w:color w:val="000000"/>
+          <w:szCs w:val="24"/>
+          <w:lang w:val="en" w:eastAsia="en-GB"/>
+        </w:rPr>
+        <w:t>»</w:t>
       </w:r>
       <w:r>
         <w:rPr>
@@ -2177,7 +2225,29 @@
           <w:szCs w:val="24"/>
           <w:lang w:val="en" w:eastAsia="en-GB"/>
         </w:rPr>
-        <w:t>«newRentAmount»</w:t>
+        <w:t>«</w:t>
+      </w:r>
+      <w:proofErr w:type="spellStart"/>
+      <w:r>
+        <w:rPr>
+          <w:rFonts w:cs="Arial"/>
+          <w:noProof/>
+          <w:color w:val="000000"/>
+          <w:szCs w:val="24"/>
+          <w:lang w:val="en" w:eastAsia="en-GB"/>
+        </w:rPr>
+        <w:t>newRentAmount</w:t>
+      </w:r>
+      <w:proofErr w:type="spellEnd"/>
+      <w:r>
+        <w:rPr>
+          <w:rFonts w:cs="Arial"/>
+          <w:noProof/>
+          <w:color w:val="000000"/>
+          <w:szCs w:val="24"/>
+          <w:lang w:val="en" w:eastAsia="en-GB"/>
+        </w:rPr>
+        <w:t>»</w:t>
       </w:r>
       <w:r>
         <w:rPr>
@@ -2452,8 +2522,6 @@
         </w:rPr>
         <w:t xml:space="preserve"> </w:t>
       </w:r>
-      <w:bookmarkStart w:id="0" w:name="_GoBack"/>
-      <w:bookmarkEnd w:id="0"/>
       <w:r>
         <w:rPr>
           <w:rFonts w:cs="Arial"/>
@@ -2725,7 +2793,18 @@
           <w:szCs w:val="24"/>
           <w:lang w:val="en" w:eastAsia="en-GB"/>
         </w:rPr>
-        <w:t>’s agent)</w:t>
+        <w:t xml:space="preserve">’s </w:t>
+      </w:r>
+      <w:proofErr w:type="gramStart"/>
+      <w:r>
+        <w:rPr>
+          <w:rFonts w:cs="Arial"/>
+          <w:i/>
+          <w:color w:val="000000"/>
+          <w:szCs w:val="24"/>
+          <w:lang w:val="en" w:eastAsia="en-GB"/>
+        </w:rPr>
+        <w:t>agent)</w:t>
       </w:r>
       <w:r>
         <w:rPr>
@@ -2735,7 +2814,18 @@
           <w:shd w:val="clear" w:color="auto" w:fill="F2F2F2" w:themeFill="background1" w:themeFillShade="F2"/>
           <w:lang w:val="en" w:eastAsia="en-GB"/>
         </w:rPr>
-        <w:t>_________</w:t>
+        <w:t>_</w:t>
+      </w:r>
+      <w:proofErr w:type="gramEnd"/>
+      <w:r>
+        <w:rPr>
+          <w:rFonts w:cs="Arial"/>
+          <w:color w:val="000000"/>
+          <w:szCs w:val="24"/>
+          <w:shd w:val="clear" w:color="auto" w:fill="F2F2F2" w:themeFill="background1" w:themeFillShade="F2"/>
+          <w:lang w:val="en" w:eastAsia="en-GB"/>
+        </w:rPr>
+        <w:t>________</w:t>
       </w:r>
       <w:r>
         <w:rPr>
@@ -4290,7 +4380,27 @@
           <w:lang w:val="en" w:eastAsia="en-GB"/>
         </w:rPr>
         <w:lastRenderedPageBreak/>
-        <w:t xml:space="preserve">When you add-in </w:t>
+        <w:t xml:space="preserve">When </w:t>
+      </w:r>
+      <w:proofErr w:type="gramStart"/>
+      <w:r>
+        <w:rPr>
+          <w:rFonts w:cs="Arial"/>
+          <w:color w:val="000000"/>
+          <w:szCs w:val="24"/>
+          <w:lang w:val="en" w:eastAsia="en-GB"/>
+        </w:rPr>
+        <w:t>you</w:t>
+      </w:r>
+      <w:proofErr w:type="gramEnd"/>
+      <w:r>
+        <w:rPr>
+          <w:rFonts w:cs="Arial"/>
+          <w:color w:val="000000"/>
+          <w:szCs w:val="24"/>
+          <w:lang w:val="en" w:eastAsia="en-GB"/>
+        </w:rPr>
+        <w:t xml:space="preserve"> add-in </w:t>
       </w:r>
       <w:r>
         <w:rPr>
@@ -5815,13 +5925,6 @@
       </w:r>
     </w:p>
     <w:p>
-      <w:fldSimple w:instr=" MERGEFIELD tenantAddresses \* MERGEFORMAT ">
-        <w:r>
-          <w:t>«tenantAddresses»</w:t>
-        </w:r>
-      </w:fldSimple>
-    </w:p>
-    <w:p>
       <w:pPr>
         <w:shd w:val="clear" w:color="auto" w:fill="FFFFFF"/>
         <w:tabs>
@@ -5843,6 +5946,17 @@
           <w:lang w:val="en" w:eastAsia="en-GB"/>
         </w:rPr>
       </w:pPr>
+      <w:fldSimple w:instr=" MERGEFIELD address \* MERGEFORMAT ">
+        <w:r>
+          <w:rPr>
+            <w:noProof/>
+          </w:rPr>
+          <w:t>«address»</w:t>
+        </w:r>
+      </w:fldSimple>
+      <w:r>
+        <w:br/>
+      </w:r>
     </w:p>
     <w:p>
       <w:pPr>
@@ -6210,7 +6324,7 @@
           <w:shd w:val="clear" w:color="auto" w:fill="F2F2F2" w:themeFill="background1" w:themeFillShade="F2"/>
           <w:lang w:val="en" w:eastAsia="en-GB"/>
         </w:rPr>
-        <w:instrText xml:space="preserve"> MERGEFIELD notificationDate \* MERGEFORMAT </w:instrText>
+        <w:instrText xml:space="preserve"> MERGEFIELD rentIncreaseDate \* MERGEFORMAT </w:instrText>
       </w:r>
       <w:r>
         <w:rPr>
@@ -6231,7 +6345,7 @@
           <w:shd w:val="clear" w:color="auto" w:fill="F2F2F2" w:themeFill="background1" w:themeFillShade="F2"/>
           <w:lang w:val="en" w:eastAsia="en-GB"/>
         </w:rPr>
-        <w:t>«notificationDate»</w:t>
+        <w:t>«rentIncreaseDate»</w:t>
       </w:r>
       <w:r>
         <w:rPr>
@@ -6405,7 +6519,27 @@
           <w:lang w:val="en" w:eastAsia="en-GB"/>
         </w:rPr>
         <w:tab/>
-        <w:t xml:space="preserve">*I/We accept the new rent, but have not been given sufficient notice.  I/we can </w:t>
+        <w:t xml:space="preserve">*I/We accept the new </w:t>
+      </w:r>
+      <w:proofErr w:type="gramStart"/>
+      <w:r>
+        <w:rPr>
+          <w:rFonts w:cs="Arial"/>
+          <w:color w:val="000000"/>
+          <w:szCs w:val="24"/>
+          <w:lang w:val="en" w:eastAsia="en-GB"/>
+        </w:rPr>
+        <w:t>rent, but</w:t>
+      </w:r>
+      <w:proofErr w:type="gramEnd"/>
+      <w:r>
+        <w:rPr>
+          <w:rFonts w:cs="Arial"/>
+          <w:color w:val="000000"/>
+          <w:szCs w:val="24"/>
+          <w:lang w:val="en" w:eastAsia="en-GB"/>
+        </w:rPr>
+        <w:t xml:space="preserve"> have not been given sufficient notice.  I/we can </w:t>
       </w:r>
       <w:r>
         <w:rPr>
@@ -6559,8 +6693,9 @@
           <w:shd w:val="clear" w:color="auto" w:fill="F2F2F2" w:themeFill="background1" w:themeFillShade="F2"/>
           <w:lang w:val="en" w:eastAsia="en-GB"/>
         </w:rPr>
-        <w:t>___</w:t>
-      </w:r>
+        <w:t>__</w:t>
+      </w:r>
+      <w:proofErr w:type="gramStart"/>
       <w:r>
         <w:rPr>
           <w:rFonts w:cs="Arial"/>
@@ -6569,7 +6704,28 @@
           <w:shd w:val="clear" w:color="auto" w:fill="F2F2F2" w:themeFill="background1" w:themeFillShade="F2"/>
           <w:lang w:val="en" w:eastAsia="en-GB"/>
         </w:rPr>
-        <w:t xml:space="preserve">(insert </w:t>
+        <w:t>_</w:t>
+      </w:r>
+      <w:r>
+        <w:rPr>
+          <w:rFonts w:cs="Arial"/>
+          <w:color w:val="000000"/>
+          <w:szCs w:val="24"/>
+          <w:shd w:val="clear" w:color="auto" w:fill="F2F2F2" w:themeFill="background1" w:themeFillShade="F2"/>
+          <w:lang w:val="en" w:eastAsia="en-GB"/>
+        </w:rPr>
+        <w:t>(</w:t>
+      </w:r>
+      <w:proofErr w:type="gramEnd"/>
+      <w:r>
+        <w:rPr>
+          <w:rFonts w:cs="Arial"/>
+          <w:color w:val="000000"/>
+          <w:szCs w:val="24"/>
+          <w:shd w:val="clear" w:color="auto" w:fill="F2F2F2" w:themeFill="background1" w:themeFillShade="F2"/>
+          <w:lang w:val="en" w:eastAsia="en-GB"/>
+        </w:rPr>
+        <w:t xml:space="preserve">insert </w:t>
       </w:r>
       <w:r>
         <w:rPr>
@@ -6635,6 +6791,7 @@
           <w:tab w:val="clear" w:pos="9000"/>
         </w:tabs>
         <w:spacing w:line="240" w:lineRule="auto"/>
+        <w:ind w:left="720"/>
         <w:outlineLvl w:val="3"/>
         <w:rPr>
           <w:rFonts w:cs="Arial"/>
@@ -6739,6 +6896,118 @@
           <w:szCs w:val="24"/>
           <w:lang w:val="en" w:eastAsia="en-GB"/>
         </w:rPr>
+        <w:t>*</w:t>
+      </w:r>
+      <w:r>
+        <w:rPr>
+          <w:rFonts w:cs="Arial"/>
+          <w:color w:val="000000"/>
+          <w:szCs w:val="24"/>
+          <w:lang w:val="en" w:eastAsia="en-GB"/>
+        </w:rPr>
+        <w:t>I/We do not accept the new rent to apply from</w:t>
+      </w:r>
+      <w:r>
+        <w:rPr>
+          <w:rFonts w:cs="Arial"/>
+          <w:color w:val="000000"/>
+          <w:szCs w:val="24"/>
+          <w:lang w:val="en" w:eastAsia="en-GB"/>
+        </w:rPr>
+        <w:t xml:space="preserve"> </w:t>
+      </w:r>
+      <w:r>
+        <w:rPr>
+          <w:rFonts w:cs="Arial"/>
+          <w:color w:val="000000"/>
+          <w:szCs w:val="24"/>
+          <w:lang w:val="en" w:eastAsia="en-GB"/>
+        </w:rPr>
+        <w:fldChar w:fldCharType="begin"/>
+      </w:r>
+      <w:r>
+        <w:rPr>
+          <w:rFonts w:cs="Arial"/>
+          <w:color w:val="000000"/>
+          <w:szCs w:val="24"/>
+          <w:lang w:val="en" w:eastAsia="en-GB"/>
+        </w:rPr>
+        <w:instrText xml:space="preserve"> MERGEFIELD rentIncreaseDate \* MERGEFORMAT </w:instrText>
+      </w:r>
+      <w:r>
+        <w:rPr>
+          <w:rFonts w:cs="Arial"/>
+          <w:color w:val="000000"/>
+          <w:szCs w:val="24"/>
+          <w:lang w:val="en" w:eastAsia="en-GB"/>
+        </w:rPr>
+        <w:fldChar w:fldCharType="separate"/>
+      </w:r>
+      <w:r>
+        <w:rPr>
+          <w:rFonts w:cs="Arial"/>
+          <w:noProof/>
+          <w:color w:val="000000"/>
+          <w:szCs w:val="24"/>
+          <w:lang w:val="en" w:eastAsia="en-GB"/>
+        </w:rPr>
+        <w:t>«rentIncreaseDate»</w:t>
+      </w:r>
+      <w:r>
+        <w:rPr>
+          <w:rFonts w:cs="Arial"/>
+          <w:color w:val="000000"/>
+          <w:szCs w:val="24"/>
+          <w:lang w:val="en" w:eastAsia="en-GB"/>
+        </w:rPr>
+        <w:fldChar w:fldCharType="end"/>
+      </w:r>
+      <w:r>
+        <w:t xml:space="preserve"> </w:t>
+      </w:r>
+      <w:r>
+        <w:rPr>
+          <w:rFonts w:cs="Arial"/>
+          <w:color w:val="000000"/>
+          <w:szCs w:val="24"/>
+          <w:lang w:val="en" w:eastAsia="en-GB"/>
+        </w:rPr>
+        <w:t xml:space="preserve">and </w:t>
+      </w:r>
+      <w:r>
+        <w:rPr>
+          <w:rFonts w:cs="Arial"/>
+          <w:color w:val="000000"/>
+          <w:szCs w:val="24"/>
+          <w:lang w:val="en" w:eastAsia="en-GB"/>
+        </w:rPr>
+        <w:t xml:space="preserve">propose to </w:t>
+      </w:r>
+      <w:r>
+        <w:rPr>
+          <w:rFonts w:cs="Arial"/>
+          <w:color w:val="000000"/>
+          <w:szCs w:val="24"/>
+          <w:lang w:val="en" w:eastAsia="en-GB"/>
+        </w:rPr>
+        <w:t xml:space="preserve">apply </w:t>
+      </w:r>
+      <w:r>
+        <w:rPr>
+          <w:rFonts w:cs="Arial"/>
+          <w:color w:val="000000"/>
+          <w:szCs w:val="24"/>
+          <w:lang w:val="en" w:eastAsia="en-GB"/>
+        </w:rPr>
+        <w:t xml:space="preserve">to a Rent Officer for a determination of the </w:t>
+      </w:r>
+      <w:r>
+        <w:rPr>
+          <w:rFonts w:cs="Arial"/>
+          <w:color w:val="000000"/>
+          <w:szCs w:val="24"/>
+          <w:lang w:val="en" w:eastAsia="en-GB"/>
+        </w:rPr>
         <w:tab/>
       </w:r>
       <w:r>
@@ -6748,136 +7017,66 @@
           <w:szCs w:val="24"/>
           <w:lang w:val="en" w:eastAsia="en-GB"/>
         </w:rPr>
-        <w:t>*</w:t>
-      </w:r>
-      <w:r>
-        <w:rPr>
-          <w:rFonts w:cs="Arial"/>
-          <w:color w:val="000000"/>
-          <w:szCs w:val="24"/>
-          <w:lang w:val="en" w:eastAsia="en-GB"/>
-        </w:rPr>
-        <w:t>I/We do not accept the new rent to apply from</w:t>
-      </w:r>
-      <w:r>
-        <w:rPr>
-          <w:rFonts w:cs="Arial"/>
+        <w:t xml:space="preserve">open </w:t>
+      </w:r>
+      <w:r>
+        <w:rPr>
+          <w:rFonts w:cs="Arial"/>
+          <w:color w:val="000000"/>
+          <w:szCs w:val="24"/>
+          <w:lang w:val="en" w:eastAsia="en-GB"/>
+        </w:rPr>
+        <w:t xml:space="preserve">market </w:t>
+      </w:r>
+      <w:bookmarkStart w:id="0" w:name="_GoBack"/>
+      <w:bookmarkEnd w:id="0"/>
+      <w:r>
+        <w:rPr>
+          <w:rFonts w:cs="Arial"/>
+          <w:color w:val="000000"/>
+          <w:szCs w:val="24"/>
+          <w:lang w:val="en" w:eastAsia="en-GB"/>
+        </w:rPr>
+        <w:t xml:space="preserve">rent. </w:t>
+      </w:r>
+      <w:r>
+        <w:rPr>
+          <w:rFonts w:cs="Arial"/>
+          <w:color w:val="000000"/>
+          <w:szCs w:val="24"/>
+          <w:lang w:val="en" w:eastAsia="en-GB"/>
+        </w:rPr>
+        <w:br/>
+      </w:r>
+      <w:r>
+        <w:rPr>
+          <w:rFonts w:cs="Arial"/>
+          <w:b/>
+          <w:color w:val="000000"/>
+          <w:szCs w:val="24"/>
+          <w:lang w:val="en" w:eastAsia="en-GB"/>
+        </w:rPr>
+        <w:t xml:space="preserve">YOU CANNOT CHOOSE THIS OPTION IF THE </w:t>
+      </w:r>
+      <w:r>
+        <w:rPr>
+          <w:rFonts w:cs="Arial"/>
+          <w:b/>
+          <w:color w:val="000000"/>
+          <w:szCs w:val="24"/>
+          <w:lang w:val="en" w:eastAsia="en-GB"/>
+        </w:rPr>
+        <w:t>LET</w:t>
+      </w:r>
+      <w:r>
+        <w:rPr>
+          <w:rFonts w:cs="Arial"/>
+          <w:b/>
           <w:color w:val="000000"/>
           <w:szCs w:val="24"/>
           <w:lang w:val="en" w:eastAsia="en-GB"/>
         </w:rPr>
         <w:t xml:space="preserve"> </w:t>
-      </w:r>
-      <w:fldSimple w:instr=" MERGEFIELD notificationDate \* MERGEFORMAT ">
-        <w:r>
-          <w:t>«notificationDate»</w:t>
-        </w:r>
-      </w:fldSimple>
-      <w:r>
-        <w:t xml:space="preserve"> </w:t>
-      </w:r>
-      <w:r>
-        <w:rPr>
-          <w:rFonts w:cs="Arial"/>
-          <w:color w:val="000000"/>
-          <w:szCs w:val="24"/>
-          <w:lang w:val="en" w:eastAsia="en-GB"/>
-        </w:rPr>
-        <w:t xml:space="preserve">and propose to </w:t>
-      </w:r>
-      <w:r>
-        <w:rPr>
-          <w:rFonts w:cs="Arial"/>
-          <w:color w:val="000000"/>
-          <w:szCs w:val="24"/>
-          <w:lang w:val="en" w:eastAsia="en-GB"/>
-        </w:rPr>
-        <w:t xml:space="preserve">apply </w:t>
-      </w:r>
-      <w:r>
-        <w:rPr>
-          <w:rFonts w:cs="Arial"/>
-          <w:color w:val="000000"/>
-          <w:szCs w:val="24"/>
-          <w:lang w:val="en" w:eastAsia="en-GB"/>
-        </w:rPr>
-        <w:t xml:space="preserve">to a Rent Officer for a determination of the </w:t>
-      </w:r>
-      <w:r>
-        <w:rPr>
-          <w:rFonts w:cs="Arial"/>
-          <w:color w:val="000000"/>
-          <w:szCs w:val="24"/>
-          <w:lang w:val="en" w:eastAsia="en-GB"/>
-        </w:rPr>
-        <w:tab/>
-      </w:r>
-      <w:r>
-        <w:rPr>
-          <w:rFonts w:cs="Arial"/>
-          <w:color w:val="000000"/>
-          <w:szCs w:val="24"/>
-          <w:lang w:val="en" w:eastAsia="en-GB"/>
-        </w:rPr>
-        <w:t xml:space="preserve">open market </w:t>
-      </w:r>
-      <w:r>
-        <w:rPr>
-          <w:rFonts w:cs="Arial"/>
-          <w:color w:val="000000"/>
-          <w:szCs w:val="24"/>
-          <w:lang w:val="en" w:eastAsia="en-GB"/>
-        </w:rPr>
-        <w:tab/>
-      </w:r>
-      <w:r>
-        <w:rPr>
-          <w:rFonts w:cs="Arial"/>
-          <w:color w:val="000000"/>
-          <w:szCs w:val="24"/>
-          <w:lang w:val="en" w:eastAsia="en-GB"/>
-        </w:rPr>
-        <w:t xml:space="preserve">rent. </w:t>
-      </w:r>
-      <w:r>
-        <w:rPr>
-          <w:rFonts w:cs="Arial"/>
-          <w:b/>
-          <w:color w:val="000000"/>
-          <w:szCs w:val="24"/>
-          <w:lang w:val="en" w:eastAsia="en-GB"/>
-        </w:rPr>
-        <w:t xml:space="preserve">YOU CANNOT CHOOSE THIS OPTION IF THE </w:t>
-      </w:r>
-      <w:r>
-        <w:rPr>
-          <w:rFonts w:cs="Arial"/>
-          <w:b/>
-          <w:color w:val="000000"/>
-          <w:szCs w:val="24"/>
-          <w:lang w:val="en" w:eastAsia="en-GB"/>
-        </w:rPr>
-        <w:t>LET</w:t>
-      </w:r>
-      <w:r>
-        <w:rPr>
-          <w:rFonts w:cs="Arial"/>
-          <w:b/>
-          <w:color w:val="000000"/>
-          <w:szCs w:val="24"/>
-          <w:lang w:val="en" w:eastAsia="en-GB"/>
-        </w:rPr>
-        <w:t xml:space="preserve"> </w:t>
-      </w:r>
-      <w:r>
-        <w:rPr>
-          <w:rFonts w:cs="Arial"/>
-          <w:b/>
-          <w:color w:val="000000"/>
-          <w:szCs w:val="24"/>
-          <w:lang w:val="en" w:eastAsia="en-GB"/>
-        </w:rPr>
-        <w:tab/>
       </w:r>
       <w:r>
         <w:rPr>
@@ -7013,8 +7212,9 @@
           <w:shd w:val="clear" w:color="auto" w:fill="F2F2F2" w:themeFill="background1" w:themeFillShade="F2"/>
           <w:lang w:val="en" w:eastAsia="en-GB"/>
         </w:rPr>
-        <w:t>(Tenant(s)/Tenant’s agent)</w:t>
-      </w:r>
+        <w:t xml:space="preserve">(Tenant(s)/Tenant’s </w:t>
+      </w:r>
+      <w:proofErr w:type="gramStart"/>
       <w:r>
         <w:rPr>
           <w:rFonts w:cs="Arial"/>
@@ -7023,7 +7223,28 @@
           <w:shd w:val="clear" w:color="auto" w:fill="F2F2F2" w:themeFill="background1" w:themeFillShade="F2"/>
           <w:lang w:val="en" w:eastAsia="en-GB"/>
         </w:rPr>
-        <w:t>_______________________</w:t>
+        <w:t>agent)</w:t>
+      </w:r>
+      <w:r>
+        <w:rPr>
+          <w:rFonts w:cs="Arial"/>
+          <w:color w:val="000000"/>
+          <w:szCs w:val="24"/>
+          <w:shd w:val="clear" w:color="auto" w:fill="F2F2F2" w:themeFill="background1" w:themeFillShade="F2"/>
+          <w:lang w:val="en" w:eastAsia="en-GB"/>
+        </w:rPr>
+        <w:t>_</w:t>
+      </w:r>
+      <w:proofErr w:type="gramEnd"/>
+      <w:r>
+        <w:rPr>
+          <w:rFonts w:cs="Arial"/>
+          <w:color w:val="000000"/>
+          <w:szCs w:val="24"/>
+          <w:shd w:val="clear" w:color="auto" w:fill="F2F2F2" w:themeFill="background1" w:themeFillShade="F2"/>
+          <w:lang w:val="en" w:eastAsia="en-GB"/>
+        </w:rPr>
+        <w:t>______________________</w:t>
       </w:r>
       <w:r>
         <w:rPr>
@@ -7223,6 +7444,7 @@
           <w:lang w:val="en" w:eastAsia="en-GB"/>
         </w:rPr>
       </w:pPr>
+      <w:proofErr w:type="gramStart"/>
       <w:r>
         <w:rPr>
           <w:rFonts w:cs="Arial"/>
@@ -7240,7 +7462,18 @@
           <w:shd w:val="clear" w:color="auto" w:fill="F2F2F2" w:themeFill="background1" w:themeFillShade="F2"/>
           <w:lang w:val="en" w:eastAsia="en-GB"/>
         </w:rPr>
-        <w:t>_______________________________________</w:t>
+        <w:t>_</w:t>
+      </w:r>
+      <w:proofErr w:type="gramEnd"/>
+      <w:r>
+        <w:rPr>
+          <w:rFonts w:cs="Arial"/>
+          <w:color w:val="000000"/>
+          <w:szCs w:val="24"/>
+          <w:shd w:val="clear" w:color="auto" w:fill="F2F2F2" w:themeFill="background1" w:themeFillShade="F2"/>
+          <w:lang w:val="en" w:eastAsia="en-GB"/>
+        </w:rPr>
+        <w:t>______________________________________</w:t>
       </w:r>
       <w:r>
         <w:rPr>
@@ -7355,8 +7588,9 @@
           <w:szCs w:val="24"/>
           <w:lang w:val="en" w:eastAsia="en-GB"/>
         </w:rPr>
-        <w:t>(if appropriate)</w:t>
-      </w:r>
+        <w:t>(if appropriate</w:t>
+      </w:r>
+      <w:proofErr w:type="gramStart"/>
       <w:r>
         <w:rPr>
           <w:rFonts w:cs="Arial"/>
@@ -7365,6 +7599,16 @@
           <w:szCs w:val="24"/>
           <w:lang w:val="en" w:eastAsia="en-GB"/>
         </w:rPr>
+        <w:t>)</w:t>
+      </w:r>
+      <w:r>
+        <w:rPr>
+          <w:rFonts w:cs="Arial"/>
+          <w:i/>
+          <w:color w:val="000000"/>
+          <w:szCs w:val="24"/>
+          <w:lang w:val="en" w:eastAsia="en-GB"/>
+        </w:rPr>
         <w:t>:</w:t>
       </w:r>
       <w:r>
@@ -7375,7 +7619,18 @@
           <w:shd w:val="clear" w:color="auto" w:fill="F2F2F2" w:themeFill="background1" w:themeFillShade="F2"/>
           <w:lang w:val="en" w:eastAsia="en-GB"/>
         </w:rPr>
-        <w:t>____________________________</w:t>
+        <w:t>_</w:t>
+      </w:r>
+      <w:proofErr w:type="gramEnd"/>
+      <w:r>
+        <w:rPr>
+          <w:rFonts w:cs="Arial"/>
+          <w:color w:val="000000"/>
+          <w:szCs w:val="24"/>
+          <w:shd w:val="clear" w:color="auto" w:fill="F2F2F2" w:themeFill="background1" w:themeFillShade="F2"/>
+          <w:lang w:val="en" w:eastAsia="en-GB"/>
+        </w:rPr>
+        <w:t>___________________________</w:t>
       </w:r>
       <w:r>
         <w:rPr>
@@ -7735,6 +7990,7 @@
           <w:szCs w:val="24"/>
           <w:lang w:val="en" w:eastAsia="en-GB"/>
         </w:rPr>
+        <w:lastRenderedPageBreak/>
         <w:t xml:space="preserve">[* </w:t>
       </w:r>
       <w:r>
@@ -7805,7 +8061,6 @@
                 <w:rFonts w:ascii="Arial" w:hAnsi="Arial" w:cs="Arial"/>
                 <w:b/>
               </w:rPr>
-              <w:lastRenderedPageBreak/>
               <w:t>GUIDANCE NOTES FOR TENANTS ON THE RENT INCREASE NOTICE</w:t>
             </w:r>
           </w:p>
@@ -8417,7 +8672,21 @@
               <w:rPr>
                 <w:rFonts w:ascii="Arial" w:hAnsi="Arial" w:cs="Arial"/>
               </w:rPr>
-              <w:t>For example, if your Landlord sends this notice to you by recorded delivery on 13 January, you would be expected to receive it on 15 January. So the 3 months’ notice period would start on 15 January (see section ‘YOU ARE ENTITLED TO 3 MONTHS’ NOTICE OF ANY RENT INCREASE’).</w:t>
+              <w:t xml:space="preserve">For example, if your Landlord sends this notice to you by recorded delivery on 13 January, you would be expected to receive it on 15 January. </w:t>
+            </w:r>
+            <w:proofErr w:type="gramStart"/>
+            <w:r>
+              <w:rPr>
+                <w:rFonts w:ascii="Arial" w:hAnsi="Arial" w:cs="Arial"/>
+              </w:rPr>
+              <w:t>So</w:t>
+            </w:r>
+            <w:proofErr w:type="gramEnd"/>
+            <w:r>
+              <w:rPr>
+                <w:rFonts w:ascii="Arial" w:hAnsi="Arial" w:cs="Arial"/>
+              </w:rPr>
+              <w:t xml:space="preserve"> the 3 months’ notice period would start on 15 January (see section ‘YOU ARE ENTITLED TO 3 MONTHS’ NOTICE OF ANY RENT INCREASE’).</w:t>
             </w:r>
           </w:p>
         </w:tc>
@@ -8639,7 +8908,21 @@
               <w:rPr>
                 <w:rFonts w:ascii="Arial" w:hAnsi="Arial" w:cs="Arial"/>
               </w:rPr>
-              <w:t>For example, if you received a rent increase notice on 15 January, the 3 months’ notice period would end on 15 April. So the earliest date the increased rent would apply is 16 April.  If you received the notice on 30 November, the notice period would end on 28 or 29 February (depending on whether or not it was a leap year), and the earliest date the increased rent would apply is 1 March.</w:t>
+              <w:t xml:space="preserve">For example, if you received a rent increase notice on 15 January, the 3 months’ notice period would end on 15 April. </w:t>
+            </w:r>
+            <w:proofErr w:type="gramStart"/>
+            <w:r>
+              <w:rPr>
+                <w:rFonts w:ascii="Arial" w:hAnsi="Arial" w:cs="Arial"/>
+              </w:rPr>
+              <w:t>So</w:t>
+            </w:r>
+            <w:proofErr w:type="gramEnd"/>
+            <w:r>
+              <w:rPr>
+                <w:rFonts w:ascii="Arial" w:hAnsi="Arial" w:cs="Arial"/>
+              </w:rPr>
+              <w:t xml:space="preserve"> the earliest date the increased rent would apply is 16 April.  If you received the notice on 30 November, the notice period would end on 28 or 29 February (depending on whether or not it was a leap year), and the earliest date the increased rent would apply is 1 March.</w:t>
             </w:r>
           </w:p>
         </w:tc>
@@ -9121,7 +9404,21 @@
               <w:rPr>
                 <w:rFonts w:ascii="Arial" w:hAnsi="Arial" w:cs="Arial"/>
               </w:rPr>
-              <w:t xml:space="preserve">You apply to the Rent Officer by using the specific rent adjudication form (you can get this from Rent Service Scotland (by telephoning them on 0300 244 7000 or emailing at rss.dundee@gov.scot), the Scottish Government’s website or a housing advice service). The Rent Officer will aim to send you the decision within 40 days of receiving the completed form.  </w:t>
+              <w:t xml:space="preserve">You apply to the Rent Officer by using the specific rent adjudication form (you can get this from Rent Service Scotland (by telephoning them on 0300 244 7000 or emailing at </w:t>
+            </w:r>
+            <w:proofErr w:type="spellStart"/>
+            <w:r>
+              <w:rPr>
+                <w:rFonts w:ascii="Arial" w:hAnsi="Arial" w:cs="Arial"/>
+              </w:rPr>
+              <w:t>rss.dundee@gov.scot</w:t>
+            </w:r>
+            <w:proofErr w:type="spellEnd"/>
+            <w:r>
+              <w:rPr>
+                <w:rFonts w:ascii="Arial" w:hAnsi="Arial" w:cs="Arial"/>
+              </w:rPr>
+              <w:t xml:space="preserve">), the Scottish Government’s website or a housing advice service). The Rent Officer will aim to send you the decision within 40 days of receiving the completed form.  </w:t>
             </w:r>
             <w:r>
               <w:rPr>
@@ -9325,7 +9622,21 @@
               <w:rPr>
                 <w:rFonts w:ascii="Arial" w:hAnsi="Arial" w:cs="Arial"/>
               </w:rPr>
-              <w:t>Your local authority applied to the Scottish Ministers to have the area you live in classified as a Rent Pressure Zone because rents in your area are rising too much. This is causing difficulties for existing Tenants in that area, and having a negative effect on the authority’s housing system.</w:t>
+              <w:t xml:space="preserve">Your local authority applied to the Scottish Ministers to have the area you live in classified as a Rent Pressure Zone because rents in your area are rising too much. This is causing difficulties for existing Tenants in that </w:t>
+            </w:r>
+            <w:proofErr w:type="gramStart"/>
+            <w:r>
+              <w:rPr>
+                <w:rFonts w:ascii="Arial" w:hAnsi="Arial" w:cs="Arial"/>
+              </w:rPr>
+              <w:t>area, and</w:t>
+            </w:r>
+            <w:proofErr w:type="gramEnd"/>
+            <w:r>
+              <w:rPr>
+                <w:rFonts w:ascii="Arial" w:hAnsi="Arial" w:cs="Arial"/>
+              </w:rPr>
+              <w:t xml:space="preserve"> having a negative effect on the authority’s housing system.</w:t>
             </w:r>
           </w:p>
         </w:tc>
@@ -9870,7 +10181,21 @@
               <w:rPr>
                 <w:rFonts w:ascii="Arial" w:hAnsi="Arial" w:cs="Arial"/>
               </w:rPr>
-              <w:t>You may want to discuss the proposed new rent with your Landlord before you complete and return Part 3. If you contact your Landlord to discuss the proposed rent increase, you should both be aware that you will need to hold the discussion in good time so you still have the option to refer the rent increase notice to a Rent Officer (if applicable) for determination of the open market rent.</w:t>
+              <w:t xml:space="preserve">You may want to discuss the proposed new rent with your Landlord before you complete and return Part 3. If you contact your Landlord to discuss the proposed rent increase, you should both be aware that you will need to hold the discussion in good </w:t>
+            </w:r>
+            <w:proofErr w:type="gramStart"/>
+            <w:r>
+              <w:rPr>
+                <w:rFonts w:ascii="Arial" w:hAnsi="Arial" w:cs="Arial"/>
+              </w:rPr>
+              <w:t>time</w:t>
+            </w:r>
+            <w:proofErr w:type="gramEnd"/>
+            <w:r>
+              <w:rPr>
+                <w:rFonts w:ascii="Arial" w:hAnsi="Arial" w:cs="Arial"/>
+              </w:rPr>
+              <w:t xml:space="preserve"> so you still have the option to refer the rent increase notice to a Rent Officer (if applicable) for determination of the open market rent.</w:t>
             </w:r>
           </w:p>
         </w:tc>
@@ -9940,7 +10265,21 @@
               <w:rPr>
                 <w:rFonts w:ascii="Arial" w:hAnsi="Arial" w:cs="Arial"/>
               </w:rPr>
-              <w:t xml:space="preserve"> is a measure of Consumer price inflation and is the speed at which the prices of the goods and services bought by households rise or fall. Consumer price inflation is estimated by the Office of National Statistics using price indices. One way to understand a prices index is to think of a very large shopping basket containing all the goods and services bought by households. The prices index estimates changes to the total cost of this basket.</w:t>
+              <w:t xml:space="preserve"> is a measure of Consumer price inflation and is the speed at which the prices of the goods and services bought by households rise or fall. Consumer price inflation is estimated by the Office of National Statistics using price indices. One way to understand a prices index is to think of a very large shopping basket containing all the goods and services bought by households. The prices index estimates </w:t>
+            </w:r>
+            <w:proofErr w:type="gramStart"/>
+            <w:r>
+              <w:rPr>
+                <w:rFonts w:ascii="Arial" w:hAnsi="Arial" w:cs="Arial"/>
+              </w:rPr>
+              <w:t>changes</w:t>
+            </w:r>
+            <w:proofErr w:type="gramEnd"/>
+            <w:r>
+              <w:rPr>
+                <w:rFonts w:ascii="Arial" w:hAnsi="Arial" w:cs="Arial"/>
+              </w:rPr>
+              <w:t xml:space="preserve"> to the total cost of this basket.</w:t>
             </w:r>
           </w:p>
         </w:tc>
@@ -10624,7 +10963,21 @@
               <w:rPr>
                 <w:rFonts w:ascii="Arial" w:hAnsi="Arial" w:cs="Arial"/>
               </w:rPr>
-              <w:t>You must give your Tenant at least three months’ notice of the proposed increase.  The three month notice period starts on the day the Tenant receives the rent increase notice and ends the same date three months after the Tenant received it.  If the month in which it ends does not have that date, the notice period will end on the last day of that month.</w:t>
+              <w:t xml:space="preserve">You must give your Tenant at least three months’ notice of the proposed increase.  The three </w:t>
+            </w:r>
+            <w:proofErr w:type="gramStart"/>
+            <w:r>
+              <w:rPr>
+                <w:rFonts w:ascii="Arial" w:hAnsi="Arial" w:cs="Arial"/>
+              </w:rPr>
+              <w:t>month</w:t>
+            </w:r>
+            <w:proofErr w:type="gramEnd"/>
+            <w:r>
+              <w:rPr>
+                <w:rFonts w:ascii="Arial" w:hAnsi="Arial" w:cs="Arial"/>
+              </w:rPr>
+              <w:t xml:space="preserve"> notice period starts on the day the Tenant receives the rent increase notice and ends the same date three months after the Tenant received it.  If the month in which it ends does not have that date, the notice period will end on the last day of that month.</w:t>
             </w:r>
           </w:p>
         </w:tc>
@@ -11438,7 +11791,21 @@
               <w:rPr>
                 <w:rFonts w:ascii="Arial" w:hAnsi="Arial" w:cs="Arial"/>
               </w:rPr>
-              <w:t>For example, if you send your Tenant a rent increase notice by recorded delivery post or email on 13 January, your Tenant would be expected to receive the rent increase notice on 15 January and the 3 months’ notice period would end on 15 April. So the earliest date the increased rent would start is 16 April.</w:t>
+              <w:t xml:space="preserve">For example, if you send your Tenant a rent increase notice by recorded delivery post or email on 13 January, your Tenant would be expected to receive the rent increase notice on 15 January and the 3 months’ notice period would end on 15 April. </w:t>
+            </w:r>
+            <w:proofErr w:type="gramStart"/>
+            <w:r>
+              <w:rPr>
+                <w:rFonts w:ascii="Arial" w:hAnsi="Arial" w:cs="Arial"/>
+              </w:rPr>
+              <w:t>So</w:t>
+            </w:r>
+            <w:proofErr w:type="gramEnd"/>
+            <w:r>
+              <w:rPr>
+                <w:rFonts w:ascii="Arial" w:hAnsi="Arial" w:cs="Arial"/>
+              </w:rPr>
+              <w:t xml:space="preserve"> the earliest date the increased rent would start is 16 April.</w:t>
             </w:r>
           </w:p>
         </w:tc>
@@ -12007,7 +12374,21 @@
               <w:rPr>
                 <w:rFonts w:ascii="Arial" w:hAnsi="Arial" w:cs="Arial"/>
               </w:rPr>
-              <w:t>If your Tenant contacts you to discuss the proposed rent increase, you should both be aware that you will need to have the discussion in plenty of time so your Tenant has the option of referring the rent increase notice to a Rent Officer (if applicable) for determination of the open market rent. Your Tenant(s) will have 21 days from when they receive this notice to refer their case to a Rent Officer at Rent Service Scotland.</w:t>
+              <w:t xml:space="preserve">If your Tenant contacts you to discuss the proposed rent increase, you should both be aware that you will need to have the discussion in plenty of </w:t>
+            </w:r>
+            <w:proofErr w:type="gramStart"/>
+            <w:r>
+              <w:rPr>
+                <w:rFonts w:ascii="Arial" w:hAnsi="Arial" w:cs="Arial"/>
+              </w:rPr>
+              <w:t>time</w:t>
+            </w:r>
+            <w:proofErr w:type="gramEnd"/>
+            <w:r>
+              <w:rPr>
+                <w:rFonts w:ascii="Arial" w:hAnsi="Arial" w:cs="Arial"/>
+              </w:rPr>
+              <w:t xml:space="preserve"> so your Tenant has the option of referring the rent increase notice to a Rent Officer (if applicable) for determination of the open market rent. Your Tenant(s) will have 21 days from when they receive this notice to refer their case to a Rent Officer at Rent Service Scotland.</w:t>
             </w:r>
           </w:p>
         </w:tc>
@@ -17924,7 +18305,7 @@
 </file>
 
 <file path=customXml/itemProps4.xml><?xml version="1.0" encoding="utf-8"?>
-<ds:datastoreItem xmlns:ds="http://schemas.openxmlformats.org/officeDocument/2006/customXml" ds:itemID="{0B473A73-68ED-5E4A-846A-9A0A8926DE6D}">
+<ds:datastoreItem xmlns:ds="http://schemas.openxmlformats.org/officeDocument/2006/customXml" ds:itemID="{F277E014-6280-244B-B619-D665EDC358C3}">
   <ds:schemaRefs>
     <ds:schemaRef ds:uri="http://schemas.openxmlformats.org/officeDocument/2006/bibliography"/>
   </ds:schemaRefs>

</xml_diff>

<commit_message>
MGS-3182 left jusstified several fields
</commit_message>
<xml_diff>
--- a/housing-service/src/main/resources/templates/rent-increase.docx
+++ b/housing-service/src/main/resources/templates/rent-increase.docx
@@ -888,6 +888,9 @@
       </w:r>
     </w:p>
     <w:p>
+      <w:pPr>
+        <w:jc w:val="left"/>
+      </w:pPr>
       <w:fldSimple w:instr=" MERGEFIELD tenantNames \* MERGEFORMAT ">
         <w:r>
           <w:t>«tenantNames»</w:t>
@@ -997,6 +1000,7 @@
           <w:tab w:val="clear" w:pos="9000"/>
         </w:tabs>
         <w:spacing w:line="240" w:lineRule="auto"/>
+        <w:jc w:val="left"/>
         <w:outlineLvl w:val="3"/>
       </w:pPr>
       <w:fldSimple w:instr=" MERGEFIELD address \* MERGEFORMAT ">
@@ -1007,6 +1011,8 @@
           <w:t>«address»</w:t>
         </w:r>
       </w:fldSimple>
+      <w:bookmarkStart w:id="0" w:name="_GoBack"/>
+      <w:bookmarkEnd w:id="0"/>
     </w:p>
     <w:p>
       <w:pPr>
@@ -1814,6 +1820,9 @@
       </w:r>
     </w:p>
     <w:p>
+      <w:pPr>
+        <w:jc w:val="left"/>
+      </w:pPr>
       <w:fldSimple w:instr=" MERGEFIELD landlordNames \* MERGEFORMAT ">
         <w:r>
           <w:t>«landlordNames»</w:t>
@@ -1907,6 +1916,9 @@
       </w:r>
     </w:p>
     <w:p>
+      <w:pPr>
+        <w:jc w:val="left"/>
+      </w:pPr>
       <w:fldSimple w:instr=" MERGEFIELD landlordAddresses \* MERGEFORMAT ">
         <w:r>
           <w:t>«landlordAddresses»</w:t>
@@ -3105,6 +3117,9 @@
       </w:pPr>
     </w:p>
     <w:p>
+      <w:pPr>
+        <w:jc w:val="left"/>
+      </w:pPr>
       <w:fldSimple w:instr=" MERGEFIELD landlordsAgentAddress \* MERGEFORMAT ">
         <w:r>
           <w:t>«landlordsAgentAddress»</w:t>
@@ -5700,6 +5715,9 @@
       </w:r>
     </w:p>
     <w:p>
+      <w:pPr>
+        <w:jc w:val="left"/>
+      </w:pPr>
       <w:fldSimple w:instr=" MERGEFIELD landlordOrAgentName \* MERGEFORMAT ">
         <w:r>
           <w:t>«landlordOrAgentName»</w:t>
@@ -5788,6 +5806,9 @@
       </w:r>
     </w:p>
     <w:p>
+      <w:pPr>
+        <w:jc w:val="left"/>
+      </w:pPr>
       <w:fldSimple w:instr=" MERGEFIELD tenantNames \* MERGEFORMAT ">
         <w:r>
           <w:t>«tenantNames»</w:t>
@@ -5937,6 +5958,7 @@
           <w:tab w:val="clear" w:pos="9000"/>
         </w:tabs>
         <w:spacing w:line="240" w:lineRule="auto"/>
+        <w:jc w:val="left"/>
         <w:outlineLvl w:val="3"/>
         <w:rPr>
           <w:rFonts w:cs="Arial"/>
@@ -7026,18 +7048,7 @@
           <w:szCs w:val="24"/>
           <w:lang w:val="en" w:eastAsia="en-GB"/>
         </w:rPr>
-        <w:t xml:space="preserve">market </w:t>
-      </w:r>
-      <w:bookmarkStart w:id="0" w:name="_GoBack"/>
-      <w:bookmarkEnd w:id="0"/>
-      <w:r>
-        <w:rPr>
-          <w:rFonts w:cs="Arial"/>
-          <w:color w:val="000000"/>
-          <w:szCs w:val="24"/>
-          <w:lang w:val="en" w:eastAsia="en-GB"/>
-        </w:rPr>
-        <w:t xml:space="preserve">rent. </w:t>
+        <w:t xml:space="preserve">market rent. </w:t>
       </w:r>
       <w:r>
         <w:rPr>
@@ -18305,7 +18316,7 @@
 </file>
 
 <file path=customXml/itemProps4.xml><?xml version="1.0" encoding="utf-8"?>
-<ds:datastoreItem xmlns:ds="http://schemas.openxmlformats.org/officeDocument/2006/customXml" ds:itemID="{F277E014-6280-244B-B619-D665EDC358C3}">
+<ds:datastoreItem xmlns:ds="http://schemas.openxmlformats.org/officeDocument/2006/customXml" ds:itemID="{96767E21-1DFF-C94C-BFD6-91BDE9A40EB0}">
   <ds:schemaRefs>
     <ds:schemaRef ds:uri="http://schemas.openxmlformats.org/officeDocument/2006/bibliography"/>
   </ds:schemaRefs>

</xml_diff>

<commit_message>
MGS-3182 do not put out rent cap dates if they are null
</commit_message>
<xml_diff>
--- a/housing-service/src/main/resources/templates/rent-increase.docx
+++ b/housing-service/src/main/resources/templates/rent-increase.docx
@@ -1011,8 +1011,6 @@
           <w:t>«address»</w:t>
         </w:r>
       </w:fldSimple>
-      <w:bookmarkStart w:id="0" w:name="_GoBack"/>
-      <w:bookmarkEnd w:id="0"/>
     </w:p>
     <w:p>
       <w:pPr>
@@ -4989,29 +4987,6 @@
           <w:tab w:val="clear" w:pos="9000"/>
         </w:tabs>
         <w:spacing w:line="240" w:lineRule="auto"/>
-        <w:outlineLvl w:val="3"/>
-        <w:rPr>
-          <w:rFonts w:cs="Arial"/>
-          <w:b/>
-          <w:color w:val="000000"/>
-          <w:szCs w:val="24"/>
-          <w:lang w:val="en" w:eastAsia="en-GB"/>
-        </w:rPr>
-      </w:pPr>
-    </w:p>
-    <w:p>
-      <w:pPr>
-        <w:shd w:val="clear" w:color="auto" w:fill="FFFFFF"/>
-        <w:tabs>
-          <w:tab w:val="clear" w:pos="720"/>
-          <w:tab w:val="clear" w:pos="1440"/>
-          <w:tab w:val="clear" w:pos="2160"/>
-          <w:tab w:val="clear" w:pos="2880"/>
-          <w:tab w:val="clear" w:pos="4680"/>
-          <w:tab w:val="clear" w:pos="5400"/>
-          <w:tab w:val="clear" w:pos="9000"/>
-        </w:tabs>
-        <w:spacing w:line="240" w:lineRule="auto"/>
         <w:jc w:val="left"/>
         <w:outlineLvl w:val="3"/>
         <w:rPr>
@@ -5022,214 +4997,32 @@
         </w:rPr>
       </w:pPr>
     </w:p>
+    <w:bookmarkStart w:id="0" w:name="_GoBack"/>
+    <w:bookmarkEnd w:id="0"/>
     <w:p>
-      <w:pPr>
-        <w:shd w:val="clear" w:color="auto" w:fill="FFFFFF"/>
-        <w:tabs>
-          <w:tab w:val="clear" w:pos="720"/>
-          <w:tab w:val="clear" w:pos="1440"/>
-          <w:tab w:val="clear" w:pos="2160"/>
-          <w:tab w:val="clear" w:pos="2880"/>
-          <w:tab w:val="clear" w:pos="4680"/>
-          <w:tab w:val="clear" w:pos="5400"/>
-          <w:tab w:val="clear" w:pos="9000"/>
-        </w:tabs>
-        <w:spacing w:line="240" w:lineRule="auto"/>
-        <w:jc w:val="left"/>
-        <w:outlineLvl w:val="3"/>
-        <w:rPr>
-          <w:rFonts w:cs="Arial"/>
-          <w:color w:val="000000"/>
-          <w:szCs w:val="24"/>
-          <w:lang w:val="en" w:eastAsia="en-GB"/>
-        </w:rPr>
-      </w:pPr>
-      <w:r>
-        <w:rPr>
-          <w:rFonts w:cs="Arial"/>
-          <w:color w:val="000000"/>
-          <w:szCs w:val="24"/>
-          <w:lang w:val="en" w:eastAsia="en-GB"/>
-        </w:rPr>
-        <w:t>Th</w:t>
-      </w:r>
-      <w:r>
-        <w:rPr>
-          <w:rFonts w:cs="Arial"/>
-          <w:color w:val="000000"/>
-          <w:szCs w:val="24"/>
-          <w:lang w:val="en" w:eastAsia="en-GB"/>
-        </w:rPr>
-        <w:t xml:space="preserve">e above </w:t>
-      </w:r>
-      <w:r>
-        <w:rPr>
-          <w:rFonts w:cs="Arial"/>
-          <w:color w:val="000000"/>
-          <w:szCs w:val="24"/>
-          <w:lang w:val="en" w:eastAsia="en-GB"/>
-        </w:rPr>
-        <w:t xml:space="preserve">cap </w:t>
-      </w:r>
-      <w:r>
-        <w:rPr>
-          <w:rFonts w:cs="Arial"/>
-          <w:color w:val="000000"/>
-          <w:szCs w:val="24"/>
-          <w:lang w:val="en" w:eastAsia="en-GB"/>
-        </w:rPr>
-        <w:t xml:space="preserve">is in force from </w:t>
-      </w:r>
-      <w:r>
-        <w:rPr>
-          <w:rFonts w:cs="Arial"/>
-          <w:color w:val="000000"/>
-          <w:szCs w:val="24"/>
-          <w:lang w:val="en" w:eastAsia="en-GB"/>
-        </w:rPr>
+      <w:r>
         <w:fldChar w:fldCharType="begin"/>
       </w:r>
       <w:r>
-        <w:rPr>
-          <w:rFonts w:cs="Arial"/>
-          <w:color w:val="000000"/>
-          <w:szCs w:val="24"/>
-          <w:lang w:val="en" w:eastAsia="en-GB"/>
-        </w:rPr>
-        <w:instrText xml:space="preserve"> MERGEFIELD capFromDate \* MERGEFORMAT </w:instrText>
-      </w:r>
-      <w:r>
-        <w:rPr>
-          <w:rFonts w:cs="Arial"/>
-          <w:color w:val="000000"/>
-          <w:szCs w:val="24"/>
-          <w:lang w:val="en" w:eastAsia="en-GB"/>
-        </w:rPr>
+        <w:instrText xml:space="preserve"> MERGEFIELD capToAndFromSentence \* MERGEFORMAT </w:instrText>
+      </w:r>
+      <w:r>
         <w:fldChar w:fldCharType="separate"/>
       </w:r>
       <w:r>
-        <w:rPr>
-          <w:rFonts w:cs="Arial"/>
-          <w:noProof/>
-          <w:color w:val="000000"/>
-          <w:szCs w:val="24"/>
-          <w:lang w:val="en" w:eastAsia="en-GB"/>
-        </w:rPr>
-        <w:t>«capFromDate»</w:t>
-      </w:r>
-      <w:r>
-        <w:rPr>
-          <w:rFonts w:cs="Arial"/>
-          <w:color w:val="000000"/>
-          <w:szCs w:val="24"/>
-          <w:lang w:val="en" w:eastAsia="en-GB"/>
-        </w:rPr>
+        <w:t>«</w:t>
+      </w:r>
+      <w:proofErr w:type="spellStart"/>
+      <w:r>
+        <w:t>capToAndFromSentence</w:t>
+      </w:r>
+      <w:proofErr w:type="spellEnd"/>
+      <w:r>
+        <w:t>»</w:t>
+      </w:r>
+      <w:r>
         <w:fldChar w:fldCharType="end"/>
       </w:r>
-      <w:r>
-        <w:rPr>
-          <w:rFonts w:cs="Arial"/>
-          <w:color w:val="000000"/>
-          <w:szCs w:val="24"/>
-          <w:shd w:val="clear" w:color="auto" w:fill="F2F2F2" w:themeFill="background1" w:themeFillShade="F2"/>
-          <w:lang w:val="en" w:eastAsia="en-GB"/>
-        </w:rPr>
-        <w:t xml:space="preserve"> </w:t>
-      </w:r>
-      <w:r>
-        <w:rPr>
-          <w:rFonts w:cs="Arial"/>
-          <w:color w:val="000000"/>
-          <w:szCs w:val="24"/>
-          <w:shd w:val="clear" w:color="auto" w:fill="F2F2F2" w:themeFill="background1" w:themeFillShade="F2"/>
-          <w:lang w:val="en" w:eastAsia="en-GB"/>
-        </w:rPr>
-        <w:t>to</w:t>
-      </w:r>
-      <w:r>
-        <w:rPr>
-          <w:rFonts w:cs="Arial"/>
-          <w:color w:val="000000"/>
-          <w:szCs w:val="24"/>
-          <w:shd w:val="clear" w:color="auto" w:fill="F2F2F2" w:themeFill="background1" w:themeFillShade="F2"/>
-          <w:lang w:val="en" w:eastAsia="en-GB"/>
-        </w:rPr>
-        <w:t xml:space="preserve"> </w:t>
-      </w:r>
-      <w:r>
-        <w:rPr>
-          <w:rFonts w:cs="Arial"/>
-          <w:color w:val="000000"/>
-          <w:szCs w:val="24"/>
-          <w:shd w:val="clear" w:color="auto" w:fill="F2F2F2" w:themeFill="background1" w:themeFillShade="F2"/>
-          <w:lang w:val="en" w:eastAsia="en-GB"/>
-        </w:rPr>
-        <w:fldChar w:fldCharType="begin"/>
-      </w:r>
-      <w:r>
-        <w:rPr>
-          <w:rFonts w:cs="Arial"/>
-          <w:color w:val="000000"/>
-          <w:szCs w:val="24"/>
-          <w:shd w:val="clear" w:color="auto" w:fill="F2F2F2" w:themeFill="background1" w:themeFillShade="F2"/>
-          <w:lang w:val="en" w:eastAsia="en-GB"/>
-        </w:rPr>
-        <w:instrText xml:space="preserve"> MERGEFIELD capToDate \* MERGEFORMAT </w:instrText>
-      </w:r>
-      <w:r>
-        <w:rPr>
-          <w:rFonts w:cs="Arial"/>
-          <w:color w:val="000000"/>
-          <w:szCs w:val="24"/>
-          <w:shd w:val="clear" w:color="auto" w:fill="F2F2F2" w:themeFill="background1" w:themeFillShade="F2"/>
-          <w:lang w:val="en" w:eastAsia="en-GB"/>
-        </w:rPr>
-        <w:fldChar w:fldCharType="separate"/>
-      </w:r>
-      <w:r>
-        <w:rPr>
-          <w:rFonts w:cs="Arial"/>
-          <w:noProof/>
-          <w:color w:val="000000"/>
-          <w:szCs w:val="24"/>
-          <w:shd w:val="clear" w:color="auto" w:fill="F2F2F2" w:themeFill="background1" w:themeFillShade="F2"/>
-          <w:lang w:val="en" w:eastAsia="en-GB"/>
-        </w:rPr>
-        <w:t>«capToDate»</w:t>
-      </w:r>
-      <w:r>
-        <w:rPr>
-          <w:rFonts w:cs="Arial"/>
-          <w:color w:val="000000"/>
-          <w:szCs w:val="24"/>
-          <w:shd w:val="clear" w:color="auto" w:fill="F2F2F2" w:themeFill="background1" w:themeFillShade="F2"/>
-          <w:lang w:val="en" w:eastAsia="en-GB"/>
-        </w:rPr>
-        <w:fldChar w:fldCharType="end"/>
-      </w:r>
-    </w:p>
-    <w:p>
-      <w:pPr>
-        <w:shd w:val="clear" w:color="auto" w:fill="FFFFFF"/>
-        <w:tabs>
-          <w:tab w:val="clear" w:pos="720"/>
-          <w:tab w:val="clear" w:pos="1440"/>
-          <w:tab w:val="clear" w:pos="2160"/>
-          <w:tab w:val="clear" w:pos="2880"/>
-          <w:tab w:val="clear" w:pos="4680"/>
-          <w:tab w:val="clear" w:pos="5400"/>
-          <w:tab w:val="clear" w:pos="9000"/>
-        </w:tabs>
-        <w:spacing w:line="240" w:lineRule="auto"/>
-        <w:outlineLvl w:val="3"/>
-        <w:rPr>
-          <w:rFonts w:asciiTheme="minorHAnsi" w:hAnsiTheme="minorHAnsi" w:cs="Arial"/>
-          <w:color w:val="000000"/>
-          <w:sz w:val="22"/>
-          <w:szCs w:val="22"/>
-          <w:lang w:val="en" w:eastAsia="en-GB"/>
-        </w:rPr>
-      </w:pPr>
     </w:p>
     <w:p>
       <w:pPr>
@@ -18316,7 +18109,7 @@
 </file>
 
 <file path=customXml/itemProps4.xml><?xml version="1.0" encoding="utf-8"?>
-<ds:datastoreItem xmlns:ds="http://schemas.openxmlformats.org/officeDocument/2006/customXml" ds:itemID="{96767E21-1DFF-C94C-BFD6-91BDE9A40EB0}">
+<ds:datastoreItem xmlns:ds="http://schemas.openxmlformats.org/officeDocument/2006/customXml" ds:itemID="{E97594A2-7745-2042-A1AA-7219455C0938}">
   <ds:schemaRefs>
     <ds:schemaRef ds:uri="http://schemas.openxmlformats.org/officeDocument/2006/bibliography"/>
   </ds:schemaRefs>

</xml_diff>

<commit_message>
MGS-3182 remove rpz section if it is not relevant
</commit_message>
<xml_diff>
--- a/housing-service/src/main/resources/templates/rent-increase.docx
+++ b/housing-service/src/main/resources/templates/rent-increase.docx
@@ -891,11 +891,21 @@
       <w:pPr>
         <w:jc w:val="left"/>
       </w:pPr>
-      <w:fldSimple w:instr=" MERGEFIELD tenantNames \* MERGEFORMAT ">
-        <w:r>
-          <w:t>«tenantNames»</w:t>
-        </w:r>
-      </w:fldSimple>
+      <w:r>
+        <w:fldChar w:fldCharType="begin"/>
+      </w:r>
+      <w:r>
+        <w:instrText xml:space="preserve"> MERGEFIELD tenantNames \* MERGEFORMAT </w:instrText>
+      </w:r>
+      <w:r>
+        <w:fldChar w:fldCharType="separate"/>
+      </w:r>
+      <w:r>
+        <w:t>«tenantNames»</w:t>
+      </w:r>
+      <w:r>
+        <w:fldChar w:fldCharType="end"/>
+      </w:r>
     </w:p>
     <w:p>
       <w:pPr>
@@ -1003,14 +1013,27 @@
         <w:jc w:val="left"/>
         <w:outlineLvl w:val="3"/>
       </w:pPr>
-      <w:fldSimple w:instr=" MERGEFIELD address \* MERGEFORMAT ">
-        <w:r>
-          <w:rPr>
-            <w:noProof/>
-          </w:rPr>
-          <w:t>«address»</w:t>
-        </w:r>
-      </w:fldSimple>
+      <w:r>
+        <w:fldChar w:fldCharType="begin"/>
+      </w:r>
+      <w:r>
+        <w:instrText xml:space="preserve"> MERGEFIELD address \* MERGEFORMAT </w:instrText>
+      </w:r>
+      <w:r>
+        <w:fldChar w:fldCharType="separate"/>
+      </w:r>
+      <w:r>
+        <w:rPr>
+          <w:noProof/>
+        </w:rPr>
+        <w:t>«address»</w:t>
+      </w:r>
+      <w:r>
+        <w:rPr>
+          <w:noProof/>
+        </w:rPr>
+        <w:fldChar w:fldCharType="end"/>
+      </w:r>
     </w:p>
     <w:p>
       <w:pPr>
@@ -1821,11 +1844,21 @@
       <w:pPr>
         <w:jc w:val="left"/>
       </w:pPr>
-      <w:fldSimple w:instr=" MERGEFIELD landlordNames \* MERGEFORMAT ">
-        <w:r>
-          <w:t>«landlordNames»</w:t>
-        </w:r>
-      </w:fldSimple>
+      <w:r>
+        <w:fldChar w:fldCharType="begin"/>
+      </w:r>
+      <w:r>
+        <w:instrText xml:space="preserve"> MERGEFIELD landlordNames \* MERGEFORMAT </w:instrText>
+      </w:r>
+      <w:r>
+        <w:fldChar w:fldCharType="separate"/>
+      </w:r>
+      <w:r>
+        <w:t>«landlordNames»</w:t>
+      </w:r>
+      <w:r>
+        <w:fldChar w:fldCharType="end"/>
+      </w:r>
     </w:p>
     <w:p>
       <w:pPr>
@@ -1917,11 +1950,21 @@
       <w:pPr>
         <w:jc w:val="left"/>
       </w:pPr>
-      <w:fldSimple w:instr=" MERGEFIELD landlordAddresses \* MERGEFORMAT ">
-        <w:r>
-          <w:t>«landlordAddresses»</w:t>
-        </w:r>
-      </w:fldSimple>
+      <w:r>
+        <w:fldChar w:fldCharType="begin"/>
+      </w:r>
+      <w:r>
+        <w:instrText xml:space="preserve"> MERGEFIELD landlordAddresses \* MERGEFORMAT </w:instrText>
+      </w:r>
+      <w:r>
+        <w:fldChar w:fldCharType="separate"/>
+      </w:r>
+      <w:r>
+        <w:t>«landlordAddresses»</w:t>
+      </w:r>
+      <w:r>
+        <w:fldChar w:fldCharType="end"/>
+      </w:r>
     </w:p>
     <w:p>
       <w:pPr>
@@ -2019,29 +2062,7 @@
           <w:szCs w:val="24"/>
           <w:lang w:val="en" w:eastAsia="en-GB"/>
         </w:rPr>
-        <w:t>«</w:t>
-      </w:r>
-      <w:proofErr w:type="spellStart"/>
-      <w:r>
-        <w:rPr>
-          <w:rFonts w:cs="Arial"/>
-          <w:noProof/>
-          <w:color w:val="000000"/>
-          <w:szCs w:val="24"/>
-          <w:lang w:val="en" w:eastAsia="en-GB"/>
-        </w:rPr>
-        <w:t>oldRentAmount</w:t>
-      </w:r>
-      <w:proofErr w:type="spellEnd"/>
-      <w:r>
-        <w:rPr>
-          <w:rFonts w:cs="Arial"/>
-          <w:noProof/>
-          <w:color w:val="000000"/>
-          <w:szCs w:val="24"/>
-          <w:lang w:val="en" w:eastAsia="en-GB"/>
-        </w:rPr>
-        <w:t>»</w:t>
+        <w:t>«oldRentAmount»</w:t>
       </w:r>
       <w:r>
         <w:rPr>
@@ -2235,29 +2256,7 @@
           <w:szCs w:val="24"/>
           <w:lang w:val="en" w:eastAsia="en-GB"/>
         </w:rPr>
-        <w:t>«</w:t>
-      </w:r>
-      <w:proofErr w:type="spellStart"/>
-      <w:r>
-        <w:rPr>
-          <w:rFonts w:cs="Arial"/>
-          <w:noProof/>
-          <w:color w:val="000000"/>
-          <w:szCs w:val="24"/>
-          <w:lang w:val="en" w:eastAsia="en-GB"/>
-        </w:rPr>
-        <w:t>newRentAmount</w:t>
-      </w:r>
-      <w:proofErr w:type="spellEnd"/>
-      <w:r>
-        <w:rPr>
-          <w:rFonts w:cs="Arial"/>
-          <w:noProof/>
-          <w:color w:val="000000"/>
-          <w:szCs w:val="24"/>
-          <w:lang w:val="en" w:eastAsia="en-GB"/>
-        </w:rPr>
-        <w:t>»</w:t>
+        <w:t>«newRentAmount»</w:t>
       </w:r>
       <w:r>
         <w:rPr>
@@ -3118,11 +3117,21 @@
       <w:pPr>
         <w:jc w:val="left"/>
       </w:pPr>
-      <w:fldSimple w:instr=" MERGEFIELD landlordsAgentAddress \* MERGEFORMAT ">
-        <w:r>
-          <w:t>«landlordsAgentAddress»</w:t>
-        </w:r>
-      </w:fldSimple>
+      <w:r>
+        <w:fldChar w:fldCharType="begin"/>
+      </w:r>
+      <w:r>
+        <w:instrText xml:space="preserve"> MERGEFIELD landlordsAgentAddress \* MERGEFORMAT </w:instrText>
+      </w:r>
+      <w:r>
+        <w:fldChar w:fldCharType="separate"/>
+      </w:r>
+      <w:r>
+        <w:t>«landlordsAgentAddress»</w:t>
+      </w:r>
+      <w:r>
+        <w:fldChar w:fldCharType="end"/>
+      </w:r>
       <w:r>
         <w:br w:type="page"/>
       </w:r>
@@ -3243,7 +3252,48 @@
           <w:sz w:val="24"/>
           <w:szCs w:val="24"/>
         </w:rPr>
-        <w:t>Only complete this section if the Let Property is in an area which has been designated by the Scottish Ministers as a Rent Pressure Zone.</w:t>
+        <w:fldChar w:fldCharType="begin"/>
+      </w:r>
+      <w:r>
+        <w:rPr>
+          <w:rFonts w:ascii="Arial" w:eastAsia="Arial" w:hAnsi="Arial" w:cs="Arial"/>
+          <w:b/>
+          <w:bCs/>
+          <w:sz w:val="24"/>
+          <w:szCs w:val="24"/>
+        </w:rPr>
+        <w:instrText xml:space="preserve"> MERGEFIELD section2BIntro \* MERGEFORMAT </w:instrText>
+      </w:r>
+      <w:r>
+        <w:rPr>
+          <w:rFonts w:ascii="Arial" w:eastAsia="Arial" w:hAnsi="Arial" w:cs="Arial"/>
+          <w:b/>
+          <w:bCs/>
+          <w:sz w:val="24"/>
+          <w:szCs w:val="24"/>
+        </w:rPr>
+        <w:fldChar w:fldCharType="separate"/>
+      </w:r>
+      <w:r>
+        <w:rPr>
+          <w:rFonts w:ascii="Arial" w:eastAsia="Arial" w:hAnsi="Arial" w:cs="Arial"/>
+          <w:b/>
+          <w:bCs/>
+          <w:noProof/>
+          <w:sz w:val="24"/>
+          <w:szCs w:val="24"/>
+        </w:rPr>
+        <w:t>«section2BIntro»</w:t>
+      </w:r>
+      <w:r>
+        <w:rPr>
+          <w:rFonts w:ascii="Arial" w:eastAsia="Arial" w:hAnsi="Arial" w:cs="Arial"/>
+          <w:b/>
+          <w:bCs/>
+          <w:sz w:val="24"/>
+          <w:szCs w:val="24"/>
+        </w:rPr>
+        <w:fldChar w:fldCharType="end"/>
       </w:r>
     </w:p>
     <w:p>
@@ -3267,6 +3317,18 @@
           <w:szCs w:val="24"/>
           <w:lang w:val="en" w:eastAsia="en-GB"/>
         </w:rPr>
+      </w:pPr>
+    </w:p>
+    <w:p>
+      <w:pPr>
+        <w:sectPr>
+          <w:headerReference w:type="default" r:id="rId11"/>
+          <w:footerReference w:type="default" r:id="rId12"/>
+          <w:pgSz w:w="11906" w:h="16838" w:code="9"/>
+          <w:pgMar w:top="426" w:right="1440" w:bottom="568" w:left="1440" w:header="720" w:footer="720" w:gutter="0"/>
+          <w:cols w:space="708"/>
+          <w:docGrid w:linePitch="360"/>
+        </w:sectPr>
       </w:pPr>
     </w:p>
     <w:tbl>
@@ -3287,7 +3349,26 @@
           </w:tcPr>
           <w:p>
             <w:r>
-              <w:t>The Let Property in Part 1 of this form is in a Rent Pressure Zone. This means that the Scottish Ministers have set a cap on the maximum amount by which your rent can be increased. This is because rents in your area are rising too much, causing difficulties for existing tenants and having a negative effect on the local authority’s housing system.</w:t>
+              <w:t xml:space="preserve">The Let Property in Part 1 of this form </w:t>
+            </w:r>
+            <w:r>
+              <w:t xml:space="preserve">is </w:t>
+            </w:r>
+            <w:fldSimple w:instr=" MERGEFIELD inRPZ \* MERGEFORMAT ">
+              <w:r>
+                <w:rPr>
+                  <w:noProof/>
+                </w:rPr>
+                <w:t>«inRPZ»</w:t>
+              </w:r>
+            </w:fldSimple>
+            <w:r>
+              <w:t xml:space="preserve"> </w:t>
+            </w:r>
+            <w:bookmarkStart w:id="0" w:name="_GoBack"/>
+            <w:bookmarkEnd w:id="0"/>
+            <w:r>
+              <w:t>a Rent Pressure Zone. This means that the Scottish Ministers have set a cap on the maximum amount by which your rent can be increased. This is because rents in your area are rising too much, causing difficulties for existing tenants and having a negative effect on the local authority’s housing system.</w:t>
             </w:r>
           </w:p>
           <w:p>
@@ -3472,7 +3553,7 @@
                     </pic:cNvPicPr>
                   </pic:nvPicPr>
                   <pic:blipFill>
-                    <a:blip r:embed="rId11">
+                    <a:blip r:embed="rId13">
                       <a:extLst>
                         <a:ext uri="{28A0092B-C50C-407E-A947-70E740481C1C}">
                           <a14:useLocalDpi xmlns:a14="http://schemas.microsoft.com/office/drawing/2010/main" val="0"/>
@@ -4392,7 +4473,6 @@
           <w:szCs w:val="24"/>
           <w:lang w:val="en" w:eastAsia="en-GB"/>
         </w:rPr>
-        <w:lastRenderedPageBreak/>
         <w:t xml:space="preserve">When </w:t>
       </w:r>
       <w:proofErr w:type="gramStart"/>
@@ -4997,32 +5077,12 @@
         </w:rPr>
       </w:pPr>
     </w:p>
-    <w:bookmarkStart w:id="0" w:name="_GoBack"/>
-    <w:bookmarkEnd w:id="0"/>
     <w:p>
-      <w:r>
-        <w:fldChar w:fldCharType="begin"/>
-      </w:r>
-      <w:r>
-        <w:instrText xml:space="preserve"> MERGEFIELD capToAndFromSentence \* MERGEFORMAT </w:instrText>
-      </w:r>
-      <w:r>
-        <w:fldChar w:fldCharType="separate"/>
-      </w:r>
-      <w:r>
-        <w:t>«</w:t>
-      </w:r>
-      <w:proofErr w:type="spellStart"/>
-      <w:r>
-        <w:t>capToAndFromSentence</w:t>
-      </w:r>
-      <w:proofErr w:type="spellEnd"/>
-      <w:r>
-        <w:t>»</w:t>
-      </w:r>
-      <w:r>
-        <w:fldChar w:fldCharType="end"/>
-      </w:r>
+      <w:fldSimple w:instr=" MERGEFIELD capToAndFromSentence \* MERGEFORMAT ">
+        <w:r>
+          <w:t>«capToAndFromSentence»</w:t>
+        </w:r>
+      </w:fldSimple>
     </w:p>
     <w:p>
       <w:pPr>
@@ -5136,6 +5196,35 @@
           <w:szCs w:val="24"/>
           <w:lang w:val="en" w:eastAsia="en-GB"/>
         </w:rPr>
+      </w:pPr>
+    </w:p>
+    <w:p>
+      <w:pPr>
+        <w:tabs>
+          <w:tab w:val="clear" w:pos="720"/>
+          <w:tab w:val="clear" w:pos="1440"/>
+          <w:tab w:val="clear" w:pos="2160"/>
+          <w:tab w:val="clear" w:pos="2880"/>
+          <w:tab w:val="clear" w:pos="4680"/>
+          <w:tab w:val="clear" w:pos="5400"/>
+          <w:tab w:val="clear" w:pos="9000"/>
+        </w:tabs>
+        <w:spacing w:line="240" w:lineRule="auto"/>
+        <w:jc w:val="left"/>
+        <w:rPr>
+          <w:rFonts w:cs="Arial"/>
+          <w:b/>
+          <w:color w:val="000000"/>
+          <w:szCs w:val="24"/>
+          <w:lang w:val="en" w:eastAsia="en-GB"/>
+        </w:rPr>
+        <w:sectPr>
+          <w:type w:val="continuous"/>
+          <w:pgSz w:w="11906" w:h="16838" w:code="9"/>
+          <w:pgMar w:top="426" w:right="1440" w:bottom="568" w:left="1440" w:header="720" w:footer="720" w:gutter="0"/>
+          <w:cols w:space="708"/>
+          <w:docGrid w:linePitch="360"/>
+        </w:sectPr>
       </w:pPr>
     </w:p>
     <w:p>
@@ -5511,11 +5600,21 @@
       <w:pPr>
         <w:jc w:val="left"/>
       </w:pPr>
-      <w:fldSimple w:instr=" MERGEFIELD landlordOrAgentName \* MERGEFORMAT ">
-        <w:r>
-          <w:t>«landlordOrAgentName»</w:t>
-        </w:r>
-      </w:fldSimple>
+      <w:r>
+        <w:fldChar w:fldCharType="begin"/>
+      </w:r>
+      <w:r>
+        <w:instrText xml:space="preserve"> MERGEFIELD landlordOrAgentName \* MERGEFORMAT </w:instrText>
+      </w:r>
+      <w:r>
+        <w:fldChar w:fldCharType="separate"/>
+      </w:r>
+      <w:r>
+        <w:t>«landlordOrAgentName»</w:t>
+      </w:r>
+      <w:r>
+        <w:fldChar w:fldCharType="end"/>
+      </w:r>
     </w:p>
     <w:p>
       <w:pPr>
@@ -5602,11 +5701,21 @@
       <w:pPr>
         <w:jc w:val="left"/>
       </w:pPr>
-      <w:fldSimple w:instr=" MERGEFIELD tenantNames \* MERGEFORMAT ">
-        <w:r>
-          <w:t>«tenantNames»</w:t>
-        </w:r>
-      </w:fldSimple>
+      <w:r>
+        <w:fldChar w:fldCharType="begin"/>
+      </w:r>
+      <w:r>
+        <w:instrText xml:space="preserve"> MERGEFIELD tenantNames \* MERGEFORMAT </w:instrText>
+      </w:r>
+      <w:r>
+        <w:fldChar w:fldCharType="separate"/>
+      </w:r>
+      <w:r>
+        <w:t>«tenantNames»</w:t>
+      </w:r>
+      <w:r>
+        <w:fldChar w:fldCharType="end"/>
+      </w:r>
     </w:p>
     <w:p>
       <w:pPr>
@@ -5761,14 +5870,27 @@
           <w:lang w:val="en" w:eastAsia="en-GB"/>
         </w:rPr>
       </w:pPr>
-      <w:fldSimple w:instr=" MERGEFIELD address \* MERGEFORMAT ">
-        <w:r>
-          <w:rPr>
-            <w:noProof/>
-          </w:rPr>
-          <w:t>«address»</w:t>
-        </w:r>
-      </w:fldSimple>
+      <w:r>
+        <w:fldChar w:fldCharType="begin"/>
+      </w:r>
+      <w:r>
+        <w:instrText xml:space="preserve"> MERGEFIELD address \* MERGEFORMAT </w:instrText>
+      </w:r>
+      <w:r>
+        <w:fldChar w:fldCharType="separate"/>
+      </w:r>
+      <w:r>
+        <w:rPr>
+          <w:noProof/>
+        </w:rPr>
+        <w:t>«address»</w:t>
+      </w:r>
+      <w:r>
+        <w:rPr>
+          <w:noProof/>
+        </w:rPr>
+        <w:fldChar w:fldCharType="end"/>
+      </w:r>
       <w:r>
         <w:br/>
       </w:r>
@@ -6055,7 +6177,7 @@
               </wp:anchor>
             </w:drawing>
           </mc:Choice>
-          <mc:Fallback xmlns:mv="urn:schemas-microsoft-com:mac:vml" xmlns:mo="http://schemas.microsoft.com/office/mac/office/2008/main">
+          <mc:Fallback xmlns:mo="http://schemas.microsoft.com/office/mac/office/2008/main" xmlns:mv="urn:schemas-microsoft-com:mac:vml">
             <w:pict>
               <v:rect id="Rectangle 3" o:spid="_x0000_s1026" style="position:absolute;margin-left:6pt;margin-top:13pt;width:15.75pt;height:15.75pt;z-index:251678720;visibility:visible;mso-wrap-style:square;mso-width-percent:0;mso-height-percent:0;mso-wrap-distance-left:9pt;mso-wrap-distance-top:0;mso-wrap-distance-right:9pt;mso-wrap-distance-bottom:0;mso-position-horizontal:absolute;mso-position-horizontal-relative:text;mso-position-vertical:absolute;mso-position-vertical-relative:text;mso-width-percent:0;mso-height-percent:0;mso-width-relative:page;mso-height-relative:page;v-text-anchor:middle" o:gfxdata="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" fillcolor="#f2f2f2" strokecolor="windowText" strokeweight="1.5pt"/>
             </w:pict>
@@ -6319,7 +6441,7 @@
               </wp:anchor>
             </w:drawing>
           </mc:Choice>
-          <mc:Fallback xmlns:a="http://schemas.openxmlformats.org/drawingml/2006/main" xmlns:mv="urn:schemas-microsoft-com:mac:vml" xmlns:mo="http://schemas.microsoft.com/office/mac/office/2008/main">
+          <mc:Fallback xmlns:mo="http://schemas.microsoft.com/office/mac/office/2008/main" xmlns:mv="urn:schemas-microsoft-com:mac:vml" xmlns:a="http://schemas.openxmlformats.org/drawingml/2006/main">
             <w:pict w14:anchorId="42F40950">
               <v:rect id="Rectangle 7" style="position:absolute;margin-left:6pt;margin-top:1.15pt;width:15.75pt;height:15.75pt;z-index:251670528;visibility:visible;mso-wrap-style:square;mso-width-percent:0;mso-height-percent:0;mso-wrap-distance-left:9pt;mso-wrap-distance-top:0;mso-wrap-distance-right:9pt;mso-wrap-distance-bottom:0;mso-position-horizontal:absolute;mso-position-horizontal-relative:text;mso-position-vertical:absolute;mso-position-vertical-relative:text;mso-width-percent:0;mso-height-percent:0;mso-width-relative:page;mso-height-relative:page;v-text-anchor:middle" o:spid="_x0000_s1026" fillcolor="#f2f2f2 [3052]" strokecolor="black [3213]" strokeweight="1.5pt" o:gfxdata="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"/>
             </w:pict>
@@ -6697,7 +6819,7 @@
               </wp:anchor>
             </w:drawing>
           </mc:Choice>
-          <mc:Fallback xmlns:a="http://schemas.openxmlformats.org/drawingml/2006/main" xmlns:mv="urn:schemas-microsoft-com:mac:vml" xmlns:mo="http://schemas.microsoft.com/office/mac/office/2008/main">
+          <mc:Fallback xmlns:mo="http://schemas.microsoft.com/office/mac/office/2008/main" xmlns:mv="urn:schemas-microsoft-com:mac:vml" xmlns:a="http://schemas.openxmlformats.org/drawingml/2006/main">
             <w:pict w14:anchorId="6B06B270">
               <v:rect id="Rectangle 8" style="position:absolute;margin-left:6pt;margin-top:1.15pt;width:15.75pt;height:15.75pt;z-index:251672576;visibility:visible;mso-wrap-style:square;mso-width-percent:0;mso-height-percent:0;mso-wrap-distance-left:9pt;mso-wrap-distance-top:0;mso-wrap-distance-right:9pt;mso-wrap-distance-bottom:0;mso-position-horizontal:absolute;mso-position-horizontal-relative:text;mso-position-vertical:absolute;mso-position-vertical-relative:text;mso-width-percent:0;mso-height-percent:0;mso-width-relative:page;mso-height-relative:page;v-text-anchor:middle" o:spid="_x0000_s1026" fillcolor="#f2f2f2 [3052]" strokecolor="black [3213]" strokeweight="1.5pt" o:gfxdata="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"/>
             </w:pict>
@@ -8045,7 +8167,7 @@
               </w:rPr>
               <w:t>If the Scottish Ministers have designated the area you live in as a rent pressure zone, there will be a cap on the amount that your rent can increase by.  You can check whether the Let Property shown in Part 1 is located in a rent pressure zone on the Scottish Government’s web page at (</w:t>
             </w:r>
-            <w:hyperlink r:id="rId12" w:history="1">
+            <w:hyperlink r:id="rId14" w:history="1">
               <w:r>
                 <w:rPr>
                   <w:rStyle w:val="Hyperlink"/>
@@ -11128,7 +11250,7 @@
               </w:rPr>
               <w:t xml:space="preserve">If you want to include an amount for improvement costs (this is ‘Y’ in the rent increase equation in Part 2 RPZ), you must first apply to a Rent Officer at Rent Service Scotland to obtain a formal decision on the amount you are entitled to add for ‘Y’.  You apply to the Rent Officer by using a specific application form called ‘Landlord’s application for a rent increase as a result of improvements made to a property in a rent pressure zone’ (you can get this from the Scottish Government’s website, a housing advice service, or by telephoning Rent Service Scotland on 0300 244 7000 or emailing at </w:t>
             </w:r>
-            <w:hyperlink r:id="rId13" w:history="1">
+            <w:hyperlink r:id="rId15" w:history="1">
               <w:r>
                 <w:rPr>
                   <w:rStyle w:val="Hyperlink"/>
@@ -12687,8 +12809,7 @@
       </w:pPr>
     </w:p>
     <w:sectPr>
-      <w:headerReference w:type="default" r:id="rId14"/>
-      <w:footerReference w:type="default" r:id="rId15"/>
+      <w:type w:val="continuous"/>
       <w:pgSz w:w="11906" w:h="16838" w:code="9"/>
       <w:pgMar w:top="426" w:right="1440" w:bottom="568" w:left="1440" w:header="720" w:footer="720" w:gutter="0"/>
       <w:cols w:space="708"/>
@@ -17893,9 +18014,12 @@
 </file>
 
 <file path=customXml/item1.xml><?xml version="1.0" encoding="utf-8"?>
-<p:properties xmlns:p="http://schemas.microsoft.com/office/2006/metadata/properties" xmlns:xsi="http://www.w3.org/2001/XMLSchema-instance" xmlns:pc="http://schemas.microsoft.com/office/infopath/2007/PartnerControls">
-  <documentManagement/>
-</p:properties>
+<?mso-contentType ?>
+<FormTemplates xmlns="http://schemas.microsoft.com/sharepoint/v3/contenttype/forms">
+  <Display>DocumentLibraryForm</Display>
+  <Edit>DocumentLibraryForm</Edit>
+  <New>DocumentLibraryForm</New>
+</FormTemplates>
 </file>
 
 <file path=customXml/item2.xml><?xml version="1.0" encoding="utf-8"?>
@@ -18061,12 +18185,9 @@
 </file>
 
 <file path=customXml/item3.xml><?xml version="1.0" encoding="utf-8"?>
-<?mso-contentType ?>
-<FormTemplates xmlns="http://schemas.microsoft.com/sharepoint/v3/contenttype/forms">
-  <Display>DocumentLibraryForm</Display>
-  <Edit>DocumentLibraryForm</Edit>
-  <New>DocumentLibraryForm</New>
-</FormTemplates>
+<p:properties xmlns:p="http://schemas.microsoft.com/office/2006/metadata/properties" xmlns:xsi="http://www.w3.org/2001/XMLSchema-instance" xmlns:pc="http://schemas.microsoft.com/office/infopath/2007/PartnerControls">
+  <documentManagement/>
+</p:properties>
 </file>
 
 <file path=customXml/item4.xml><?xml version="1.0" encoding="utf-8"?>
@@ -18074,10 +18195,9 @@
 </file>
 
 <file path=customXml/itemProps1.xml><?xml version="1.0" encoding="utf-8"?>
-<ds:datastoreItem xmlns:ds="http://schemas.openxmlformats.org/officeDocument/2006/customXml" ds:itemID="{C4026981-12CD-4120-8BCC-EB970C096EDF}">
+<ds:datastoreItem xmlns:ds="http://schemas.openxmlformats.org/officeDocument/2006/customXml" ds:itemID="{DB6DBA05-57FF-437C-8249-1B24730337B1}">
   <ds:schemaRefs>
-    <ds:schemaRef ds:uri="http://schemas.microsoft.com/office/2006/metadata/properties"/>
-    <ds:schemaRef ds:uri="http://schemas.microsoft.com/office/infopath/2007/PartnerControls"/>
+    <ds:schemaRef ds:uri="http://schemas.microsoft.com/sharepoint/v3/contenttype/forms"/>
   </ds:schemaRefs>
 </ds:datastoreItem>
 </file>
@@ -18101,15 +18221,16 @@
 </file>
 
 <file path=customXml/itemProps3.xml><?xml version="1.0" encoding="utf-8"?>
-<ds:datastoreItem xmlns:ds="http://schemas.openxmlformats.org/officeDocument/2006/customXml" ds:itemID="{DB6DBA05-57FF-437C-8249-1B24730337B1}">
+<ds:datastoreItem xmlns:ds="http://schemas.openxmlformats.org/officeDocument/2006/customXml" ds:itemID="{C4026981-12CD-4120-8BCC-EB970C096EDF}">
   <ds:schemaRefs>
-    <ds:schemaRef ds:uri="http://schemas.microsoft.com/sharepoint/v3/contenttype/forms"/>
+    <ds:schemaRef ds:uri="http://schemas.microsoft.com/office/2006/metadata/properties"/>
+    <ds:schemaRef ds:uri="http://schemas.microsoft.com/office/infopath/2007/PartnerControls"/>
   </ds:schemaRefs>
 </ds:datastoreItem>
 </file>
 
 <file path=customXml/itemProps4.xml><?xml version="1.0" encoding="utf-8"?>
-<ds:datastoreItem xmlns:ds="http://schemas.openxmlformats.org/officeDocument/2006/customXml" ds:itemID="{E97594A2-7745-2042-A1AA-7219455C0938}">
+<ds:datastoreItem xmlns:ds="http://schemas.openxmlformats.org/officeDocument/2006/customXml" ds:itemID="{615EB2BA-2278-E743-A7EC-E440FA730211}">
   <ds:schemaRefs>
     <ds:schemaRef ds:uri="http://schemas.openxmlformats.org/officeDocument/2006/bibliography"/>
   </ds:schemaRefs>

</xml_diff>

<commit_message>
MGS-4936 Rent increase form: add new field for "date you'll send this notice."
</commit_message>
<xml_diff>
--- a/housing-service/src/main/resources/templates/rent-increase.docx
+++ b/housing-service/src/main/resources/templates/rent-increase.docx
@@ -891,21 +891,11 @@
       <w:pPr>
         <w:jc w:val="left"/>
       </w:pPr>
-      <w:r>
-        <w:fldChar w:fldCharType="begin"/>
-      </w:r>
-      <w:r>
-        <w:instrText xml:space="preserve"> MERGEFIELD tenantNames \* MERGEFORMAT </w:instrText>
-      </w:r>
-      <w:r>
-        <w:fldChar w:fldCharType="separate"/>
-      </w:r>
-      <w:r>
-        <w:t>«tenantNames»</w:t>
-      </w:r>
-      <w:r>
-        <w:fldChar w:fldCharType="end"/>
-      </w:r>
+      <w:fldSimple w:instr=" MERGEFIELD tenantNames \* MERGEFORMAT ">
+        <w:r>
+          <w:t>«tenantNames»</w:t>
+        </w:r>
+      </w:fldSimple>
     </w:p>
     <w:p>
       <w:pPr>
@@ -1013,27 +1003,14 @@
         <w:jc w:val="left"/>
         <w:outlineLvl w:val="3"/>
       </w:pPr>
-      <w:r>
-        <w:fldChar w:fldCharType="begin"/>
-      </w:r>
-      <w:r>
-        <w:instrText xml:space="preserve"> MERGEFIELD address \* MERGEFORMAT </w:instrText>
-      </w:r>
-      <w:r>
-        <w:fldChar w:fldCharType="separate"/>
-      </w:r>
-      <w:r>
-        <w:rPr>
-          <w:noProof/>
-        </w:rPr>
-        <w:t>«address»</w:t>
-      </w:r>
-      <w:r>
-        <w:rPr>
-          <w:noProof/>
-        </w:rPr>
-        <w:fldChar w:fldCharType="end"/>
-      </w:r>
+      <w:fldSimple w:instr=" MERGEFIELD address \* MERGEFORMAT ">
+        <w:r>
+          <w:rPr>
+            <w:noProof/>
+          </w:rPr>
+          <w:t>«address»</w:t>
+        </w:r>
+      </w:fldSimple>
     </w:p>
     <w:p>
       <w:pPr>
@@ -1844,21 +1821,11 @@
       <w:pPr>
         <w:jc w:val="left"/>
       </w:pPr>
-      <w:r>
-        <w:fldChar w:fldCharType="begin"/>
-      </w:r>
-      <w:r>
-        <w:instrText xml:space="preserve"> MERGEFIELD landlordNames \* MERGEFORMAT </w:instrText>
-      </w:r>
-      <w:r>
-        <w:fldChar w:fldCharType="separate"/>
-      </w:r>
-      <w:r>
-        <w:t>«landlordNames»</w:t>
-      </w:r>
-      <w:r>
-        <w:fldChar w:fldCharType="end"/>
-      </w:r>
+      <w:fldSimple w:instr=" MERGEFIELD landlordNames \* MERGEFORMAT ">
+        <w:r>
+          <w:t>«landlordNames»</w:t>
+        </w:r>
+      </w:fldSimple>
     </w:p>
     <w:p>
       <w:pPr>
@@ -1950,21 +1917,11 @@
       <w:pPr>
         <w:jc w:val="left"/>
       </w:pPr>
-      <w:r>
-        <w:fldChar w:fldCharType="begin"/>
-      </w:r>
-      <w:r>
-        <w:instrText xml:space="preserve"> MERGEFIELD landlordAddresses \* MERGEFORMAT </w:instrText>
-      </w:r>
-      <w:r>
-        <w:fldChar w:fldCharType="separate"/>
-      </w:r>
-      <w:r>
-        <w:t>«landlordAddresses»</w:t>
-      </w:r>
-      <w:r>
-        <w:fldChar w:fldCharType="end"/>
-      </w:r>
+      <w:fldSimple w:instr=" MERGEFIELD landlordAddresses \* MERGEFORMAT ">
+        <w:r>
+          <w:t>«landlordAddresses»</w:t>
+        </w:r>
+      </w:fldSimple>
     </w:p>
     <w:p>
       <w:pPr>
@@ -3117,21 +3074,11 @@
       <w:pPr>
         <w:jc w:val="left"/>
       </w:pPr>
-      <w:r>
-        <w:fldChar w:fldCharType="begin"/>
-      </w:r>
-      <w:r>
-        <w:instrText xml:space="preserve"> MERGEFIELD landlordsAgentAddress \* MERGEFORMAT </w:instrText>
-      </w:r>
-      <w:r>
-        <w:fldChar w:fldCharType="separate"/>
-      </w:r>
-      <w:r>
-        <w:t>«landlordsAgentAddress»</w:t>
-      </w:r>
-      <w:r>
-        <w:fldChar w:fldCharType="end"/>
-      </w:r>
+      <w:fldSimple w:instr=" MERGEFIELD landlordsAgentAddress \* MERGEFORMAT ">
+        <w:r>
+          <w:t>«landlordsAgentAddress»</w:t>
+        </w:r>
+      </w:fldSimple>
       <w:r>
         <w:br w:type="page"/>
       </w:r>
@@ -3354,19 +3301,39 @@
             <w:r>
               <w:t xml:space="preserve">is </w:t>
             </w:r>
-            <w:fldSimple w:instr=" MERGEFIELD inRPZ \* MERGEFORMAT ">
-              <w:r>
-                <w:rPr>
-                  <w:noProof/>
-                </w:rPr>
-                <w:t>«inRPZ»</w:t>
-              </w:r>
-            </w:fldSimple>
+            <w:r>
+              <w:rPr>
+                <w:noProof/>
+              </w:rPr>
+              <w:fldChar w:fldCharType="begin"/>
+            </w:r>
+            <w:r>
+              <w:rPr>
+                <w:noProof/>
+              </w:rPr>
+              <w:instrText xml:space="preserve"> MERGEFIELD inRPZ \* MERGEFORMAT </w:instrText>
+            </w:r>
+            <w:r>
+              <w:rPr>
+                <w:noProof/>
+              </w:rPr>
+              <w:fldChar w:fldCharType="separate"/>
+            </w:r>
+            <w:r>
+              <w:rPr>
+                <w:noProof/>
+              </w:rPr>
+              <w:t>«inRPZ»</w:t>
+            </w:r>
+            <w:r>
+              <w:rPr>
+                <w:noProof/>
+              </w:rPr>
+              <w:fldChar w:fldCharType="end"/>
+            </w:r>
             <w:r>
               <w:t xml:space="preserve"> </w:t>
             </w:r>
-            <w:bookmarkStart w:id="0" w:name="_GoBack"/>
-            <w:bookmarkEnd w:id="0"/>
             <w:r>
               <w:t>a Rent Pressure Zone. This means that the Scottish Ministers have set a cap on the maximum amount by which your rent can be increased. This is because rents in your area are rising too much, causing difficulties for existing tenants and having a negative effect on the local authority’s housing system.</w:t>
             </w:r>
@@ -5078,11 +5045,21 @@
       </w:pPr>
     </w:p>
     <w:p>
-      <w:fldSimple w:instr=" MERGEFIELD capToAndFromSentence \* MERGEFORMAT ">
-        <w:r>
-          <w:t>«capToAndFromSentence»</w:t>
-        </w:r>
-      </w:fldSimple>
+      <w:r>
+        <w:fldChar w:fldCharType="begin"/>
+      </w:r>
+      <w:r>
+        <w:instrText xml:space="preserve"> MERGEFIELD capToAndFromSentence \* MERGEFORMAT </w:instrText>
+      </w:r>
+      <w:r>
+        <w:fldChar w:fldCharType="separate"/>
+      </w:r>
+      <w:r>
+        <w:t>«capToAndFromSentence»</w:t>
+      </w:r>
+      <w:r>
+        <w:fldChar w:fldCharType="end"/>
+      </w:r>
     </w:p>
     <w:p>
       <w:pPr>
@@ -5600,21 +5577,11 @@
       <w:pPr>
         <w:jc w:val="left"/>
       </w:pPr>
-      <w:r>
-        <w:fldChar w:fldCharType="begin"/>
-      </w:r>
-      <w:r>
-        <w:instrText xml:space="preserve"> MERGEFIELD landlordOrAgentName \* MERGEFORMAT </w:instrText>
-      </w:r>
-      <w:r>
-        <w:fldChar w:fldCharType="separate"/>
-      </w:r>
-      <w:r>
-        <w:t>«landlordOrAgentName»</w:t>
-      </w:r>
-      <w:r>
-        <w:fldChar w:fldCharType="end"/>
-      </w:r>
+      <w:fldSimple w:instr=" MERGEFIELD landlordOrAgentName \* MERGEFORMAT ">
+        <w:r>
+          <w:t>«landlordOrAgentName»</w:t>
+        </w:r>
+      </w:fldSimple>
     </w:p>
     <w:p>
       <w:pPr>
@@ -5701,21 +5668,11 @@
       <w:pPr>
         <w:jc w:val="left"/>
       </w:pPr>
-      <w:r>
-        <w:fldChar w:fldCharType="begin"/>
-      </w:r>
-      <w:r>
-        <w:instrText xml:space="preserve"> MERGEFIELD tenantNames \* MERGEFORMAT </w:instrText>
-      </w:r>
-      <w:r>
-        <w:fldChar w:fldCharType="separate"/>
-      </w:r>
-      <w:r>
-        <w:t>«tenantNames»</w:t>
-      </w:r>
-      <w:r>
-        <w:fldChar w:fldCharType="end"/>
-      </w:r>
+      <w:fldSimple w:instr=" MERGEFIELD tenantNames \* MERGEFORMAT ">
+        <w:r>
+          <w:t>«tenantNames»</w:t>
+        </w:r>
+      </w:fldSimple>
     </w:p>
     <w:p>
       <w:pPr>
@@ -5870,27 +5827,14 @@
           <w:lang w:val="en" w:eastAsia="en-GB"/>
         </w:rPr>
       </w:pPr>
-      <w:r>
-        <w:fldChar w:fldCharType="begin"/>
-      </w:r>
-      <w:r>
-        <w:instrText xml:space="preserve"> MERGEFIELD address \* MERGEFORMAT </w:instrText>
-      </w:r>
-      <w:r>
-        <w:fldChar w:fldCharType="separate"/>
-      </w:r>
-      <w:r>
-        <w:rPr>
-          <w:noProof/>
-        </w:rPr>
-        <w:t>«address»</w:t>
-      </w:r>
-      <w:r>
-        <w:rPr>
-          <w:noProof/>
-        </w:rPr>
-        <w:fldChar w:fldCharType="end"/>
-      </w:r>
+      <w:fldSimple w:instr=" MERGEFIELD address \* MERGEFORMAT ">
+        <w:r>
+          <w:rPr>
+            <w:noProof/>
+          </w:rPr>
+          <w:t>«address»</w:t>
+        </w:r>
+      </w:fldSimple>
       <w:r>
         <w:br/>
       </w:r>
@@ -6022,7 +5966,25 @@
           <w:szCs w:val="24"/>
           <w:lang w:val="en" w:eastAsia="en-GB"/>
         </w:rPr>
-        <w:instrText xml:space="preserve"> MERGEFIELD notificationDate \* MERGEFORMAT </w:instrText>
+        <w:instrText xml:space="preserve"> MERGEFIELD notification</w:instrText>
+      </w:r>
+      <w:r>
+        <w:rPr>
+          <w:rFonts w:cs="Arial"/>
+          <w:color w:val="000000"/>
+          <w:szCs w:val="24"/>
+          <w:lang w:val="en" w:eastAsia="en-GB"/>
+        </w:rPr>
+        <w:instrText>Send</w:instrText>
+      </w:r>
+      <w:r>
+        <w:rPr>
+          <w:rFonts w:cs="Arial"/>
+          <w:color w:val="000000"/>
+          <w:szCs w:val="24"/>
+          <w:lang w:val="en" w:eastAsia="en-GB"/>
+        </w:rPr>
+        <w:instrText xml:space="preserve">Date \* MERGEFORMAT </w:instrText>
       </w:r>
       <w:r>
         <w:rPr>
@@ -6041,7 +6003,7 @@
           <w:szCs w:val="24"/>
           <w:lang w:val="en" w:eastAsia="en-GB"/>
         </w:rPr>
-        <w:t>«notificationDate»</w:t>
+        <w:t>«notificationSendDate»</w:t>
       </w:r>
       <w:r>
         <w:rPr>
@@ -6177,7 +6139,7 @@
               </wp:anchor>
             </w:drawing>
           </mc:Choice>
-          <mc:Fallback xmlns:mo="http://schemas.microsoft.com/office/mac/office/2008/main" xmlns:mv="urn:schemas-microsoft-com:mac:vml">
+          <mc:Fallback xmlns:mv="urn:schemas-microsoft-com:mac:vml" xmlns:mo="http://schemas.microsoft.com/office/mac/office/2008/main">
             <w:pict>
               <v:rect id="Rectangle 3" o:spid="_x0000_s1026" style="position:absolute;margin-left:6pt;margin-top:13pt;width:15.75pt;height:15.75pt;z-index:251678720;visibility:visible;mso-wrap-style:square;mso-width-percent:0;mso-height-percent:0;mso-wrap-distance-left:9pt;mso-wrap-distance-top:0;mso-wrap-distance-right:9pt;mso-wrap-distance-bottom:0;mso-position-horizontal:absolute;mso-position-horizontal-relative:text;mso-position-vertical:absolute;mso-position-vertical-relative:text;mso-width-percent:0;mso-height-percent:0;mso-width-relative:page;mso-height-relative:page;v-text-anchor:middle" o:gfxdata="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" fillcolor="#f2f2f2" strokecolor="windowText" strokeweight="1.5pt"/>
             </w:pict>
@@ -6294,6 +6256,8 @@
         </w:rPr>
         <w:fldChar w:fldCharType="end"/>
       </w:r>
+      <w:bookmarkStart w:id="0" w:name="_GoBack"/>
+      <w:bookmarkEnd w:id="0"/>
     </w:p>
     <w:p>
       <w:pPr>
@@ -6441,7 +6405,7 @@
               </wp:anchor>
             </w:drawing>
           </mc:Choice>
-          <mc:Fallback xmlns:mo="http://schemas.microsoft.com/office/mac/office/2008/main" xmlns:mv="urn:schemas-microsoft-com:mac:vml" xmlns:a="http://schemas.openxmlformats.org/drawingml/2006/main">
+          <mc:Fallback xmlns:a="http://schemas.openxmlformats.org/drawingml/2006/main" xmlns:mv="urn:schemas-microsoft-com:mac:vml" xmlns:mo="http://schemas.microsoft.com/office/mac/office/2008/main">
             <w:pict w14:anchorId="42F40950">
               <v:rect id="Rectangle 7" style="position:absolute;margin-left:6pt;margin-top:1.15pt;width:15.75pt;height:15.75pt;z-index:251670528;visibility:visible;mso-wrap-style:square;mso-width-percent:0;mso-height-percent:0;mso-wrap-distance-left:9pt;mso-wrap-distance-top:0;mso-wrap-distance-right:9pt;mso-wrap-distance-bottom:0;mso-position-horizontal:absolute;mso-position-horizontal-relative:text;mso-position-vertical:absolute;mso-position-vertical-relative:text;mso-width-percent:0;mso-height-percent:0;mso-width-relative:page;mso-height-relative:page;v-text-anchor:middle" o:spid="_x0000_s1026" fillcolor="#f2f2f2 [3052]" strokecolor="black [3213]" strokeweight="1.5pt" o:gfxdata="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"/>
             </w:pict>
@@ -6456,27 +6420,7 @@
           <w:lang w:val="en" w:eastAsia="en-GB"/>
         </w:rPr>
         <w:tab/>
-        <w:t xml:space="preserve">*I/We accept the new </w:t>
-      </w:r>
-      <w:proofErr w:type="gramStart"/>
-      <w:r>
-        <w:rPr>
-          <w:rFonts w:cs="Arial"/>
-          <w:color w:val="000000"/>
-          <w:szCs w:val="24"/>
-          <w:lang w:val="en" w:eastAsia="en-GB"/>
-        </w:rPr>
-        <w:t>rent, but</w:t>
-      </w:r>
-      <w:proofErr w:type="gramEnd"/>
-      <w:r>
-        <w:rPr>
-          <w:rFonts w:cs="Arial"/>
-          <w:color w:val="000000"/>
-          <w:szCs w:val="24"/>
-          <w:lang w:val="en" w:eastAsia="en-GB"/>
-        </w:rPr>
-        <w:t xml:space="preserve"> have not been given sufficient notice.  I/we can </w:t>
+        <w:t xml:space="preserve">*I/We accept the new rent, but have not been given sufficient notice.  I/we can </w:t>
       </w:r>
       <w:r>
         <w:rPr>
@@ -6819,7 +6763,7 @@
               </wp:anchor>
             </w:drawing>
           </mc:Choice>
-          <mc:Fallback xmlns:mo="http://schemas.microsoft.com/office/mac/office/2008/main" xmlns:mv="urn:schemas-microsoft-com:mac:vml" xmlns:a="http://schemas.openxmlformats.org/drawingml/2006/main">
+          <mc:Fallback xmlns:a="http://schemas.openxmlformats.org/drawingml/2006/main" xmlns:mv="urn:schemas-microsoft-com:mac:vml" xmlns:mo="http://schemas.microsoft.com/office/mac/office/2008/main">
             <w:pict w14:anchorId="6B06B270">
               <v:rect id="Rectangle 8" style="position:absolute;margin-left:6pt;margin-top:1.15pt;width:15.75pt;height:15.75pt;z-index:251672576;visibility:visible;mso-wrap-style:square;mso-width-percent:0;mso-height-percent:0;mso-wrap-distance-left:9pt;mso-wrap-distance-top:0;mso-wrap-distance-right:9pt;mso-wrap-distance-bottom:0;mso-position-horizontal:absolute;mso-position-horizontal-relative:text;mso-position-vertical:absolute;mso-position-vertical-relative:text;mso-width-percent:0;mso-height-percent:0;mso-width-relative:page;mso-height-relative:page;v-text-anchor:middle" o:spid="_x0000_s1026" fillcolor="#f2f2f2 [3052]" strokecolor="black [3213]" strokeweight="1.5pt" o:gfxdata="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"/>
             </w:pict>
@@ -9548,21 +9492,7 @@
               <w:rPr>
                 <w:rFonts w:ascii="Arial" w:hAnsi="Arial" w:cs="Arial"/>
               </w:rPr>
-              <w:t xml:space="preserve">Your local authority applied to the Scottish Ministers to have the area you live in classified as a Rent Pressure Zone because rents in your area are rising too much. This is causing difficulties for existing Tenants in that </w:t>
-            </w:r>
-            <w:proofErr w:type="gramStart"/>
-            <w:r>
-              <w:rPr>
-                <w:rFonts w:ascii="Arial" w:hAnsi="Arial" w:cs="Arial"/>
-              </w:rPr>
-              <w:t>area, and</w:t>
-            </w:r>
-            <w:proofErr w:type="gramEnd"/>
-            <w:r>
-              <w:rPr>
-                <w:rFonts w:ascii="Arial" w:hAnsi="Arial" w:cs="Arial"/>
-              </w:rPr>
-              <w:t xml:space="preserve"> having a negative effect on the authority’s housing system.</w:t>
+              <w:t>Your local authority applied to the Scottish Ministers to have the area you live in classified as a Rent Pressure Zone because rents in your area are rising too much. This is causing difficulties for existing Tenants in that area, and having a negative effect on the authority’s housing system.</w:t>
             </w:r>
           </w:p>
         </w:tc>
@@ -10107,21 +10037,7 @@
               <w:rPr>
                 <w:rFonts w:ascii="Arial" w:hAnsi="Arial" w:cs="Arial"/>
               </w:rPr>
-              <w:t xml:space="preserve">You may want to discuss the proposed new rent with your Landlord before you complete and return Part 3. If you contact your Landlord to discuss the proposed rent increase, you should both be aware that you will need to hold the discussion in good </w:t>
-            </w:r>
-            <w:proofErr w:type="gramStart"/>
-            <w:r>
-              <w:rPr>
-                <w:rFonts w:ascii="Arial" w:hAnsi="Arial" w:cs="Arial"/>
-              </w:rPr>
-              <w:t>time</w:t>
-            </w:r>
-            <w:proofErr w:type="gramEnd"/>
-            <w:r>
-              <w:rPr>
-                <w:rFonts w:ascii="Arial" w:hAnsi="Arial" w:cs="Arial"/>
-              </w:rPr>
-              <w:t xml:space="preserve"> so you still have the option to refer the rent increase notice to a Rent Officer (if applicable) for determination of the open market rent.</w:t>
+              <w:t>You may want to discuss the proposed new rent with your Landlord before you complete and return Part 3. If you contact your Landlord to discuss the proposed rent increase, you should both be aware that you will need to hold the discussion in good time so you still have the option to refer the rent increase notice to a Rent Officer (if applicable) for determination of the open market rent.</w:t>
             </w:r>
           </w:p>
         </w:tc>
@@ -12300,21 +12216,7 @@
               <w:rPr>
                 <w:rFonts w:ascii="Arial" w:hAnsi="Arial" w:cs="Arial"/>
               </w:rPr>
-              <w:t xml:space="preserve">If your Tenant contacts you to discuss the proposed rent increase, you should both be aware that you will need to have the discussion in plenty of </w:t>
-            </w:r>
-            <w:proofErr w:type="gramStart"/>
-            <w:r>
-              <w:rPr>
-                <w:rFonts w:ascii="Arial" w:hAnsi="Arial" w:cs="Arial"/>
-              </w:rPr>
-              <w:t>time</w:t>
-            </w:r>
-            <w:proofErr w:type="gramEnd"/>
-            <w:r>
-              <w:rPr>
-                <w:rFonts w:ascii="Arial" w:hAnsi="Arial" w:cs="Arial"/>
-              </w:rPr>
-              <w:t xml:space="preserve"> so your Tenant has the option of referring the rent increase notice to a Rent Officer (if applicable) for determination of the open market rent. Your Tenant(s) will have 21 days from when they receive this notice to refer their case to a Rent Officer at Rent Service Scotland.</w:t>
+              <w:t>If your Tenant contacts you to discuss the proposed rent increase, you should both be aware that you will need to have the discussion in plenty of time so your Tenant has the option of referring the rent increase notice to a Rent Officer (if applicable) for determination of the open market rent. Your Tenant(s) will have 21 days from when they receive this notice to refer their case to a Rent Officer at Rent Service Scotland.</w:t>
             </w:r>
           </w:p>
         </w:tc>
@@ -18014,12 +17916,9 @@
 </file>
 
 <file path=customXml/item1.xml><?xml version="1.0" encoding="utf-8"?>
-<?mso-contentType ?>
-<FormTemplates xmlns="http://schemas.microsoft.com/sharepoint/v3/contenttype/forms">
-  <Display>DocumentLibraryForm</Display>
-  <Edit>DocumentLibraryForm</Edit>
-  <New>DocumentLibraryForm</New>
-</FormTemplates>
+<p:properties xmlns:p="http://schemas.microsoft.com/office/2006/metadata/properties" xmlns:xsi="http://www.w3.org/2001/XMLSchema-instance" xmlns:pc="http://schemas.microsoft.com/office/infopath/2007/PartnerControls">
+  <documentManagement/>
+</p:properties>
 </file>
 
 <file path=customXml/item2.xml><?xml version="1.0" encoding="utf-8"?>
@@ -18185,9 +18084,12 @@
 </file>
 
 <file path=customXml/item3.xml><?xml version="1.0" encoding="utf-8"?>
-<p:properties xmlns:p="http://schemas.microsoft.com/office/2006/metadata/properties" xmlns:xsi="http://www.w3.org/2001/XMLSchema-instance" xmlns:pc="http://schemas.microsoft.com/office/infopath/2007/PartnerControls">
-  <documentManagement/>
-</p:properties>
+<?mso-contentType ?>
+<FormTemplates xmlns="http://schemas.microsoft.com/sharepoint/v3/contenttype/forms">
+  <Display>DocumentLibraryForm</Display>
+  <Edit>DocumentLibraryForm</Edit>
+  <New>DocumentLibraryForm</New>
+</FormTemplates>
 </file>
 
 <file path=customXml/item4.xml><?xml version="1.0" encoding="utf-8"?>
@@ -18195,9 +18097,10 @@
 </file>
 
 <file path=customXml/itemProps1.xml><?xml version="1.0" encoding="utf-8"?>
-<ds:datastoreItem xmlns:ds="http://schemas.openxmlformats.org/officeDocument/2006/customXml" ds:itemID="{DB6DBA05-57FF-437C-8249-1B24730337B1}">
+<ds:datastoreItem xmlns:ds="http://schemas.openxmlformats.org/officeDocument/2006/customXml" ds:itemID="{C4026981-12CD-4120-8BCC-EB970C096EDF}">
   <ds:schemaRefs>
-    <ds:schemaRef ds:uri="http://schemas.microsoft.com/sharepoint/v3/contenttype/forms"/>
+    <ds:schemaRef ds:uri="http://schemas.microsoft.com/office/2006/metadata/properties"/>
+    <ds:schemaRef ds:uri="http://schemas.microsoft.com/office/infopath/2007/PartnerControls"/>
   </ds:schemaRefs>
 </ds:datastoreItem>
 </file>
@@ -18221,16 +18124,15 @@
 </file>
 
 <file path=customXml/itemProps3.xml><?xml version="1.0" encoding="utf-8"?>
-<ds:datastoreItem xmlns:ds="http://schemas.openxmlformats.org/officeDocument/2006/customXml" ds:itemID="{C4026981-12CD-4120-8BCC-EB970C096EDF}">
+<ds:datastoreItem xmlns:ds="http://schemas.openxmlformats.org/officeDocument/2006/customXml" ds:itemID="{DB6DBA05-57FF-437C-8249-1B24730337B1}">
   <ds:schemaRefs>
-    <ds:schemaRef ds:uri="http://schemas.microsoft.com/office/2006/metadata/properties"/>
-    <ds:schemaRef ds:uri="http://schemas.microsoft.com/office/infopath/2007/PartnerControls"/>
+    <ds:schemaRef ds:uri="http://schemas.microsoft.com/sharepoint/v3/contenttype/forms"/>
   </ds:schemaRefs>
 </ds:datastoreItem>
 </file>
 
 <file path=customXml/itemProps4.xml><?xml version="1.0" encoding="utf-8"?>
-<ds:datastoreItem xmlns:ds="http://schemas.openxmlformats.org/officeDocument/2006/customXml" ds:itemID="{615EB2BA-2278-E743-A7EC-E440FA730211}">
+<ds:datastoreItem xmlns:ds="http://schemas.openxmlformats.org/officeDocument/2006/customXml" ds:itemID="{8218009B-51E0-964C-AD6D-99789AE283E4}">
   <ds:schemaRefs>
     <ds:schemaRef ds:uri="http://schemas.openxmlformats.org/officeDocument/2006/bibliography"/>
   </ds:schemaRefs>

</xml_diff>

<commit_message>
MGS-5010 BUGFIX: blank page appearing in middle of the Rent Increase form
</commit_message>
<xml_diff>
--- a/housing-service/src/main/resources/templates/rent-increase.docx
+++ b/housing-service/src/main/resources/templates/rent-increase.docx
@@ -891,11 +891,21 @@
       <w:pPr>
         <w:jc w:val="left"/>
       </w:pPr>
-      <w:fldSimple w:instr=" MERGEFIELD tenantNames \* MERGEFORMAT ">
-        <w:r>
-          <w:t>«tenantNames»</w:t>
-        </w:r>
-      </w:fldSimple>
+      <w:r>
+        <w:fldChar w:fldCharType="begin"/>
+      </w:r>
+      <w:r>
+        <w:instrText xml:space="preserve"> MERGEFIELD tenantNames \* MERGEFORMAT </w:instrText>
+      </w:r>
+      <w:r>
+        <w:fldChar w:fldCharType="separate"/>
+      </w:r>
+      <w:r>
+        <w:t>«tenantNames»</w:t>
+      </w:r>
+      <w:r>
+        <w:fldChar w:fldCharType="end"/>
+      </w:r>
     </w:p>
     <w:p>
       <w:pPr>
@@ -1003,14 +1013,36 @@
         <w:jc w:val="left"/>
         <w:outlineLvl w:val="3"/>
       </w:pPr>
-      <w:fldSimple w:instr=" MERGEFIELD address \* MERGEFORMAT ">
-        <w:r>
-          <w:rPr>
-            <w:noProof/>
-          </w:rPr>
-          <w:t>«address»</w:t>
-        </w:r>
-      </w:fldSimple>
+      <w:r>
+        <w:rPr>
+          <w:noProof/>
+        </w:rPr>
+        <w:fldChar w:fldCharType="begin"/>
+      </w:r>
+      <w:r>
+        <w:rPr>
+          <w:noProof/>
+        </w:rPr>
+        <w:instrText xml:space="preserve"> MERGEFIELD address \* MERGEFORMAT </w:instrText>
+      </w:r>
+      <w:r>
+        <w:rPr>
+          <w:noProof/>
+        </w:rPr>
+        <w:fldChar w:fldCharType="separate"/>
+      </w:r>
+      <w:r>
+        <w:rPr>
+          <w:noProof/>
+        </w:rPr>
+        <w:t>«address»</w:t>
+      </w:r>
+      <w:r>
+        <w:rPr>
+          <w:noProof/>
+        </w:rPr>
+        <w:fldChar w:fldCharType="end"/>
+      </w:r>
     </w:p>
     <w:p>
       <w:pPr>
@@ -1821,11 +1853,21 @@
       <w:pPr>
         <w:jc w:val="left"/>
       </w:pPr>
-      <w:fldSimple w:instr=" MERGEFIELD landlordNames \* MERGEFORMAT ">
-        <w:r>
-          <w:t>«landlordNames»</w:t>
-        </w:r>
-      </w:fldSimple>
+      <w:r>
+        <w:fldChar w:fldCharType="begin"/>
+      </w:r>
+      <w:r>
+        <w:instrText xml:space="preserve"> MERGEFIELD landlordNames \* MERGEFORMAT </w:instrText>
+      </w:r>
+      <w:r>
+        <w:fldChar w:fldCharType="separate"/>
+      </w:r>
+      <w:r>
+        <w:t>«landlordNames»</w:t>
+      </w:r>
+      <w:r>
+        <w:fldChar w:fldCharType="end"/>
+      </w:r>
     </w:p>
     <w:p>
       <w:pPr>
@@ -1917,11 +1959,21 @@
       <w:pPr>
         <w:jc w:val="left"/>
       </w:pPr>
-      <w:fldSimple w:instr=" MERGEFIELD landlordAddresses \* MERGEFORMAT ">
-        <w:r>
-          <w:t>«landlordAddresses»</w:t>
-        </w:r>
-      </w:fldSimple>
+      <w:r>
+        <w:fldChar w:fldCharType="begin"/>
+      </w:r>
+      <w:r>
+        <w:instrText xml:space="preserve"> MERGEFIELD landlordAddresses \* MERGEFORMAT </w:instrText>
+      </w:r>
+      <w:r>
+        <w:fldChar w:fldCharType="separate"/>
+      </w:r>
+      <w:r>
+        <w:t>«landlordAddresses»</w:t>
+      </w:r>
+      <w:r>
+        <w:fldChar w:fldCharType="end"/>
+      </w:r>
     </w:p>
     <w:p>
       <w:pPr>
@@ -3074,11 +3126,21 @@
       <w:pPr>
         <w:jc w:val="left"/>
       </w:pPr>
-      <w:fldSimple w:instr=" MERGEFIELD landlordsAgentAddress \* MERGEFORMAT ">
-        <w:r>
-          <w:t>«landlordsAgentAddress»</w:t>
-        </w:r>
-      </w:fldSimple>
+      <w:r>
+        <w:fldChar w:fldCharType="begin"/>
+      </w:r>
+      <w:r>
+        <w:instrText xml:space="preserve"> MERGEFIELD landlordsAgentAddress \* MERGEFORMAT </w:instrText>
+      </w:r>
+      <w:r>
+        <w:fldChar w:fldCharType="separate"/>
+      </w:r>
+      <w:r>
+        <w:t>«landlordsAgentAddress»</w:t>
+      </w:r>
+      <w:r>
+        <w:fldChar w:fldCharType="end"/>
+      </w:r>
       <w:r>
         <w:br w:type="page"/>
       </w:r>
@@ -5045,21 +5107,11 @@
       </w:pPr>
     </w:p>
     <w:p>
-      <w:r>
-        <w:fldChar w:fldCharType="begin"/>
-      </w:r>
-      <w:r>
-        <w:instrText xml:space="preserve"> MERGEFIELD capToAndFromSentence \* MERGEFORMAT </w:instrText>
-      </w:r>
-      <w:r>
-        <w:fldChar w:fldCharType="separate"/>
-      </w:r>
-      <w:r>
-        <w:t>«capToAndFromSentence»</w:t>
-      </w:r>
-      <w:r>
-        <w:fldChar w:fldCharType="end"/>
-      </w:r>
+      <w:fldSimple w:instr=" MERGEFIELD capToAndFromSentence \* MERGEFORMAT ">
+        <w:r>
+          <w:t>«capToAndFromSentence»</w:t>
+        </w:r>
+      </w:fldSimple>
     </w:p>
     <w:p>
       <w:pPr>
@@ -5577,11 +5629,21 @@
       <w:pPr>
         <w:jc w:val="left"/>
       </w:pPr>
-      <w:fldSimple w:instr=" MERGEFIELD landlordOrAgentName \* MERGEFORMAT ">
-        <w:r>
-          <w:t>«landlordOrAgentName»</w:t>
-        </w:r>
-      </w:fldSimple>
+      <w:r>
+        <w:fldChar w:fldCharType="begin"/>
+      </w:r>
+      <w:r>
+        <w:instrText xml:space="preserve"> MERGEFIELD landlordOrAgentName \* MERGEFORMAT </w:instrText>
+      </w:r>
+      <w:r>
+        <w:fldChar w:fldCharType="separate"/>
+      </w:r>
+      <w:r>
+        <w:t>«landlordOrAgentName»</w:t>
+      </w:r>
+      <w:r>
+        <w:fldChar w:fldCharType="end"/>
+      </w:r>
     </w:p>
     <w:p>
       <w:pPr>
@@ -5668,11 +5730,21 @@
       <w:pPr>
         <w:jc w:val="left"/>
       </w:pPr>
-      <w:fldSimple w:instr=" MERGEFIELD tenantNames \* MERGEFORMAT ">
-        <w:r>
-          <w:t>«tenantNames»</w:t>
-        </w:r>
-      </w:fldSimple>
+      <w:r>
+        <w:fldChar w:fldCharType="begin"/>
+      </w:r>
+      <w:r>
+        <w:instrText xml:space="preserve"> MERGEFIELD tenantNames \* MERGEFORMAT </w:instrText>
+      </w:r>
+      <w:r>
+        <w:fldChar w:fldCharType="separate"/>
+      </w:r>
+      <w:r>
+        <w:t>«tenantNames»</w:t>
+      </w:r>
+      <w:r>
+        <w:fldChar w:fldCharType="end"/>
+      </w:r>
     </w:p>
     <w:p>
       <w:pPr>
@@ -5827,14 +5899,36 @@
           <w:lang w:val="en" w:eastAsia="en-GB"/>
         </w:rPr>
       </w:pPr>
-      <w:fldSimple w:instr=" MERGEFIELD address \* MERGEFORMAT ">
-        <w:r>
-          <w:rPr>
-            <w:noProof/>
-          </w:rPr>
-          <w:t>«address»</w:t>
-        </w:r>
-      </w:fldSimple>
+      <w:r>
+        <w:rPr>
+          <w:noProof/>
+        </w:rPr>
+        <w:fldChar w:fldCharType="begin"/>
+      </w:r>
+      <w:r>
+        <w:rPr>
+          <w:noProof/>
+        </w:rPr>
+        <w:instrText xml:space="preserve"> MERGEFIELD address \* MERGEFORMAT </w:instrText>
+      </w:r>
+      <w:r>
+        <w:rPr>
+          <w:noProof/>
+        </w:rPr>
+        <w:fldChar w:fldCharType="separate"/>
+      </w:r>
+      <w:r>
+        <w:rPr>
+          <w:noProof/>
+        </w:rPr>
+        <w:t>«address»</w:t>
+      </w:r>
+      <w:r>
+        <w:rPr>
+          <w:noProof/>
+        </w:rPr>
+        <w:fldChar w:fldCharType="end"/>
+      </w:r>
       <w:r>
         <w:br/>
       </w:r>
@@ -6139,7 +6233,7 @@
               </wp:anchor>
             </w:drawing>
           </mc:Choice>
-          <mc:Fallback xmlns:mv="urn:schemas-microsoft-com:mac:vml" xmlns:mo="http://schemas.microsoft.com/office/mac/office/2008/main">
+          <mc:Fallback xmlns:mo="http://schemas.microsoft.com/office/mac/office/2008/main" xmlns:mv="urn:schemas-microsoft-com:mac:vml">
             <w:pict>
               <v:rect id="Rectangle 3" o:spid="_x0000_s1026" style="position:absolute;margin-left:6pt;margin-top:13pt;width:15.75pt;height:15.75pt;z-index:251678720;visibility:visible;mso-wrap-style:square;mso-width-percent:0;mso-height-percent:0;mso-wrap-distance-left:9pt;mso-wrap-distance-top:0;mso-wrap-distance-right:9pt;mso-wrap-distance-bottom:0;mso-position-horizontal:absolute;mso-position-horizontal-relative:text;mso-position-vertical:absolute;mso-position-vertical-relative:text;mso-width-percent:0;mso-height-percent:0;mso-width-relative:page;mso-height-relative:page;v-text-anchor:middle" o:gfxdata="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" fillcolor="#f2f2f2" strokecolor="windowText" strokeweight="1.5pt"/>
             </w:pict>
@@ -6256,8 +6350,6 @@
         </w:rPr>
         <w:fldChar w:fldCharType="end"/>
       </w:r>
-      <w:bookmarkStart w:id="0" w:name="_GoBack"/>
-      <w:bookmarkEnd w:id="0"/>
     </w:p>
     <w:p>
       <w:pPr>
@@ -6405,7 +6497,7 @@
               </wp:anchor>
             </w:drawing>
           </mc:Choice>
-          <mc:Fallback xmlns:a="http://schemas.openxmlformats.org/drawingml/2006/main" xmlns:mv="urn:schemas-microsoft-com:mac:vml" xmlns:mo="http://schemas.microsoft.com/office/mac/office/2008/main">
+          <mc:Fallback xmlns:mo="http://schemas.microsoft.com/office/mac/office/2008/main" xmlns:mv="urn:schemas-microsoft-com:mac:vml" xmlns:a="http://schemas.openxmlformats.org/drawingml/2006/main">
             <w:pict w14:anchorId="42F40950">
               <v:rect id="Rectangle 7" style="position:absolute;margin-left:6pt;margin-top:1.15pt;width:15.75pt;height:15.75pt;z-index:251670528;visibility:visible;mso-wrap-style:square;mso-width-percent:0;mso-height-percent:0;mso-wrap-distance-left:9pt;mso-wrap-distance-top:0;mso-wrap-distance-right:9pt;mso-wrap-distance-bottom:0;mso-position-horizontal:absolute;mso-position-horizontal-relative:text;mso-position-vertical:absolute;mso-position-vertical-relative:text;mso-width-percent:0;mso-height-percent:0;mso-width-relative:page;mso-height-relative:page;v-text-anchor:middle" o:spid="_x0000_s1026" fillcolor="#f2f2f2 [3052]" strokecolor="black [3213]" strokeweight="1.5pt" o:gfxdata="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"/>
             </w:pict>
@@ -6763,7 +6855,7 @@
               </wp:anchor>
             </w:drawing>
           </mc:Choice>
-          <mc:Fallback xmlns:a="http://schemas.openxmlformats.org/drawingml/2006/main" xmlns:mv="urn:schemas-microsoft-com:mac:vml" xmlns:mo="http://schemas.microsoft.com/office/mac/office/2008/main">
+          <mc:Fallback xmlns:mo="http://schemas.microsoft.com/office/mac/office/2008/main" xmlns:mv="urn:schemas-microsoft-com:mac:vml" xmlns:a="http://schemas.openxmlformats.org/drawingml/2006/main">
             <w:pict w14:anchorId="6B06B270">
               <v:rect id="Rectangle 8" style="position:absolute;margin-left:6pt;margin-top:1.15pt;width:15.75pt;height:15.75pt;z-index:251672576;visibility:visible;mso-wrap-style:square;mso-width-percent:0;mso-height-percent:0;mso-wrap-distance-left:9pt;mso-wrap-distance-top:0;mso-wrap-distance-right:9pt;mso-wrap-distance-bottom:0;mso-position-horizontal:absolute;mso-position-horizontal-relative:text;mso-position-vertical:absolute;mso-position-vertical-relative:text;mso-width-percent:0;mso-height-percent:0;mso-width-relative:page;mso-height-relative:page;v-text-anchor:middle" o:spid="_x0000_s1026" fillcolor="#f2f2f2 [3052]" strokecolor="black [3213]" strokeweight="1.5pt" o:gfxdata="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"/>
             </w:pict>
@@ -8500,6 +8592,8 @@
               </w:rPr>
               <w:t>If your Landlord sends this notice to you by post or email, they must give you 48 hours to receive it.  This delivery time should be included in the amount of notice your Landlord has to give you.</w:t>
             </w:r>
+            <w:bookmarkStart w:id="0" w:name="_GoBack"/>
+            <w:bookmarkEnd w:id="0"/>
           </w:p>
         </w:tc>
       </w:tr>
@@ -8720,24 +8814,15 @@
         </w:rPr>
       </w:pPr>
     </w:p>
-    <w:p>
-      <w:pPr>
-        <w:pStyle w:val="linespace"/>
-        <w:pageBreakBefore/>
-        <w:rPr>
-          <w:rFonts w:ascii="Arial" w:hAnsi="Arial" w:cs="Arial"/>
-        </w:rPr>
-      </w:pPr>
-    </w:p>
     <w:tbl>
       <w:tblPr>
-        <w:tblW w:w="8525" w:type="dxa"/>
+        <w:tblW w:w="9242" w:type="dxa"/>
         <w:tblLook w:val="0000" w:firstRow="0" w:lastRow="0" w:firstColumn="0" w:lastColumn="0" w:noHBand="0" w:noVBand="0"/>
       </w:tblPr>
       <w:tblGrid>
-        <w:gridCol w:w="689"/>
-        <w:gridCol w:w="509"/>
-        <w:gridCol w:w="8044"/>
+        <w:gridCol w:w="693"/>
+        <w:gridCol w:w="513"/>
+        <w:gridCol w:w="8036"/>
       </w:tblGrid>
       <w:tr>
         <w:trPr>
@@ -8745,26 +8830,27 @@
         </w:trPr>
         <w:tc>
           <w:tcPr>
-            <w:tcW w:w="371" w:type="pct"/>
-          </w:tcPr>
-          <w:p>
-            <w:pPr>
-              <w:pStyle w:val="FormText"/>
-              <w:rPr>
-                <w:rFonts w:ascii="Arial" w:hAnsi="Arial" w:cs="Arial"/>
-              </w:rPr>
-            </w:pPr>
-            <w:r>
-              <w:rPr>
-                <w:rFonts w:ascii="Arial" w:hAnsi="Arial" w:cs="Arial"/>
-              </w:rPr>
+            <w:tcW w:w="373" w:type="pct"/>
+          </w:tcPr>
+          <w:p>
+            <w:pPr>
+              <w:pStyle w:val="FormText"/>
+              <w:rPr>
+                <w:rFonts w:ascii="Arial" w:hAnsi="Arial" w:cs="Arial"/>
+              </w:rPr>
+            </w:pPr>
+            <w:r>
+              <w:rPr>
+                <w:rFonts w:ascii="Arial" w:hAnsi="Arial" w:cs="Arial"/>
+              </w:rPr>
+              <w:lastRenderedPageBreak/>
               <w:t>6.</w:t>
             </w:r>
           </w:p>
         </w:tc>
         <w:tc>
           <w:tcPr>
-            <w:tcW w:w="4629" w:type="pct"/>
+            <w:tcW w:w="4627" w:type="pct"/>
             <w:gridSpan w:val="2"/>
           </w:tcPr>
           <w:p>
@@ -8803,7 +8889,7 @@
         </w:trPr>
         <w:tc>
           <w:tcPr>
-            <w:tcW w:w="371" w:type="pct"/>
+            <w:tcW w:w="373" w:type="pct"/>
           </w:tcPr>
           <w:p>
             <w:pPr>
@@ -8822,7 +8908,7 @@
         </w:tc>
         <w:tc>
           <w:tcPr>
-            <w:tcW w:w="4629" w:type="pct"/>
+            <w:tcW w:w="4627" w:type="pct"/>
             <w:gridSpan w:val="2"/>
           </w:tcPr>
           <w:p>
@@ -8899,7 +8985,7 @@
         </w:trPr>
         <w:tc>
           <w:tcPr>
-            <w:tcW w:w="371" w:type="pct"/>
+            <w:tcW w:w="373" w:type="pct"/>
           </w:tcPr>
           <w:p>
             <w:pPr>
@@ -8918,7 +9004,7 @@
         </w:tc>
         <w:tc>
           <w:tcPr>
-            <w:tcW w:w="4629" w:type="pct"/>
+            <w:tcW w:w="4627" w:type="pct"/>
             <w:gridSpan w:val="2"/>
           </w:tcPr>
           <w:p>
@@ -8943,20 +9029,20 @@
         </w:trPr>
         <w:tc>
           <w:tcPr>
-            <w:tcW w:w="371" w:type="pct"/>
-          </w:tcPr>
-          <w:p>
-            <w:pPr>
-              <w:pStyle w:val="FormText"/>
-              <w:rPr>
-                <w:rFonts w:ascii="Arial" w:hAnsi="Arial" w:cs="Arial"/>
-              </w:rPr>
-            </w:pPr>
-          </w:p>
-        </w:tc>
-        <w:tc>
-          <w:tcPr>
-            <w:tcW w:w="273" w:type="pct"/>
+            <w:tcW w:w="373" w:type="pct"/>
+          </w:tcPr>
+          <w:p>
+            <w:pPr>
+              <w:pStyle w:val="FormText"/>
+              <w:rPr>
+                <w:rFonts w:ascii="Arial" w:hAnsi="Arial" w:cs="Arial"/>
+              </w:rPr>
+            </w:pPr>
+          </w:p>
+        </w:tc>
+        <w:tc>
+          <w:tcPr>
+            <w:tcW w:w="275" w:type="pct"/>
           </w:tcPr>
           <w:p>
             <w:pPr>
@@ -8975,7 +9061,7 @@
         </w:tc>
         <w:tc>
           <w:tcPr>
-            <w:tcW w:w="4356" w:type="pct"/>
+            <w:tcW w:w="4352" w:type="pct"/>
           </w:tcPr>
           <w:p>
             <w:pPr>
@@ -8999,20 +9085,20 @@
         </w:trPr>
         <w:tc>
           <w:tcPr>
-            <w:tcW w:w="371" w:type="pct"/>
-          </w:tcPr>
-          <w:p>
-            <w:pPr>
-              <w:pStyle w:val="FormText"/>
-              <w:rPr>
-                <w:rFonts w:ascii="Arial" w:hAnsi="Arial" w:cs="Arial"/>
-              </w:rPr>
-            </w:pPr>
-          </w:p>
-        </w:tc>
-        <w:tc>
-          <w:tcPr>
-            <w:tcW w:w="273" w:type="pct"/>
+            <w:tcW w:w="373" w:type="pct"/>
+          </w:tcPr>
+          <w:p>
+            <w:pPr>
+              <w:pStyle w:val="FormText"/>
+              <w:rPr>
+                <w:rFonts w:ascii="Arial" w:hAnsi="Arial" w:cs="Arial"/>
+              </w:rPr>
+            </w:pPr>
+          </w:p>
+        </w:tc>
+        <w:tc>
+          <w:tcPr>
+            <w:tcW w:w="275" w:type="pct"/>
           </w:tcPr>
           <w:p>
             <w:pPr>
@@ -9031,7 +9117,7 @@
         </w:tc>
         <w:tc>
           <w:tcPr>
-            <w:tcW w:w="4356" w:type="pct"/>
+            <w:tcW w:w="4352" w:type="pct"/>
           </w:tcPr>
           <w:p>
             <w:pPr>
@@ -9055,7 +9141,7 @@
         </w:trPr>
         <w:tc>
           <w:tcPr>
-            <w:tcW w:w="371" w:type="pct"/>
+            <w:tcW w:w="373" w:type="pct"/>
           </w:tcPr>
           <w:p>
             <w:pPr>
@@ -9074,7 +9160,7 @@
         </w:tc>
         <w:tc>
           <w:tcPr>
-            <w:tcW w:w="4629" w:type="pct"/>
+            <w:tcW w:w="4627" w:type="pct"/>
             <w:gridSpan w:val="2"/>
           </w:tcPr>
           <w:p>
@@ -9153,7 +9239,7 @@
         </w:trPr>
         <w:tc>
           <w:tcPr>
-            <w:tcW w:w="371" w:type="pct"/>
+            <w:tcW w:w="373" w:type="pct"/>
           </w:tcPr>
           <w:p>
             <w:pPr>
@@ -9172,7 +9258,7 @@
         </w:tc>
         <w:tc>
           <w:tcPr>
-            <w:tcW w:w="4629" w:type="pct"/>
+            <w:tcW w:w="4627" w:type="pct"/>
             <w:gridSpan w:val="2"/>
           </w:tcPr>
           <w:p>
@@ -9197,7 +9283,7 @@
         </w:trPr>
         <w:tc>
           <w:tcPr>
-            <w:tcW w:w="371" w:type="pct"/>
+            <w:tcW w:w="373" w:type="pct"/>
           </w:tcPr>
           <w:p>
             <w:pPr>
@@ -9216,7 +9302,7 @@
         </w:tc>
         <w:tc>
           <w:tcPr>
-            <w:tcW w:w="4629" w:type="pct"/>
+            <w:tcW w:w="4627" w:type="pct"/>
             <w:gridSpan w:val="2"/>
           </w:tcPr>
           <w:p>
@@ -9241,7 +9327,7 @@
         </w:trPr>
         <w:tc>
           <w:tcPr>
-            <w:tcW w:w="371" w:type="pct"/>
+            <w:tcW w:w="373" w:type="pct"/>
           </w:tcPr>
           <w:p>
             <w:pPr>
@@ -9260,7 +9346,7 @@
         </w:tc>
         <w:tc>
           <w:tcPr>
-            <w:tcW w:w="4629" w:type="pct"/>
+            <w:tcW w:w="4627" w:type="pct"/>
             <w:gridSpan w:val="2"/>
           </w:tcPr>
           <w:p>
@@ -9306,7 +9392,7 @@
         </w:trPr>
         <w:tc>
           <w:tcPr>
-            <w:tcW w:w="371" w:type="pct"/>
+            <w:tcW w:w="373" w:type="pct"/>
           </w:tcPr>
           <w:p>
             <w:pPr>
@@ -9325,7 +9411,7 @@
         </w:tc>
         <w:tc>
           <w:tcPr>
-            <w:tcW w:w="4629" w:type="pct"/>
+            <w:tcW w:w="4627" w:type="pct"/>
             <w:gridSpan w:val="2"/>
           </w:tcPr>
           <w:p>
@@ -17916,9 +18002,12 @@
 </file>
 
 <file path=customXml/item1.xml><?xml version="1.0" encoding="utf-8"?>
-<p:properties xmlns:p="http://schemas.microsoft.com/office/2006/metadata/properties" xmlns:xsi="http://www.w3.org/2001/XMLSchema-instance" xmlns:pc="http://schemas.microsoft.com/office/infopath/2007/PartnerControls">
-  <documentManagement/>
-</p:properties>
+<?mso-contentType ?>
+<FormTemplates xmlns="http://schemas.microsoft.com/sharepoint/v3/contenttype/forms">
+  <Display>DocumentLibraryForm</Display>
+  <Edit>DocumentLibraryForm</Edit>
+  <New>DocumentLibraryForm</New>
+</FormTemplates>
 </file>
 
 <file path=customXml/item2.xml><?xml version="1.0" encoding="utf-8"?>
@@ -18084,12 +18173,9 @@
 </file>
 
 <file path=customXml/item3.xml><?xml version="1.0" encoding="utf-8"?>
-<?mso-contentType ?>
-<FormTemplates xmlns="http://schemas.microsoft.com/sharepoint/v3/contenttype/forms">
-  <Display>DocumentLibraryForm</Display>
-  <Edit>DocumentLibraryForm</Edit>
-  <New>DocumentLibraryForm</New>
-</FormTemplates>
+<p:properties xmlns:p="http://schemas.microsoft.com/office/2006/metadata/properties" xmlns:xsi="http://www.w3.org/2001/XMLSchema-instance" xmlns:pc="http://schemas.microsoft.com/office/infopath/2007/PartnerControls">
+  <documentManagement/>
+</p:properties>
 </file>
 
 <file path=customXml/item4.xml><?xml version="1.0" encoding="utf-8"?>
@@ -18097,10 +18183,9 @@
 </file>
 
 <file path=customXml/itemProps1.xml><?xml version="1.0" encoding="utf-8"?>
-<ds:datastoreItem xmlns:ds="http://schemas.openxmlformats.org/officeDocument/2006/customXml" ds:itemID="{C4026981-12CD-4120-8BCC-EB970C096EDF}">
+<ds:datastoreItem xmlns:ds="http://schemas.openxmlformats.org/officeDocument/2006/customXml" ds:itemID="{DB6DBA05-57FF-437C-8249-1B24730337B1}">
   <ds:schemaRefs>
-    <ds:schemaRef ds:uri="http://schemas.microsoft.com/office/2006/metadata/properties"/>
-    <ds:schemaRef ds:uri="http://schemas.microsoft.com/office/infopath/2007/PartnerControls"/>
+    <ds:schemaRef ds:uri="http://schemas.microsoft.com/sharepoint/v3/contenttype/forms"/>
   </ds:schemaRefs>
 </ds:datastoreItem>
 </file>
@@ -18124,15 +18209,16 @@
 </file>
 
 <file path=customXml/itemProps3.xml><?xml version="1.0" encoding="utf-8"?>
-<ds:datastoreItem xmlns:ds="http://schemas.openxmlformats.org/officeDocument/2006/customXml" ds:itemID="{DB6DBA05-57FF-437C-8249-1B24730337B1}">
+<ds:datastoreItem xmlns:ds="http://schemas.openxmlformats.org/officeDocument/2006/customXml" ds:itemID="{C4026981-12CD-4120-8BCC-EB970C096EDF}">
   <ds:schemaRefs>
-    <ds:schemaRef ds:uri="http://schemas.microsoft.com/sharepoint/v3/contenttype/forms"/>
+    <ds:schemaRef ds:uri="http://schemas.microsoft.com/office/2006/metadata/properties"/>
+    <ds:schemaRef ds:uri="http://schemas.microsoft.com/office/infopath/2007/PartnerControls"/>
   </ds:schemaRefs>
 </ds:datastoreItem>
 </file>
 
 <file path=customXml/itemProps4.xml><?xml version="1.0" encoding="utf-8"?>
-<ds:datastoreItem xmlns:ds="http://schemas.openxmlformats.org/officeDocument/2006/customXml" ds:itemID="{8218009B-51E0-964C-AD6D-99789AE283E4}">
+<ds:datastoreItem xmlns:ds="http://schemas.openxmlformats.org/officeDocument/2006/customXml" ds:itemID="{A3783B5F-E0EC-A84B-B8EA-86A49155F4ED}">
   <ds:schemaRefs>
     <ds:schemaRef ds:uri="http://schemas.openxmlformats.org/officeDocument/2006/bibliography"/>
   </ds:schemaRefs>

</xml_diff>

<commit_message>
Content updates to rent increase form
</commit_message>
<xml_diff>
--- a/housing-service/src/main/resources/templates/rent-increase.docx
+++ b/housing-service/src/main/resources/templates/rent-increase.docx
@@ -438,38 +438,30 @@
               <w:pStyle w:val="FormText"/>
               <w:rPr>
                 <w:rFonts w:ascii="Arial" w:eastAsia="Arial" w:hAnsi="Arial" w:cs="Arial"/>
+                <w:sz w:val="24"/>
+                <w:szCs w:val="24"/>
+              </w:rPr>
+            </w:pPr>
+            <w:r>
+              <w:rPr>
+                <w:rFonts w:ascii="Arial" w:eastAsia="Arial" w:hAnsi="Arial" w:cs="Arial"/>
+                <w:sz w:val="24"/>
+                <w:szCs w:val="24"/>
+              </w:rPr>
+              <w:t>This notice informs you, as a Tenant, that your Landlord wants to increase the rent for your private residential tenancy. The new rent will start from the date shown in Part 2 of this notice unless you take one of the following actions:</w:t>
+            </w:r>
+          </w:p>
+          <w:p>
+            <w:pPr>
+              <w:pStyle w:val="FormText"/>
+              <w:rPr>
+                <w:rFonts w:ascii="Arial" w:eastAsia="Arial" w:hAnsi="Arial" w:cs="Arial"/>
                 <w:b/>
                 <w:bCs/>
                 <w:sz w:val="24"/>
                 <w:szCs w:val="24"/>
               </w:rPr>
             </w:pPr>
-            <w:r>
-              <w:rPr>
-                <w:rFonts w:ascii="Arial" w:eastAsia="Arial" w:hAnsi="Arial" w:cs="Arial"/>
-                <w:sz w:val="24"/>
-                <w:szCs w:val="24"/>
-              </w:rPr>
-              <w:t xml:space="preserve">This notice informs you, as a Tenant, that your Landlord wants to increase the rent for your private residential tenancy. The new rent will start from the date shown in Part 2 of this notice unless you take one of </w:t>
-            </w:r>
-            <w:proofErr w:type="gramStart"/>
-            <w:r>
-              <w:rPr>
-                <w:rFonts w:ascii="Arial" w:eastAsia="Arial" w:hAnsi="Arial" w:cs="Arial"/>
-                <w:sz w:val="24"/>
-                <w:szCs w:val="24"/>
-              </w:rPr>
-              <w:t>the  following</w:t>
-            </w:r>
-            <w:proofErr w:type="gramEnd"/>
-            <w:r>
-              <w:rPr>
-                <w:rFonts w:ascii="Arial" w:eastAsia="Arial" w:hAnsi="Arial" w:cs="Arial"/>
-                <w:sz w:val="24"/>
-                <w:szCs w:val="24"/>
-              </w:rPr>
-              <w:t xml:space="preserve"> actions:</w:t>
-            </w:r>
           </w:p>
         </w:tc>
       </w:tr>
@@ -522,6 +514,16 @@
               <w:t>reach an agreement with your Landlord to further delay the rent increase.</w:t>
             </w:r>
           </w:p>
+          <w:p>
+            <w:pPr>
+              <w:pStyle w:val="FormText"/>
+              <w:rPr>
+                <w:rFonts w:ascii="Arial" w:eastAsia="Arial" w:hAnsi="Arial" w:cs="Arial"/>
+                <w:sz w:val="24"/>
+                <w:szCs w:val="24"/>
+              </w:rPr>
+            </w:pPr>
+          </w:p>
         </w:tc>
       </w:tr>
       <w:tr>
@@ -573,6 +575,16 @@
               <w:t>refer this notice to a Rent Officer for a rent determination, using the specific referral to a Rent Officer form, within 21 days of receiving this notice. This option is not available if the Let Property is located in a rent pressure zone.</w:t>
             </w:r>
           </w:p>
+          <w:p>
+            <w:pPr>
+              <w:pStyle w:val="FormText"/>
+              <w:rPr>
+                <w:rFonts w:ascii="Arial" w:eastAsia="Arial" w:hAnsi="Arial" w:cs="Arial"/>
+                <w:sz w:val="24"/>
+                <w:szCs w:val="24"/>
+              </w:rPr>
+            </w:pPr>
+          </w:p>
         </w:tc>
       </w:tr>
       <w:tr>
@@ -624,6 +636,16 @@
               <w:t>can prove that your Landlord did not give you enough notice of the increase.</w:t>
             </w:r>
           </w:p>
+          <w:p>
+            <w:pPr>
+              <w:pStyle w:val="FormText"/>
+              <w:rPr>
+                <w:rFonts w:ascii="Arial" w:eastAsia="Arial" w:hAnsi="Arial" w:cs="Arial"/>
+                <w:sz w:val="24"/>
+                <w:szCs w:val="24"/>
+              </w:rPr>
+            </w:pPr>
+          </w:p>
         </w:tc>
       </w:tr>
       <w:tr>
@@ -640,21 +662,32 @@
               <w:pStyle w:val="FormText"/>
               <w:rPr>
                 <w:rFonts w:ascii="Arial" w:eastAsia="Arial" w:hAnsi="Arial" w:cs="Arial"/>
+                <w:sz w:val="24"/>
+                <w:szCs w:val="24"/>
+                <w:lang w:eastAsia="en-GB"/>
+              </w:rPr>
+            </w:pPr>
+            <w:r>
+              <w:rPr>
+                <w:rFonts w:ascii="Arial" w:eastAsia="Arial" w:hAnsi="Arial" w:cs="Arial"/>
+                <w:sz w:val="24"/>
+                <w:szCs w:val="24"/>
+                <w:lang w:eastAsia="en-GB"/>
+              </w:rPr>
+              <w:t>You must complete Part 3 of this form and return it to your Landlord.  If you do not do this, the rent increase will start from the date shown in Part 2 of this notice.</w:t>
+            </w:r>
+          </w:p>
+          <w:p>
+            <w:pPr>
+              <w:pStyle w:val="FormText"/>
+              <w:rPr>
+                <w:rFonts w:ascii="Arial" w:eastAsia="Arial" w:hAnsi="Arial" w:cs="Arial"/>
                 <w:b/>
                 <w:bCs/>
                 <w:sz w:val="24"/>
                 <w:szCs w:val="24"/>
               </w:rPr>
             </w:pPr>
-            <w:r>
-              <w:rPr>
-                <w:rFonts w:ascii="Arial" w:eastAsia="Arial" w:hAnsi="Arial" w:cs="Arial"/>
-                <w:sz w:val="24"/>
-                <w:szCs w:val="24"/>
-                <w:lang w:eastAsia="en-GB"/>
-              </w:rPr>
-              <w:t>You must complete Part 3 of this form and return it to your Landlord.  If you do not do this, the rent increase will start from the date shown in Part 2 of this notice.</w:t>
-            </w:r>
           </w:p>
         </w:tc>
       </w:tr>
@@ -891,21 +924,11 @@
       <w:pPr>
         <w:jc w:val="left"/>
       </w:pPr>
-      <w:r>
-        <w:fldChar w:fldCharType="begin"/>
-      </w:r>
-      <w:r>
-        <w:instrText xml:space="preserve"> MERGEFIELD tenantNames \* MERGEFORMAT </w:instrText>
-      </w:r>
-      <w:r>
-        <w:fldChar w:fldCharType="separate"/>
-      </w:r>
-      <w:r>
-        <w:t>«tenantNames»</w:t>
-      </w:r>
-      <w:r>
-        <w:fldChar w:fldCharType="end"/>
-      </w:r>
+      <w:fldSimple w:instr=" MERGEFIELD tenantNames \* MERGEFORMAT ">
+        <w:r>
+          <w:t>«tenantNames»</w:t>
+        </w:r>
+      </w:fldSimple>
     </w:p>
     <w:p>
       <w:pPr>
@@ -1447,6 +1470,7 @@
           <w:bdr w:val="single" w:sz="24" w:space="0" w:color="auto"/>
           <w:lang w:val="en" w:eastAsia="en-GB"/>
         </w:rPr>
+        <w:lastRenderedPageBreak/>
         <w:fldChar w:fldCharType="begin"/>
       </w:r>
       <w:r>
@@ -1853,21 +1877,11 @@
       <w:pPr>
         <w:jc w:val="left"/>
       </w:pPr>
-      <w:r>
-        <w:fldChar w:fldCharType="begin"/>
-      </w:r>
-      <w:r>
-        <w:instrText xml:space="preserve"> MERGEFIELD landlordNames \* MERGEFORMAT </w:instrText>
-      </w:r>
-      <w:r>
-        <w:fldChar w:fldCharType="separate"/>
-      </w:r>
-      <w:r>
-        <w:t>«landlordNames»</w:t>
-      </w:r>
-      <w:r>
-        <w:fldChar w:fldCharType="end"/>
-      </w:r>
+      <w:fldSimple w:instr=" MERGEFIELD landlordNames \* MERGEFORMAT ">
+        <w:r>
+          <w:t>«landlordNames»</w:t>
+        </w:r>
+      </w:fldSimple>
     </w:p>
     <w:p>
       <w:pPr>
@@ -1959,21 +1973,11 @@
       <w:pPr>
         <w:jc w:val="left"/>
       </w:pPr>
-      <w:r>
-        <w:fldChar w:fldCharType="begin"/>
-      </w:r>
-      <w:r>
-        <w:instrText xml:space="preserve"> MERGEFIELD landlordAddresses \* MERGEFORMAT </w:instrText>
-      </w:r>
-      <w:r>
-        <w:fldChar w:fldCharType="separate"/>
-      </w:r>
-      <w:r>
-        <w:t>«landlordAddresses»</w:t>
-      </w:r>
-      <w:r>
-        <w:fldChar w:fldCharType="end"/>
-      </w:r>
+      <w:fldSimple w:instr=" MERGEFIELD landlordAddresses \* MERGEFORMAT ">
+        <w:r>
+          <w:t>«landlordAddresses»</w:t>
+        </w:r>
+      </w:fldSimple>
     </w:p>
     <w:p>
       <w:pPr>
@@ -3126,21 +3130,11 @@
       <w:pPr>
         <w:jc w:val="left"/>
       </w:pPr>
-      <w:r>
-        <w:fldChar w:fldCharType="begin"/>
-      </w:r>
-      <w:r>
-        <w:instrText xml:space="preserve"> MERGEFIELD landlordsAgentAddress \* MERGEFORMAT </w:instrText>
-      </w:r>
-      <w:r>
-        <w:fldChar w:fldCharType="separate"/>
-      </w:r>
-      <w:r>
-        <w:t>«landlordsAgentAddress»</w:t>
-      </w:r>
-      <w:r>
-        <w:fldChar w:fldCharType="end"/>
-      </w:r>
+      <w:fldSimple w:instr=" MERGEFIELD landlordsAgentAddress \* MERGEFORMAT ">
+        <w:r>
+          <w:t>«landlordsAgentAddress»</w:t>
+        </w:r>
+      </w:fldSimple>
       <w:r>
         <w:br w:type="page"/>
       </w:r>
@@ -5107,11 +5101,21 @@
       </w:pPr>
     </w:p>
     <w:p>
-      <w:fldSimple w:instr=" MERGEFIELD capToAndFromSentence \* MERGEFORMAT ">
-        <w:r>
-          <w:t>«capToAndFromSentence»</w:t>
-        </w:r>
-      </w:fldSimple>
+      <w:r>
+        <w:fldChar w:fldCharType="begin"/>
+      </w:r>
+      <w:r>
+        <w:instrText xml:space="preserve"> MERGEFIELD capToAndFromSentence \* MERGEFORMAT </w:instrText>
+      </w:r>
+      <w:r>
+        <w:fldChar w:fldCharType="separate"/>
+      </w:r>
+      <w:r>
+        <w:t>«capToAndFromSentence»</w:t>
+      </w:r>
+      <w:r>
+        <w:fldChar w:fldCharType="end"/>
+      </w:r>
     </w:p>
     <w:p>
       <w:pPr>
@@ -5225,29 +5229,10 @@
           <w:szCs w:val="24"/>
           <w:lang w:val="en" w:eastAsia="en-GB"/>
         </w:rPr>
-      </w:pPr>
-    </w:p>
-    <w:p>
-      <w:pPr>
-        <w:tabs>
-          <w:tab w:val="clear" w:pos="720"/>
-          <w:tab w:val="clear" w:pos="1440"/>
-          <w:tab w:val="clear" w:pos="2160"/>
-          <w:tab w:val="clear" w:pos="2880"/>
-          <w:tab w:val="clear" w:pos="4680"/>
-          <w:tab w:val="clear" w:pos="5400"/>
-          <w:tab w:val="clear" w:pos="9000"/>
-        </w:tabs>
-        <w:spacing w:line="240" w:lineRule="auto"/>
-        <w:jc w:val="left"/>
-        <w:rPr>
-          <w:rFonts w:cs="Arial"/>
-          <w:b/>
-          <w:color w:val="000000"/>
-          <w:szCs w:val="24"/>
-          <w:lang w:val="en" w:eastAsia="en-GB"/>
-        </w:rPr>
         <w:sectPr>
+          <w:footnotePr>
+            <w:numRestart w:val="eachSect"/>
+          </w:footnotePr>
           <w:type w:val="continuous"/>
           <w:pgSz w:w="11906" w:h="16838" w:code="9"/>
           <w:pgMar w:top="426" w:right="1440" w:bottom="568" w:left="1440" w:header="720" w:footer="720" w:gutter="0"/>
@@ -5255,38 +5240,6 @@
           <w:docGrid w:linePitch="360"/>
         </w:sectPr>
       </w:pPr>
-    </w:p>
-    <w:p>
-      <w:pPr>
-        <w:tabs>
-          <w:tab w:val="clear" w:pos="720"/>
-          <w:tab w:val="clear" w:pos="1440"/>
-          <w:tab w:val="clear" w:pos="2160"/>
-          <w:tab w:val="clear" w:pos="2880"/>
-          <w:tab w:val="clear" w:pos="4680"/>
-          <w:tab w:val="clear" w:pos="5400"/>
-          <w:tab w:val="clear" w:pos="9000"/>
-        </w:tabs>
-        <w:spacing w:line="240" w:lineRule="auto"/>
-        <w:jc w:val="left"/>
-        <w:rPr>
-          <w:rFonts w:cs="Arial"/>
-          <w:b/>
-          <w:color w:val="000000"/>
-          <w:szCs w:val="24"/>
-          <w:lang w:val="en" w:eastAsia="en-GB"/>
-        </w:rPr>
-      </w:pPr>
-      <w:r>
-        <w:rPr>
-          <w:rFonts w:cs="Arial"/>
-          <w:b/>
-          <w:color w:val="000000"/>
-          <w:szCs w:val="24"/>
-          <w:lang w:val="en" w:eastAsia="en-GB"/>
-        </w:rPr>
-        <w:br w:type="page"/>
-      </w:r>
     </w:p>
     <w:p>
       <w:pPr>
@@ -5629,21 +5582,11 @@
       <w:pPr>
         <w:jc w:val="left"/>
       </w:pPr>
-      <w:r>
-        <w:fldChar w:fldCharType="begin"/>
-      </w:r>
-      <w:r>
-        <w:instrText xml:space="preserve"> MERGEFIELD landlordOrAgentName \* MERGEFORMAT </w:instrText>
-      </w:r>
-      <w:r>
-        <w:fldChar w:fldCharType="separate"/>
-      </w:r>
-      <w:r>
-        <w:t>«landlordOrAgentName»</w:t>
-      </w:r>
-      <w:r>
-        <w:fldChar w:fldCharType="end"/>
-      </w:r>
+      <w:fldSimple w:instr=" MERGEFIELD landlordOrAgentName \* MERGEFORMAT ">
+        <w:r>
+          <w:t>«landlordOrAgentName»</w:t>
+        </w:r>
+      </w:fldSimple>
     </w:p>
     <w:p>
       <w:pPr>
@@ -5730,21 +5673,11 @@
       <w:pPr>
         <w:jc w:val="left"/>
       </w:pPr>
-      <w:r>
-        <w:fldChar w:fldCharType="begin"/>
-      </w:r>
-      <w:r>
-        <w:instrText xml:space="preserve"> MERGEFIELD tenantNames \* MERGEFORMAT </w:instrText>
-      </w:r>
-      <w:r>
-        <w:fldChar w:fldCharType="separate"/>
-      </w:r>
-      <w:r>
-        <w:t>«tenantNames»</w:t>
-      </w:r>
-      <w:r>
-        <w:fldChar w:fldCharType="end"/>
-      </w:r>
+      <w:fldSimple w:instr=" MERGEFIELD tenantNames \* MERGEFORMAT ">
+        <w:r>
+          <w:t>«tenantNames»</w:t>
+        </w:r>
+      </w:fldSimple>
     </w:p>
     <w:p>
       <w:pPr>
@@ -6233,7 +6166,7 @@
               </wp:anchor>
             </w:drawing>
           </mc:Choice>
-          <mc:Fallback xmlns:mo="http://schemas.microsoft.com/office/mac/office/2008/main" xmlns:mv="urn:schemas-microsoft-com:mac:vml">
+          <mc:Fallback xmlns:mv="urn:schemas-microsoft-com:mac:vml" xmlns:mo="http://schemas.microsoft.com/office/mac/office/2008/main">
             <w:pict>
               <v:rect id="Rectangle 3" o:spid="_x0000_s1026" style="position:absolute;margin-left:6pt;margin-top:13pt;width:15.75pt;height:15.75pt;z-index:251678720;visibility:visible;mso-wrap-style:square;mso-width-percent:0;mso-height-percent:0;mso-wrap-distance-left:9pt;mso-wrap-distance-top:0;mso-wrap-distance-right:9pt;mso-wrap-distance-bottom:0;mso-position-horizontal:absolute;mso-position-horizontal-relative:text;mso-position-vertical:absolute;mso-position-vertical-relative:text;mso-width-percent:0;mso-height-percent:0;mso-width-relative:page;mso-height-relative:page;v-text-anchor:middle" o:gfxdata="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" fillcolor="#f2f2f2" strokecolor="windowText" strokeweight="1.5pt"/>
             </w:pict>
@@ -6497,7 +6430,7 @@
               </wp:anchor>
             </w:drawing>
           </mc:Choice>
-          <mc:Fallback xmlns:mo="http://schemas.microsoft.com/office/mac/office/2008/main" xmlns:mv="urn:schemas-microsoft-com:mac:vml" xmlns:a="http://schemas.openxmlformats.org/drawingml/2006/main">
+          <mc:Fallback xmlns:a="http://schemas.openxmlformats.org/drawingml/2006/main" xmlns:mv="urn:schemas-microsoft-com:mac:vml" xmlns:mo="http://schemas.microsoft.com/office/mac/office/2008/main">
             <w:pict w14:anchorId="42F40950">
               <v:rect id="Rectangle 7" style="position:absolute;margin-left:6pt;margin-top:1.15pt;width:15.75pt;height:15.75pt;z-index:251670528;visibility:visible;mso-wrap-style:square;mso-width-percent:0;mso-height-percent:0;mso-wrap-distance-left:9pt;mso-wrap-distance-top:0;mso-wrap-distance-right:9pt;mso-wrap-distance-bottom:0;mso-position-horizontal:absolute;mso-position-horizontal-relative:text;mso-position-vertical:absolute;mso-position-vertical-relative:text;mso-width-percent:0;mso-height-percent:0;mso-width-relative:page;mso-height-relative:page;v-text-anchor:middle" o:spid="_x0000_s1026" fillcolor="#f2f2f2 [3052]" strokecolor="black [3213]" strokeweight="1.5pt" o:gfxdata="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"/>
             </w:pict>
@@ -6512,7 +6445,27 @@
           <w:lang w:val="en" w:eastAsia="en-GB"/>
         </w:rPr>
         <w:tab/>
-        <w:t xml:space="preserve">*I/We accept the new rent, but have not been given sufficient notice.  I/we can </w:t>
+        <w:t xml:space="preserve">*I/We accept the new </w:t>
+      </w:r>
+      <w:proofErr w:type="gramStart"/>
+      <w:r>
+        <w:rPr>
+          <w:rFonts w:cs="Arial"/>
+          <w:color w:val="000000"/>
+          <w:szCs w:val="24"/>
+          <w:lang w:val="en" w:eastAsia="en-GB"/>
+        </w:rPr>
+        <w:t>rent, but</w:t>
+      </w:r>
+      <w:proofErr w:type="gramEnd"/>
+      <w:r>
+        <w:rPr>
+          <w:rFonts w:cs="Arial"/>
+          <w:color w:val="000000"/>
+          <w:szCs w:val="24"/>
+          <w:lang w:val="en" w:eastAsia="en-GB"/>
+        </w:rPr>
+        <w:t xml:space="preserve"> have not been given sufficient notice.  I/we can </w:t>
       </w:r>
       <w:r>
         <w:rPr>
@@ -6855,7 +6808,7 @@
               </wp:anchor>
             </w:drawing>
           </mc:Choice>
-          <mc:Fallback xmlns:mo="http://schemas.microsoft.com/office/mac/office/2008/main" xmlns:mv="urn:schemas-microsoft-com:mac:vml" xmlns:a="http://schemas.openxmlformats.org/drawingml/2006/main">
+          <mc:Fallback xmlns:a="http://schemas.openxmlformats.org/drawingml/2006/main" xmlns:mv="urn:schemas-microsoft-com:mac:vml" xmlns:mo="http://schemas.microsoft.com/office/mac/office/2008/main">
             <w:pict w14:anchorId="6B06B270">
               <v:rect id="Rectangle 8" style="position:absolute;margin-left:6pt;margin-top:1.15pt;width:15.75pt;height:15.75pt;z-index:251672576;visibility:visible;mso-wrap-style:square;mso-width-percent:0;mso-height-percent:0;mso-wrap-distance-left:9pt;mso-wrap-distance-top:0;mso-wrap-distance-right:9pt;mso-wrap-distance-bottom:0;mso-position-horizontal:absolute;mso-position-horizontal-relative:text;mso-position-vertical:absolute;mso-position-vertical-relative:text;mso-width-percent:0;mso-height-percent:0;mso-width-relative:page;mso-height-relative:page;v-text-anchor:middle" o:spid="_x0000_s1026" fillcolor="#f2f2f2 [3052]" strokecolor="black [3213]" strokeweight="1.5pt" o:gfxdata="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"/>
             </w:pict>
@@ -8063,20 +8016,20 @@
               <w:rPr>
                 <w:rFonts w:ascii="Arial" w:hAnsi="Arial" w:cs="Arial"/>
               </w:rPr>
-              <w:t>This notice will be used by your Landlord to increase your rent if you have a private residential tenancy, as set out in the Private Housing (Tenancies) (Scotland) Act 2016(</w:t>
-            </w:r>
-            <w:r>
-              <w:rPr>
-                <w:rFonts w:ascii="Arial" w:hAnsi="Arial" w:cs="Arial"/>
-                <w:b/>
-              </w:rPr>
-              <w:t>a</w:t>
-            </w:r>
-            <w:r>
-              <w:rPr>
-                <w:rFonts w:ascii="Arial" w:hAnsi="Arial" w:cs="Arial"/>
-              </w:rPr>
-              <w:t>) (the Act).</w:t>
+              <w:t>This notice will be used by your Landlord to increase your rent if you have a private residential tenancy, as set out in the Private Housing (Tenancies) (Scotland) Act 2016</w:t>
+            </w:r>
+            <w:r>
+              <w:rPr>
+                <w:rStyle w:val="FootnoteReference"/>
+                <w:rFonts w:ascii="Arial" w:hAnsi="Arial" w:cs="Arial"/>
+              </w:rPr>
+              <w:footnoteReference w:id="1"/>
+            </w:r>
+            <w:r>
+              <w:rPr>
+                <w:rFonts w:ascii="Arial" w:hAnsi="Arial" w:cs="Arial"/>
+              </w:rPr>
+              <w:t xml:space="preserve"> (the Act).</w:t>
             </w:r>
           </w:p>
         </w:tc>
@@ -8590,10 +8543,46 @@
               <w:rPr>
                 <w:rFonts w:ascii="Arial" w:hAnsi="Arial" w:cs="Arial"/>
               </w:rPr>
-              <w:t>If your Landlord sends this notice to you by post or email, they must give you 48 hours to receive it.  This delivery time should be included in the amount of notice your Landlord has to give you.</w:t>
-            </w:r>
-            <w:bookmarkStart w:id="0" w:name="_GoBack"/>
-            <w:bookmarkEnd w:id="0"/>
+              <w:t xml:space="preserve">If your Landlord sends this notice to you by post or email, they must give you 48 hours to receive it.  This delivery time should be </w:t>
+            </w:r>
+            <w:r>
+              <w:rPr>
+                <w:rFonts w:ascii="Arial" w:hAnsi="Arial" w:cs="Arial"/>
+              </w:rPr>
+              <w:t xml:space="preserve">added on to </w:t>
+            </w:r>
+            <w:r>
+              <w:rPr>
+                <w:rFonts w:ascii="Arial" w:hAnsi="Arial" w:cs="Arial"/>
+              </w:rPr>
+              <w:t xml:space="preserve">the </w:t>
+            </w:r>
+            <w:r>
+              <w:rPr>
+                <w:rFonts w:ascii="Arial" w:hAnsi="Arial" w:cs="Arial"/>
+              </w:rPr>
+              <w:t xml:space="preserve">three months’ </w:t>
+            </w:r>
+            <w:r>
+              <w:rPr>
+                <w:rFonts w:ascii="Arial" w:hAnsi="Arial" w:cs="Arial"/>
+              </w:rPr>
+              <w:t>notice your Landlord has to give you.</w:t>
+            </w:r>
+            <w:r>
+              <w:rPr>
+                <w:rFonts w:ascii="Arial" w:hAnsi="Arial" w:cs="Arial"/>
+              </w:rPr>
+              <w:t xml:space="preserve"> You can challenge the 48 hours delivery time, but you must give your Landlord evidence which shows the exact date you received this notice.</w:t>
+            </w:r>
+          </w:p>
+          <w:p>
+            <w:pPr>
+              <w:pStyle w:val="FormText"/>
+              <w:rPr>
+                <w:rFonts w:ascii="Arial" w:hAnsi="Arial" w:cs="Arial"/>
+              </w:rPr>
+            </w:pPr>
           </w:p>
         </w:tc>
       </w:tr>
@@ -8768,33 +8757,6 @@
               <w:top w:val="single" w:sz="4" w:space="0" w:color="auto"/>
             </w:tcBorders>
           </w:tcPr>
-          <w:p>
-            <w:pPr>
-              <w:pStyle w:val="FormText"/>
-              <w:rPr>
-                <w:rFonts w:ascii="Arial" w:hAnsi="Arial" w:cs="Arial"/>
-              </w:rPr>
-            </w:pPr>
-            <w:r>
-              <w:rPr>
-                <w:rFonts w:ascii="Arial" w:hAnsi="Arial" w:cs="Arial"/>
-              </w:rPr>
-              <w:t>(</w:t>
-            </w:r>
-            <w:r>
-              <w:rPr>
-                <w:rFonts w:ascii="Arial" w:hAnsi="Arial" w:cs="Arial"/>
-                <w:b/>
-              </w:rPr>
-              <w:t>a</w:t>
-            </w:r>
-            <w:r>
-              <w:rPr>
-                <w:rFonts w:ascii="Arial" w:hAnsi="Arial" w:cs="Arial"/>
-              </w:rPr>
-              <w:t>) http://www.legislation.gov.uk/asp/2016/19/contents/enacted</w:t>
-            </w:r>
-          </w:p>
           <w:p>
             <w:pPr>
               <w:pStyle w:val="FormText"/>
@@ -9374,7 +9336,20 @@
               <w:rPr>
                 <w:rFonts w:ascii="Arial" w:hAnsi="Arial" w:cs="Arial"/>
               </w:rPr>
-              <w:t xml:space="preserve">), the Scottish Government’s website or a housing advice service). The Rent Officer will aim to send you the decision within 40 days of receiving the completed form.  </w:t>
+              <w:t>), the Scottish Government’s website</w:t>
+            </w:r>
+            <w:r>
+              <w:rPr>
+                <w:rStyle w:val="FootnoteReference"/>
+                <w:rFonts w:ascii="Arial" w:hAnsi="Arial" w:cs="Arial"/>
+              </w:rPr>
+              <w:footnoteReference w:id="2"/>
+            </w:r>
+            <w:r>
+              <w:rPr>
+                <w:rFonts w:ascii="Arial" w:hAnsi="Arial" w:cs="Arial"/>
+              </w:rPr>
+              <w:t xml:space="preserve"> or a housing advice service). The Rent Officer will aim to send you the decision within 40 days of receiving the completed form.  </w:t>
             </w:r>
             <w:r>
               <w:rPr>
@@ -9578,7 +9553,27 @@
               <w:rPr>
                 <w:rFonts w:ascii="Arial" w:hAnsi="Arial" w:cs="Arial"/>
               </w:rPr>
-              <w:t>Your local authority applied to the Scottish Ministers to have the area you live in classified as a Rent Pressure Zone because rents in your area are rising too much. This is causing difficulties for existing Tenants in that area, and having a negative effect on the authority’s housing system.</w:t>
+              <w:t>If you live in an RPZ, y</w:t>
+            </w:r>
+            <w:r>
+              <w:rPr>
+                <w:rFonts w:ascii="Arial" w:hAnsi="Arial" w:cs="Arial"/>
+              </w:rPr>
+              <w:t xml:space="preserve">our local authority applied to the Scottish Ministers to have the area you live in classified as a Rent Pressure Zone because rents in your area are rising too much. This is causing difficulties for existing Tenants in that </w:t>
+            </w:r>
+            <w:proofErr w:type="gramStart"/>
+            <w:r>
+              <w:rPr>
+                <w:rFonts w:ascii="Arial" w:hAnsi="Arial" w:cs="Arial"/>
+              </w:rPr>
+              <w:t>area, and</w:t>
+            </w:r>
+            <w:proofErr w:type="gramEnd"/>
+            <w:r>
+              <w:rPr>
+                <w:rFonts w:ascii="Arial" w:hAnsi="Arial" w:cs="Arial"/>
+              </w:rPr>
+              <w:t xml:space="preserve"> having a negative effect on the authority’s housing system.</w:t>
             </w:r>
           </w:p>
         </w:tc>
@@ -9622,20 +9617,20 @@
               <w:rPr>
                 <w:rFonts w:ascii="Arial" w:hAnsi="Arial" w:cs="Arial"/>
               </w:rPr>
-              <w:t>Scottish Ministers have accepted the authority’s application and classified the area as a rent pressure zone.  This means that there is a cap on the amount that your rent can increase by, which is set out in regulations by Scottish Ministers.  Any cap set by Ministers is at least the Consumer Prices Index (CPI)(</w:t>
-            </w:r>
-            <w:r>
-              <w:rPr>
-                <w:rFonts w:ascii="Arial" w:hAnsi="Arial" w:cs="Arial"/>
-                <w:b/>
-              </w:rPr>
-              <w:t>a</w:t>
-            </w:r>
-            <w:r>
-              <w:rPr>
-                <w:rFonts w:ascii="Arial" w:hAnsi="Arial" w:cs="Arial"/>
-              </w:rPr>
-              <w:t>) plus one percent.</w:t>
+              <w:t>Scottish Ministers have accepted the authority’s application and classified the area as a rent pressure zone.  This means that there is a cap on the amount that your rent can increase by, which is set out in regulations by Scottish Ministers.  Any cap set by Ministers is at least the Consumer Prices Index (CPI)</w:t>
+            </w:r>
+            <w:r>
+              <w:rPr>
+                <w:rStyle w:val="FootnoteReference"/>
+                <w:rFonts w:ascii="Arial" w:hAnsi="Arial" w:cs="Arial"/>
+              </w:rPr>
+              <w:footnoteReference w:id="3"/>
+            </w:r>
+            <w:r>
+              <w:rPr>
+                <w:rFonts w:ascii="Arial" w:hAnsi="Arial" w:cs="Arial"/>
+              </w:rPr>
+              <w:t xml:space="preserve"> plus one percent.</w:t>
             </w:r>
           </w:p>
         </w:tc>
@@ -10076,6 +10071,14 @@
               <w:t xml:space="preserve"> return Part 3 to your Landlord as soon as possible. Keep a copy for your records.</w:t>
             </w:r>
           </w:p>
+          <w:p>
+            <w:pPr>
+              <w:pStyle w:val="FormText"/>
+              <w:rPr>
+                <w:rFonts w:ascii="Arial" w:hAnsi="Arial" w:cs="Arial"/>
+              </w:rPr>
+            </w:pPr>
+          </w:p>
         </w:tc>
       </w:tr>
       <w:tr>
@@ -10123,7 +10126,21 @@
               <w:rPr>
                 <w:rFonts w:ascii="Arial" w:hAnsi="Arial" w:cs="Arial"/>
               </w:rPr>
-              <w:t>You may want to discuss the proposed new rent with your Landlord before you complete and return Part 3. If you contact your Landlord to discuss the proposed rent increase, you should both be aware that you will need to hold the discussion in good time so you still have the option to refer the rent increase notice to a Rent Officer (if applicable) for determination of the open market rent.</w:t>
+              <w:t xml:space="preserve">You may want to discuss the proposed new rent with your Landlord before you complete and return Part 3. If you contact your Landlord to discuss the proposed rent increase, you should both be aware that you will need to hold the discussion in good </w:t>
+            </w:r>
+            <w:proofErr w:type="gramStart"/>
+            <w:r>
+              <w:rPr>
+                <w:rFonts w:ascii="Arial" w:hAnsi="Arial" w:cs="Arial"/>
+              </w:rPr>
+              <w:t>time</w:t>
+            </w:r>
+            <w:proofErr w:type="gramEnd"/>
+            <w:r>
+              <w:rPr>
+                <w:rFonts w:ascii="Arial" w:hAnsi="Arial" w:cs="Arial"/>
+              </w:rPr>
+              <w:t xml:space="preserve"> so you still have the option to refer the rent increase notice to a Rent Officer (if applicable) for determination of the open market rent.</w:t>
             </w:r>
           </w:p>
         </w:tc>
@@ -10146,25 +10163,6 @@
                 <w:rFonts w:ascii="Arial" w:hAnsi="Arial" w:cs="Arial"/>
               </w:rPr>
             </w:pPr>
-            <w:r>
-              <w:rPr>
-                <w:rFonts w:ascii="Arial" w:hAnsi="Arial" w:cs="Arial"/>
-              </w:rPr>
-              <w:t>(</w:t>
-            </w:r>
-            <w:r>
-              <w:rPr>
-                <w:rFonts w:ascii="Arial" w:hAnsi="Arial" w:cs="Arial"/>
-                <w:b/>
-              </w:rPr>
-              <w:t>a</w:t>
-            </w:r>
-            <w:r>
-              <w:rPr>
-                <w:rFonts w:ascii="Arial" w:hAnsi="Arial" w:cs="Arial"/>
-              </w:rPr>
-              <w:t>)</w:t>
-            </w:r>
           </w:p>
         </w:tc>
         <w:tc>
@@ -10182,33 +10180,6 @@
                 <w:rFonts w:ascii="Arial" w:hAnsi="Arial" w:cs="Arial"/>
               </w:rPr>
             </w:pPr>
-            <w:r>
-              <w:rPr>
-                <w:rFonts w:ascii="Arial" w:hAnsi="Arial" w:cs="Arial"/>
-                <w:b/>
-              </w:rPr>
-              <w:t>Consumer Prices Index</w:t>
-            </w:r>
-            <w:r>
-              <w:rPr>
-                <w:rFonts w:ascii="Arial" w:hAnsi="Arial" w:cs="Arial"/>
-              </w:rPr>
-              <w:t xml:space="preserve"> is a measure of Consumer price inflation and is the speed at which the prices of the goods and services bought by households rise or fall. Consumer price inflation is estimated by the Office of National Statistics using price indices. One way to understand a prices index is to think of a very large shopping basket containing all the goods and services bought by households. The prices index estimates </w:t>
-            </w:r>
-            <w:proofErr w:type="gramStart"/>
-            <w:r>
-              <w:rPr>
-                <w:rFonts w:ascii="Arial" w:hAnsi="Arial" w:cs="Arial"/>
-              </w:rPr>
-              <w:t>changes</w:t>
-            </w:r>
-            <w:proofErr w:type="gramEnd"/>
-            <w:r>
-              <w:rPr>
-                <w:rFonts w:ascii="Arial" w:hAnsi="Arial" w:cs="Arial"/>
-              </w:rPr>
-              <w:t xml:space="preserve"> to the total cost of this basket.</w:t>
-            </w:r>
           </w:p>
         </w:tc>
       </w:tr>
@@ -10396,29 +10367,29 @@
         <w:rPr>
           <w:rFonts w:ascii="Arial" w:hAnsi="Arial" w:cs="Arial"/>
         </w:rPr>
-      </w:pPr>
-    </w:p>
-    <w:p>
-      <w:pPr>
-        <w:pStyle w:val="linespace"/>
-        <w:pageBreakBefore/>
-        <w:rPr>
-          <w:rFonts w:ascii="Arial" w:hAnsi="Arial" w:cs="Arial"/>
-        </w:rPr>
+        <w:sectPr>
+          <w:footnotePr>
+            <w:numRestart w:val="eachSect"/>
+          </w:footnotePr>
+          <w:pgSz w:w="11906" w:h="16838" w:code="9"/>
+          <w:pgMar w:top="426" w:right="1440" w:bottom="568" w:left="1440" w:header="720" w:footer="720" w:gutter="0"/>
+          <w:cols w:space="708"/>
+          <w:docGrid w:linePitch="360"/>
+        </w:sectPr>
       </w:pPr>
     </w:p>
     <w:tbl>
       <w:tblPr>
-        <w:tblW w:w="8525" w:type="dxa"/>
+        <w:tblW w:w="9242" w:type="dxa"/>
         <w:tblLook w:val="0000" w:firstRow="0" w:lastRow="0" w:firstColumn="0" w:lastColumn="0" w:noHBand="0" w:noVBand="0"/>
       </w:tblPr>
       <w:tblGrid>
-        <w:gridCol w:w="523"/>
-        <w:gridCol w:w="101"/>
-        <w:gridCol w:w="383"/>
-        <w:gridCol w:w="103"/>
-        <w:gridCol w:w="114"/>
-        <w:gridCol w:w="8018"/>
+        <w:gridCol w:w="526"/>
+        <w:gridCol w:w="106"/>
+        <w:gridCol w:w="386"/>
+        <w:gridCol w:w="108"/>
+        <w:gridCol w:w="119"/>
+        <w:gridCol w:w="7997"/>
       </w:tblGrid>
       <w:tr>
         <w:trPr>
@@ -10442,6 +10413,7 @@
                 <w:rFonts w:ascii="Arial" w:hAnsi="Arial" w:cs="Arial"/>
                 <w:b/>
               </w:rPr>
+              <w:lastRenderedPageBreak/>
               <w:t>GUIDANCE NOTES FOR LANDLORDS ON THE RENT INCREASE NOTICE</w:t>
             </w:r>
           </w:p>
@@ -10492,20 +10464,20 @@
               <w:rPr>
                 <w:rFonts w:ascii="Arial" w:hAnsi="Arial" w:cs="Arial"/>
               </w:rPr>
-              <w:t>You will use this notice to increase your Tenant(s) rent if they have a private residential tenancy, as set out in the Private Housing (Tenancies) (Scotland) Act 2016(</w:t>
-            </w:r>
-            <w:r>
-              <w:rPr>
-                <w:rFonts w:ascii="Arial" w:hAnsi="Arial" w:cs="Arial"/>
-                <w:b/>
-              </w:rPr>
-              <w:t>a</w:t>
-            </w:r>
-            <w:r>
-              <w:rPr>
-                <w:rFonts w:ascii="Arial" w:hAnsi="Arial" w:cs="Arial"/>
-              </w:rPr>
-              <w:t>) (the Act).</w:t>
+              <w:t>You will use this notice to increase your Tenant(s) rent if they have a private residential tenancy, as set out in the Private Housing (Tenancies) (Scotland) Act 2016</w:t>
+            </w:r>
+            <w:r>
+              <w:rPr>
+                <w:rStyle w:val="FootnoteReference"/>
+                <w:rFonts w:ascii="Arial" w:hAnsi="Arial" w:cs="Arial"/>
+              </w:rPr>
+              <w:footnoteReference w:id="4"/>
+            </w:r>
+            <w:r>
+              <w:rPr>
+                <w:rFonts w:ascii="Arial" w:hAnsi="Arial" w:cs="Arial"/>
+              </w:rPr>
+              <w:t xml:space="preserve"> (the Act).</w:t>
             </w:r>
           </w:p>
           <w:p>
@@ -10585,7 +10557,7 @@
         </w:trPr>
         <w:tc>
           <w:tcPr>
-            <w:tcW w:w="334" w:type="pct"/>
+            <w:tcW w:w="338" w:type="pct"/>
             <w:gridSpan w:val="2"/>
           </w:tcPr>
           <w:p>
@@ -10605,7 +10577,7 @@
         </w:tc>
         <w:tc>
           <w:tcPr>
-            <w:tcW w:w="4666" w:type="pct"/>
+            <w:tcW w:w="4662" w:type="pct"/>
             <w:gridSpan w:val="4"/>
           </w:tcPr>
           <w:p>
@@ -10638,7 +10610,7 @@
         </w:trPr>
         <w:tc>
           <w:tcPr>
-            <w:tcW w:w="334" w:type="pct"/>
+            <w:tcW w:w="338" w:type="pct"/>
             <w:gridSpan w:val="2"/>
           </w:tcPr>
           <w:p>
@@ -10652,7 +10624,7 @@
         </w:tc>
         <w:tc>
           <w:tcPr>
-            <w:tcW w:w="317" w:type="pct"/>
+            <w:tcW w:w="325" w:type="pct"/>
             <w:gridSpan w:val="3"/>
           </w:tcPr>
           <w:p>
@@ -10672,7 +10644,7 @@
         </w:tc>
         <w:tc>
           <w:tcPr>
-            <w:tcW w:w="4349" w:type="pct"/>
+            <w:tcW w:w="4338" w:type="pct"/>
           </w:tcPr>
           <w:p>
             <w:pPr>
@@ -10704,7 +10676,7 @@
         </w:trPr>
         <w:tc>
           <w:tcPr>
-            <w:tcW w:w="334" w:type="pct"/>
+            <w:tcW w:w="338" w:type="pct"/>
             <w:gridSpan w:val="2"/>
           </w:tcPr>
           <w:p>
@@ -10718,7 +10690,7 @@
         </w:tc>
         <w:tc>
           <w:tcPr>
-            <w:tcW w:w="317" w:type="pct"/>
+            <w:tcW w:w="325" w:type="pct"/>
             <w:gridSpan w:val="3"/>
           </w:tcPr>
           <w:p>
@@ -10760,7 +10732,7 @@
         </w:tc>
         <w:tc>
           <w:tcPr>
-            <w:tcW w:w="4349" w:type="pct"/>
+            <w:tcW w:w="4338" w:type="pct"/>
           </w:tcPr>
           <w:p>
             <w:pPr>
@@ -10858,7 +10830,7 @@
         </w:trPr>
         <w:tc>
           <w:tcPr>
-            <w:tcW w:w="282" w:type="pct"/>
+            <w:tcW w:w="283" w:type="pct"/>
           </w:tcPr>
           <w:p>
             <w:pPr>
@@ -10877,7 +10849,7 @@
         </w:tc>
         <w:tc>
           <w:tcPr>
-            <w:tcW w:w="4718" w:type="pct"/>
+            <w:tcW w:w="4717" w:type="pct"/>
             <w:gridSpan w:val="5"/>
           </w:tcPr>
           <w:p>
@@ -10916,7 +10888,7 @@
         </w:trPr>
         <w:tc>
           <w:tcPr>
-            <w:tcW w:w="282" w:type="pct"/>
+            <w:tcW w:w="283" w:type="pct"/>
           </w:tcPr>
           <w:p>
             <w:pPr>
@@ -10935,7 +10907,7 @@
         </w:tc>
         <w:tc>
           <w:tcPr>
-            <w:tcW w:w="4718" w:type="pct"/>
+            <w:tcW w:w="4717" w:type="pct"/>
             <w:gridSpan w:val="5"/>
           </w:tcPr>
           <w:p>
@@ -10960,7 +10932,7 @@
         </w:trPr>
         <w:tc>
           <w:tcPr>
-            <w:tcW w:w="282" w:type="pct"/>
+            <w:tcW w:w="283" w:type="pct"/>
           </w:tcPr>
           <w:p>
             <w:pPr>
@@ -10979,7 +10951,7 @@
         </w:tc>
         <w:tc>
           <w:tcPr>
-            <w:tcW w:w="4718" w:type="pct"/>
+            <w:tcW w:w="4717" w:type="pct"/>
             <w:gridSpan w:val="5"/>
           </w:tcPr>
           <w:p>
@@ -11004,7 +10976,7 @@
         </w:trPr>
         <w:tc>
           <w:tcPr>
-            <w:tcW w:w="282" w:type="pct"/>
+            <w:tcW w:w="283" w:type="pct"/>
           </w:tcPr>
           <w:p>
             <w:pPr>
@@ -11023,7 +10995,7 @@
         </w:tc>
         <w:tc>
           <w:tcPr>
-            <w:tcW w:w="4718" w:type="pct"/>
+            <w:tcW w:w="4717" w:type="pct"/>
             <w:gridSpan w:val="5"/>
           </w:tcPr>
           <w:p>
@@ -11100,7 +11072,7 @@
         </w:trPr>
         <w:tc>
           <w:tcPr>
-            <w:tcW w:w="282" w:type="pct"/>
+            <w:tcW w:w="283" w:type="pct"/>
           </w:tcPr>
           <w:p>
             <w:pPr>
@@ -11119,7 +11091,7 @@
         </w:tc>
         <w:tc>
           <w:tcPr>
-            <w:tcW w:w="4718" w:type="pct"/>
+            <w:tcW w:w="4717" w:type="pct"/>
             <w:gridSpan w:val="5"/>
           </w:tcPr>
           <w:p>
@@ -11144,7 +11116,7 @@
         </w:trPr>
         <w:tc>
           <w:tcPr>
-            <w:tcW w:w="282" w:type="pct"/>
+            <w:tcW w:w="283" w:type="pct"/>
             <w:tcBorders>
               <w:bottom w:val="single" w:sz="4" w:space="0" w:color="auto"/>
             </w:tcBorders>
@@ -11166,7 +11138,7 @@
         </w:tc>
         <w:tc>
           <w:tcPr>
-            <w:tcW w:w="4718" w:type="pct"/>
+            <w:tcW w:w="4717" w:type="pct"/>
             <w:gridSpan w:val="5"/>
             <w:tcBorders>
               <w:bottom w:val="single" w:sz="4" w:space="0" w:color="auto"/>
@@ -11216,7 +11188,7 @@
         </w:trPr>
         <w:tc>
           <w:tcPr>
-            <w:tcW w:w="282" w:type="pct"/>
+            <w:tcW w:w="283" w:type="pct"/>
           </w:tcPr>
           <w:p>
             <w:pPr>
@@ -11236,7 +11208,7 @@
         </w:tc>
         <w:tc>
           <w:tcPr>
-            <w:tcW w:w="4718" w:type="pct"/>
+            <w:tcW w:w="4717" w:type="pct"/>
             <w:gridSpan w:val="5"/>
           </w:tcPr>
           <w:p>
@@ -11250,7 +11222,20 @@
               <w:rPr>
                 <w:rFonts w:ascii="Arial" w:hAnsi="Arial" w:cs="Arial"/>
               </w:rPr>
-              <w:t xml:space="preserve">If you want to include an amount for improvement costs (this is ‘Y’ in the rent increase equation in Part 2 RPZ), you must first apply to a Rent Officer at Rent Service Scotland to obtain a formal decision on the amount you are entitled to add for ‘Y’.  You apply to the Rent Officer by using a specific application form called ‘Landlord’s application for a rent increase as a result of improvements made to a property in a rent pressure zone’ (you can get this from the Scottish Government’s website, a housing advice service, or by telephoning Rent Service Scotland on 0300 244 7000 or emailing at </w:t>
+              <w:t>If you want to include an amount for improvement costs (this is ‘Y’ in the rent increase equation in Part 2 RPZ), you must first apply to a Rent Officer at Rent Service Scotland to obtain a formal decision on the amount you are entitled to add for ‘Y’.  You apply to the Rent Officer by using a specific application form called ‘Landlord’s application for a rent increase as a result of improvements made to a property in a rent pressure zone’ (you can get this from the Scottish Government’s website</w:t>
+            </w:r>
+            <w:r>
+              <w:rPr>
+                <w:rStyle w:val="FootnoteReference"/>
+                <w:rFonts w:ascii="Arial" w:hAnsi="Arial" w:cs="Arial"/>
+              </w:rPr>
+              <w:footnoteReference w:id="5"/>
+            </w:r>
+            <w:r>
+              <w:rPr>
+                <w:rFonts w:ascii="Arial" w:hAnsi="Arial" w:cs="Arial"/>
+              </w:rPr>
+              <w:t xml:space="preserve">, a housing advice service, or by telephoning Rent Service Scotland on 0300 244 7000 or emailing at </w:t>
             </w:r>
             <w:hyperlink r:id="rId15" w:history="1">
               <w:r>
@@ -11284,7 +11269,7 @@
         </w:trPr>
         <w:tc>
           <w:tcPr>
-            <w:tcW w:w="282" w:type="pct"/>
+            <w:tcW w:w="283" w:type="pct"/>
           </w:tcPr>
           <w:p>
             <w:pPr>
@@ -11303,7 +11288,7 @@
         </w:tc>
         <w:tc>
           <w:tcPr>
-            <w:tcW w:w="4718" w:type="pct"/>
+            <w:tcW w:w="4717" w:type="pct"/>
             <w:gridSpan w:val="5"/>
           </w:tcPr>
           <w:p>
@@ -11328,7 +11313,7 @@
         </w:trPr>
         <w:tc>
           <w:tcPr>
-            <w:tcW w:w="282" w:type="pct"/>
+            <w:tcW w:w="283" w:type="pct"/>
           </w:tcPr>
           <w:p>
             <w:pPr>
@@ -11347,7 +11332,7 @@
         </w:tc>
         <w:tc>
           <w:tcPr>
-            <w:tcW w:w="4718" w:type="pct"/>
+            <w:tcW w:w="4717" w:type="pct"/>
             <w:gridSpan w:val="5"/>
           </w:tcPr>
           <w:p>
@@ -11424,7 +11409,7 @@
         </w:trPr>
         <w:tc>
           <w:tcPr>
-            <w:tcW w:w="282" w:type="pct"/>
+            <w:tcW w:w="283" w:type="pct"/>
           </w:tcPr>
           <w:p>
             <w:pPr>
@@ -11443,7 +11428,7 @@
         </w:tc>
         <w:tc>
           <w:tcPr>
-            <w:tcW w:w="4718" w:type="pct"/>
+            <w:tcW w:w="4717" w:type="pct"/>
             <w:gridSpan w:val="5"/>
           </w:tcPr>
           <w:p>
@@ -11468,20 +11453,20 @@
         </w:trPr>
         <w:tc>
           <w:tcPr>
-            <w:tcW w:w="282" w:type="pct"/>
-          </w:tcPr>
-          <w:p>
-            <w:pPr>
-              <w:pStyle w:val="FormText"/>
-              <w:rPr>
-                <w:rFonts w:ascii="Arial" w:hAnsi="Arial" w:cs="Arial"/>
-              </w:rPr>
-            </w:pPr>
-          </w:p>
-        </w:tc>
-        <w:tc>
-          <w:tcPr>
-            <w:tcW w:w="257" w:type="pct"/>
+            <w:tcW w:w="283" w:type="pct"/>
+          </w:tcPr>
+          <w:p>
+            <w:pPr>
+              <w:pStyle w:val="FormText"/>
+              <w:rPr>
+                <w:rFonts w:ascii="Arial" w:hAnsi="Arial" w:cs="Arial"/>
+              </w:rPr>
+            </w:pPr>
+          </w:p>
+        </w:tc>
+        <w:tc>
+          <w:tcPr>
+            <w:tcW w:w="262" w:type="pct"/>
             <w:gridSpan w:val="2"/>
           </w:tcPr>
           <w:p>
@@ -11501,7 +11486,7 @@
         </w:tc>
         <w:tc>
           <w:tcPr>
-            <w:tcW w:w="4461" w:type="pct"/>
+            <w:tcW w:w="4455" w:type="pct"/>
             <w:gridSpan w:val="3"/>
           </w:tcPr>
           <w:p>
@@ -11526,20 +11511,20 @@
         </w:trPr>
         <w:tc>
           <w:tcPr>
-            <w:tcW w:w="282" w:type="pct"/>
-          </w:tcPr>
-          <w:p>
-            <w:pPr>
-              <w:pStyle w:val="FormText"/>
-              <w:rPr>
-                <w:rFonts w:ascii="Arial" w:hAnsi="Arial" w:cs="Arial"/>
-              </w:rPr>
-            </w:pPr>
-          </w:p>
-        </w:tc>
-        <w:tc>
-          <w:tcPr>
-            <w:tcW w:w="257" w:type="pct"/>
+            <w:tcW w:w="283" w:type="pct"/>
+          </w:tcPr>
+          <w:p>
+            <w:pPr>
+              <w:pStyle w:val="FormText"/>
+              <w:rPr>
+                <w:rFonts w:ascii="Arial" w:hAnsi="Arial" w:cs="Arial"/>
+              </w:rPr>
+            </w:pPr>
+          </w:p>
+        </w:tc>
+        <w:tc>
+          <w:tcPr>
+            <w:tcW w:w="262" w:type="pct"/>
             <w:gridSpan w:val="2"/>
           </w:tcPr>
           <w:p>
@@ -11559,7 +11544,7 @@
         </w:tc>
         <w:tc>
           <w:tcPr>
-            <w:tcW w:w="4461" w:type="pct"/>
+            <w:tcW w:w="4455" w:type="pct"/>
             <w:gridSpan w:val="3"/>
           </w:tcPr>
           <w:p>
@@ -11584,20 +11569,20 @@
         </w:trPr>
         <w:tc>
           <w:tcPr>
-            <w:tcW w:w="282" w:type="pct"/>
-          </w:tcPr>
-          <w:p>
-            <w:pPr>
-              <w:pStyle w:val="FormText"/>
-              <w:rPr>
-                <w:rFonts w:ascii="Arial" w:hAnsi="Arial" w:cs="Arial"/>
-              </w:rPr>
-            </w:pPr>
-          </w:p>
-        </w:tc>
-        <w:tc>
-          <w:tcPr>
-            <w:tcW w:w="257" w:type="pct"/>
+            <w:tcW w:w="283" w:type="pct"/>
+          </w:tcPr>
+          <w:p>
+            <w:pPr>
+              <w:pStyle w:val="FormText"/>
+              <w:rPr>
+                <w:rFonts w:ascii="Arial" w:hAnsi="Arial" w:cs="Arial"/>
+              </w:rPr>
+            </w:pPr>
+          </w:p>
+        </w:tc>
+        <w:tc>
+          <w:tcPr>
+            <w:tcW w:w="262" w:type="pct"/>
             <w:gridSpan w:val="2"/>
           </w:tcPr>
           <w:p>
@@ -11617,7 +11602,7 @@
         </w:tc>
         <w:tc>
           <w:tcPr>
-            <w:tcW w:w="4461" w:type="pct"/>
+            <w:tcW w:w="4455" w:type="pct"/>
             <w:gridSpan w:val="3"/>
           </w:tcPr>
           <w:p>
@@ -11631,7 +11616,31 @@
               <w:rPr>
                 <w:rFonts w:ascii="Arial" w:hAnsi="Arial" w:cs="Arial"/>
               </w:rPr>
-              <w:t>by emailing it to them at their current email address (if you have both already agreed that email is the preferred contact method)</w:t>
+              <w:t xml:space="preserve">by emailing it to them at their current email address (if </w:t>
+            </w:r>
+            <w:r>
+              <w:rPr>
+                <w:rFonts w:ascii="Arial" w:hAnsi="Arial" w:cs="Arial"/>
+              </w:rPr>
+              <w:t xml:space="preserve">they </w:t>
+            </w:r>
+            <w:r>
+              <w:rPr>
+                <w:rFonts w:ascii="Arial" w:hAnsi="Arial" w:cs="Arial"/>
+              </w:rPr>
+              <w:t>have already agreed that email is the</w:t>
+            </w:r>
+            <w:r>
+              <w:rPr>
+                <w:rFonts w:ascii="Arial" w:hAnsi="Arial" w:cs="Arial"/>
+              </w:rPr>
+              <w:t>ir</w:t>
+            </w:r>
+            <w:r>
+              <w:rPr>
+                <w:rFonts w:ascii="Arial" w:hAnsi="Arial" w:cs="Arial"/>
+              </w:rPr>
+              <w:t xml:space="preserve"> preferred contact method)</w:t>
             </w:r>
           </w:p>
         </w:tc>
@@ -11642,7 +11651,7 @@
         </w:trPr>
         <w:tc>
           <w:tcPr>
-            <w:tcW w:w="282" w:type="pct"/>
+            <w:tcW w:w="283" w:type="pct"/>
           </w:tcPr>
           <w:p>
             <w:pPr>
@@ -11661,7 +11670,7 @@
         </w:tc>
         <w:tc>
           <w:tcPr>
-            <w:tcW w:w="4718" w:type="pct"/>
+            <w:tcW w:w="4717" w:type="pct"/>
             <w:gridSpan w:val="5"/>
           </w:tcPr>
           <w:p>
@@ -11675,7 +11684,43 @@
               <w:rPr>
                 <w:rFonts w:ascii="Arial" w:hAnsi="Arial" w:cs="Arial"/>
               </w:rPr>
-              <w:t>Section 26 of the Interpretation and Legislative Reform (Scotland) Act 2010, applies which means that, unless delivered personally, you must allow the Tenant 48 hours to receive the notice. This delivery time should be included in the amount of notice you give the Tenant.  Your Tenant can challenge this, but they must provide you with evidence which shows the exact date they received this notice.  Your Tenant must have at least three months’ notice of the proposed increase from the day they receive this rent increase notice.</w:t>
+              <w:t xml:space="preserve">Section 26 of the Interpretation and Legislative Reform (Scotland) Act 2010, applies which means that, unless delivered personally, you must allow the Tenant 48 hours to receive the notice. This delivery time should be </w:t>
+            </w:r>
+            <w:r>
+              <w:rPr>
+                <w:rFonts w:ascii="Arial" w:hAnsi="Arial" w:cs="Arial"/>
+              </w:rPr>
+              <w:t xml:space="preserve">added on to </w:t>
+            </w:r>
+            <w:r>
+              <w:rPr>
+                <w:rFonts w:ascii="Arial" w:hAnsi="Arial" w:cs="Arial"/>
+              </w:rPr>
+              <w:t xml:space="preserve">the </w:t>
+            </w:r>
+            <w:r>
+              <w:rPr>
+                <w:rFonts w:ascii="Arial" w:hAnsi="Arial" w:cs="Arial"/>
+              </w:rPr>
+              <w:t>three months’</w:t>
+            </w:r>
+            <w:r>
+              <w:rPr>
+                <w:rFonts w:ascii="Arial" w:hAnsi="Arial" w:cs="Arial"/>
+              </w:rPr>
+              <w:t xml:space="preserve"> notice you </w:t>
+            </w:r>
+            <w:r>
+              <w:rPr>
+                <w:rFonts w:ascii="Arial" w:hAnsi="Arial" w:cs="Arial"/>
+              </w:rPr>
+              <w:t xml:space="preserve">must </w:t>
+            </w:r>
+            <w:r>
+              <w:rPr>
+                <w:rFonts w:ascii="Arial" w:hAnsi="Arial" w:cs="Arial"/>
+              </w:rPr>
+              <w:t>give the Tenant.  Your Tenant can challenge this, but they must provide you with evidence which shows the exact date they received this notice.  Your Tenant must have at least three months’ notice of the proposed increase from the day they receive this rent increase notice.</w:t>
             </w:r>
           </w:p>
         </w:tc>
@@ -11686,7 +11731,7 @@
         </w:trPr>
         <w:tc>
           <w:tcPr>
-            <w:tcW w:w="282" w:type="pct"/>
+            <w:tcW w:w="283" w:type="pct"/>
           </w:tcPr>
           <w:p>
             <w:pPr>
@@ -11705,7 +11750,7 @@
         </w:tc>
         <w:tc>
           <w:tcPr>
-            <w:tcW w:w="4718" w:type="pct"/>
+            <w:tcW w:w="4717" w:type="pct"/>
             <w:gridSpan w:val="5"/>
           </w:tcPr>
           <w:p>
@@ -11744,7 +11789,7 @@
         </w:trPr>
         <w:tc>
           <w:tcPr>
-            <w:tcW w:w="282" w:type="pct"/>
+            <w:tcW w:w="283" w:type="pct"/>
           </w:tcPr>
           <w:p>
             <w:pPr>
@@ -11763,7 +11808,7 @@
         </w:tc>
         <w:tc>
           <w:tcPr>
-            <w:tcW w:w="4718" w:type="pct"/>
+            <w:tcW w:w="4717" w:type="pct"/>
             <w:gridSpan w:val="5"/>
           </w:tcPr>
           <w:p>
@@ -11840,7 +11885,7 @@
         </w:trPr>
         <w:tc>
           <w:tcPr>
-            <w:tcW w:w="282" w:type="pct"/>
+            <w:tcW w:w="283" w:type="pct"/>
           </w:tcPr>
           <w:p>
             <w:pPr>
@@ -11859,7 +11904,7 @@
         </w:tc>
         <w:tc>
           <w:tcPr>
-            <w:tcW w:w="4718" w:type="pct"/>
+            <w:tcW w:w="4717" w:type="pct"/>
             <w:gridSpan w:val="5"/>
           </w:tcPr>
           <w:p>
@@ -11884,7 +11929,7 @@
         </w:trPr>
         <w:tc>
           <w:tcPr>
-            <w:tcW w:w="282" w:type="pct"/>
+            <w:tcW w:w="283" w:type="pct"/>
           </w:tcPr>
           <w:p>
             <w:pPr>
@@ -11903,7 +11948,7 @@
         </w:tc>
         <w:tc>
           <w:tcPr>
-            <w:tcW w:w="4718" w:type="pct"/>
+            <w:tcW w:w="4717" w:type="pct"/>
             <w:gridSpan w:val="5"/>
           </w:tcPr>
           <w:p>
@@ -11928,20 +11973,20 @@
         </w:trPr>
         <w:tc>
           <w:tcPr>
-            <w:tcW w:w="282" w:type="pct"/>
-          </w:tcPr>
-          <w:p>
-            <w:pPr>
-              <w:pStyle w:val="FormText"/>
-              <w:rPr>
-                <w:rFonts w:ascii="Arial" w:hAnsi="Arial" w:cs="Arial"/>
-              </w:rPr>
-            </w:pPr>
-          </w:p>
-        </w:tc>
-        <w:tc>
-          <w:tcPr>
-            <w:tcW w:w="310" w:type="pct"/>
+            <w:tcW w:w="283" w:type="pct"/>
+          </w:tcPr>
+          <w:p>
+            <w:pPr>
+              <w:pStyle w:val="FormText"/>
+              <w:rPr>
+                <w:rFonts w:ascii="Arial" w:hAnsi="Arial" w:cs="Arial"/>
+              </w:rPr>
+            </w:pPr>
+          </w:p>
+        </w:tc>
+        <w:tc>
+          <w:tcPr>
+            <w:tcW w:w="318" w:type="pct"/>
             <w:gridSpan w:val="3"/>
           </w:tcPr>
           <w:p>
@@ -11961,7 +12006,7 @@
         </w:tc>
         <w:tc>
           <w:tcPr>
-            <w:tcW w:w="4408" w:type="pct"/>
+            <w:tcW w:w="4399" w:type="pct"/>
             <w:gridSpan w:val="2"/>
           </w:tcPr>
           <w:p>
@@ -12004,10 +12049,10 @@
         <w:tblLook w:val="0000" w:firstRow="0" w:lastRow="0" w:firstColumn="0" w:lastColumn="0" w:noHBand="0" w:noVBand="0"/>
       </w:tblPr>
       <w:tblGrid>
-        <w:gridCol w:w="524"/>
-        <w:gridCol w:w="479"/>
-        <w:gridCol w:w="103"/>
-        <w:gridCol w:w="8136"/>
+        <w:gridCol w:w="522"/>
+        <w:gridCol w:w="476"/>
+        <w:gridCol w:w="99"/>
+        <w:gridCol w:w="8145"/>
       </w:tblGrid>
       <w:tr>
         <w:trPr>
@@ -12118,7 +12163,7 @@
               <w:rPr>
                 <w:rFonts w:ascii="Arial" w:hAnsi="Arial" w:cs="Arial"/>
               </w:rPr>
-              <w:t>letting you know that that the proposed rent is not acceptable, and they are referring their case to a Rent Officer for a decision on the rent amount (if your Tenant(s) indicates that they want to refer the rent increase notice to a Rent Officer, this must be done within 21 days of the Tenant receiving this rent increase notice. This option is only available if the Let Property is not in a rent pressure zone)</w:t>
+              <w:t>letting you know that the proposed rent is not acceptable, and they are referring their case to a Rent Officer for a decision on the rent amount (if your Tenant(s) indicates that they want to refer the rent increase notice to a Rent Officer, this must be done within 21 days of the Tenant receiving this rent increase notice. This option is only available if the Let Property is not in a rent pressure zone)</w:t>
             </w:r>
           </w:p>
         </w:tc>
@@ -12302,7 +12347,21 @@
               <w:rPr>
                 <w:rFonts w:ascii="Arial" w:hAnsi="Arial" w:cs="Arial"/>
               </w:rPr>
-              <w:t>If your Tenant contacts you to discuss the proposed rent increase, you should both be aware that you will need to have the discussion in plenty of time so your Tenant has the option of referring the rent increase notice to a Rent Officer (if applicable) for determination of the open market rent. Your Tenant(s) will have 21 days from when they receive this notice to refer their case to a Rent Officer at Rent Service Scotland.</w:t>
+              <w:t xml:space="preserve">If your Tenant contacts you to discuss the proposed rent increase, you should both be aware that you will need to have the discussion in plenty of </w:t>
+            </w:r>
+            <w:proofErr w:type="gramStart"/>
+            <w:r>
+              <w:rPr>
+                <w:rFonts w:ascii="Arial" w:hAnsi="Arial" w:cs="Arial"/>
+              </w:rPr>
+              <w:t>time</w:t>
+            </w:r>
+            <w:proofErr w:type="gramEnd"/>
+            <w:r>
+              <w:rPr>
+                <w:rFonts w:ascii="Arial" w:hAnsi="Arial" w:cs="Arial"/>
+              </w:rPr>
+              <w:t xml:space="preserve"> so your Tenant has the option of referring the rent increase notice to a Rent Officer (if applicable) for determination of the open market rent. Your Tenant(s) will have 21 days from when they receive this notice to refer their case to a Rent Officer at Rent Service Scotland.</w:t>
             </w:r>
           </w:p>
         </w:tc>
@@ -12319,16 +12378,21 @@
           <w:p>
             <w:pPr>
               <w:pStyle w:val="FormText"/>
-              <w:rPr>
-                <w:rFonts w:ascii="Arial" w:hAnsi="Arial" w:cs="Arial"/>
-              </w:rPr>
-            </w:pPr>
-            <w:r>
-              <w:rPr>
-                <w:rFonts w:ascii="Arial" w:hAnsi="Arial" w:cs="Arial"/>
-              </w:rPr>
-              <w:t>_______________________________________________________________________________</w:t>
-            </w:r>
+              <w:pBdr>
+                <w:bottom w:val="single" w:sz="12" w:space="1" w:color="auto"/>
+              </w:pBdr>
+              <w:rPr>
+                <w:rFonts w:ascii="Arial" w:hAnsi="Arial" w:cs="Arial"/>
+              </w:rPr>
+            </w:pPr>
+          </w:p>
+          <w:p>
+            <w:pPr>
+              <w:pStyle w:val="FormText"/>
+              <w:rPr>
+                <w:rFonts w:ascii="Arial" w:hAnsi="Arial" w:cs="Arial"/>
+              </w:rPr>
+            </w:pPr>
           </w:p>
         </w:tc>
       </w:tr>
@@ -12704,12 +12768,14 @@
                 <w:rFonts w:ascii="Arial" w:eastAsia="Arial" w:hAnsi="Arial" w:cs="Arial"/>
               </w:rPr>
             </w:pPr>
+            <w:bookmarkStart w:id="3" w:name="_GoBack"/>
             <w:r>
               <w:rPr>
                 <w:rFonts w:ascii="Arial" w:eastAsia="Arial" w:hAnsi="Arial" w:cs="Arial"/>
               </w:rPr>
               <w:t>______________________________________________________________________________</w:t>
             </w:r>
+            <w:bookmarkEnd w:id="3"/>
           </w:p>
         </w:tc>
       </w:tr>
@@ -12767,13 +12833,6 @@
         </w:tc>
       </w:tr>
     </w:tbl>
-    <w:p>
-      <w:pPr>
-        <w:rPr>
-          <w:rFonts w:cs="Arial"/>
-        </w:rPr>
-      </w:pPr>
-    </w:p>
     <w:p>
       <w:pPr>
         <w:tabs>
@@ -12797,7 +12856,9 @@
       </w:pPr>
     </w:p>
     <w:sectPr>
-      <w:type w:val="continuous"/>
+      <w:footnotePr>
+        <w:numRestart w:val="eachSect"/>
+      </w:footnotePr>
       <w:pgSz w:w="11906" w:h="16838" w:code="9"/>
       <w:pgMar w:top="426" w:right="1440" w:bottom="568" w:left="1440" w:header="720" w:footer="720" w:gutter="0"/>
       <w:cols w:space="708"/>
@@ -12915,6 +12976,166 @@
       <w:r>
         <w:continuationSeparator/>
       </w:r>
+    </w:p>
+  </w:footnote>
+  <w:footnote w:id="1">
+    <w:p>
+      <w:pPr>
+        <w:pStyle w:val="FootnoteText"/>
+      </w:pPr>
+      <w:r>
+        <w:rPr>
+          <w:rStyle w:val="FootnoteReference"/>
+        </w:rPr>
+        <w:footnoteRef/>
+      </w:r>
+      <w:r>
+        <w:t xml:space="preserve"> </w:t>
+      </w:r>
+      <w:r>
+        <w:rPr>
+          <w:rFonts w:cs="Arial"/>
+        </w:rPr>
+        <w:t>http://www.legislation.gov.uk/asp/2016/19/contents/enacted</w:t>
+      </w:r>
+    </w:p>
+  </w:footnote>
+  <w:footnote w:id="2">
+    <w:p>
+      <w:pPr>
+        <w:pStyle w:val="FootnoteText"/>
+      </w:pPr>
+      <w:r>
+        <w:rPr>
+          <w:rStyle w:val="FootnoteReference"/>
+        </w:rPr>
+        <w:footnoteRef/>
+      </w:r>
+      <w:r>
+        <w:t xml:space="preserve"> </w:t>
+      </w:r>
+      <w:ins w:id="0" w:author="Wilson B (Bethany)" w:date="2019-02-12T18:20:00Z">
+        <w:r>
+          <w:t>https://www.gov.scot/publications/private-residential-tenancy-prescribed-notices-forms/</w:t>
+        </w:r>
+      </w:ins>
+    </w:p>
+  </w:footnote>
+  <w:footnote w:id="3">
+    <w:p>
+      <w:pPr>
+        <w:pStyle w:val="FootnoteText"/>
+        <w:jc w:val="left"/>
+      </w:pPr>
+      <w:r>
+        <w:rPr>
+          <w:rStyle w:val="FootnoteReference"/>
+        </w:rPr>
+        <w:footnoteRef/>
+      </w:r>
+      <w:r>
+        <w:t xml:space="preserve"> </w:t>
+      </w:r>
+      <w:r>
+        <w:rPr>
+          <w:rFonts w:cs="Arial"/>
+          <w:b/>
+        </w:rPr>
+        <w:t>Consumer Prices Index</w:t>
+      </w:r>
+      <w:r>
+        <w:rPr>
+          <w:rFonts w:cs="Arial"/>
+        </w:rPr>
+        <w:t xml:space="preserve"> is a measure of Consumer price inflation and is the speed at which the prices of the goods and services bought by households rise or fall. Consumer price inflation is estimated by the Office of National Statistics using price indices. One way to understand a prices index is to think of a very large shopping basket containing all the goods and services bought by households. The prices index estimates </w:t>
+      </w:r>
+      <w:proofErr w:type="gramStart"/>
+      <w:r>
+        <w:rPr>
+          <w:rFonts w:cs="Arial"/>
+        </w:rPr>
+        <w:t>changes</w:t>
+      </w:r>
+      <w:proofErr w:type="gramEnd"/>
+      <w:r>
+        <w:rPr>
+          <w:rFonts w:cs="Arial"/>
+        </w:rPr>
+        <w:t xml:space="preserve"> to the total cost of this basket.</w:t>
+      </w:r>
+    </w:p>
+  </w:footnote>
+  <w:footnote w:id="4">
+    <w:p>
+      <w:pPr>
+        <w:pStyle w:val="FootnoteText"/>
+      </w:pPr>
+      <w:r>
+        <w:rPr>
+          <w:rStyle w:val="FootnoteReference"/>
+        </w:rPr>
+        <w:footnoteRef/>
+      </w:r>
+      <w:r>
+        <w:t xml:space="preserve"> </w:t>
+      </w:r>
+      <w:ins w:id="1" w:author="Wilson B (Bethany)" w:date="2019-03-08T16:15:00Z">
+        <w:r>
+          <w:rPr>
+            <w:rFonts w:ascii="Times New Roman" w:hAnsi="Times New Roman"/>
+          </w:rPr>
+          <w:fldChar w:fldCharType="begin"/>
+        </w:r>
+        <w:r>
+          <w:rPr>
+            <w:rFonts w:ascii="Times New Roman" w:hAnsi="Times New Roman"/>
+          </w:rPr>
+          <w:instrText xml:space="preserve"> HYPERLINK "http://www.legislation.gov.uk/asp/2016/19/contents/enacted" </w:instrText>
+        </w:r>
+        <w:r>
+          <w:rPr>
+            <w:rFonts w:ascii="Times New Roman" w:hAnsi="Times New Roman"/>
+          </w:rPr>
+          <w:fldChar w:fldCharType="separate"/>
+        </w:r>
+        <w:r>
+          <w:rPr>
+            <w:rStyle w:val="Hyperlink"/>
+            <w:rFonts w:ascii="Times New Roman" w:hAnsi="Times New Roman"/>
+          </w:rPr>
+          <w:t>http://www.legislation.gov.uk/asp/2016/19/contents/enacted</w:t>
+        </w:r>
+        <w:r>
+          <w:rPr>
+            <w:rFonts w:ascii="Times New Roman" w:hAnsi="Times New Roman"/>
+          </w:rPr>
+          <w:fldChar w:fldCharType="end"/>
+        </w:r>
+      </w:ins>
+    </w:p>
+  </w:footnote>
+  <w:footnote w:id="5">
+    <w:p>
+      <w:pPr>
+        <w:pStyle w:val="FootnoteText"/>
+      </w:pPr>
+      <w:r>
+        <w:rPr>
+          <w:rStyle w:val="FootnoteReference"/>
+        </w:rPr>
+        <w:footnoteRef/>
+      </w:r>
+      <w:r>
+        <w:t xml:space="preserve"> </w:t>
+      </w:r>
+      <w:ins w:id="2" w:author="Wilson B (Bethany)" w:date="2019-03-08T16:38:00Z">
+        <w:r>
+          <w:rPr>
+            <w:rFonts w:ascii="Times New Roman" w:hAnsi="Times New Roman"/>
+          </w:rPr>
+          <w:t>https://www.gov.scot/publications/private-residential-tenancy-prescribed-notices-forms/</w:t>
+        </w:r>
+      </w:ins>
     </w:p>
   </w:footnote>
 </w:footnotes>
@@ -13624,6 +13845,14 @@
   </w:num>
   <w:numIdMacAtCleanup w:val="7"/>
 </w:numbering>
+</file>
+
+<file path=word/people.xml><?xml version="1.0" encoding="utf-8"?>
+<w15:people xmlns:wpc="http://schemas.microsoft.com/office/word/2010/wordprocessingCanvas" xmlns:cx="http://schemas.microsoft.com/office/drawing/2014/chartex" xmlns:cx1="http://schemas.microsoft.com/office/drawing/2015/9/8/chartex" xmlns:cx2="http://schemas.microsoft.com/office/drawing/2015/10/21/chartex" xmlns:cx3="http://schemas.microsoft.com/office/drawing/2016/5/9/chartex" xmlns:cx4="http://schemas.microsoft.com/office/drawing/2016/5/10/chartex" xmlns:cx5="http://schemas.microsoft.com/office/drawing/2016/5/11/chartex" xmlns:cx6="http://schemas.microsoft.com/office/drawing/2016/5/12/chartex" xmlns:cx7="http://schemas.microsoft.com/office/drawing/2016/5/13/chartex" xmlns:cx8="http://schemas.microsoft.com/office/drawing/2016/5/14/chartex" xmlns:mc="http://schemas.openxmlformats.org/markup-compatibility/2006" xmlns:aink="http://schemas.microsoft.com/office/drawing/2016/ink" xmlns:am3d="http://schemas.microsoft.com/office/drawing/2017/model3d" xmlns:o="urn:schemas-microsoft-com:office:office" xmlns:r="http://schemas.openxmlformats.org/officeDocument/2006/relationships" xmlns:m="http://schemas.openxmlformats.org/officeDocument/2006/math" xmlns:v="urn:schemas-microsoft-com:vml" xmlns:wp14="http://schemas.microsoft.com/office/word/2010/wordprocessingDrawing" xmlns:wp="http://schemas.openxmlformats.org/drawingml/2006/wordprocessingDrawing" xmlns:w10="urn:schemas-microsoft-com:office:word" xmlns:w="http://schemas.openxmlformats.org/wordprocessingml/2006/main" xmlns:w14="http://schemas.microsoft.com/office/word/2010/wordml" xmlns:w15="http://schemas.microsoft.com/office/word/2012/wordml" xmlns:w16cid="http://schemas.microsoft.com/office/word/2016/wordml/cid" xmlns:w16se="http://schemas.microsoft.com/office/word/2015/wordml/symex" xmlns:wpg="http://schemas.microsoft.com/office/word/2010/wordprocessingGroup" xmlns:wpi="http://schemas.microsoft.com/office/word/2010/wordprocessingInk" xmlns:wne="http://schemas.microsoft.com/office/word/2006/wordml" xmlns:wps="http://schemas.microsoft.com/office/word/2010/wordprocessingShape" mc:Ignorable="w14 w15 w16se w16cid wp14">
+  <w15:person w15:author="Wilson B (Bethany)">
+    <w15:presenceInfo w15:providerId="AD" w15:userId="S-1-5-21-765483983-692928010-316617838-303771"/>
+  </w15:person>
+</w15:people>
 </file>
 
 <file path=word/styles.xml><?xml version="1.0" encoding="utf-8"?>
@@ -18011,6 +18240,12 @@
 </file>
 
 <file path=customXml/item2.xml><?xml version="1.0" encoding="utf-8"?>
+<p:properties xmlns:p="http://schemas.microsoft.com/office/2006/metadata/properties" xmlns:xsi="http://www.w3.org/2001/XMLSchema-instance" xmlns:pc="http://schemas.microsoft.com/office/infopath/2007/PartnerControls">
+  <documentManagement/>
+</p:properties>
+</file>
+
+<file path=customXml/item3.xml><?xml version="1.0" encoding="utf-8"?>
 <ct:contentTypeSchema xmlns:ct="http://schemas.microsoft.com/office/2006/metadata/contentType" xmlns:ma="http://schemas.microsoft.com/office/2006/metadata/properties/metaAttributes" ct:_="" ma:_="" ma:contentTypeName="Document" ma:contentTypeID="0x010100A6AD92B10D60D648AC252C75162EA0F5" ma:contentTypeVersion="4" ma:contentTypeDescription="Create a new document." ma:contentTypeScope="" ma:versionID="d14db0be8c12f9adcf70d0e4517ba46b">
   <xsd:schema xmlns:xsd="http://www.w3.org/2001/XMLSchema" xmlns:xs="http://www.w3.org/2001/XMLSchema" xmlns:p="http://schemas.microsoft.com/office/2006/metadata/properties" xmlns:ns2="65723b6b-0315-46bf-9bb6-3ab4f3437800" targetNamespace="http://schemas.microsoft.com/office/2006/metadata/properties" ma:root="true" ma:fieldsID="0acb2796b672197559e66ec2db4bdbbb" ns2:_="">
     <xsd:import namespace="65723b6b-0315-46bf-9bb6-3ab4f3437800"/>
@@ -18172,12 +18407,6 @@
 </ct:contentTypeSchema>
 </file>
 
-<file path=customXml/item3.xml><?xml version="1.0" encoding="utf-8"?>
-<p:properties xmlns:p="http://schemas.microsoft.com/office/2006/metadata/properties" xmlns:xsi="http://www.w3.org/2001/XMLSchema-instance" xmlns:pc="http://schemas.microsoft.com/office/infopath/2007/PartnerControls">
-  <documentManagement/>
-</p:properties>
-</file>
-
 <file path=customXml/item4.xml><?xml version="1.0" encoding="utf-8"?>
 <b:Sources xmlns:b="http://schemas.openxmlformats.org/officeDocument/2006/bibliography" xmlns="http://schemas.openxmlformats.org/officeDocument/2006/bibliography" SelectedStyle="\APA.XSL" StyleName="APA"/>
 </file>
@@ -18191,6 +18420,15 @@
 </file>
 
 <file path=customXml/itemProps2.xml><?xml version="1.0" encoding="utf-8"?>
+<ds:datastoreItem xmlns:ds="http://schemas.openxmlformats.org/officeDocument/2006/customXml" ds:itemID="{C4026981-12CD-4120-8BCC-EB970C096EDF}">
+  <ds:schemaRefs>
+    <ds:schemaRef ds:uri="http://schemas.microsoft.com/office/2006/metadata/properties"/>
+    <ds:schemaRef ds:uri="http://schemas.microsoft.com/office/infopath/2007/PartnerControls"/>
+  </ds:schemaRefs>
+</ds:datastoreItem>
+</file>
+
+<file path=customXml/itemProps3.xml><?xml version="1.0" encoding="utf-8"?>
 <ds:datastoreItem xmlns:ds="http://schemas.openxmlformats.org/officeDocument/2006/customXml" ds:itemID="{B197A26B-74DE-40CF-85B8-F7B4329E117D}">
   <ds:schemaRefs>
     <ds:schemaRef ds:uri="http://schemas.microsoft.com/office/2006/metadata/contentType"/>
@@ -18208,17 +18446,8 @@
 </ds:datastoreItem>
 </file>
 
-<file path=customXml/itemProps3.xml><?xml version="1.0" encoding="utf-8"?>
-<ds:datastoreItem xmlns:ds="http://schemas.openxmlformats.org/officeDocument/2006/customXml" ds:itemID="{C4026981-12CD-4120-8BCC-EB970C096EDF}">
-  <ds:schemaRefs>
-    <ds:schemaRef ds:uri="http://schemas.microsoft.com/office/2006/metadata/properties"/>
-    <ds:schemaRef ds:uri="http://schemas.microsoft.com/office/infopath/2007/PartnerControls"/>
-  </ds:schemaRefs>
-</ds:datastoreItem>
-</file>
-
 <file path=customXml/itemProps4.xml><?xml version="1.0" encoding="utf-8"?>
-<ds:datastoreItem xmlns:ds="http://schemas.openxmlformats.org/officeDocument/2006/customXml" ds:itemID="{A3783B5F-E0EC-A84B-B8EA-86A49155F4ED}">
+<ds:datastoreItem xmlns:ds="http://schemas.openxmlformats.org/officeDocument/2006/customXml" ds:itemID="{DBF4494A-868C-124B-8339-171B9C0C98F4}">
   <ds:schemaRefs>
     <ds:schemaRef ds:uri="http://schemas.openxmlformats.org/officeDocument/2006/bibliography"/>
   </ds:schemaRefs>

</xml_diff>

<commit_message>
Format updates to rent increase form output
</commit_message>
<xml_diff>
--- a/housing-service/src/main/resources/templates/rent-increase.docx
+++ b/housing-service/src/main/resources/templates/rent-increase.docx
@@ -7681,6 +7681,31 @@
         <w:outlineLvl w:val="3"/>
         <w:rPr>
           <w:rFonts w:cs="Arial"/>
+          <w:b/>
+          <w:color w:val="000000"/>
+          <w:sz w:val="21"/>
+          <w:szCs w:val="21"/>
+          <w:lang w:val="en" w:eastAsia="en-GB"/>
+        </w:rPr>
+      </w:pPr>
+    </w:p>
+    <w:p>
+      <w:pPr>
+        <w:shd w:val="clear" w:color="auto" w:fill="FFFFFF"/>
+        <w:tabs>
+          <w:tab w:val="clear" w:pos="720"/>
+          <w:tab w:val="clear" w:pos="1440"/>
+          <w:tab w:val="clear" w:pos="2160"/>
+          <w:tab w:val="clear" w:pos="2880"/>
+          <w:tab w:val="clear" w:pos="4680"/>
+          <w:tab w:val="clear" w:pos="5400"/>
+          <w:tab w:val="clear" w:pos="9000"/>
+        </w:tabs>
+        <w:spacing w:line="240" w:lineRule="auto"/>
+        <w:jc w:val="left"/>
+        <w:outlineLvl w:val="3"/>
+        <w:rPr>
+          <w:rFonts w:cs="Arial"/>
           <w:color w:val="000000"/>
           <w:sz w:val="21"/>
           <w:szCs w:val="21"/>
@@ -9477,6 +9502,28 @@
         <w:tab/>
         <w:t>Rent Officers are independent officers appointed by statute. They will determine your rent by comparing rents for similar size properties in your area.  You have 21 days from the date you received this notice to make a referral to the Rent Officer.  Before you make a referral to a Rent Officer, you must tell your landlord that you are going to do this by completing and returning Part 3 of this form to your landlord.</w:t>
       </w:r>
+      <w:r>
+        <w:rPr>
+          <w:rFonts w:cs="Arial"/>
+          <w:color w:val="000000"/>
+          <w:sz w:val="21"/>
+          <w:szCs w:val="21"/>
+          <w:lang w:val="en" w:eastAsia="en-GB"/>
+        </w:rPr>
+        <w:t xml:space="preserve"> </w:t>
+      </w:r>
+      <w:r>
+        <w:rPr>
+          <w:rFonts w:cs="Arial"/>
+          <w:color w:val="000000"/>
+          <w:sz w:val="21"/>
+          <w:szCs w:val="21"/>
+          <w:lang w:val="en" w:eastAsia="en-GB"/>
+        </w:rPr>
+        <w:t>If you are a joint tenant and you received a joint notice, make sure Part 3 is signed by all joint tenants. If you each received individual notices, make sure you each sign and send back Part 3 of the notice you received.</w:t>
+      </w:r>
+      <w:bookmarkStart w:id="0" w:name="_GoBack"/>
+      <w:bookmarkEnd w:id="0"/>
     </w:p>
     <w:p>
       <w:pPr>
@@ -9906,7 +9953,6 @@
           <w:sz w:val="21"/>
           <w:szCs w:val="21"/>
         </w:rPr>
-        <w:lastRenderedPageBreak/>
         <w:t>16.</w:t>
       </w:r>
       <w:r>
@@ -10323,6 +10369,17 @@
         </w:rPr>
         <w:t>You cannot refer a case to a rent officer for a rent determination if the Let Property is in a rent pressure zone.</w:t>
       </w:r>
+    </w:p>
+    <w:p>
+      <w:pPr>
+        <w:pStyle w:val="linespace"/>
+        <w:ind w:left="567" w:hanging="567"/>
+        <w:rPr>
+          <w:rFonts w:ascii="Arial" w:hAnsi="Arial" w:cs="Arial"/>
+          <w:sz w:val="21"/>
+          <w:szCs w:val="21"/>
+        </w:rPr>
+      </w:pPr>
     </w:p>
     <w:p>
       <w:pPr>
@@ -10407,18 +10464,11 @@
         <w:ind w:left="567" w:hanging="567"/>
         <w:rPr>
           <w:rFonts w:ascii="Arial" w:hAnsi="Arial" w:cs="Arial"/>
-          <w:sz w:val="21"/>
-          <w:szCs w:val="21"/>
-        </w:rPr>
-      </w:pPr>
-      <w:r>
-        <w:rPr>
-          <w:rFonts w:ascii="Arial" w:hAnsi="Arial" w:cs="Arial"/>
-          <w:sz w:val="21"/>
-          <w:szCs w:val="21"/>
-        </w:rPr>
-        <w:t>(These notes are for guidance only)</w:t>
-      </w:r>
+          <w:b/>
+          <w:sz w:val="21"/>
+          <w:szCs w:val="21"/>
+        </w:rPr>
+      </w:pPr>
     </w:p>
     <w:p>
       <w:pPr>
@@ -10430,10 +10480,29 @@
           <w:szCs w:val="21"/>
         </w:rPr>
       </w:pPr>
+      <w:r>
+        <w:rPr>
+          <w:rFonts w:ascii="Arial" w:hAnsi="Arial" w:cs="Arial"/>
+          <w:sz w:val="21"/>
+          <w:szCs w:val="21"/>
+        </w:rPr>
+        <w:t>(These notes are for guidance only)</w:t>
+      </w:r>
     </w:p>
     <w:p>
       <w:pPr>
         <w:pStyle w:val="linespace"/>
+        <w:ind w:left="567" w:hanging="567"/>
+        <w:rPr>
+          <w:rFonts w:ascii="Arial" w:hAnsi="Arial" w:cs="Arial"/>
+          <w:sz w:val="21"/>
+          <w:szCs w:val="21"/>
+        </w:rPr>
+      </w:pPr>
+    </w:p>
+    <w:p>
+      <w:pPr>
+        <w:pStyle w:val="linespace"/>
         <w:rPr>
           <w:rFonts w:ascii="Arial" w:hAnsi="Arial" w:cs="Arial"/>
           <w:sz w:val="21"/>
@@ -10463,7 +10532,15 @@
           <w:sz w:val="21"/>
           <w:szCs w:val="21"/>
         </w:rPr>
-        <w:t xml:space="preserve"> (the Act).</w:t>
+        <w:t xml:space="preserve"> </w:t>
+      </w:r>
+      <w:r>
+        <w:rPr>
+          <w:rFonts w:ascii="Arial" w:hAnsi="Arial" w:cs="Arial"/>
+          <w:sz w:val="21"/>
+          <w:szCs w:val="21"/>
+        </w:rPr>
+        <w:t>(the Act).</w:t>
       </w:r>
     </w:p>
     <w:p>
@@ -11803,7 +11880,39 @@
           <w:szCs w:val="21"/>
         </w:rPr>
         <w:tab/>
-        <w:t>If your Tenant contacts you to discuss the proposed rent increase, you should both be aware that you will need to have the discussion in plenty of time so your Tenant has the option of referring the rent increase notice to a Rent Officer (if applicable) for determination of the open market rent. Your Tenant(s) will have 21 days from when they receive this notice to refer their case to a Rent Officer at Rent Service Scotland.</w:t>
+        <w:t>If your Tenant</w:t>
+      </w:r>
+      <w:r>
+        <w:rPr>
+          <w:rFonts w:ascii="Arial" w:hAnsi="Arial" w:cs="Arial"/>
+          <w:sz w:val="21"/>
+          <w:szCs w:val="21"/>
+        </w:rPr>
+        <w:t>(s)</w:t>
+      </w:r>
+      <w:r>
+        <w:rPr>
+          <w:rFonts w:ascii="Arial" w:hAnsi="Arial" w:cs="Arial"/>
+          <w:sz w:val="21"/>
+          <w:szCs w:val="21"/>
+        </w:rPr>
+        <w:t xml:space="preserve"> contacts you to discuss the proposed rent increase, you should both be aware that you will need to have the discussion in plenty of time so your Tenant</w:t>
+      </w:r>
+      <w:r>
+        <w:rPr>
+          <w:rFonts w:ascii="Arial" w:hAnsi="Arial" w:cs="Arial"/>
+          <w:sz w:val="21"/>
+          <w:szCs w:val="21"/>
+        </w:rPr>
+        <w:t>(s)</w:t>
+      </w:r>
+      <w:r>
+        <w:rPr>
+          <w:rFonts w:ascii="Arial" w:hAnsi="Arial" w:cs="Arial"/>
+          <w:sz w:val="21"/>
+          <w:szCs w:val="21"/>
+        </w:rPr>
+        <w:t xml:space="preserve"> has the option of referring the rent increase notice to a Rent Officer (if applicable) for determination of the open market rent. Your Tenant(s) will have 21 days from when they receive this notice to refer their case to a Rent Officer at Rent Service Scotland.</w:t>
       </w:r>
     </w:p>
     <w:p>
@@ -12254,8 +12363,6 @@
       <w:pPr>
         <w:pStyle w:val="FootnoteText"/>
       </w:pPr>
-      <w:bookmarkStart w:id="0" w:name="_GoBack"/>
-      <w:bookmarkEnd w:id="0"/>
     </w:p>
   </w:footnote>
   <w:footnote w:id="2">
@@ -12334,9 +12441,6 @@
     <w:p>
       <w:pPr>
         <w:pStyle w:val="FootnoteText"/>
-        <w:rPr>
-          <w:rFonts w:cs="Arial"/>
-        </w:rPr>
       </w:pPr>
       <w:r>
         <w:rPr>
@@ -12347,39 +12451,14 @@
       <w:r>
         <w:t xml:space="preserve"> </w:t>
       </w:r>
-      <w:ins w:id="1" w:author="Wilson B (Bethany)" w:date="2019-03-08T16:15:00Z">
-        <w:r>
-          <w:rPr>
-            <w:rFonts w:cs="Arial"/>
-          </w:rPr>
-          <w:fldChar w:fldCharType="begin"/>
-        </w:r>
-        <w:r>
-          <w:rPr>
-            <w:rFonts w:cs="Arial"/>
-          </w:rPr>
-          <w:instrText xml:space="preserve"> HYPERLINK "http://www.legislation.gov.uk/asp/2016/19/contents/enacted" </w:instrText>
-        </w:r>
-        <w:r>
-          <w:rPr>
-            <w:rFonts w:cs="Arial"/>
-          </w:rPr>
-          <w:fldChar w:fldCharType="separate"/>
-        </w:r>
+      <w:hyperlink r:id="rId3" w:history="1">
         <w:r>
           <w:rPr>
             <w:rStyle w:val="Hyperlink"/>
-            <w:rFonts w:cs="Arial"/>
           </w:rPr>
           <w:t>http://www.legislation.gov.uk/asp/2016/19/contents/enacted</w:t>
         </w:r>
-        <w:r>
-          <w:rPr>
-            <w:rFonts w:cs="Arial"/>
-          </w:rPr>
-          <w:fldChar w:fldCharType="end"/>
-        </w:r>
-      </w:ins>
+      </w:hyperlink>
     </w:p>
   </w:footnote>
   <w:footnote w:id="6">
@@ -12400,7 +12479,7 @@
         </w:rPr>
         <w:t xml:space="preserve"> </w:t>
       </w:r>
-      <w:hyperlink r:id="rId3" w:history="1">
+      <w:hyperlink r:id="rId4" w:history="1">
         <w:r>
           <w:rPr>
             <w:rStyle w:val="Hyperlink"/>
@@ -14155,14 +14234,6 @@
   </w:num>
   <w:numIdMacAtCleanup w:val="7"/>
 </w:numbering>
-</file>
-
-<file path=word/people.xml><?xml version="1.0" encoding="utf-8"?>
-<w15:people xmlns:wpc="http://schemas.microsoft.com/office/word/2010/wordprocessingCanvas" xmlns:cx="http://schemas.microsoft.com/office/drawing/2014/chartex" xmlns:cx1="http://schemas.microsoft.com/office/drawing/2015/9/8/chartex" xmlns:cx2="http://schemas.microsoft.com/office/drawing/2015/10/21/chartex" xmlns:cx3="http://schemas.microsoft.com/office/drawing/2016/5/9/chartex" xmlns:cx4="http://schemas.microsoft.com/office/drawing/2016/5/10/chartex" xmlns:cx5="http://schemas.microsoft.com/office/drawing/2016/5/11/chartex" xmlns:cx6="http://schemas.microsoft.com/office/drawing/2016/5/12/chartex" xmlns:cx7="http://schemas.microsoft.com/office/drawing/2016/5/13/chartex" xmlns:cx8="http://schemas.microsoft.com/office/drawing/2016/5/14/chartex" xmlns:mc="http://schemas.openxmlformats.org/markup-compatibility/2006" xmlns:aink="http://schemas.microsoft.com/office/drawing/2016/ink" xmlns:am3d="http://schemas.microsoft.com/office/drawing/2017/model3d" xmlns:o="urn:schemas-microsoft-com:office:office" xmlns:r="http://schemas.openxmlformats.org/officeDocument/2006/relationships" xmlns:m="http://schemas.openxmlformats.org/officeDocument/2006/math" xmlns:v="urn:schemas-microsoft-com:vml" xmlns:wp14="http://schemas.microsoft.com/office/word/2010/wordprocessingDrawing" xmlns:wp="http://schemas.openxmlformats.org/drawingml/2006/wordprocessingDrawing" xmlns:w10="urn:schemas-microsoft-com:office:word" xmlns:w="http://schemas.openxmlformats.org/wordprocessingml/2006/main" xmlns:w14="http://schemas.microsoft.com/office/word/2010/wordml" xmlns:w15="http://schemas.microsoft.com/office/word/2012/wordml" xmlns:w16cid="http://schemas.microsoft.com/office/word/2016/wordml/cid" xmlns:w16se="http://schemas.microsoft.com/office/word/2015/wordml/symex" xmlns:wpg="http://schemas.microsoft.com/office/word/2010/wordprocessingGroup" xmlns:wpi="http://schemas.microsoft.com/office/word/2010/wordprocessingInk" xmlns:wne="http://schemas.microsoft.com/office/word/2006/wordml" xmlns:wps="http://schemas.microsoft.com/office/word/2010/wordprocessingShape" mc:Ignorable="w14 w15 w16se w16cid wp14">
-  <w15:person w15:author="Wilson B (Bethany)">
-    <w15:presenceInfo w15:providerId="AD" w15:userId="S-1-5-21-765483983-692928010-316617838-303771"/>
-  </w15:person>
-</w15:people>
 </file>
 
 <file path=word/styles.xml><?xml version="1.0" encoding="utf-8"?>
@@ -18767,7 +18838,7 @@
 </file>
 
 <file path=customXml/itemProps4.xml><?xml version="1.0" encoding="utf-8"?>
-<ds:datastoreItem xmlns:ds="http://schemas.openxmlformats.org/officeDocument/2006/customXml" ds:itemID="{FA4F31D6-526E-D14E-9136-135315AF8CC6}">
+<ds:datastoreItem xmlns:ds="http://schemas.openxmlformats.org/officeDocument/2006/customXml" ds:itemID="{4AA78967-AA9B-CD43-BB79-A02C631C9380}">
   <ds:schemaRefs>
     <ds:schemaRef ds:uri="http://schemas.openxmlformats.org/officeDocument/2006/bibliography"/>
   </ds:schemaRefs>

</xml_diff>

<commit_message>
MGS-6890 Rent increase form - change to wording of para 12 in tenants notes
</commit_message>
<xml_diff>
--- a/housing-service/src/main/resources/templates/rent-increase.docx
+++ b/housing-service/src/main/resources/templates/rent-increase.docx
@@ -1,6 +1,6 @@
 
 <file path=word/document.xml><?xml version="1.0" encoding="utf-8"?>
-<w:document xmlns:wpc="http://schemas.microsoft.com/office/word/2010/wordprocessingCanvas" xmlns:cx="http://schemas.microsoft.com/office/drawing/2014/chartex" xmlns:cx1="http://schemas.microsoft.com/office/drawing/2015/9/8/chartex" xmlns:cx2="http://schemas.microsoft.com/office/drawing/2015/10/21/chartex" xmlns:cx3="http://schemas.microsoft.com/office/drawing/2016/5/9/chartex" xmlns:cx4="http://schemas.microsoft.com/office/drawing/2016/5/10/chartex" xmlns:cx5="http://schemas.microsoft.com/office/drawing/2016/5/11/chartex" xmlns:cx6="http://schemas.microsoft.com/office/drawing/2016/5/12/chartex" xmlns:cx7="http://schemas.microsoft.com/office/drawing/2016/5/13/chartex" xmlns:cx8="http://schemas.microsoft.com/office/drawing/2016/5/14/chartex" xmlns:mc="http://schemas.openxmlformats.org/markup-compatibility/2006" xmlns:aink="http://schemas.microsoft.com/office/drawing/2016/ink" xmlns:am3d="http://schemas.microsoft.com/office/drawing/2017/model3d" xmlns:o="urn:schemas-microsoft-com:office:office" xmlns:r="http://schemas.openxmlformats.org/officeDocument/2006/relationships" xmlns:m="http://schemas.openxmlformats.org/officeDocument/2006/math" xmlns:v="urn:schemas-microsoft-com:vml" xmlns:wp14="http://schemas.microsoft.com/office/word/2010/wordprocessingDrawing" xmlns:wp="http://schemas.openxmlformats.org/drawingml/2006/wordprocessingDrawing" xmlns:w10="urn:schemas-microsoft-com:office:word" xmlns:w="http://schemas.openxmlformats.org/wordprocessingml/2006/main" xmlns:w14="http://schemas.microsoft.com/office/word/2010/wordml" xmlns:w15="http://schemas.microsoft.com/office/word/2012/wordml" xmlns:w16cid="http://schemas.microsoft.com/office/word/2016/wordml/cid" xmlns:w16se="http://schemas.microsoft.com/office/word/2015/wordml/symex" xmlns:wpg="http://schemas.microsoft.com/office/word/2010/wordprocessingGroup" xmlns:wpi="http://schemas.microsoft.com/office/word/2010/wordprocessingInk" xmlns:wne="http://schemas.microsoft.com/office/word/2006/wordml" xmlns:wps="http://schemas.microsoft.com/office/word/2010/wordprocessingShape" mc:Ignorable="w14 w15 w16se w16cid wp14">
+<w:document xmlns:wpc="http://schemas.microsoft.com/office/word/2010/wordprocessingCanvas" xmlns:cx="http://schemas.microsoft.com/office/drawing/2014/chartex" xmlns:cx1="http://schemas.microsoft.com/office/drawing/2015/9/8/chartex" xmlns:mc="http://schemas.openxmlformats.org/markup-compatibility/2006" xmlns:o="urn:schemas-microsoft-com:office:office" xmlns:r="http://schemas.openxmlformats.org/officeDocument/2006/relationships" xmlns:m="http://schemas.openxmlformats.org/officeDocument/2006/math" xmlns:v="urn:schemas-microsoft-com:vml" xmlns:wp14="http://schemas.microsoft.com/office/word/2010/wordprocessingDrawing" xmlns:wp="http://schemas.openxmlformats.org/drawingml/2006/wordprocessingDrawing" xmlns:w10="urn:schemas-microsoft-com:office:word" xmlns:w="http://schemas.openxmlformats.org/wordprocessingml/2006/main" xmlns:w14="http://schemas.microsoft.com/office/word/2010/wordml" xmlns:w15="http://schemas.microsoft.com/office/word/2012/wordml" xmlns:w16se="http://schemas.microsoft.com/office/word/2015/wordml/symex" xmlns:wpg="http://schemas.microsoft.com/office/word/2010/wordprocessingGroup" xmlns:wpi="http://schemas.microsoft.com/office/word/2010/wordprocessingInk" xmlns:wne="http://schemas.microsoft.com/office/word/2006/wordml" xmlns:wps="http://schemas.microsoft.com/office/word/2010/wordprocessingShape" mc:Ignorable="w14 w15 w16se wp14">
   <w:body>
     <w:p>
       <w:pPr>
@@ -822,11 +822,21 @@
       <w:pPr>
         <w:jc w:val="left"/>
       </w:pPr>
-      <w:fldSimple w:instr=" MERGEFIELD tenantNames \* MERGEFORMAT ">
-        <w:r>
-          <w:t>«tenantNames»</w:t>
-        </w:r>
-      </w:fldSimple>
+      <w:r>
+        <w:fldChar w:fldCharType="begin"/>
+      </w:r>
+      <w:r>
+        <w:instrText xml:space="preserve"> MERGEFIELD tenantNames \* MERGEFORMAT </w:instrText>
+      </w:r>
+      <w:r>
+        <w:fldChar w:fldCharType="separate"/>
+      </w:r>
+      <w:r>
+        <w:t>«tenantNames»</w:t>
+      </w:r>
+      <w:r>
+        <w:fldChar w:fldCharType="end"/>
+      </w:r>
     </w:p>
     <w:p>
       <w:pPr>
@@ -1784,11 +1794,21 @@
       <w:pPr>
         <w:jc w:val="left"/>
       </w:pPr>
-      <w:fldSimple w:instr=" MERGEFIELD landlordNames \* MERGEFORMAT ">
-        <w:r>
-          <w:t>«landlordNames»</w:t>
-        </w:r>
-      </w:fldSimple>
+      <w:r>
+        <w:fldChar w:fldCharType="begin"/>
+      </w:r>
+      <w:r>
+        <w:instrText xml:space="preserve"> MERGEFIELD landlordNames \* MERGEFORMAT </w:instrText>
+      </w:r>
+      <w:r>
+        <w:fldChar w:fldCharType="separate"/>
+      </w:r>
+      <w:r>
+        <w:t>«landlordNames»</w:t>
+      </w:r>
+      <w:r>
+        <w:fldChar w:fldCharType="end"/>
+      </w:r>
     </w:p>
     <w:p>
       <w:pPr>
@@ -1880,11 +1900,21 @@
       <w:pPr>
         <w:jc w:val="left"/>
       </w:pPr>
-      <w:fldSimple w:instr=" MERGEFIELD landlordAddresses \* MERGEFORMAT ">
-        <w:r>
-          <w:t>«landlordAddresses»</w:t>
-        </w:r>
-      </w:fldSimple>
+      <w:r>
+        <w:fldChar w:fldCharType="begin"/>
+      </w:r>
+      <w:r>
+        <w:instrText xml:space="preserve"> MERGEFIELD landlordAddresses \* MERGEFORMAT </w:instrText>
+      </w:r>
+      <w:r>
+        <w:fldChar w:fldCharType="separate"/>
+      </w:r>
+      <w:r>
+        <w:t>«landlordAddresses»</w:t>
+      </w:r>
+      <w:r>
+        <w:fldChar w:fldCharType="end"/>
+      </w:r>
     </w:p>
     <w:p>
       <w:pPr>
@@ -2722,18 +2752,7 @@
           <w:szCs w:val="24"/>
           <w:lang w:val="en" w:eastAsia="en-GB"/>
         </w:rPr>
-        <w:t xml:space="preserve">’s </w:t>
-      </w:r>
-      <w:proofErr w:type="gramStart"/>
-      <w:r>
-        <w:rPr>
-          <w:rFonts w:cs="Arial"/>
-          <w:i/>
-          <w:color w:val="000000"/>
-          <w:szCs w:val="24"/>
-          <w:lang w:val="en" w:eastAsia="en-GB"/>
-        </w:rPr>
-        <w:t>agent)</w:t>
+        <w:t>’s agent)</w:t>
       </w:r>
       <w:r>
         <w:rPr>
@@ -2743,18 +2762,7 @@
           <w:shd w:val="clear" w:color="auto" w:fill="F2F2F2" w:themeFill="background1" w:themeFillShade="F2"/>
           <w:lang w:val="en" w:eastAsia="en-GB"/>
         </w:rPr>
-        <w:t>_</w:t>
-      </w:r>
-      <w:proofErr w:type="gramEnd"/>
-      <w:r>
-        <w:rPr>
-          <w:rFonts w:cs="Arial"/>
-          <w:color w:val="000000"/>
-          <w:szCs w:val="24"/>
-          <w:shd w:val="clear" w:color="auto" w:fill="F2F2F2" w:themeFill="background1" w:themeFillShade="F2"/>
-          <w:lang w:val="en" w:eastAsia="en-GB"/>
-        </w:rPr>
-        <w:t>________</w:t>
+        <w:t>_________</w:t>
       </w:r>
       <w:r>
         <w:rPr>
@@ -3037,11 +3045,21 @@
       <w:pPr>
         <w:jc w:val="left"/>
       </w:pPr>
-      <w:fldSimple w:instr=" MERGEFIELD landlordsAgentAddress \* MERGEFORMAT ">
-        <w:r>
-          <w:t>«landlordsAgentAddress»</w:t>
-        </w:r>
-      </w:fldSimple>
+      <w:r>
+        <w:fldChar w:fldCharType="begin"/>
+      </w:r>
+      <w:r>
+        <w:instrText xml:space="preserve"> MERGEFIELD landlordsAgentAddress \* MERGEFORMAT </w:instrText>
+      </w:r>
+      <w:r>
+        <w:fldChar w:fldCharType="separate"/>
+      </w:r>
+      <w:r>
+        <w:t>«landlordsAgentAddress»</w:t>
+      </w:r>
+      <w:r>
+        <w:fldChar w:fldCharType="end"/>
+      </w:r>
       <w:r>
         <w:br w:type="page"/>
       </w:r>
@@ -3502,6 +3520,7 @@
         <w:rPr>
           <w:rFonts w:cs="Arial"/>
           <w:noProof/>
+          <w:lang w:eastAsia="en-GB"/>
         </w:rPr>
         <w:drawing>
           <wp:inline distT="0" distB="0" distL="0" distR="0" wp14:anchorId="4E328C79" wp14:editId="0443EE5A">
@@ -4368,27 +4387,7 @@
           <w:szCs w:val="24"/>
           <w:lang w:val="en" w:eastAsia="en-GB"/>
         </w:rPr>
-        <w:t xml:space="preserve">When </w:t>
-      </w:r>
-      <w:proofErr w:type="gramStart"/>
-      <w:r>
-        <w:rPr>
-          <w:rFonts w:cs="Arial"/>
-          <w:color w:val="000000"/>
-          <w:szCs w:val="24"/>
-          <w:lang w:val="en" w:eastAsia="en-GB"/>
-        </w:rPr>
-        <w:t>you</w:t>
-      </w:r>
-      <w:proofErr w:type="gramEnd"/>
-      <w:r>
-        <w:rPr>
-          <w:rFonts w:cs="Arial"/>
-          <w:color w:val="000000"/>
-          <w:szCs w:val="24"/>
-          <w:lang w:val="en" w:eastAsia="en-GB"/>
-        </w:rPr>
-        <w:t xml:space="preserve"> add-in </w:t>
+        <w:t xml:space="preserve">When you add-in </w:t>
       </w:r>
       <w:r>
         <w:rPr>
@@ -4980,21 +4979,11 @@
       <w:pPr>
         <w:ind w:left="720" w:hanging="720"/>
       </w:pPr>
-      <w:r>
-        <w:fldChar w:fldCharType="begin"/>
-      </w:r>
-      <w:r>
-        <w:instrText xml:space="preserve"> MERGEFIELD capToAndFromSentence \* MERGEFORMAT </w:instrText>
-      </w:r>
-      <w:r>
-        <w:fldChar w:fldCharType="separate"/>
-      </w:r>
-      <w:r>
-        <w:t>«capToAndFromSentence»</w:t>
-      </w:r>
-      <w:r>
-        <w:fldChar w:fldCharType="end"/>
-      </w:r>
+      <w:fldSimple w:instr=" MERGEFIELD capToAndFromSentence \* MERGEFORMAT ">
+        <w:r>
+          <w:t>«capToAndFromSentence»</w:t>
+        </w:r>
+      </w:fldSimple>
     </w:p>
     <w:p>
       <w:pPr>
@@ -5393,11 +5382,21 @@
       <w:pPr>
         <w:jc w:val="left"/>
       </w:pPr>
-      <w:fldSimple w:instr=" MERGEFIELD landlordOrAgentName \* MERGEFORMAT ">
-        <w:r>
-          <w:t>«landlordOrAgentName»</w:t>
-        </w:r>
-      </w:fldSimple>
+      <w:r>
+        <w:fldChar w:fldCharType="begin"/>
+      </w:r>
+      <w:r>
+        <w:instrText xml:space="preserve"> MERGEFIELD landlordOrAgentName \* MERGEFORMAT </w:instrText>
+      </w:r>
+      <w:r>
+        <w:fldChar w:fldCharType="separate"/>
+      </w:r>
+      <w:r>
+        <w:t>«landlordOrAgentName»</w:t>
+      </w:r>
+      <w:r>
+        <w:fldChar w:fldCharType="end"/>
+      </w:r>
     </w:p>
     <w:p>
       <w:pPr>
@@ -5486,11 +5485,21 @@
       <w:pPr>
         <w:jc w:val="left"/>
       </w:pPr>
-      <w:fldSimple w:instr=" MERGEFIELD tenantNames \* MERGEFORMAT ">
-        <w:r>
-          <w:t>«tenantNames»</w:t>
-        </w:r>
-      </w:fldSimple>
+      <w:r>
+        <w:fldChar w:fldCharType="begin"/>
+      </w:r>
+      <w:r>
+        <w:instrText xml:space="preserve"> MERGEFIELD tenantNames \* MERGEFORMAT </w:instrText>
+      </w:r>
+      <w:r>
+        <w:fldChar w:fldCharType="separate"/>
+      </w:r>
+      <w:r>
+        <w:t>«tenantNames»</w:t>
+      </w:r>
+      <w:r>
+        <w:fldChar w:fldCharType="end"/>
+      </w:r>
     </w:p>
     <w:p>
       <w:pPr>
@@ -5884,7 +5893,7 @@
           <w:noProof/>
           <w:color w:val="000000"/>
           <w:szCs w:val="24"/>
-          <w:lang w:val="en-US"/>
+          <w:lang w:eastAsia="en-GB"/>
         </w:rPr>
         <mc:AlternateContent>
           <mc:Choice Requires="wps">
@@ -5945,9 +5954,9 @@
               </wp:anchor>
             </w:drawing>
           </mc:Choice>
-          <mc:Fallback xmlns:mv="urn:schemas-microsoft-com:mac:vml" xmlns:mo="http://schemas.microsoft.com/office/mac/office/2008/main">
+          <mc:Fallback>
             <w:pict>
-              <v:rect id="Rectangle 3" o:spid="_x0000_s1026" style="position:absolute;margin-left:6pt;margin-top:13pt;width:15.75pt;height:15.75pt;z-index:251678720;visibility:visible;mso-wrap-style:square;mso-width-percent:0;mso-height-percent:0;mso-wrap-distance-left:9pt;mso-wrap-distance-top:0;mso-wrap-distance-right:9pt;mso-wrap-distance-bottom:0;mso-position-horizontal:absolute;mso-position-horizontal-relative:text;mso-position-vertical:absolute;mso-position-vertical-relative:text;mso-width-percent:0;mso-height-percent:0;mso-width-relative:page;mso-height-relative:page;v-text-anchor:middle" o:gfxdata="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" fillcolor="#f2f2f2" strokecolor="windowText" strokeweight="1.5pt"/>
+              <v:rect w14:anchorId="1806A149" id="Rectangle 3" o:spid="_x0000_s1026" style="position:absolute;margin-left:6pt;margin-top:13pt;width:15.75pt;height:15.75pt;z-index:251678720;visibility:visible;mso-wrap-style:square;mso-width-percent:0;mso-height-percent:0;mso-wrap-distance-left:9pt;mso-wrap-distance-top:0;mso-wrap-distance-right:9pt;mso-wrap-distance-bottom:0;mso-position-horizontal:absolute;mso-position-horizontal-relative:text;mso-position-vertical:absolute;mso-position-vertical-relative:text;mso-width-percent:0;mso-height-percent:0;mso-width-relative:page;mso-height-relative:page;v-text-anchor:middle" o:gfxdata="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" fillcolor="#f2f2f2" strokecolor="windowText" strokeweight="1.5pt"/>
             </w:pict>
           </mc:Fallback>
         </mc:AlternateContent>
@@ -6114,7 +6123,7 @@
           <w:noProof/>
           <w:color w:val="000000"/>
           <w:szCs w:val="24"/>
-          <w:lang w:val="en-US"/>
+          <w:lang w:eastAsia="en-GB"/>
         </w:rPr>
         <mc:AlternateContent>
           <mc:Choice Requires="wps">
@@ -6189,9 +6198,9 @@
               </wp:anchor>
             </w:drawing>
           </mc:Choice>
-          <mc:Fallback xmlns:a="http://schemas.openxmlformats.org/drawingml/2006/main" xmlns:mv="urn:schemas-microsoft-com:mac:vml" xmlns:mo="http://schemas.microsoft.com/office/mac/office/2008/main">
-            <w:pict w14:anchorId="42F40950">
-              <v:rect id="Rectangle 7" style="position:absolute;margin-left:6pt;margin-top:1.15pt;width:15.75pt;height:15.75pt;z-index:251670528;visibility:visible;mso-wrap-style:square;mso-width-percent:0;mso-height-percent:0;mso-wrap-distance-left:9pt;mso-wrap-distance-top:0;mso-wrap-distance-right:9pt;mso-wrap-distance-bottom:0;mso-position-horizontal:absolute;mso-position-horizontal-relative:text;mso-position-vertical:absolute;mso-position-vertical-relative:text;mso-width-percent:0;mso-height-percent:0;mso-width-relative:page;mso-height-relative:page;v-text-anchor:middle" o:spid="_x0000_s1026" fillcolor="#f2f2f2 [3052]" strokecolor="black [3213]" strokeweight="1.5pt" o:gfxdata="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"/>
+          <mc:Fallback>
+            <w:pict>
+              <v:rect w14:anchorId="7B66AF0A" id="Rectangle 7" o:spid="_x0000_s1026" style="position:absolute;margin-left:6pt;margin-top:1.15pt;width:15.75pt;height:15.75pt;z-index:251670528;visibility:visible;mso-wrap-style:square;mso-width-percent:0;mso-height-percent:0;mso-wrap-distance-left:9pt;mso-wrap-distance-top:0;mso-wrap-distance-right:9pt;mso-wrap-distance-bottom:0;mso-position-horizontal:absolute;mso-position-horizontal-relative:text;mso-position-vertical:absolute;mso-position-vertical-relative:text;mso-width-percent:0;mso-height-percent:0;mso-width-relative:page;mso-height-relative:page;v-text-anchor:middle" o:gfxdata="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" fillcolor="#f2f2f2 [3052]" strokecolor="black [3213]" strokeweight="1.5pt"/>
             </w:pict>
           </mc:Fallback>
         </mc:AlternateContent>
@@ -6204,27 +6213,7 @@
           <w:lang w:val="en" w:eastAsia="en-GB"/>
         </w:rPr>
         <w:tab/>
-        <w:t xml:space="preserve">*I/We accept the new </w:t>
-      </w:r>
-      <w:proofErr w:type="gramStart"/>
-      <w:r>
-        <w:rPr>
-          <w:rFonts w:cs="Arial"/>
-          <w:color w:val="000000"/>
-          <w:szCs w:val="24"/>
-          <w:lang w:val="en" w:eastAsia="en-GB"/>
-        </w:rPr>
-        <w:t>rent, but</w:t>
-      </w:r>
-      <w:proofErr w:type="gramEnd"/>
-      <w:r>
-        <w:rPr>
-          <w:rFonts w:cs="Arial"/>
-          <w:color w:val="000000"/>
-          <w:szCs w:val="24"/>
-          <w:lang w:val="en" w:eastAsia="en-GB"/>
-        </w:rPr>
-        <w:t xml:space="preserve"> have not been given sufficient notice.  I/we can </w:t>
+        <w:t xml:space="preserve">*I/We accept the new rent, but have not been given sufficient notice.  I/we can </w:t>
       </w:r>
       <w:r>
         <w:rPr>
@@ -6378,9 +6367,8 @@
           <w:shd w:val="clear" w:color="auto" w:fill="F2F2F2" w:themeFill="background1" w:themeFillShade="F2"/>
           <w:lang w:val="en" w:eastAsia="en-GB"/>
         </w:rPr>
-        <w:t>__</w:t>
-      </w:r>
-      <w:proofErr w:type="gramStart"/>
+        <w:t>___</w:t>
+      </w:r>
       <w:r>
         <w:rPr>
           <w:rFonts w:cs="Arial"/>
@@ -6389,28 +6377,7 @@
           <w:shd w:val="clear" w:color="auto" w:fill="F2F2F2" w:themeFill="background1" w:themeFillShade="F2"/>
           <w:lang w:val="en" w:eastAsia="en-GB"/>
         </w:rPr>
-        <w:t>_</w:t>
-      </w:r>
-      <w:r>
-        <w:rPr>
-          <w:rFonts w:cs="Arial"/>
-          <w:color w:val="000000"/>
-          <w:szCs w:val="24"/>
-          <w:shd w:val="clear" w:color="auto" w:fill="F2F2F2" w:themeFill="background1" w:themeFillShade="F2"/>
-          <w:lang w:val="en" w:eastAsia="en-GB"/>
-        </w:rPr>
-        <w:t>(</w:t>
-      </w:r>
-      <w:proofErr w:type="gramEnd"/>
-      <w:r>
-        <w:rPr>
-          <w:rFonts w:cs="Arial"/>
-          <w:color w:val="000000"/>
-          <w:szCs w:val="24"/>
-          <w:shd w:val="clear" w:color="auto" w:fill="F2F2F2" w:themeFill="background1" w:themeFillShade="F2"/>
-          <w:lang w:val="en" w:eastAsia="en-GB"/>
-        </w:rPr>
-        <w:t xml:space="preserve">insert </w:t>
+        <w:t xml:space="preserve">(insert </w:t>
       </w:r>
       <w:r>
         <w:rPr>
@@ -6494,7 +6461,7 @@
           <w:noProof/>
           <w:color w:val="000000"/>
           <w:szCs w:val="24"/>
-          <w:lang w:val="en-US"/>
+          <w:lang w:eastAsia="en-GB"/>
         </w:rPr>
         <mc:AlternateContent>
           <mc:Choice Requires="wps">
@@ -6569,9 +6536,9 @@
               </wp:anchor>
             </w:drawing>
           </mc:Choice>
-          <mc:Fallback xmlns:a="http://schemas.openxmlformats.org/drawingml/2006/main" xmlns:mv="urn:schemas-microsoft-com:mac:vml" xmlns:mo="http://schemas.microsoft.com/office/mac/office/2008/main">
-            <w:pict w14:anchorId="6B06B270">
-              <v:rect id="Rectangle 8" style="position:absolute;margin-left:6pt;margin-top:1.15pt;width:15.75pt;height:15.75pt;z-index:251672576;visibility:visible;mso-wrap-style:square;mso-width-percent:0;mso-height-percent:0;mso-wrap-distance-left:9pt;mso-wrap-distance-top:0;mso-wrap-distance-right:9pt;mso-wrap-distance-bottom:0;mso-position-horizontal:absolute;mso-position-horizontal-relative:text;mso-position-vertical:absolute;mso-position-vertical-relative:text;mso-width-percent:0;mso-height-percent:0;mso-width-relative:page;mso-height-relative:page;v-text-anchor:middle" o:spid="_x0000_s1026" fillcolor="#f2f2f2 [3052]" strokecolor="black [3213]" strokeweight="1.5pt" o:gfxdata="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"/>
+          <mc:Fallback>
+            <w:pict>
+              <v:rect w14:anchorId="7455F8DB" id="Rectangle 8" o:spid="_x0000_s1026" style="position:absolute;margin-left:6pt;margin-top:1.15pt;width:15.75pt;height:15.75pt;z-index:251672576;visibility:visible;mso-wrap-style:square;mso-width-percent:0;mso-height-percent:0;mso-wrap-distance-left:9pt;mso-wrap-distance-top:0;mso-wrap-distance-right:9pt;mso-wrap-distance-bottom:0;mso-position-horizontal:absolute;mso-position-horizontal-relative:text;mso-position-vertical:absolute;mso-position-vertical-relative:text;mso-width-percent:0;mso-height-percent:0;mso-width-relative:page;mso-height-relative:page;v-text-anchor:middle" o:gfxdata="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" fillcolor="#f2f2f2 [3052]" strokecolor="black [3213]" strokeweight="1.5pt"/>
             </w:pict>
           </mc:Fallback>
         </mc:AlternateContent>
@@ -6888,9 +6855,8 @@
           <w:shd w:val="clear" w:color="auto" w:fill="F2F2F2" w:themeFill="background1" w:themeFillShade="F2"/>
           <w:lang w:val="en" w:eastAsia="en-GB"/>
         </w:rPr>
-        <w:t xml:space="preserve">(Tenant(s)/Tenant’s </w:t>
-      </w:r>
-      <w:proofErr w:type="gramStart"/>
+        <w:t>(Tenant(s)/Tenant’s agent)</w:t>
+      </w:r>
       <w:r>
         <w:rPr>
           <w:rFonts w:cs="Arial"/>
@@ -6899,28 +6865,7 @@
           <w:shd w:val="clear" w:color="auto" w:fill="F2F2F2" w:themeFill="background1" w:themeFillShade="F2"/>
           <w:lang w:val="en" w:eastAsia="en-GB"/>
         </w:rPr>
-        <w:t>agent)</w:t>
-      </w:r>
-      <w:r>
-        <w:rPr>
-          <w:rFonts w:cs="Arial"/>
-          <w:color w:val="000000"/>
-          <w:szCs w:val="24"/>
-          <w:shd w:val="clear" w:color="auto" w:fill="F2F2F2" w:themeFill="background1" w:themeFillShade="F2"/>
-          <w:lang w:val="en" w:eastAsia="en-GB"/>
-        </w:rPr>
-        <w:t>_</w:t>
-      </w:r>
-      <w:proofErr w:type="gramEnd"/>
-      <w:r>
-        <w:rPr>
-          <w:rFonts w:cs="Arial"/>
-          <w:color w:val="000000"/>
-          <w:szCs w:val="24"/>
-          <w:shd w:val="clear" w:color="auto" w:fill="F2F2F2" w:themeFill="background1" w:themeFillShade="F2"/>
-          <w:lang w:val="en" w:eastAsia="en-GB"/>
-        </w:rPr>
-        <w:t>______________________</w:t>
+        <w:t>_______________________</w:t>
       </w:r>
       <w:r>
         <w:rPr>
@@ -7120,7 +7065,6 @@
           <w:lang w:val="en" w:eastAsia="en-GB"/>
         </w:rPr>
       </w:pPr>
-      <w:proofErr w:type="gramStart"/>
       <w:r>
         <w:rPr>
           <w:rFonts w:cs="Arial"/>
@@ -7138,18 +7082,7 @@
           <w:shd w:val="clear" w:color="auto" w:fill="F2F2F2" w:themeFill="background1" w:themeFillShade="F2"/>
           <w:lang w:val="en" w:eastAsia="en-GB"/>
         </w:rPr>
-        <w:t>_</w:t>
-      </w:r>
-      <w:proofErr w:type="gramEnd"/>
-      <w:r>
-        <w:rPr>
-          <w:rFonts w:cs="Arial"/>
-          <w:color w:val="000000"/>
-          <w:szCs w:val="24"/>
-          <w:shd w:val="clear" w:color="auto" w:fill="F2F2F2" w:themeFill="background1" w:themeFillShade="F2"/>
-          <w:lang w:val="en" w:eastAsia="en-GB"/>
-        </w:rPr>
-        <w:t>______________________________________</w:t>
+        <w:t>_______________________________________</w:t>
       </w:r>
       <w:r>
         <w:rPr>
@@ -7264,9 +7197,8 @@
           <w:szCs w:val="24"/>
           <w:lang w:val="en" w:eastAsia="en-GB"/>
         </w:rPr>
-        <w:t>(if appropriate</w:t>
-      </w:r>
-      <w:proofErr w:type="gramStart"/>
+        <w:t>(if appropriate)</w:t>
+      </w:r>
       <w:r>
         <w:rPr>
           <w:rFonts w:cs="Arial"/>
@@ -7275,16 +7207,6 @@
           <w:szCs w:val="24"/>
           <w:lang w:val="en" w:eastAsia="en-GB"/>
         </w:rPr>
-        <w:t>)</w:t>
-      </w:r>
-      <w:r>
-        <w:rPr>
-          <w:rFonts w:cs="Arial"/>
-          <w:i/>
-          <w:color w:val="000000"/>
-          <w:szCs w:val="24"/>
-          <w:lang w:val="en" w:eastAsia="en-GB"/>
-        </w:rPr>
         <w:t>:</w:t>
       </w:r>
       <w:r>
@@ -7295,18 +7217,7 @@
           <w:shd w:val="clear" w:color="auto" w:fill="F2F2F2" w:themeFill="background1" w:themeFillShade="F2"/>
           <w:lang w:val="en" w:eastAsia="en-GB"/>
         </w:rPr>
-        <w:t>_</w:t>
-      </w:r>
-      <w:proofErr w:type="gramEnd"/>
-      <w:r>
-        <w:rPr>
-          <w:rFonts w:cs="Arial"/>
-          <w:color w:val="000000"/>
-          <w:szCs w:val="24"/>
-          <w:shd w:val="clear" w:color="auto" w:fill="F2F2F2" w:themeFill="background1" w:themeFillShade="F2"/>
-          <w:lang w:val="en" w:eastAsia="en-GB"/>
-        </w:rPr>
-        <w:t>___________________________</w:t>
+        <w:t>____________________________</w:t>
       </w:r>
       <w:r>
         <w:rPr>
@@ -8550,29 +8461,7 @@
           <w:szCs w:val="21"/>
           <w:lang w:val="en" w:eastAsia="en-GB"/>
         </w:rPr>
-        <w:t xml:space="preserve">For example, if your Landlord sends this notice to you by recorded delivery on 13 January, you would be expected to receive it on 15 January. </w:t>
-      </w:r>
-      <w:proofErr w:type="gramStart"/>
-      <w:r>
-        <w:rPr>
-          <w:rFonts w:cs="Arial"/>
-          <w:color w:val="000000"/>
-          <w:sz w:val="21"/>
-          <w:szCs w:val="21"/>
-          <w:lang w:val="en" w:eastAsia="en-GB"/>
-        </w:rPr>
-        <w:t>So</w:t>
-      </w:r>
-      <w:proofErr w:type="gramEnd"/>
-      <w:r>
-        <w:rPr>
-          <w:rFonts w:cs="Arial"/>
-          <w:color w:val="000000"/>
-          <w:sz w:val="21"/>
-          <w:szCs w:val="21"/>
-          <w:lang w:val="en" w:eastAsia="en-GB"/>
-        </w:rPr>
-        <w:t xml:space="preserve"> the 3 months’ notice period would start on 15 January (see section ‘YOU ARE ENTITLED TO 3 MONTHS’ NOTICE OF ANY RENT INCREASE’).</w:t>
+        <w:t>For example, if your Landlord sends this notice to you by recorded delivery on 13 January, you would be expected to receive it on 15 January. So the 3 months’ notice period would start on 15 January (see section ‘YOU ARE ENTITLED TO 3 MONTHS’ NOTICE OF ANY RENT INCREASE’).</w:t>
       </w:r>
     </w:p>
     <w:p>
@@ -8799,29 +8688,7 @@
           <w:lang w:val="en" w:eastAsia="en-GB"/>
         </w:rPr>
         <w:tab/>
-        <w:t xml:space="preserve">For example, if you received a rent increase notice on 15 January, the 3 months’ notice period would end on 15 April. </w:t>
-      </w:r>
-      <w:proofErr w:type="gramStart"/>
-      <w:r>
-        <w:rPr>
-          <w:rFonts w:cs="Arial"/>
-          <w:color w:val="000000"/>
-          <w:sz w:val="21"/>
-          <w:szCs w:val="21"/>
-          <w:lang w:val="en" w:eastAsia="en-GB"/>
-        </w:rPr>
-        <w:t>So</w:t>
-      </w:r>
-      <w:proofErr w:type="gramEnd"/>
-      <w:r>
-        <w:rPr>
-          <w:rFonts w:cs="Arial"/>
-          <w:color w:val="000000"/>
-          <w:sz w:val="21"/>
-          <w:szCs w:val="21"/>
-          <w:lang w:val="en" w:eastAsia="en-GB"/>
-        </w:rPr>
-        <w:t xml:space="preserve"> the earliest date the increased rent would apply is 16 April.  If you received the notice on 30 November, the notice period would end on 28 or 29 February (depending on whether or not it was a leap year), and the earliest date the increased rent would apply is 1 March.</w:t>
+        <w:t>For example, if you received a rent increase notice on 15 January, the 3 months’ notice period would end on 15 April. So the earliest date the increased rent would apply is 16 April.  If you received the notice on 30 November, the notice period would end on 28 or 29 February (depending on whether or not it was a leap year), and the earliest date the increased rent would apply is 1 March.</w:t>
       </w:r>
     </w:p>
     <w:p>
@@ -9522,8 +9389,6 @@
         </w:rPr>
         <w:t>If you are a joint tenant and you received a joint notice, make sure Part 3 is signed by all joint tenants. If you each received individual notices, make sure you each sign and send back Part 3 of the notice you received.</w:t>
       </w:r>
-      <w:bookmarkStart w:id="0" w:name="_GoBack"/>
-      <w:bookmarkEnd w:id="0"/>
     </w:p>
     <w:p>
       <w:pPr>
@@ -9594,7 +9459,17 @@
           <w:lang w:val="en" w:eastAsia="en-GB"/>
         </w:rPr>
         <w:tab/>
-        <w:t xml:space="preserve">You apply to the Rent Officer by using the specific rent adjudication form (you can get this from Rent Service Scotland (by telephoning them on 0300 244 7000 or emailing at </w:t>
+        <w:t>You apply to the Rent Officer by using the specific rent adjudication form</w:t>
+      </w:r>
+      <w:r>
+        <w:rPr>
+          <w:rFonts w:cs="Arial"/>
+          <w:color w:val="000000"/>
+          <w:sz w:val="21"/>
+          <w:szCs w:val="21"/>
+          <w:lang w:val="en" w:eastAsia="en-GB"/>
+        </w:rPr>
+        <w:t xml:space="preserve"> that can be found at the link: </w:t>
       </w:r>
       <w:hyperlink r:id="rId15" w:history="1">
         <w:r>
@@ -9605,7 +9480,7 @@
             <w:szCs w:val="21"/>
             <w:lang w:val="en" w:eastAsia="en-GB"/>
           </w:rPr>
-          <w:t>rss.dundee@gov.scot</w:t>
+          <w:t>https://www.mygov.scot/apply-about-rent</w:t>
         </w:r>
       </w:hyperlink>
       <w:r>
@@ -9616,28 +9491,61 @@
           <w:szCs w:val="21"/>
           <w:lang w:val="en" w:eastAsia="en-GB"/>
         </w:rPr>
-        <w:t>), the Scottish Government’s website</w:t>
-      </w:r>
-      <w:r>
-        <w:rPr>
-          <w:rStyle w:val="FootnoteReference"/>
-          <w:rFonts w:cs="Arial"/>
-          <w:color w:val="000000"/>
-          <w:sz w:val="21"/>
-          <w:szCs w:val="21"/>
-          <w:lang w:val="en" w:eastAsia="en-GB"/>
-        </w:rPr>
-        <w:footnoteReference w:id="3"/>
-      </w:r>
-      <w:r>
-        <w:rPr>
-          <w:rFonts w:cs="Arial"/>
-          <w:color w:val="000000"/>
-          <w:sz w:val="21"/>
-          <w:szCs w:val="21"/>
-          <w:lang w:val="en" w:eastAsia="en-GB"/>
-        </w:rPr>
-        <w:t xml:space="preserve"> or a housing advice service). The Rent Officer will aim to send you the decision within 40 days of receiving the completed form.  </w:t>
+        <w:t xml:space="preserve">. Printable versions of the form and guidance notes can be found at the link: </w:t>
+      </w:r>
+      <w:hyperlink r:id="rId16" w:history="1">
+        <w:r>
+          <w:rPr>
+            <w:rStyle w:val="Hyperlink"/>
+            <w:rFonts w:cs="Arial"/>
+            <w:sz w:val="21"/>
+            <w:szCs w:val="21"/>
+            <w:lang w:val="en" w:eastAsia="en-GB"/>
+          </w:rPr>
+          <w:t>htt</w:t>
+        </w:r>
+        <w:bookmarkStart w:id="0" w:name="_GoBack"/>
+        <w:bookmarkEnd w:id="0"/>
+        <w:r>
+          <w:rPr>
+            <w:rStyle w:val="Hyperlink"/>
+            <w:rFonts w:cs="Arial"/>
+            <w:sz w:val="21"/>
+            <w:szCs w:val="21"/>
+            <w:lang w:val="en" w:eastAsia="en-GB"/>
+          </w:rPr>
+          <w:t>p</w:t>
+        </w:r>
+        <w:r>
+          <w:rPr>
+            <w:rStyle w:val="Hyperlink"/>
+            <w:rFonts w:cs="Arial"/>
+            <w:sz w:val="21"/>
+            <w:szCs w:val="21"/>
+            <w:lang w:val="en" w:eastAsia="en-GB"/>
+          </w:rPr>
+          <w:t>s://www.gov.scot/publications/private-residential-tenancy-prescribed-notices-forms/</w:t>
+        </w:r>
+      </w:hyperlink>
+      <w:r>
+        <w:rPr>
+          <w:rFonts w:cs="Arial"/>
+          <w:color w:val="000000"/>
+          <w:sz w:val="21"/>
+          <w:szCs w:val="21"/>
+          <w:lang w:val="en" w:eastAsia="en-GB"/>
+        </w:rPr>
+        <w:t>. T</w:t>
+      </w:r>
+      <w:r>
+        <w:rPr>
+          <w:rFonts w:cs="Arial"/>
+          <w:color w:val="000000"/>
+          <w:sz w:val="21"/>
+          <w:szCs w:val="21"/>
+          <w:lang w:val="en" w:eastAsia="en-GB"/>
+        </w:rPr>
+        <w:t xml:space="preserve">he Rent Officer will aim to send you the decision within 40 days of receiving the completed form.  </w:t>
       </w:r>
       <w:r>
         <w:rPr>
@@ -9915,7 +9823,7 @@
           <w:sz w:val="21"/>
           <w:szCs w:val="21"/>
         </w:rPr>
-        <w:footnoteReference w:id="4"/>
+        <w:footnoteReference w:id="3"/>
       </w:r>
       <w:r>
         <w:rPr>
@@ -10524,7 +10432,7 @@
           <w:sz w:val="21"/>
           <w:szCs w:val="21"/>
         </w:rPr>
-        <w:footnoteReference w:id="5"/>
+        <w:footnoteReference w:id="4"/>
       </w:r>
       <w:r>
         <w:rPr>
@@ -11081,7 +10989,7 @@
           <w:sz w:val="21"/>
           <w:szCs w:val="21"/>
         </w:rPr>
-        <w:footnoteReference w:id="6"/>
+        <w:footnoteReference w:id="5"/>
       </w:r>
       <w:r>
         <w:rPr>
@@ -11091,7 +10999,7 @@
         </w:rPr>
         <w:t xml:space="preserve">, a housing advice service, or by telephoning Rent Service Scotland on 0300 244 7000 or emailing at </w:t>
       </w:r>
-      <w:hyperlink r:id="rId16" w:history="1">
+      <w:hyperlink r:id="rId17" w:history="1">
         <w:r>
           <w:rPr>
             <w:rStyle w:val="Hyperlink"/>
@@ -12203,7 +12111,7 @@
 </file>
 
 <file path=word/endnotes.xml><?xml version="1.0" encoding="utf-8"?>
-<w:endnotes xmlns:wpc="http://schemas.microsoft.com/office/word/2010/wordprocessingCanvas" xmlns:cx="http://schemas.microsoft.com/office/drawing/2014/chartex" xmlns:cx1="http://schemas.microsoft.com/office/drawing/2015/9/8/chartex" xmlns:cx2="http://schemas.microsoft.com/office/drawing/2015/10/21/chartex" xmlns:cx3="http://schemas.microsoft.com/office/drawing/2016/5/9/chartex" xmlns:cx4="http://schemas.microsoft.com/office/drawing/2016/5/10/chartex" xmlns:cx5="http://schemas.microsoft.com/office/drawing/2016/5/11/chartex" xmlns:cx6="http://schemas.microsoft.com/office/drawing/2016/5/12/chartex" xmlns:cx7="http://schemas.microsoft.com/office/drawing/2016/5/13/chartex" xmlns:cx8="http://schemas.microsoft.com/office/drawing/2016/5/14/chartex" xmlns:mc="http://schemas.openxmlformats.org/markup-compatibility/2006" xmlns:aink="http://schemas.microsoft.com/office/drawing/2016/ink" xmlns:am3d="http://schemas.microsoft.com/office/drawing/2017/model3d" xmlns:o="urn:schemas-microsoft-com:office:office" xmlns:r="http://schemas.openxmlformats.org/officeDocument/2006/relationships" xmlns:m="http://schemas.openxmlformats.org/officeDocument/2006/math" xmlns:v="urn:schemas-microsoft-com:vml" xmlns:wp14="http://schemas.microsoft.com/office/word/2010/wordprocessingDrawing" xmlns:wp="http://schemas.openxmlformats.org/drawingml/2006/wordprocessingDrawing" xmlns:w10="urn:schemas-microsoft-com:office:word" xmlns:w="http://schemas.openxmlformats.org/wordprocessingml/2006/main" xmlns:w14="http://schemas.microsoft.com/office/word/2010/wordml" xmlns:w15="http://schemas.microsoft.com/office/word/2012/wordml" xmlns:w16cid="http://schemas.microsoft.com/office/word/2016/wordml/cid" xmlns:w16se="http://schemas.microsoft.com/office/word/2015/wordml/symex" xmlns:wpg="http://schemas.microsoft.com/office/word/2010/wordprocessingGroup" xmlns:wpi="http://schemas.microsoft.com/office/word/2010/wordprocessingInk" xmlns:wne="http://schemas.microsoft.com/office/word/2006/wordml" xmlns:wps="http://schemas.microsoft.com/office/word/2010/wordprocessingShape" mc:Ignorable="w14 w15 w16se w16cid wp14">
+<w:endnotes xmlns:wpc="http://schemas.microsoft.com/office/word/2010/wordprocessingCanvas" xmlns:cx="http://schemas.microsoft.com/office/drawing/2014/chartex" xmlns:cx1="http://schemas.microsoft.com/office/drawing/2015/9/8/chartex" xmlns:mc="http://schemas.openxmlformats.org/markup-compatibility/2006" xmlns:o="urn:schemas-microsoft-com:office:office" xmlns:r="http://schemas.openxmlformats.org/officeDocument/2006/relationships" xmlns:m="http://schemas.openxmlformats.org/officeDocument/2006/math" xmlns:v="urn:schemas-microsoft-com:vml" xmlns:wp14="http://schemas.microsoft.com/office/word/2010/wordprocessingDrawing" xmlns:wp="http://schemas.openxmlformats.org/drawingml/2006/wordprocessingDrawing" xmlns:w10="urn:schemas-microsoft-com:office:word" xmlns:w="http://schemas.openxmlformats.org/wordprocessingml/2006/main" xmlns:w14="http://schemas.microsoft.com/office/word/2010/wordml" xmlns:w15="http://schemas.microsoft.com/office/word/2012/wordml" xmlns:w16se="http://schemas.microsoft.com/office/word/2015/wordml/symex" xmlns:wpg="http://schemas.microsoft.com/office/word/2010/wordprocessingGroup" xmlns:wpi="http://schemas.microsoft.com/office/word/2010/wordprocessingInk" xmlns:wne="http://schemas.microsoft.com/office/word/2006/wordml" xmlns:wps="http://schemas.microsoft.com/office/word/2010/wordprocessingShape" mc:Ignorable="w14 w15 w16se wp14">
   <w:endnote w:type="separator" w:id="-1">
     <w:p>
       <w:pPr>
@@ -12228,7 +12136,7 @@
 </file>
 
 <file path=word/footer1.xml><?xml version="1.0" encoding="utf-8"?>
-<w:ftr xmlns:wpc="http://schemas.microsoft.com/office/word/2010/wordprocessingCanvas" xmlns:cx="http://schemas.microsoft.com/office/drawing/2014/chartex" xmlns:cx1="http://schemas.microsoft.com/office/drawing/2015/9/8/chartex" xmlns:cx2="http://schemas.microsoft.com/office/drawing/2015/10/21/chartex" xmlns:cx3="http://schemas.microsoft.com/office/drawing/2016/5/9/chartex" xmlns:cx4="http://schemas.microsoft.com/office/drawing/2016/5/10/chartex" xmlns:cx5="http://schemas.microsoft.com/office/drawing/2016/5/11/chartex" xmlns:cx6="http://schemas.microsoft.com/office/drawing/2016/5/12/chartex" xmlns:cx7="http://schemas.microsoft.com/office/drawing/2016/5/13/chartex" xmlns:cx8="http://schemas.microsoft.com/office/drawing/2016/5/14/chartex" xmlns:mc="http://schemas.openxmlformats.org/markup-compatibility/2006" xmlns:aink="http://schemas.microsoft.com/office/drawing/2016/ink" xmlns:am3d="http://schemas.microsoft.com/office/drawing/2017/model3d" xmlns:o="urn:schemas-microsoft-com:office:office" xmlns:r="http://schemas.openxmlformats.org/officeDocument/2006/relationships" xmlns:m="http://schemas.openxmlformats.org/officeDocument/2006/math" xmlns:v="urn:schemas-microsoft-com:vml" xmlns:wp14="http://schemas.microsoft.com/office/word/2010/wordprocessingDrawing" xmlns:wp="http://schemas.openxmlformats.org/drawingml/2006/wordprocessingDrawing" xmlns:w10="urn:schemas-microsoft-com:office:word" xmlns:w="http://schemas.openxmlformats.org/wordprocessingml/2006/main" xmlns:w14="http://schemas.microsoft.com/office/word/2010/wordml" xmlns:w15="http://schemas.microsoft.com/office/word/2012/wordml" xmlns:w16cid="http://schemas.microsoft.com/office/word/2016/wordml/cid" xmlns:w16se="http://schemas.microsoft.com/office/word/2015/wordml/symex" xmlns:wpg="http://schemas.microsoft.com/office/word/2010/wordprocessingGroup" xmlns:wpi="http://schemas.microsoft.com/office/word/2010/wordprocessingInk" xmlns:wne="http://schemas.microsoft.com/office/word/2006/wordml" xmlns:wps="http://schemas.microsoft.com/office/word/2010/wordprocessingShape" mc:Ignorable="w14 w15 w16se w16cid wp14">
+<w:ftr xmlns:wpc="http://schemas.microsoft.com/office/word/2010/wordprocessingCanvas" xmlns:cx="http://schemas.microsoft.com/office/drawing/2014/chartex" xmlns:cx1="http://schemas.microsoft.com/office/drawing/2015/9/8/chartex" xmlns:mc="http://schemas.openxmlformats.org/markup-compatibility/2006" xmlns:o="urn:schemas-microsoft-com:office:office" xmlns:r="http://schemas.openxmlformats.org/officeDocument/2006/relationships" xmlns:m="http://schemas.openxmlformats.org/officeDocument/2006/math" xmlns:v="urn:schemas-microsoft-com:vml" xmlns:wp14="http://schemas.microsoft.com/office/word/2010/wordprocessingDrawing" xmlns:wp="http://schemas.openxmlformats.org/drawingml/2006/wordprocessingDrawing" xmlns:w10="urn:schemas-microsoft-com:office:word" xmlns:w="http://schemas.openxmlformats.org/wordprocessingml/2006/main" xmlns:w14="http://schemas.microsoft.com/office/word/2010/wordml" xmlns:w15="http://schemas.microsoft.com/office/word/2012/wordml" xmlns:w16se="http://schemas.microsoft.com/office/word/2015/wordml/symex" xmlns:wpg="http://schemas.microsoft.com/office/word/2010/wordprocessingGroup" xmlns:wpi="http://schemas.microsoft.com/office/word/2010/wordprocessingInk" xmlns:wne="http://schemas.microsoft.com/office/word/2006/wordml" xmlns:wps="http://schemas.microsoft.com/office/word/2010/wordprocessingShape" mc:Ignorable="w14 w15 w16se wp14">
   <w:sdt>
     <w:sdtPr>
       <w:id w:val="255952519"/>
@@ -12261,7 +12169,7 @@
           <w:rPr>
             <w:noProof/>
           </w:rPr>
-          <w:t>1</w:t>
+          <w:t>7</w:t>
         </w:r>
         <w:r>
           <w:rPr>
@@ -12291,7 +12199,7 @@
 </file>
 
 <file path=word/footnotes.xml><?xml version="1.0" encoding="utf-8"?>
-<w:footnotes xmlns:wpc="http://schemas.microsoft.com/office/word/2010/wordprocessingCanvas" xmlns:cx="http://schemas.microsoft.com/office/drawing/2014/chartex" xmlns:cx1="http://schemas.microsoft.com/office/drawing/2015/9/8/chartex" xmlns:cx2="http://schemas.microsoft.com/office/drawing/2015/10/21/chartex" xmlns:cx3="http://schemas.microsoft.com/office/drawing/2016/5/9/chartex" xmlns:cx4="http://schemas.microsoft.com/office/drawing/2016/5/10/chartex" xmlns:cx5="http://schemas.microsoft.com/office/drawing/2016/5/11/chartex" xmlns:cx6="http://schemas.microsoft.com/office/drawing/2016/5/12/chartex" xmlns:cx7="http://schemas.microsoft.com/office/drawing/2016/5/13/chartex" xmlns:cx8="http://schemas.microsoft.com/office/drawing/2016/5/14/chartex" xmlns:mc="http://schemas.openxmlformats.org/markup-compatibility/2006" xmlns:aink="http://schemas.microsoft.com/office/drawing/2016/ink" xmlns:am3d="http://schemas.microsoft.com/office/drawing/2017/model3d" xmlns:o="urn:schemas-microsoft-com:office:office" xmlns:r="http://schemas.openxmlformats.org/officeDocument/2006/relationships" xmlns:m="http://schemas.openxmlformats.org/officeDocument/2006/math" xmlns:v="urn:schemas-microsoft-com:vml" xmlns:wp14="http://schemas.microsoft.com/office/word/2010/wordprocessingDrawing" xmlns:wp="http://schemas.openxmlformats.org/drawingml/2006/wordprocessingDrawing" xmlns:w10="urn:schemas-microsoft-com:office:word" xmlns:w="http://schemas.openxmlformats.org/wordprocessingml/2006/main" xmlns:w14="http://schemas.microsoft.com/office/word/2010/wordml" xmlns:w15="http://schemas.microsoft.com/office/word/2012/wordml" xmlns:w16cid="http://schemas.microsoft.com/office/word/2016/wordml/cid" xmlns:w16se="http://schemas.microsoft.com/office/word/2015/wordml/symex" xmlns:wpg="http://schemas.microsoft.com/office/word/2010/wordprocessingGroup" xmlns:wpi="http://schemas.microsoft.com/office/word/2010/wordprocessingInk" xmlns:wne="http://schemas.microsoft.com/office/word/2006/wordml" xmlns:wps="http://schemas.microsoft.com/office/word/2010/wordprocessingShape" mc:Ignorable="w14 w15 w16se w16cid wp14">
+<w:footnotes xmlns:wpc="http://schemas.microsoft.com/office/word/2010/wordprocessingCanvas" xmlns:cx="http://schemas.microsoft.com/office/drawing/2014/chartex" xmlns:cx1="http://schemas.microsoft.com/office/drawing/2015/9/8/chartex" xmlns:mc="http://schemas.openxmlformats.org/markup-compatibility/2006" xmlns:o="urn:schemas-microsoft-com:office:office" xmlns:r="http://schemas.openxmlformats.org/officeDocument/2006/relationships" xmlns:m="http://schemas.openxmlformats.org/officeDocument/2006/math" xmlns:v="urn:schemas-microsoft-com:vml" xmlns:wp14="http://schemas.microsoft.com/office/word/2010/wordprocessingDrawing" xmlns:wp="http://schemas.openxmlformats.org/drawingml/2006/wordprocessingDrawing" xmlns:w10="urn:schemas-microsoft-com:office:word" xmlns:w="http://schemas.openxmlformats.org/wordprocessingml/2006/main" xmlns:w14="http://schemas.microsoft.com/office/word/2010/wordml" xmlns:w15="http://schemas.microsoft.com/office/word/2012/wordml" xmlns:w16se="http://schemas.microsoft.com/office/word/2015/wordml/symex" xmlns:wpg="http://schemas.microsoft.com/office/word/2010/wordprocessingGroup" xmlns:wpi="http://schemas.microsoft.com/office/word/2010/wordprocessingInk" xmlns:wne="http://schemas.microsoft.com/office/word/2006/wordml" xmlns:wps="http://schemas.microsoft.com/office/word/2010/wordprocessingShape" mc:Ignorable="w14 w15 w16se wp14">
   <w:footnote w:type="separator" w:id="-1">
     <w:p>
       <w:pPr>
@@ -12403,14 +12311,14 @@
       <w:r>
         <w:t xml:space="preserve"> </w:t>
       </w:r>
-      <w:hyperlink r:id="rId2" w:history="1">
-        <w:r>
-          <w:rPr>
-            <w:rStyle w:val="Hyperlink"/>
-          </w:rPr>
-          <w:t>https://www.gov.scot/publications/private-residential-tenancy-prescribed-notices-forms/</w:t>
-        </w:r>
-      </w:hyperlink>
+      <w:r>
+        <w:rPr>
+          <w:rFonts w:cs="Arial"/>
+          <w:sz w:val="21"/>
+          <w:szCs w:val="21"/>
+        </w:rPr>
+        <w:t>Consumer Prices Index is a measure of Consumer price inflation and is the speed at which the prices of the goods and services bought by households rise or fall. Consumer price inflation is estimated by the Office of National Statistics using price indices. One way to understand a prices index is to think of a very large shopping basket containing all the goods and services bought by households. The prices index estimates changes to the total cost of this basket.</w:t>
+      </w:r>
     </w:p>
   </w:footnote>
   <w:footnote w:id="4">
@@ -12427,31 +12335,7 @@
       <w:r>
         <w:t xml:space="preserve"> </w:t>
       </w:r>
-      <w:r>
-        <w:rPr>
-          <w:rFonts w:cs="Arial"/>
-          <w:sz w:val="21"/>
-          <w:szCs w:val="21"/>
-        </w:rPr>
-        <w:t>Consumer Prices Index is a measure of Consumer price inflation and is the speed at which the prices of the goods and services bought by households rise or fall. Consumer price inflation is estimated by the Office of National Statistics using price indices. One way to understand a prices index is to think of a very large shopping basket containing all the goods and services bought by households. The prices index estimates changes to the total cost of this basket.</w:t>
-      </w:r>
-    </w:p>
-  </w:footnote>
-  <w:footnote w:id="5">
-    <w:p>
-      <w:pPr>
-        <w:pStyle w:val="FootnoteText"/>
-      </w:pPr>
-      <w:r>
-        <w:rPr>
-          <w:rStyle w:val="FootnoteReference"/>
-        </w:rPr>
-        <w:footnoteRef/>
-      </w:r>
-      <w:r>
-        <w:t xml:space="preserve"> </w:t>
-      </w:r>
-      <w:hyperlink r:id="rId3" w:history="1">
+      <w:hyperlink r:id="rId2" w:history="1">
         <w:r>
           <w:rPr>
             <w:rStyle w:val="Hyperlink"/>
@@ -12461,7 +12345,7 @@
       </w:hyperlink>
     </w:p>
   </w:footnote>
-  <w:footnote w:id="6">
+  <w:footnote w:id="5">
     <w:p>
       <w:pPr>
         <w:pStyle w:val="FootnoteText"/>
@@ -12479,7 +12363,7 @@
         </w:rPr>
         <w:t xml:space="preserve"> </w:t>
       </w:r>
-      <w:hyperlink r:id="rId4" w:history="1">
+      <w:hyperlink r:id="rId3" w:history="1">
         <w:r>
           <w:rPr>
             <w:rStyle w:val="Hyperlink"/>
@@ -12494,7 +12378,7 @@
 </file>
 
 <file path=word/header1.xml><?xml version="1.0" encoding="utf-8"?>
-<w:hdr xmlns:wpc="http://schemas.microsoft.com/office/word/2010/wordprocessingCanvas" xmlns:cx="http://schemas.microsoft.com/office/drawing/2014/chartex" xmlns:cx1="http://schemas.microsoft.com/office/drawing/2015/9/8/chartex" xmlns:cx2="http://schemas.microsoft.com/office/drawing/2015/10/21/chartex" xmlns:cx3="http://schemas.microsoft.com/office/drawing/2016/5/9/chartex" xmlns:cx4="http://schemas.microsoft.com/office/drawing/2016/5/10/chartex" xmlns:cx5="http://schemas.microsoft.com/office/drawing/2016/5/11/chartex" xmlns:cx6="http://schemas.microsoft.com/office/drawing/2016/5/12/chartex" xmlns:cx7="http://schemas.microsoft.com/office/drawing/2016/5/13/chartex" xmlns:cx8="http://schemas.microsoft.com/office/drawing/2016/5/14/chartex" xmlns:mc="http://schemas.openxmlformats.org/markup-compatibility/2006" xmlns:aink="http://schemas.microsoft.com/office/drawing/2016/ink" xmlns:am3d="http://schemas.microsoft.com/office/drawing/2017/model3d" xmlns:o="urn:schemas-microsoft-com:office:office" xmlns:r="http://schemas.openxmlformats.org/officeDocument/2006/relationships" xmlns:m="http://schemas.openxmlformats.org/officeDocument/2006/math" xmlns:v="urn:schemas-microsoft-com:vml" xmlns:wp14="http://schemas.microsoft.com/office/word/2010/wordprocessingDrawing" xmlns:wp="http://schemas.openxmlformats.org/drawingml/2006/wordprocessingDrawing" xmlns:w10="urn:schemas-microsoft-com:office:word" xmlns:w="http://schemas.openxmlformats.org/wordprocessingml/2006/main" xmlns:w14="http://schemas.microsoft.com/office/word/2010/wordml" xmlns:w15="http://schemas.microsoft.com/office/word/2012/wordml" xmlns:w16cid="http://schemas.microsoft.com/office/word/2016/wordml/cid" xmlns:w16se="http://schemas.microsoft.com/office/word/2015/wordml/symex" xmlns:wpg="http://schemas.microsoft.com/office/word/2010/wordprocessingGroup" xmlns:wpi="http://schemas.microsoft.com/office/word/2010/wordprocessingInk" xmlns:wne="http://schemas.microsoft.com/office/word/2006/wordml" xmlns:wps="http://schemas.microsoft.com/office/word/2010/wordprocessingShape" mc:Ignorable="w14 w15 w16se w16cid wp14">
+<w:hdr xmlns:wpc="http://schemas.microsoft.com/office/word/2010/wordprocessingCanvas" xmlns:cx="http://schemas.microsoft.com/office/drawing/2014/chartex" xmlns:cx1="http://schemas.microsoft.com/office/drawing/2015/9/8/chartex" xmlns:mc="http://schemas.openxmlformats.org/markup-compatibility/2006" xmlns:o="urn:schemas-microsoft-com:office:office" xmlns:r="http://schemas.openxmlformats.org/officeDocument/2006/relationships" xmlns:m="http://schemas.openxmlformats.org/officeDocument/2006/math" xmlns:v="urn:schemas-microsoft-com:vml" xmlns:wp14="http://schemas.microsoft.com/office/word/2010/wordprocessingDrawing" xmlns:wp="http://schemas.openxmlformats.org/drawingml/2006/wordprocessingDrawing" xmlns:w10="urn:schemas-microsoft-com:office:word" xmlns:w="http://schemas.openxmlformats.org/wordprocessingml/2006/main" xmlns:w14="http://schemas.microsoft.com/office/word/2010/wordml" xmlns:w15="http://schemas.microsoft.com/office/word/2012/wordml" xmlns:w16se="http://schemas.microsoft.com/office/word/2015/wordml/symex" xmlns:wpg="http://schemas.microsoft.com/office/word/2010/wordprocessingGroup" xmlns:wpi="http://schemas.microsoft.com/office/word/2010/wordprocessingInk" xmlns:wne="http://schemas.microsoft.com/office/word/2006/wordml" xmlns:wps="http://schemas.microsoft.com/office/word/2010/wordprocessingShape" mc:Ignorable="w14 w15 w16se wp14">
   <w:p>
     <w:pPr>
       <w:pStyle w:val="Header"/>
@@ -12514,7 +12398,7 @@
 </file>
 
 <file path=word/numbering.xml><?xml version="1.0" encoding="utf-8"?>
-<w:numbering xmlns:wpc="http://schemas.microsoft.com/office/word/2010/wordprocessingCanvas" xmlns:cx="http://schemas.microsoft.com/office/drawing/2014/chartex" xmlns:cx1="http://schemas.microsoft.com/office/drawing/2015/9/8/chartex" xmlns:cx2="http://schemas.microsoft.com/office/drawing/2015/10/21/chartex" xmlns:cx3="http://schemas.microsoft.com/office/drawing/2016/5/9/chartex" xmlns:cx4="http://schemas.microsoft.com/office/drawing/2016/5/10/chartex" xmlns:cx5="http://schemas.microsoft.com/office/drawing/2016/5/11/chartex" xmlns:cx6="http://schemas.microsoft.com/office/drawing/2016/5/12/chartex" xmlns:cx7="http://schemas.microsoft.com/office/drawing/2016/5/13/chartex" xmlns:cx8="http://schemas.microsoft.com/office/drawing/2016/5/14/chartex" xmlns:mc="http://schemas.openxmlformats.org/markup-compatibility/2006" xmlns:aink="http://schemas.microsoft.com/office/drawing/2016/ink" xmlns:am3d="http://schemas.microsoft.com/office/drawing/2017/model3d" xmlns:o="urn:schemas-microsoft-com:office:office" xmlns:r="http://schemas.openxmlformats.org/officeDocument/2006/relationships" xmlns:m="http://schemas.openxmlformats.org/officeDocument/2006/math" xmlns:v="urn:schemas-microsoft-com:vml" xmlns:wp14="http://schemas.microsoft.com/office/word/2010/wordprocessingDrawing" xmlns:wp="http://schemas.openxmlformats.org/drawingml/2006/wordprocessingDrawing" xmlns:w10="urn:schemas-microsoft-com:office:word" xmlns:w="http://schemas.openxmlformats.org/wordprocessingml/2006/main" xmlns:w14="http://schemas.microsoft.com/office/word/2010/wordml" xmlns:w15="http://schemas.microsoft.com/office/word/2012/wordml" xmlns:w16cid="http://schemas.microsoft.com/office/word/2016/wordml/cid" xmlns:w16se="http://schemas.microsoft.com/office/word/2015/wordml/symex" xmlns:wpg="http://schemas.microsoft.com/office/word/2010/wordprocessingGroup" xmlns:wpi="http://schemas.microsoft.com/office/word/2010/wordprocessingInk" xmlns:wne="http://schemas.microsoft.com/office/word/2006/wordml" xmlns:wps="http://schemas.microsoft.com/office/word/2010/wordprocessingShape" mc:Ignorable="w14 w15 w16se w16cid wp14">
+<w:numbering xmlns:wpc="http://schemas.microsoft.com/office/word/2010/wordprocessingCanvas" xmlns:cx="http://schemas.microsoft.com/office/drawing/2014/chartex" xmlns:cx1="http://schemas.microsoft.com/office/drawing/2015/9/8/chartex" xmlns:mc="http://schemas.openxmlformats.org/markup-compatibility/2006" xmlns:o="urn:schemas-microsoft-com:office:office" xmlns:r="http://schemas.openxmlformats.org/officeDocument/2006/relationships" xmlns:m="http://schemas.openxmlformats.org/officeDocument/2006/math" xmlns:v="urn:schemas-microsoft-com:vml" xmlns:wp14="http://schemas.microsoft.com/office/word/2010/wordprocessingDrawing" xmlns:wp="http://schemas.openxmlformats.org/drawingml/2006/wordprocessingDrawing" xmlns:w10="urn:schemas-microsoft-com:office:word" xmlns:w="http://schemas.openxmlformats.org/wordprocessingml/2006/main" xmlns:w14="http://schemas.microsoft.com/office/word/2010/wordml" xmlns:w15="http://schemas.microsoft.com/office/word/2012/wordml" xmlns:w16se="http://schemas.microsoft.com/office/word/2015/wordml/symex" xmlns:wpg="http://schemas.microsoft.com/office/word/2010/wordprocessingGroup" xmlns:wpi="http://schemas.microsoft.com/office/word/2010/wordprocessingInk" xmlns:wne="http://schemas.microsoft.com/office/word/2006/wordml" xmlns:wps="http://schemas.microsoft.com/office/word/2010/wordprocessingShape" mc:Ignorable="w14 w15 w16se wp14">
   <w:abstractNum w:abstractNumId="0" w15:restartNumberingAfterBreak="0">
     <w:nsid w:val="FFFFFFFB"/>
     <w:multiLevelType w:val="multilevel"/>
@@ -14237,7 +14121,7 @@
 </file>
 
 <file path=word/styles.xml><?xml version="1.0" encoding="utf-8"?>
-<w:styles xmlns:mc="http://schemas.openxmlformats.org/markup-compatibility/2006" xmlns:r="http://schemas.openxmlformats.org/officeDocument/2006/relationships" xmlns:w="http://schemas.openxmlformats.org/wordprocessingml/2006/main" xmlns:w14="http://schemas.microsoft.com/office/word/2010/wordml" xmlns:w15="http://schemas.microsoft.com/office/word/2012/wordml" xmlns:w16cid="http://schemas.microsoft.com/office/word/2016/wordml/cid" xmlns:w16se="http://schemas.microsoft.com/office/word/2015/wordml/symex" mc:Ignorable="w14 w15 w16se w16cid">
+<w:styles xmlns:mc="http://schemas.openxmlformats.org/markup-compatibility/2006" xmlns:r="http://schemas.openxmlformats.org/officeDocument/2006/relationships" xmlns:w="http://schemas.openxmlformats.org/wordprocessingml/2006/main" xmlns:w14="http://schemas.microsoft.com/office/word/2010/wordml" xmlns:w15="http://schemas.microsoft.com/office/word/2012/wordml" xmlns:w16se="http://schemas.microsoft.com/office/word/2015/wordml/symex" mc:Ignorable="w14 w15 w16se">
   <w:docDefaults>
     <w:rPrDefault>
       <w:rPr>
@@ -14248,7 +14132,7 @@
     </w:rPrDefault>
     <w:pPrDefault/>
   </w:docDefaults>
-  <w:latentStyles w:defLockedState="0" w:defUIPriority="99" w:defSemiHidden="0" w:defUnhideWhenUsed="0" w:defQFormat="0" w:count="375">
+  <w:latentStyles w:defLockedState="0" w:defUIPriority="99" w:defSemiHidden="0" w:defUnhideWhenUsed="0" w:defQFormat="0" w:count="371">
     <w:lsdException w:name="Normal" w:uiPriority="0" w:qFormat="1"/>
     <w:lsdException w:name="heading 1" w:uiPriority="0" w:qFormat="1"/>
     <w:lsdException w:name="heading 2" w:uiPriority="0" w:qFormat="1"/>
@@ -14620,8 +14504,6 @@
     <w:lsdException w:name="List Table 5 Dark Accent 6" w:uiPriority="50"/>
     <w:lsdException w:name="List Table 6 Colorful Accent 6" w:uiPriority="51"/>
     <w:lsdException w:name="List Table 7 Colorful Accent 6" w:uiPriority="52"/>
-    <w:lsdException w:name="Mention" w:semiHidden="1" w:unhideWhenUsed="1"/>
-    <w:lsdException w:name="Smart Hyperlink" w:semiHidden="1" w:unhideWhenUsed="1"/>
   </w:latentStyles>
   <w:style w:type="paragraph" w:default="1" w:styleId="Normal">
     <w:name w:val="Normal"/>
@@ -18325,7 +18207,7 @@
       <w:lang w:eastAsia="en-US"/>
     </w:rPr>
   </w:style>
-  <w:style w:type="character" w:styleId="UnresolvedMention">
+  <w:style w:type="character" w:customStyle="1" w:styleId="UnresolvedMention">
     <w:name w:val="Unresolved Mention"/>
     <w:basedOn w:val="DefaultParagraphFont"/>
     <w:uiPriority w:val="99"/>
@@ -18622,21 +18504,6 @@
 </file>
 
 <file path=customXml/item1.xml><?xml version="1.0" encoding="utf-8"?>
-<?mso-contentType ?>
-<FormTemplates xmlns="http://schemas.microsoft.com/sharepoint/v3/contenttype/forms">
-  <Display>DocumentLibraryForm</Display>
-  <Edit>DocumentLibraryForm</Edit>
-  <New>DocumentLibraryForm</New>
-</FormTemplates>
-</file>
-
-<file path=customXml/item2.xml><?xml version="1.0" encoding="utf-8"?>
-<p:properties xmlns:p="http://schemas.microsoft.com/office/2006/metadata/properties" xmlns:xsi="http://www.w3.org/2001/XMLSchema-instance" xmlns:pc="http://schemas.microsoft.com/office/infopath/2007/PartnerControls">
-  <documentManagement/>
-</p:properties>
-</file>
-
-<file path=customXml/item3.xml><?xml version="1.0" encoding="utf-8"?>
 <ct:contentTypeSchema xmlns:ct="http://schemas.microsoft.com/office/2006/metadata/contentType" xmlns:ma="http://schemas.microsoft.com/office/2006/metadata/properties/metaAttributes" ct:_="" ma:_="" ma:contentTypeName="Document" ma:contentTypeID="0x010100A6AD92B10D60D648AC252C75162EA0F5" ma:contentTypeVersion="4" ma:contentTypeDescription="Create a new document." ma:contentTypeScope="" ma:versionID="d14db0be8c12f9adcf70d0e4517ba46b">
   <xsd:schema xmlns:xsd="http://www.w3.org/2001/XMLSchema" xmlns:xs="http://www.w3.org/2001/XMLSchema" xmlns:p="http://schemas.microsoft.com/office/2006/metadata/properties" xmlns:ns2="65723b6b-0315-46bf-9bb6-3ab4f3437800" targetNamespace="http://schemas.microsoft.com/office/2006/metadata/properties" ma:root="true" ma:fieldsID="0acb2796b672197559e66ec2db4bdbbb" ns2:_="">
     <xsd:import namespace="65723b6b-0315-46bf-9bb6-3ab4f3437800"/>
@@ -18798,28 +18665,26 @@
 </ct:contentTypeSchema>
 </file>
 
+<file path=customXml/item2.xml><?xml version="1.0" encoding="utf-8"?>
+<p:properties xmlns:p="http://schemas.microsoft.com/office/2006/metadata/properties" xmlns:xsi="http://www.w3.org/2001/XMLSchema-instance" xmlns:pc="http://schemas.microsoft.com/office/infopath/2007/PartnerControls">
+  <documentManagement/>
+</p:properties>
+</file>
+
+<file path=customXml/item3.xml><?xml version="1.0" encoding="utf-8"?>
+<?mso-contentType ?>
+<FormTemplates xmlns="http://schemas.microsoft.com/sharepoint/v3/contenttype/forms">
+  <Display>DocumentLibraryForm</Display>
+  <Edit>DocumentLibraryForm</Edit>
+  <New>DocumentLibraryForm</New>
+</FormTemplates>
+</file>
+
 <file path=customXml/item4.xml><?xml version="1.0" encoding="utf-8"?>
 <b:Sources xmlns:b="http://schemas.openxmlformats.org/officeDocument/2006/bibliography" xmlns="http://schemas.openxmlformats.org/officeDocument/2006/bibliography" SelectedStyle="\APA.XSL" StyleName="APA"/>
 </file>
 
 <file path=customXml/itemProps1.xml><?xml version="1.0" encoding="utf-8"?>
-<ds:datastoreItem xmlns:ds="http://schemas.openxmlformats.org/officeDocument/2006/customXml" ds:itemID="{DB6DBA05-57FF-437C-8249-1B24730337B1}">
-  <ds:schemaRefs>
-    <ds:schemaRef ds:uri="http://schemas.microsoft.com/sharepoint/v3/contenttype/forms"/>
-  </ds:schemaRefs>
-</ds:datastoreItem>
-</file>
-
-<file path=customXml/itemProps2.xml><?xml version="1.0" encoding="utf-8"?>
-<ds:datastoreItem xmlns:ds="http://schemas.openxmlformats.org/officeDocument/2006/customXml" ds:itemID="{C4026981-12CD-4120-8BCC-EB970C096EDF}">
-  <ds:schemaRefs>
-    <ds:schemaRef ds:uri="http://schemas.microsoft.com/office/2006/metadata/properties"/>
-    <ds:schemaRef ds:uri="http://schemas.microsoft.com/office/infopath/2007/PartnerControls"/>
-  </ds:schemaRefs>
-</ds:datastoreItem>
-</file>
-
-<file path=customXml/itemProps3.xml><?xml version="1.0" encoding="utf-8"?>
 <ds:datastoreItem xmlns:ds="http://schemas.openxmlformats.org/officeDocument/2006/customXml" ds:itemID="{B197A26B-74DE-40CF-85B8-F7B4329E117D}">
   <ds:schemaRefs>
     <ds:schemaRef ds:uri="http://schemas.microsoft.com/office/2006/metadata/contentType"/>
@@ -18837,8 +18702,32 @@
 </ds:datastoreItem>
 </file>
 
+<file path=customXml/itemProps2.xml><?xml version="1.0" encoding="utf-8"?>
+<ds:datastoreItem xmlns:ds="http://schemas.openxmlformats.org/officeDocument/2006/customXml" ds:itemID="{C4026981-12CD-4120-8BCC-EB970C096EDF}">
+  <ds:schemaRefs>
+    <ds:schemaRef ds:uri="http://purl.org/dc/elements/1.1/"/>
+    <ds:schemaRef ds:uri="http://schemas.microsoft.com/office/2006/metadata/properties"/>
+    <ds:schemaRef ds:uri="http://purl.org/dc/terms/"/>
+    <ds:schemaRef ds:uri="65723b6b-0315-46bf-9bb6-3ab4f3437800"/>
+    <ds:schemaRef ds:uri="http://schemas.microsoft.com/office/2006/documentManagement/types"/>
+    <ds:schemaRef ds:uri="http://schemas.openxmlformats.org/package/2006/metadata/core-properties"/>
+    <ds:schemaRef ds:uri="http://schemas.microsoft.com/office/infopath/2007/PartnerControls"/>
+    <ds:schemaRef ds:uri="http://www.w3.org/XML/1998/namespace"/>
+    <ds:schemaRef ds:uri="http://purl.org/dc/dcmitype/"/>
+  </ds:schemaRefs>
+</ds:datastoreItem>
+</file>
+
+<file path=customXml/itemProps3.xml><?xml version="1.0" encoding="utf-8"?>
+<ds:datastoreItem xmlns:ds="http://schemas.openxmlformats.org/officeDocument/2006/customXml" ds:itemID="{DB6DBA05-57FF-437C-8249-1B24730337B1}">
+  <ds:schemaRefs>
+    <ds:schemaRef ds:uri="http://schemas.microsoft.com/sharepoint/v3/contenttype/forms"/>
+  </ds:schemaRefs>
+</ds:datastoreItem>
+</file>
+
 <file path=customXml/itemProps4.xml><?xml version="1.0" encoding="utf-8"?>
-<ds:datastoreItem xmlns:ds="http://schemas.openxmlformats.org/officeDocument/2006/customXml" ds:itemID="{4AA78967-AA9B-CD43-BB79-A02C631C9380}">
+<ds:datastoreItem xmlns:ds="http://schemas.openxmlformats.org/officeDocument/2006/customXml" ds:itemID="{1CC6347A-DB93-4282-817A-4B4A6F234FC6}">
   <ds:schemaRefs>
     <ds:schemaRef ds:uri="http://schemas.openxmlformats.org/officeDocument/2006/bibliography"/>
   </ds:schemaRefs>

</xml_diff>